<commit_message>
Update Graduation Expected Date
</commit_message>
<xml_diff>
--- a/assets/documents/Santiago_Alvarez_Resume_en.docx
+++ b/assets/documents/Santiago_Alvarez_Resume_en.docx
@@ -12,7 +12,6 @@
           <w:rFonts w:asciiTheme="majorHAnsi" w:hAnsiTheme="majorHAnsi"/>
           <w:sz w:val="32"/>
           <w:szCs w:val="32"/>
-          <w:lang w:val="es-CO"/>
         </w:rPr>
       </w:pPr>
       <w:r>
@@ -21,7 +20,6 @@
           <w:b/>
           <w:sz w:val="32"/>
           <w:szCs w:val="32"/>
-          <w:lang w:val="es-CO"/>
         </w:rPr>
         <w:t>Santiago Alvarez</w:t>
       </w:r>
@@ -203,7 +201,7 @@
           <w:sz w:val="18"/>
           <w:szCs w:val="18"/>
         </w:rPr>
-        <w:t xml:space="preserve">Game Developer, </w:t>
+        <w:t>Game Developer, Rainbow Tree Inc</w:t>
       </w:r>
       <w:r>
         <w:rPr>
@@ -212,7 +210,7 @@
           <w:sz w:val="18"/>
           <w:szCs w:val="18"/>
         </w:rPr>
-        <w:t>Rainbow Tree Inc</w:t>
+        <w:t>.</w:t>
       </w:r>
       <w:r>
         <w:rPr>
@@ -221,7 +219,7 @@
           <w:sz w:val="18"/>
           <w:szCs w:val="18"/>
         </w:rPr>
-        <w:t>.</w:t>
+        <w:t xml:space="preserve"> - </w:t>
       </w:r>
       <w:r>
         <w:rPr>
@@ -230,19 +228,8 @@
           <w:sz w:val="18"/>
           <w:szCs w:val="18"/>
         </w:rPr>
-        <w:t xml:space="preserve"> - </w:t>
-      </w:r>
-      <w:proofErr w:type="spellStart"/>
-      <w:r>
-        <w:rPr>
-          <w:rFonts w:asciiTheme="majorHAnsi" w:eastAsia="Ubuntu" w:hAnsiTheme="majorHAnsi"/>
-          <w:b/>
-          <w:sz w:val="18"/>
-          <w:szCs w:val="18"/>
-        </w:rPr>
         <w:t>Medellín</w:t>
       </w:r>
-      <w:proofErr w:type="spellEnd"/>
       <w:r>
         <w:rPr>
           <w:rFonts w:asciiTheme="majorHAnsi" w:eastAsia="Ubuntu" w:hAnsiTheme="majorHAnsi"/>
@@ -268,27 +255,7 @@
           <w:sz w:val="18"/>
           <w:szCs w:val="18"/>
         </w:rPr>
-        <w:t>October</w:t>
-      </w:r>
-      <w:r>
-        <w:rPr>
-          <w:rFonts w:asciiTheme="majorHAnsi" w:eastAsia="Ubuntu" w:hAnsiTheme="majorHAnsi"/>
-          <w:b/>
-          <w:i/>
-          <w:sz w:val="18"/>
-          <w:szCs w:val="18"/>
-        </w:rPr>
-        <w:t xml:space="preserve"> 2015 –</w:t>
-      </w:r>
-      <w:r>
-        <w:rPr>
-          <w:rFonts w:asciiTheme="majorHAnsi" w:eastAsia="Ubuntu" w:hAnsiTheme="majorHAnsi"/>
-          <w:b/>
-          <w:i/>
-          <w:sz w:val="18"/>
-          <w:szCs w:val="18"/>
-        </w:rPr>
-        <w:t xml:space="preserve"> Present: </w:t>
+        <w:t xml:space="preserve">October 2015 – Present: </w:t>
       </w:r>
       <w:r>
         <w:rPr>
@@ -420,27 +387,7 @@
           <w:szCs w:val="18"/>
           <w:lang w:eastAsia="es-CO"/>
         </w:rPr>
-        <w:t xml:space="preserve"> </w:t>
-      </w:r>
-      <w:proofErr w:type="spellStart"/>
-      <w:r>
-        <w:rPr>
-          <w:rFonts w:asciiTheme="majorHAnsi" w:hAnsiTheme="majorHAnsi"/>
-          <w:sz w:val="18"/>
-          <w:szCs w:val="18"/>
-          <w:lang w:eastAsia="es-CO"/>
-        </w:rPr>
-        <w:t>Phaser</w:t>
-      </w:r>
-      <w:proofErr w:type="spellEnd"/>
-      <w:r>
-        <w:rPr>
-          <w:rFonts w:asciiTheme="majorHAnsi" w:hAnsiTheme="majorHAnsi"/>
-          <w:sz w:val="18"/>
-          <w:szCs w:val="18"/>
-          <w:lang w:eastAsia="es-CO"/>
-        </w:rPr>
-        <w:t xml:space="preserve"> Library,</w:t>
+        <w:t xml:space="preserve"> Phaser Library,</w:t>
       </w:r>
       <w:r>
         <w:rPr>
@@ -558,27 +505,7 @@
           <w:szCs w:val="18"/>
           <w:lang w:eastAsia="es-CO"/>
         </w:rPr>
-        <w:t xml:space="preserve"> games, using the </w:t>
-      </w:r>
-      <w:proofErr w:type="spellStart"/>
-      <w:r>
-        <w:rPr>
-          <w:rFonts w:asciiTheme="majorHAnsi" w:hAnsiTheme="majorHAnsi"/>
-          <w:sz w:val="18"/>
-          <w:szCs w:val="18"/>
-          <w:lang w:eastAsia="es-CO"/>
-        </w:rPr>
-        <w:t>Phaser</w:t>
-      </w:r>
-      <w:proofErr w:type="spellEnd"/>
-      <w:r>
-        <w:rPr>
-          <w:rFonts w:asciiTheme="majorHAnsi" w:hAnsiTheme="majorHAnsi"/>
-          <w:sz w:val="18"/>
-          <w:szCs w:val="18"/>
-          <w:lang w:eastAsia="es-CO"/>
-        </w:rPr>
-        <w:t xml:space="preserve"> library.</w:t>
+        <w:t xml:space="preserve"> games, using the Phaser library.</w:t>
       </w:r>
     </w:p>
     <w:p>
@@ -723,7 +650,6 @@
         </w:rPr>
         <w:t xml:space="preserve"> Intern, </w:t>
       </w:r>
-      <w:proofErr w:type="spellStart"/>
       <w:r>
         <w:rPr>
           <w:rFonts w:asciiTheme="majorHAnsi" w:eastAsia="Ubuntu" w:hAnsiTheme="majorHAnsi"/>
@@ -731,17 +657,7 @@
           <w:sz w:val="18"/>
           <w:szCs w:val="18"/>
         </w:rPr>
-        <w:t>Cocodrilo</w:t>
-      </w:r>
-      <w:proofErr w:type="spellEnd"/>
-      <w:r>
-        <w:rPr>
-          <w:rFonts w:asciiTheme="majorHAnsi" w:eastAsia="Ubuntu" w:hAnsiTheme="majorHAnsi"/>
-          <w:b/>
-          <w:sz w:val="18"/>
-          <w:szCs w:val="18"/>
-        </w:rPr>
-        <w:t xml:space="preserve"> Dog Games</w:t>
+        <w:t>Cocodrilo Dog Games</w:t>
       </w:r>
       <w:r>
         <w:rPr>
@@ -996,7 +912,6 @@
           <w:lang w:eastAsia="es-CO"/>
         </w:rPr>
       </w:pPr>
-      <w:proofErr w:type="spellStart"/>
       <w:r>
         <w:rPr>
           <w:rFonts w:asciiTheme="majorHAnsi" w:hAnsiTheme="majorHAnsi"/>
@@ -1007,7 +922,6 @@
         </w:rPr>
         <w:t>Kulipari</w:t>
       </w:r>
-      <w:proofErr w:type="spellEnd"/>
       <w:r>
         <w:rPr>
           <w:rFonts w:asciiTheme="majorHAnsi" w:hAnsiTheme="majorHAnsi"/>
@@ -1066,27 +980,7 @@
           <w:szCs w:val="18"/>
           <w:lang w:eastAsia="es-CO"/>
         </w:rPr>
-        <w:t xml:space="preserve">Don </w:t>
-      </w:r>
-      <w:proofErr w:type="spellStart"/>
-      <w:r>
-        <w:rPr>
-          <w:rFonts w:asciiTheme="majorHAnsi" w:hAnsiTheme="majorHAnsi"/>
-          <w:sz w:val="18"/>
-          <w:szCs w:val="18"/>
-          <w:lang w:eastAsia="es-CO"/>
-        </w:rPr>
-        <w:t>Tomate</w:t>
-      </w:r>
-      <w:proofErr w:type="spellEnd"/>
-      <w:r>
-        <w:rPr>
-          <w:rFonts w:asciiTheme="majorHAnsi" w:hAnsiTheme="majorHAnsi"/>
-          <w:sz w:val="18"/>
-          <w:szCs w:val="18"/>
-          <w:lang w:eastAsia="es-CO"/>
-        </w:rPr>
-        <w:t xml:space="preserve"> - </w:t>
+        <w:t xml:space="preserve">Don Tomate - </w:t>
       </w:r>
       <w:r>
         <w:rPr>
@@ -1141,16 +1035,7 @@
           <w:szCs w:val="18"/>
           <w:lang w:eastAsia="es-CO"/>
         </w:rPr>
-        <w:t>Unity</w:t>
-      </w:r>
-      <w:r>
-        <w:rPr>
-          <w:rFonts w:asciiTheme="majorHAnsi" w:hAnsiTheme="majorHAnsi"/>
-          <w:sz w:val="18"/>
-          <w:szCs w:val="18"/>
-          <w:lang w:eastAsia="es-CO"/>
-        </w:rPr>
-        <w:t>, C#, Pure Data</w:t>
+        <w:t>Unity, C#, Pure Data</w:t>
       </w:r>
     </w:p>
     <w:p>
@@ -1388,7 +1273,6 @@
         </w:rPr>
         <w:t xml:space="preserve"> </w:t>
       </w:r>
-      <w:proofErr w:type="spellStart"/>
       <w:r>
         <w:rPr>
           <w:rFonts w:asciiTheme="majorHAnsi" w:eastAsia="Ubuntu" w:hAnsiTheme="majorHAnsi"/>
@@ -1398,7 +1282,6 @@
         </w:rPr>
         <w:t>Medellín</w:t>
       </w:r>
-      <w:proofErr w:type="spellEnd"/>
       <w:r>
         <w:rPr>
           <w:rFonts w:asciiTheme="majorHAnsi" w:eastAsia="Ubuntu" w:hAnsiTheme="majorHAnsi"/>
@@ -1617,16 +1500,7 @@
           <w:szCs w:val="18"/>
           <w:lang w:eastAsia="es-CO"/>
         </w:rPr>
-        <w:t xml:space="preserve">Unity, C#, </w:t>
-      </w:r>
-      <w:r>
-        <w:rPr>
-          <w:rFonts w:asciiTheme="majorHAnsi" w:hAnsiTheme="majorHAnsi"/>
-          <w:sz w:val="18"/>
-          <w:szCs w:val="18"/>
-          <w:lang w:eastAsia="es-CO"/>
-        </w:rPr>
-        <w:t>PHP, SQL/PLSQL.</w:t>
+        <w:t>Unity, C#, PHP, SQL/PLSQL.</w:t>
       </w:r>
     </w:p>
     <w:p>
@@ -1859,35 +1733,7 @@
                 <w:sz w:val="18"/>
                 <w:szCs w:val="18"/>
               </w:rPr>
-              <w:t xml:space="preserve">2 </w:t>
-            </w:r>
-            <w:proofErr w:type="spellStart"/>
-            <w:proofErr w:type="gramStart"/>
-            <w:r>
-              <w:rPr>
-                <w:rFonts w:asciiTheme="majorHAnsi" w:hAnsiTheme="majorHAnsi"/>
-                <w:sz w:val="18"/>
-                <w:szCs w:val="18"/>
-              </w:rPr>
-              <w:t>years</w:t>
-            </w:r>
-            <w:proofErr w:type="gramEnd"/>
-            <w:r>
-              <w:rPr>
-                <w:rFonts w:asciiTheme="majorHAnsi" w:hAnsiTheme="majorHAnsi"/>
-                <w:sz w:val="18"/>
-                <w:szCs w:val="18"/>
-              </w:rPr>
-              <w:t xml:space="preserve"> experience</w:t>
-            </w:r>
-            <w:proofErr w:type="spellEnd"/>
-            <w:r>
-              <w:rPr>
-                <w:rFonts w:asciiTheme="majorHAnsi" w:hAnsiTheme="majorHAnsi"/>
-                <w:sz w:val="18"/>
-                <w:szCs w:val="18"/>
-              </w:rPr>
-              <w:t xml:space="preserve"> in game development</w:t>
+              <w:t>2 years experience in game development</w:t>
             </w:r>
             <w:r>
               <w:rPr>
@@ -2032,16 +1878,7 @@
                 <w:szCs w:val="18"/>
                 <w:lang w:eastAsia="es-CO"/>
               </w:rPr>
-              <w:t xml:space="preserve">Can program </w:t>
-            </w:r>
-            <w:r>
-              <w:rPr>
-                <w:rFonts w:asciiTheme="majorHAnsi" w:hAnsiTheme="majorHAnsi"/>
-                <w:sz w:val="18"/>
-                <w:szCs w:val="18"/>
-                <w:lang w:eastAsia="es-CO"/>
-              </w:rPr>
-              <w:t>in-house tools to reduce workflow time</w:t>
+              <w:t>Can program in-house tools to reduce workflow time</w:t>
             </w:r>
           </w:p>
           <w:p>
@@ -2120,15 +1957,7 @@
                 <w:sz w:val="18"/>
                 <w:szCs w:val="18"/>
               </w:rPr>
-              <w:t>Experience</w:t>
-            </w:r>
-            <w:r>
-              <w:rPr>
-                <w:rFonts w:asciiTheme="majorHAnsi" w:hAnsiTheme="majorHAnsi"/>
-                <w:sz w:val="18"/>
-                <w:szCs w:val="18"/>
-              </w:rPr>
-              <w:t xml:space="preserve"> working in a </w:t>
+              <w:t xml:space="preserve">Experience working in a </w:t>
             </w:r>
             <w:r>
               <w:rPr>
@@ -2689,7 +2518,6 @@
                 <w:szCs w:val="18"/>
               </w:rPr>
             </w:pPr>
-            <w:proofErr w:type="spellStart"/>
             <w:r>
               <w:rPr>
                 <w:rFonts w:asciiTheme="majorHAnsi" w:eastAsia="Ubuntu" w:hAnsiTheme="majorHAnsi"/>
@@ -2698,7 +2526,6 @@
               </w:rPr>
               <w:t>MonoDevelop</w:t>
             </w:r>
-            <w:proofErr w:type="spellEnd"/>
           </w:p>
           <w:p>
             <w:pPr>
@@ -2763,7 +2590,6 @@
                 <w:szCs w:val="18"/>
               </w:rPr>
             </w:pPr>
-            <w:proofErr w:type="spellStart"/>
             <w:r>
               <w:rPr>
                 <w:rFonts w:asciiTheme="majorHAnsi" w:eastAsia="Ubuntu" w:hAnsiTheme="majorHAnsi"/>
@@ -2772,7 +2598,6 @@
               </w:rPr>
               <w:t>Xcode</w:t>
             </w:r>
-            <w:proofErr w:type="spellEnd"/>
           </w:p>
         </w:tc>
         <w:tc>
@@ -2817,7 +2642,6 @@
                 <w:szCs w:val="18"/>
               </w:rPr>
             </w:pPr>
-            <w:proofErr w:type="spellStart"/>
             <w:r>
               <w:rPr>
                 <w:rFonts w:asciiTheme="majorHAnsi" w:eastAsia="Ubuntu" w:hAnsiTheme="majorHAnsi"/>
@@ -2826,7 +2650,6 @@
               </w:rPr>
               <w:t>Git</w:t>
             </w:r>
-            <w:proofErr w:type="spellEnd"/>
           </w:p>
           <w:p>
             <w:pPr>
@@ -2968,23 +2791,13 @@
                 <w:szCs w:val="18"/>
               </w:rPr>
             </w:pPr>
-            <w:proofErr w:type="spellStart"/>
             <w:r>
               <w:rPr>
                 <w:rFonts w:asciiTheme="majorHAnsi" w:eastAsia="Ubuntu" w:hAnsiTheme="majorHAnsi"/>
                 <w:sz w:val="18"/>
                 <w:szCs w:val="18"/>
               </w:rPr>
-              <w:t>Allegorithmic</w:t>
-            </w:r>
-            <w:proofErr w:type="spellEnd"/>
-            <w:r>
-              <w:rPr>
-                <w:rFonts w:asciiTheme="majorHAnsi" w:eastAsia="Ubuntu" w:hAnsiTheme="majorHAnsi"/>
-                <w:sz w:val="18"/>
-                <w:szCs w:val="18"/>
-              </w:rPr>
-              <w:t xml:space="preserve"> Substance Designer</w:t>
+              <w:t>Allegorithmic Substance Designer</w:t>
             </w:r>
           </w:p>
           <w:p>
@@ -3002,7 +2815,6 @@
                 <w:szCs w:val="18"/>
               </w:rPr>
             </w:pPr>
-            <w:proofErr w:type="spellStart"/>
             <w:r>
               <w:rPr>
                 <w:rFonts w:asciiTheme="majorHAnsi" w:eastAsia="Ubuntu" w:hAnsiTheme="majorHAnsi"/>
@@ -3011,7 +2823,6 @@
               </w:rPr>
               <w:t>Matlab</w:t>
             </w:r>
-            <w:proofErr w:type="spellEnd"/>
           </w:p>
         </w:tc>
         <w:tc>
@@ -3411,7 +3222,6 @@
         </w:rPr>
         <w:t xml:space="preserve"> </w:t>
       </w:r>
-      <w:proofErr w:type="spellStart"/>
       <w:r>
         <w:rPr>
           <w:rFonts w:asciiTheme="majorHAnsi" w:eastAsia="Ubuntu" w:hAnsiTheme="majorHAnsi"/>
@@ -3421,7 +3231,6 @@
         </w:rPr>
         <w:t>Medellín</w:t>
       </w:r>
-      <w:proofErr w:type="spellEnd"/>
       <w:r>
         <w:rPr>
           <w:rFonts w:asciiTheme="majorHAnsi" w:eastAsia="Ubuntu" w:hAnsiTheme="majorHAnsi"/>
@@ -3478,16 +3287,8 @@
         </w:rPr>
         <w:t>6</w:t>
       </w:r>
-      <w:r>
-        <w:rPr>
-          <w:rFonts w:asciiTheme="majorHAnsi" w:eastAsia="Ubuntu" w:hAnsiTheme="majorHAnsi"/>
-          <w:b/>
-          <w:i/>
-          <w:sz w:val="18"/>
-          <w:szCs w:val="18"/>
-        </w:rPr>
-        <w:t xml:space="preserve"> (EGD)</w:t>
-      </w:r>
+      <w:bookmarkStart w:id="0" w:name="_GoBack"/>
+      <w:bookmarkEnd w:id="0"/>
     </w:p>
     <w:p>
       <w:pPr>
@@ -3556,127 +3357,7 @@
           <w:sz w:val="18"/>
           <w:szCs w:val="18"/>
         </w:rPr>
-        <w:t xml:space="preserve">Certificate in Video Games Development - </w:t>
-      </w:r>
-      <w:proofErr w:type="spellStart"/>
-      <w:r>
-        <w:rPr>
-          <w:rFonts w:asciiTheme="majorHAnsi" w:eastAsia="Ubuntu" w:hAnsiTheme="majorHAnsi"/>
-          <w:b/>
-          <w:sz w:val="18"/>
-          <w:szCs w:val="18"/>
-        </w:rPr>
-        <w:t>Vivelab</w:t>
-      </w:r>
-      <w:proofErr w:type="spellEnd"/>
-      <w:r>
-        <w:rPr>
-          <w:rFonts w:asciiTheme="majorHAnsi" w:eastAsia="Ubuntu" w:hAnsiTheme="majorHAnsi"/>
-          <w:b/>
-          <w:sz w:val="18"/>
-          <w:szCs w:val="18"/>
-        </w:rPr>
-        <w:t xml:space="preserve"> at </w:t>
-      </w:r>
-      <w:proofErr w:type="spellStart"/>
-      <w:r>
-        <w:rPr>
-          <w:rFonts w:asciiTheme="majorHAnsi" w:eastAsia="Ubuntu" w:hAnsiTheme="majorHAnsi"/>
-          <w:b/>
-          <w:sz w:val="18"/>
-          <w:szCs w:val="18"/>
-        </w:rPr>
-        <w:t>RutaN</w:t>
-      </w:r>
-      <w:proofErr w:type="spellEnd"/>
-      <w:r>
-        <w:rPr>
-          <w:rFonts w:asciiTheme="majorHAnsi" w:eastAsia="Ubuntu" w:hAnsiTheme="majorHAnsi"/>
-          <w:b/>
-          <w:sz w:val="18"/>
-          <w:szCs w:val="18"/>
-        </w:rPr>
-        <w:t xml:space="preserve">, Universidad de </w:t>
-      </w:r>
-      <w:proofErr w:type="spellStart"/>
-      <w:r>
-        <w:rPr>
-          <w:rFonts w:asciiTheme="majorHAnsi" w:eastAsia="Ubuntu" w:hAnsiTheme="majorHAnsi"/>
-          <w:b/>
-          <w:sz w:val="18"/>
-          <w:szCs w:val="18"/>
-        </w:rPr>
-        <w:t>Medellín</w:t>
-      </w:r>
-      <w:proofErr w:type="spellEnd"/>
-      <w:r>
-        <w:rPr>
-          <w:rFonts w:asciiTheme="majorHAnsi" w:eastAsia="Ubuntu" w:hAnsiTheme="majorHAnsi"/>
-          <w:b/>
-          <w:sz w:val="18"/>
-          <w:szCs w:val="18"/>
-        </w:rPr>
-        <w:t xml:space="preserve"> and </w:t>
-      </w:r>
-      <w:proofErr w:type="spellStart"/>
-      <w:r>
-        <w:rPr>
-          <w:rFonts w:asciiTheme="majorHAnsi" w:eastAsia="Ubuntu" w:hAnsiTheme="majorHAnsi"/>
-          <w:b/>
-          <w:sz w:val="18"/>
-          <w:szCs w:val="18"/>
-        </w:rPr>
-        <w:t>Institución</w:t>
-      </w:r>
-      <w:proofErr w:type="spellEnd"/>
-      <w:r>
-        <w:rPr>
-          <w:rFonts w:asciiTheme="majorHAnsi" w:eastAsia="Ubuntu" w:hAnsiTheme="majorHAnsi"/>
-          <w:b/>
-          <w:sz w:val="18"/>
-          <w:szCs w:val="18"/>
-        </w:rPr>
-        <w:t xml:space="preserve"> </w:t>
-      </w:r>
-      <w:proofErr w:type="spellStart"/>
-      <w:r>
-        <w:rPr>
-          <w:rFonts w:asciiTheme="majorHAnsi" w:eastAsia="Ubuntu" w:hAnsiTheme="majorHAnsi"/>
-          <w:b/>
-          <w:sz w:val="18"/>
-          <w:szCs w:val="18"/>
-        </w:rPr>
-        <w:t>Universitaria</w:t>
-      </w:r>
-      <w:proofErr w:type="spellEnd"/>
-      <w:r>
-        <w:rPr>
-          <w:rFonts w:asciiTheme="majorHAnsi" w:eastAsia="Ubuntu" w:hAnsiTheme="majorHAnsi"/>
-          <w:b/>
-          <w:sz w:val="18"/>
-          <w:szCs w:val="18"/>
-        </w:rPr>
-        <w:t xml:space="preserve"> </w:t>
-      </w:r>
-      <w:proofErr w:type="spellStart"/>
-      <w:r>
-        <w:rPr>
-          <w:rFonts w:asciiTheme="majorHAnsi" w:eastAsia="Ubuntu" w:hAnsiTheme="majorHAnsi"/>
-          <w:b/>
-          <w:sz w:val="18"/>
-          <w:szCs w:val="18"/>
-        </w:rPr>
-        <w:t>Pascual</w:t>
-      </w:r>
-      <w:proofErr w:type="spellEnd"/>
-      <w:r>
-        <w:rPr>
-          <w:rFonts w:asciiTheme="majorHAnsi" w:eastAsia="Ubuntu" w:hAnsiTheme="majorHAnsi"/>
-          <w:b/>
-          <w:sz w:val="18"/>
-          <w:szCs w:val="18"/>
-        </w:rPr>
-        <w:t xml:space="preserve"> Bravo (2014</w:t>
+        <w:t>Certificate in Video Games Development - Vivelab at RutaN, Universidad de Medellín and Institución Universitaria Pascual Bravo (2014</w:t>
       </w:r>
       <w:r>
         <w:rPr>
@@ -3733,27 +3414,7 @@
           <w:sz w:val="18"/>
           <w:szCs w:val="18"/>
         </w:rPr>
-        <w:t xml:space="preserve">Certificate in Game Development with Windows &amp; Unity - Microsoft </w:t>
-      </w:r>
-      <w:proofErr w:type="spellStart"/>
-      <w:r>
-        <w:rPr>
-          <w:rFonts w:asciiTheme="majorHAnsi" w:eastAsia="Ubuntu" w:hAnsiTheme="majorHAnsi"/>
-          <w:b/>
-          <w:sz w:val="18"/>
-          <w:szCs w:val="18"/>
-        </w:rPr>
-        <w:t>AppUniversity</w:t>
-      </w:r>
-      <w:proofErr w:type="spellEnd"/>
-      <w:r>
-        <w:rPr>
-          <w:rFonts w:asciiTheme="majorHAnsi" w:eastAsia="Ubuntu" w:hAnsiTheme="majorHAnsi"/>
-          <w:b/>
-          <w:sz w:val="18"/>
-          <w:szCs w:val="18"/>
-        </w:rPr>
-        <w:t xml:space="preserve"> (2014</w:t>
+        <w:t>Certificate in Game Development with Windows &amp; Unity - Microsoft AppUniversity (2014</w:t>
       </w:r>
       <w:r>
         <w:rPr>
@@ -3811,56 +3472,7 @@
           <w:sz w:val="18"/>
           <w:szCs w:val="18"/>
         </w:rPr>
-        <w:t xml:space="preserve">Video Game Design, Organization and Evaluation, and Gamification - Universidad </w:t>
-      </w:r>
-      <w:proofErr w:type="spellStart"/>
-      <w:r>
-        <w:rPr>
-          <w:rFonts w:asciiTheme="majorHAnsi" w:eastAsia="Ubuntu" w:hAnsiTheme="majorHAnsi"/>
-          <w:b/>
-          <w:sz w:val="18"/>
-          <w:szCs w:val="18"/>
-        </w:rPr>
-        <w:t>Europea</w:t>
-      </w:r>
-      <w:proofErr w:type="spellEnd"/>
-      <w:r>
-        <w:rPr>
-          <w:rFonts w:asciiTheme="majorHAnsi" w:eastAsia="Ubuntu" w:hAnsiTheme="majorHAnsi"/>
-          <w:b/>
-          <w:sz w:val="18"/>
-          <w:szCs w:val="18"/>
-        </w:rPr>
-        <w:t xml:space="preserve"> - </w:t>
-      </w:r>
-      <w:proofErr w:type="spellStart"/>
-      <w:r>
-        <w:rPr>
-          <w:rFonts w:asciiTheme="majorHAnsi" w:eastAsia="Ubuntu" w:hAnsiTheme="majorHAnsi"/>
-          <w:b/>
-          <w:sz w:val="18"/>
-          <w:szCs w:val="18"/>
-        </w:rPr>
-        <w:t>MiriadaX</w:t>
-      </w:r>
-      <w:proofErr w:type="spellEnd"/>
-      <w:r>
-        <w:rPr>
-          <w:rFonts w:asciiTheme="majorHAnsi" w:eastAsia="Ubuntu" w:hAnsiTheme="majorHAnsi"/>
-          <w:b/>
-          <w:sz w:val="18"/>
-          <w:szCs w:val="18"/>
-        </w:rPr>
-        <w:t xml:space="preserve"> </w:t>
-      </w:r>
-      <w:r>
-        <w:rPr>
-          <w:rFonts w:asciiTheme="majorHAnsi" w:eastAsia="Ubuntu" w:hAnsiTheme="majorHAnsi"/>
-          <w:b/>
-          <w:sz w:val="18"/>
-          <w:szCs w:val="18"/>
-        </w:rPr>
-        <w:t>(2014</w:t>
+        <w:t>Video Game Design, Organization and Evaluation, and Gamification - Universidad Europea - MiriadaX (2014</w:t>
       </w:r>
       <w:r>
         <w:rPr>
@@ -3966,8 +3578,6 @@
         </w:rPr>
         <w:t xml:space="preserve"> – 1 month</w:t>
       </w:r>
-      <w:bookmarkStart w:id="0" w:name="_GoBack"/>
-      <w:bookmarkEnd w:id="0"/>
       <w:r>
         <w:rPr>
           <w:rFonts w:asciiTheme="majorHAnsi" w:eastAsia="Ubuntu" w:hAnsiTheme="majorHAnsi"/>
@@ -9206,6 +8816,7 @@
     <w:lsdException w:name="HTML Sample" w:semiHidden="1" w:unhideWhenUsed="1"/>
     <w:lsdException w:name="HTML Typewriter" w:semiHidden="1" w:unhideWhenUsed="1"/>
     <w:lsdException w:name="HTML Variable" w:semiHidden="1" w:unhideWhenUsed="1"/>
+    <w:lsdException w:name="Normal Table" w:semiHidden="1" w:unhideWhenUsed="1"/>
     <w:lsdException w:name="annotation subject" w:semiHidden="1" w:unhideWhenUsed="1"/>
     <w:lsdException w:name="No List" w:semiHidden="1" w:unhideWhenUsed="1"/>
     <w:lsdException w:name="Outline List 1" w:semiHidden="1" w:unhideWhenUsed="1"/>
@@ -9252,8 +8863,10 @@
     <w:lsdException w:name="Table Subtle 2" w:semiHidden="1" w:unhideWhenUsed="1"/>
     <w:lsdException w:name="Table Web 1" w:semiHidden="1" w:unhideWhenUsed="1"/>
     <w:lsdException w:name="Table Web 2" w:semiHidden="1" w:unhideWhenUsed="1"/>
+    <w:lsdException w:name="Table Web 3" w:semiHidden="1" w:unhideWhenUsed="1"/>
     <w:lsdException w:name="Balloon Text" w:semiHidden="1" w:unhideWhenUsed="1"/>
     <w:lsdException w:name="Table Grid" w:uiPriority="59"/>
+    <w:lsdException w:name="Table Theme" w:semiHidden="1" w:unhideWhenUsed="1"/>
     <w:lsdException w:name="Placeholder Text" w:semiHidden="1"/>
     <w:lsdException w:name="No Spacing" w:uiPriority="1" w:qFormat="1"/>
     <w:lsdException w:name="Light Shading" w:uiPriority="60"/>
@@ -9550,6 +9163,7 @@
   <w:style w:type="character" w:default="1" w:styleId="DefaultParagraphFont">
     <w:name w:val="Default Paragraph Font"/>
     <w:uiPriority w:val="1"/>
+    <w:semiHidden/>
     <w:unhideWhenUsed/>
   </w:style>
   <w:style w:type="table" w:default="1" w:styleId="TableNormal">

</xml_diff>

<commit_message>
[RESUME] C++ Course Certificate
</commit_message>
<xml_diff>
--- a/assets/documents/Santiago_Alvarez_Resume_en.docx
+++ b/assets/documents/Santiago_Alvarez_Resume_en.docx
@@ -1089,16 +1089,7 @@
           <w:szCs w:val="18"/>
           <w:lang w:eastAsia="es-CO"/>
         </w:rPr>
-        <w:t>Unity, C#</w:t>
-      </w:r>
-      <w:r>
-        <w:rPr>
-          <w:rFonts w:asciiTheme="majorHAnsi" w:hAnsiTheme="majorHAnsi"/>
-          <w:sz w:val="18"/>
-          <w:szCs w:val="18"/>
-          <w:lang w:eastAsia="es-CO"/>
-        </w:rPr>
-        <w:t xml:space="preserve">, </w:t>
+        <w:t xml:space="preserve">Unity, C#, </w:t>
       </w:r>
       <w:proofErr w:type="spellStart"/>
       <w:r>
@@ -1181,18 +1172,7 @@
           <w:szCs w:val="18"/>
           <w:lang w:eastAsia="es-CO"/>
         </w:rPr>
-        <w:t xml:space="preserve"> – </w:t>
-      </w:r>
-      <w:r>
-        <w:rPr>
-          <w:rFonts w:asciiTheme="majorHAnsi" w:hAnsiTheme="majorHAnsi"/>
-          <w:b/>
-          <w:i/>
-          <w:sz w:val="18"/>
-          <w:szCs w:val="18"/>
-          <w:lang w:eastAsia="es-CO"/>
-        </w:rPr>
-        <w:t xml:space="preserve">Rainbow Tree </w:t>
+        <w:t xml:space="preserve"> – Rainbow Tree </w:t>
       </w:r>
       <w:proofErr w:type="spellStart"/>
       <w:r>
@@ -2861,6 +2841,21 @@
     </w:p>
     <w:p>
       <w:pPr>
+        <w:pStyle w:val="Normal1"/>
+        <w:tabs>
+          <w:tab w:val="right" w:pos="10800"/>
+        </w:tabs>
+        <w:spacing w:line="240" w:lineRule="auto"/>
+        <w:ind w:left="720"/>
+        <w:rPr>
+          <w:rFonts w:asciiTheme="majorHAnsi" w:eastAsia="Ubuntu" w:hAnsiTheme="majorHAnsi"/>
+          <w:sz w:val="18"/>
+          <w:szCs w:val="18"/>
+        </w:rPr>
+      </w:pPr>
+    </w:p>
+    <w:p>
+      <w:pPr>
         <w:pStyle w:val="Prrafodelista"/>
         <w:numPr>
           <w:ilvl w:val="0"/>
@@ -2879,16 +2874,7 @@
           <w:sz w:val="18"/>
           <w:szCs w:val="18"/>
         </w:rPr>
-        <w:t xml:space="preserve">Bachelor in </w:t>
-      </w:r>
-      <w:r>
-        <w:rPr>
-          <w:rFonts w:asciiTheme="majorHAnsi" w:eastAsia="Ubuntu" w:hAnsiTheme="majorHAnsi"/>
-          <w:b/>
-          <w:sz w:val="18"/>
-          <w:szCs w:val="18"/>
-        </w:rPr>
-        <w:t>Software Engineering</w:t>
+        <w:t>Certificate of Completion: C++ Course</w:t>
       </w:r>
       <w:r>
         <w:rPr>
@@ -2898,14 +2884,6 @@
         </w:rPr>
         <w:t xml:space="preserve">, </w:t>
       </w:r>
-      <w:r>
-        <w:rPr>
-          <w:rFonts w:asciiTheme="majorHAnsi" w:eastAsia="Ubuntu" w:hAnsiTheme="majorHAnsi"/>
-          <w:sz w:val="18"/>
-          <w:szCs w:val="18"/>
-        </w:rPr>
-        <w:t xml:space="preserve">Universidad </w:t>
-      </w:r>
       <w:proofErr w:type="spellStart"/>
       <w:r>
         <w:rPr>
@@ -2913,7 +2891,7 @@
           <w:sz w:val="18"/>
           <w:szCs w:val="18"/>
         </w:rPr>
-        <w:t>Nacional</w:t>
+        <w:t>SoloLearn</w:t>
       </w:r>
       <w:proofErr w:type="spellEnd"/>
       <w:r>
@@ -2922,105 +2900,269 @@
           <w:sz w:val="18"/>
           <w:szCs w:val="18"/>
         </w:rPr>
-        <w:t xml:space="preserve"> de Colombia</w:t>
-      </w:r>
-      <w:r>
-        <w:rPr>
-          <w:rFonts w:asciiTheme="majorHAnsi" w:eastAsia="Ubuntu" w:hAnsiTheme="majorHAnsi"/>
-          <w:sz w:val="18"/>
-          <w:szCs w:val="18"/>
-        </w:rPr>
-        <w:t xml:space="preserve"> -</w:t>
-      </w:r>
-      <w:r>
-        <w:rPr>
-          <w:rFonts w:asciiTheme="majorHAnsi" w:eastAsia="Ubuntu" w:hAnsiTheme="majorHAnsi"/>
-          <w:sz w:val="18"/>
-          <w:szCs w:val="18"/>
-        </w:rPr>
-        <w:t xml:space="preserve"> </w:t>
-      </w:r>
-      <w:proofErr w:type="spellStart"/>
-      <w:r>
-        <w:rPr>
-          <w:rFonts w:asciiTheme="majorHAnsi" w:eastAsia="Ubuntu" w:hAnsiTheme="majorHAnsi"/>
-          <w:sz w:val="18"/>
-          <w:szCs w:val="18"/>
-        </w:rPr>
-        <w:t>Medellín</w:t>
-      </w:r>
-      <w:proofErr w:type="spellEnd"/>
-      <w:r>
-        <w:rPr>
-          <w:rFonts w:asciiTheme="majorHAnsi" w:eastAsia="Ubuntu" w:hAnsiTheme="majorHAnsi"/>
-          <w:sz w:val="18"/>
-          <w:szCs w:val="18"/>
-        </w:rPr>
-        <w:t xml:space="preserve">, </w:t>
-      </w:r>
-      <w:r>
-        <w:rPr>
-          <w:rFonts w:asciiTheme="majorHAnsi" w:eastAsia="Ubuntu" w:hAnsiTheme="majorHAnsi"/>
-          <w:sz w:val="18"/>
-          <w:szCs w:val="18"/>
-        </w:rPr>
-        <w:t>CO</w:t>
-      </w:r>
-      <w:r>
-        <w:rPr>
-          <w:rFonts w:asciiTheme="majorHAnsi" w:eastAsia="Ubuntu" w:hAnsiTheme="majorHAnsi"/>
-          <w:sz w:val="18"/>
-          <w:szCs w:val="18"/>
-        </w:rPr>
-        <w:t xml:space="preserve"> (</w:t>
-      </w:r>
-      <w:r>
-        <w:rPr>
-          <w:rFonts w:asciiTheme="majorHAnsi" w:eastAsia="Ubuntu" w:hAnsiTheme="majorHAnsi"/>
-          <w:i/>
-          <w:sz w:val="18"/>
-          <w:szCs w:val="18"/>
-        </w:rPr>
-        <w:t>January 2010</w:t>
-      </w:r>
-      <w:r>
-        <w:rPr>
-          <w:rFonts w:asciiTheme="majorHAnsi" w:eastAsia="Ubuntu" w:hAnsiTheme="majorHAnsi"/>
-          <w:i/>
-          <w:sz w:val="18"/>
-          <w:szCs w:val="18"/>
-        </w:rPr>
-        <w:t xml:space="preserve"> - May 201</w:t>
-      </w:r>
-      <w:r>
-        <w:rPr>
-          <w:rFonts w:asciiTheme="majorHAnsi" w:eastAsia="Ubuntu" w:hAnsiTheme="majorHAnsi"/>
-          <w:i/>
-          <w:sz w:val="18"/>
-          <w:szCs w:val="18"/>
-        </w:rPr>
-        <w:t>6</w:t>
-      </w:r>
-      <w:r>
-        <w:rPr>
-          <w:rFonts w:asciiTheme="majorHAnsi" w:eastAsia="Ubuntu" w:hAnsiTheme="majorHAnsi"/>
-          <w:i/>
-          <w:sz w:val="18"/>
-          <w:szCs w:val="18"/>
-        </w:rPr>
-        <w:t>)</w:t>
-      </w:r>
-      <w:r>
-        <w:rPr>
-          <w:rFonts w:asciiTheme="majorHAnsi" w:eastAsia="Ubuntu" w:hAnsiTheme="majorHAnsi"/>
-          <w:i/>
-          <w:sz w:val="18"/>
-          <w:szCs w:val="18"/>
-        </w:rPr>
-        <w:t>.</w:t>
-      </w:r>
+        <w:t xml:space="preserve"> - #</w:t>
+      </w:r>
+      <w:r>
+        <w:rPr>
+          <w:rFonts w:asciiTheme="majorHAnsi" w:eastAsia="Ubuntu" w:hAnsiTheme="majorHAnsi"/>
+          <w:sz w:val="18"/>
+          <w:szCs w:val="18"/>
+        </w:rPr>
+        <w:t>1051-3764627</w:t>
+      </w:r>
+      <w:r>
+        <w:rPr>
+          <w:rFonts w:asciiTheme="majorHAnsi" w:eastAsia="Ubuntu" w:hAnsiTheme="majorHAnsi"/>
+          <w:sz w:val="18"/>
+          <w:szCs w:val="18"/>
+        </w:rPr>
+        <w:t xml:space="preserve"> - </w:t>
+      </w:r>
+      <w:hyperlink r:id="rId9" w:history="1">
+        <w:r>
+          <w:rPr>
+            <w:rStyle w:val="Hipervnculo"/>
+            <w:rFonts w:asciiTheme="majorHAnsi" w:eastAsia="Ubuntu" w:hAnsiTheme="majorHAnsi"/>
+            <w:sz w:val="18"/>
+            <w:szCs w:val="18"/>
+          </w:rPr>
+          <w:t>https://www.</w:t>
+        </w:r>
+        <w:r>
+          <w:rPr>
+            <w:rStyle w:val="Hipervnculo"/>
+            <w:rFonts w:asciiTheme="majorHAnsi" w:eastAsia="Ubuntu" w:hAnsiTheme="majorHAnsi"/>
+            <w:sz w:val="18"/>
+            <w:szCs w:val="18"/>
+          </w:rPr>
+          <w:t>s</w:t>
+        </w:r>
+        <w:r>
+          <w:rPr>
+            <w:rStyle w:val="Hipervnculo"/>
+            <w:rFonts w:asciiTheme="majorHAnsi" w:eastAsia="Ubuntu" w:hAnsiTheme="majorHAnsi"/>
+            <w:sz w:val="18"/>
+            <w:szCs w:val="18"/>
+          </w:rPr>
+          <w:t>ololearn.com/Profile/3764627/</w:t>
+        </w:r>
+      </w:hyperlink>
       <w:bookmarkStart w:id="0" w:name="_GoBack"/>
       <w:bookmarkEnd w:id="0"/>
+      <w:r>
+        <w:rPr>
+          <w:rFonts w:asciiTheme="majorHAnsi" w:eastAsia="Ubuntu" w:hAnsiTheme="majorHAnsi"/>
+          <w:sz w:val="18"/>
+          <w:szCs w:val="18"/>
+        </w:rPr>
+        <w:t xml:space="preserve"> (</w:t>
+      </w:r>
+      <w:r>
+        <w:rPr>
+          <w:rFonts w:asciiTheme="majorHAnsi" w:eastAsia="Ubuntu" w:hAnsiTheme="majorHAnsi"/>
+          <w:i/>
+          <w:sz w:val="18"/>
+          <w:szCs w:val="18"/>
+        </w:rPr>
+        <w:t xml:space="preserve">February </w:t>
+      </w:r>
+      <w:r>
+        <w:rPr>
+          <w:rFonts w:asciiTheme="majorHAnsi" w:eastAsia="Ubuntu" w:hAnsiTheme="majorHAnsi"/>
+          <w:i/>
+          <w:sz w:val="18"/>
+          <w:szCs w:val="18"/>
+        </w:rPr>
+        <w:t>201</w:t>
+      </w:r>
+      <w:r>
+        <w:rPr>
+          <w:rFonts w:asciiTheme="majorHAnsi" w:eastAsia="Ubuntu" w:hAnsiTheme="majorHAnsi"/>
+          <w:i/>
+          <w:sz w:val="18"/>
+          <w:szCs w:val="18"/>
+        </w:rPr>
+        <w:t>7</w:t>
+      </w:r>
+      <w:r>
+        <w:rPr>
+          <w:rFonts w:asciiTheme="majorHAnsi" w:eastAsia="Ubuntu" w:hAnsiTheme="majorHAnsi"/>
+          <w:i/>
+          <w:sz w:val="18"/>
+          <w:szCs w:val="18"/>
+        </w:rPr>
+        <w:t>).</w:t>
+      </w:r>
+      <w:r>
+        <w:rPr>
+          <w:rFonts w:asciiTheme="majorHAnsi" w:eastAsia="Ubuntu" w:hAnsiTheme="majorHAnsi"/>
+          <w:i/>
+          <w:sz w:val="18"/>
+          <w:szCs w:val="18"/>
+        </w:rPr>
+        <w:br/>
+      </w:r>
+    </w:p>
+    <w:p>
+      <w:pPr>
+        <w:pStyle w:val="Prrafodelista"/>
+        <w:numPr>
+          <w:ilvl w:val="0"/>
+          <w:numId w:val="30"/>
+        </w:numPr>
+        <w:rPr>
+          <w:rFonts w:asciiTheme="majorHAnsi" w:hAnsiTheme="majorHAnsi"/>
+          <w:sz w:val="18"/>
+          <w:szCs w:val="18"/>
+        </w:rPr>
+      </w:pPr>
+      <w:r>
+        <w:rPr>
+          <w:rFonts w:asciiTheme="majorHAnsi" w:eastAsia="Ubuntu" w:hAnsiTheme="majorHAnsi"/>
+          <w:b/>
+          <w:sz w:val="18"/>
+          <w:szCs w:val="18"/>
+        </w:rPr>
+        <w:t xml:space="preserve">Bachelor in </w:t>
+      </w:r>
+      <w:r>
+        <w:rPr>
+          <w:rFonts w:asciiTheme="majorHAnsi" w:eastAsia="Ubuntu" w:hAnsiTheme="majorHAnsi"/>
+          <w:b/>
+          <w:sz w:val="18"/>
+          <w:szCs w:val="18"/>
+        </w:rPr>
+        <w:t>Software Engineering</w:t>
+      </w:r>
+      <w:r>
+        <w:rPr>
+          <w:rFonts w:asciiTheme="majorHAnsi" w:eastAsia="Ubuntu" w:hAnsiTheme="majorHAnsi"/>
+          <w:sz w:val="18"/>
+          <w:szCs w:val="18"/>
+        </w:rPr>
+        <w:t xml:space="preserve">, </w:t>
+      </w:r>
+      <w:r>
+        <w:rPr>
+          <w:rFonts w:asciiTheme="majorHAnsi" w:eastAsia="Ubuntu" w:hAnsiTheme="majorHAnsi"/>
+          <w:sz w:val="18"/>
+          <w:szCs w:val="18"/>
+        </w:rPr>
+        <w:t xml:space="preserve">Universidad </w:t>
+      </w:r>
+      <w:proofErr w:type="spellStart"/>
+      <w:r>
+        <w:rPr>
+          <w:rFonts w:asciiTheme="majorHAnsi" w:eastAsia="Ubuntu" w:hAnsiTheme="majorHAnsi"/>
+          <w:sz w:val="18"/>
+          <w:szCs w:val="18"/>
+        </w:rPr>
+        <w:t>Nacional</w:t>
+      </w:r>
+      <w:proofErr w:type="spellEnd"/>
+      <w:r>
+        <w:rPr>
+          <w:rFonts w:asciiTheme="majorHAnsi" w:eastAsia="Ubuntu" w:hAnsiTheme="majorHAnsi"/>
+          <w:sz w:val="18"/>
+          <w:szCs w:val="18"/>
+        </w:rPr>
+        <w:t xml:space="preserve"> de Colombia</w:t>
+      </w:r>
+      <w:r>
+        <w:rPr>
+          <w:rFonts w:asciiTheme="majorHAnsi" w:eastAsia="Ubuntu" w:hAnsiTheme="majorHAnsi"/>
+          <w:sz w:val="18"/>
+          <w:szCs w:val="18"/>
+        </w:rPr>
+        <w:t xml:space="preserve"> -</w:t>
+      </w:r>
+      <w:r>
+        <w:rPr>
+          <w:rFonts w:asciiTheme="majorHAnsi" w:eastAsia="Ubuntu" w:hAnsiTheme="majorHAnsi"/>
+          <w:sz w:val="18"/>
+          <w:szCs w:val="18"/>
+        </w:rPr>
+        <w:t xml:space="preserve"> </w:t>
+      </w:r>
+      <w:proofErr w:type="spellStart"/>
+      <w:r>
+        <w:rPr>
+          <w:rFonts w:asciiTheme="majorHAnsi" w:eastAsia="Ubuntu" w:hAnsiTheme="majorHAnsi"/>
+          <w:sz w:val="18"/>
+          <w:szCs w:val="18"/>
+        </w:rPr>
+        <w:t>Medellín</w:t>
+      </w:r>
+      <w:proofErr w:type="spellEnd"/>
+      <w:r>
+        <w:rPr>
+          <w:rFonts w:asciiTheme="majorHAnsi" w:eastAsia="Ubuntu" w:hAnsiTheme="majorHAnsi"/>
+          <w:sz w:val="18"/>
+          <w:szCs w:val="18"/>
+        </w:rPr>
+        <w:t xml:space="preserve">, </w:t>
+      </w:r>
+      <w:r>
+        <w:rPr>
+          <w:rFonts w:asciiTheme="majorHAnsi" w:eastAsia="Ubuntu" w:hAnsiTheme="majorHAnsi"/>
+          <w:sz w:val="18"/>
+          <w:szCs w:val="18"/>
+        </w:rPr>
+        <w:t>CO</w:t>
+      </w:r>
+      <w:r>
+        <w:rPr>
+          <w:rFonts w:asciiTheme="majorHAnsi" w:eastAsia="Ubuntu" w:hAnsiTheme="majorHAnsi"/>
+          <w:sz w:val="18"/>
+          <w:szCs w:val="18"/>
+        </w:rPr>
+        <w:t xml:space="preserve"> (</w:t>
+      </w:r>
+      <w:r>
+        <w:rPr>
+          <w:rFonts w:asciiTheme="majorHAnsi" w:eastAsia="Ubuntu" w:hAnsiTheme="majorHAnsi"/>
+          <w:i/>
+          <w:sz w:val="18"/>
+          <w:szCs w:val="18"/>
+        </w:rPr>
+        <w:t>January 2010</w:t>
+      </w:r>
+      <w:r>
+        <w:rPr>
+          <w:rFonts w:asciiTheme="majorHAnsi" w:eastAsia="Ubuntu" w:hAnsiTheme="majorHAnsi"/>
+          <w:i/>
+          <w:sz w:val="18"/>
+          <w:szCs w:val="18"/>
+        </w:rPr>
+        <w:t xml:space="preserve"> - May 201</w:t>
+      </w:r>
+      <w:r>
+        <w:rPr>
+          <w:rFonts w:asciiTheme="majorHAnsi" w:eastAsia="Ubuntu" w:hAnsiTheme="majorHAnsi"/>
+          <w:i/>
+          <w:sz w:val="18"/>
+          <w:szCs w:val="18"/>
+        </w:rPr>
+        <w:t>6</w:t>
+      </w:r>
+      <w:r>
+        <w:rPr>
+          <w:rFonts w:asciiTheme="majorHAnsi" w:eastAsia="Ubuntu" w:hAnsiTheme="majorHAnsi"/>
+          <w:i/>
+          <w:sz w:val="18"/>
+          <w:szCs w:val="18"/>
+        </w:rPr>
+        <w:t>)</w:t>
+      </w:r>
+      <w:r>
+        <w:rPr>
+          <w:rFonts w:asciiTheme="majorHAnsi" w:eastAsia="Ubuntu" w:hAnsiTheme="majorHAnsi"/>
+          <w:i/>
+          <w:sz w:val="18"/>
+          <w:szCs w:val="18"/>
+        </w:rPr>
+        <w:t>.</w:t>
+      </w:r>
       <w:r>
         <w:rPr>
           <w:rFonts w:asciiTheme="majorHAnsi" w:eastAsia="Ubuntu" w:hAnsiTheme="majorHAnsi"/>
@@ -8901,6 +9043,7 @@
   <w:style w:type="character" w:default="1" w:styleId="Fuentedeprrafopredeter">
     <w:name w:val="Default Paragraph Font"/>
     <w:uiPriority w:val="1"/>
+    <w:semiHidden/>
     <w:unhideWhenUsed/>
   </w:style>
   <w:style w:type="table" w:default="1" w:styleId="Tablanormal">
@@ -8980,6 +9123,18 @@
     <w:rsid w:val="00A96900"/>
     <w:rPr>
       <w:color w:val="0000FF" w:themeColor="hyperlink"/>
+      <w:u w:val="single"/>
+    </w:rPr>
+  </w:style>
+  <w:style w:type="character" w:styleId="Hipervnculovisitado">
+    <w:name w:val="FollowedHyperlink"/>
+    <w:basedOn w:val="Fuentedeprrafopredeter"/>
+    <w:uiPriority w:val="99"/>
+    <w:semiHidden/>
+    <w:unhideWhenUsed/>
+    <w:rsid w:val="00FF7400"/>
+    <w:rPr>
+      <w:color w:val="800080" w:themeColor="followedHyperlink"/>
       <w:u w:val="single"/>
     </w:rPr>
   </w:style>
@@ -9311,7 +9466,7 @@
 </file>
 
 <file path=customXml/itemProps1.xml><?xml version="1.0" encoding="utf-8"?>
-<ds:datastoreItem xmlns:ds="http://schemas.openxmlformats.org/officeDocument/2006/customXml" ds:itemID="{F5108FEC-9606-4A8E-A8D3-2C48FEC2F942}">
+<ds:datastoreItem xmlns:ds="http://schemas.openxmlformats.org/officeDocument/2006/customXml" ds:itemID="{7348CB47-26E2-436C-9574-73A3F462B9A1}">
   <ds:schemaRefs>
     <ds:schemaRef ds:uri="http://schemas.openxmlformats.org/officeDocument/2006/bibliography"/>
   </ds:schemaRefs>

</xml_diff>

<commit_message>
Added Puppet Kings & made some changes on the layout
</commit_message>
<xml_diff>
--- a/assets/documents/Santiago_Alvarez_Resume_en.docx
+++ b/assets/documents/Santiago_Alvarez_Resume_en.docx
@@ -1,6 +1,6 @@
 
 <file path=word/document.xml><?xml version="1.0" encoding="utf-8"?>
-<w:document xmlns:wpc="http://schemas.microsoft.com/office/word/2010/wordprocessingCanvas" xmlns:mc="http://schemas.openxmlformats.org/markup-compatibility/2006" xmlns:o="urn:schemas-microsoft-com:office:office" xmlns:r="http://schemas.openxmlformats.org/officeDocument/2006/relationships" xmlns:m="http://schemas.openxmlformats.org/officeDocument/2006/math" xmlns:v="urn:schemas-microsoft-com:vml" xmlns:wp14="http://schemas.microsoft.com/office/word/2010/wordprocessingDrawing" xmlns:wp="http://schemas.openxmlformats.org/drawingml/2006/wordprocessingDrawing" xmlns:w10="urn:schemas-microsoft-com:office:word" xmlns:w="http://schemas.openxmlformats.org/wordprocessingml/2006/main" xmlns:w14="http://schemas.microsoft.com/office/word/2010/wordml" xmlns:wpg="http://schemas.microsoft.com/office/word/2010/wordprocessingGroup" xmlns:wpi="http://schemas.microsoft.com/office/word/2010/wordprocessingInk" xmlns:wne="http://schemas.microsoft.com/office/word/2006/wordml" xmlns:wps="http://schemas.microsoft.com/office/word/2010/wordprocessingShape" mc:Ignorable="w14 wp14">
+<w:document xmlns:wpc="http://schemas.microsoft.com/office/word/2010/wordprocessingCanvas" xmlns:mc="http://schemas.openxmlformats.org/markup-compatibility/2006" xmlns:o="urn:schemas-microsoft-com:office:office" xmlns:r="http://schemas.openxmlformats.org/officeDocument/2006/relationships" xmlns:m="http://schemas.openxmlformats.org/officeDocument/2006/math" xmlns:v="urn:schemas-microsoft-com:vml" xmlns:wp14="http://schemas.microsoft.com/office/word/2010/wordprocessingDrawing" xmlns:wp="http://schemas.openxmlformats.org/drawingml/2006/wordprocessingDrawing" xmlns:w10="urn:schemas-microsoft-com:office:word" xmlns:w="http://schemas.openxmlformats.org/wordprocessingml/2006/main" xmlns:w14="http://schemas.microsoft.com/office/word/2010/wordml" xmlns:w15="http://schemas.microsoft.com/office/word/2012/wordml" xmlns:wpg="http://schemas.microsoft.com/office/word/2010/wordprocessingGroup" xmlns:wpi="http://schemas.microsoft.com/office/word/2010/wordprocessingInk" xmlns:wne="http://schemas.microsoft.com/office/word/2006/wordml" xmlns:wps="http://schemas.microsoft.com/office/word/2010/wordprocessingShape" mc:Ignorable="w14 w15 wp14">
   <w:background w:color="FFFFFF"/>
   <w:body>
     <w:p>
@@ -30,7 +30,7 @@
           <w:bCs/>
           <w:noProof/>
           <w:sz w:val="20"/>
-          <w:lang w:val="en-CA" w:eastAsia="en-CA"/>
+          <w:lang w:eastAsia="en-US"/>
         </w:rPr>
         <mc:AlternateContent>
           <mc:Choice Requires="wps">
@@ -121,7 +121,7 @@
           </mc:Choice>
           <mc:Fallback>
             <w:pict>
-              <v:shapetype id="_x0000_t202" coordsize="21600,21600" o:spt="202" path="m,l,21600r21600,l21600,xe">
+              <v:shapetype w14:anchorId="0B064327" id="_x0000_t202" coordsize="21600,21600" o:spt="202" path="m,l,21600r21600,l21600,xe">
                 <v:stroke joinstyle="miter"/>
                 <v:path gradientshapeok="t" o:connecttype="rect"/>
               </v:shapetype>
@@ -195,7 +195,7 @@
           <w:noProof/>
           <w:sz w:val="18"/>
           <w:szCs w:val="18"/>
-          <w:lang w:val="en-CA" w:eastAsia="en-CA"/>
+          <w:lang w:eastAsia="en-US"/>
         </w:rPr>
         <w:lastRenderedPageBreak/>
         <mc:AlternateContent>
@@ -205,7 +205,7 @@
                 <wp:extent cx="1617083" cy="240574"/>
                 <wp:effectExtent l="0" t="0" r="2540" b="7620"/>
                 <wp:docPr id="8" name="Group 8">
-                  <a:hlinkClick xmlns:a="http://schemas.openxmlformats.org/drawingml/2006/main" r:id="rId7"/>
+                  <a:hlinkClick xmlns:a="http://schemas.openxmlformats.org/drawingml/2006/main" r:id="rId6"/>
                 </wp:docPr>
                 <wp:cNvGraphicFramePr/>
                 <a:graphic xmlns:a="http://schemas.openxmlformats.org/drawingml/2006/main">
@@ -222,7 +222,7 @@
                       </wpg:grpSpPr>
                       <wps:wsp>
                         <wps:cNvPr id="307" name="Text Box 2">
-                          <a:hlinkClick r:id="rId7"/>
+                          <a:hlinkClick r:id="rId6"/>
                         </wps:cNvPr>
                         <wps:cNvSpPr txBox="1">
                           <a:spLocks noChangeArrowheads="1"/>
@@ -261,7 +261,7 @@
                                   <w:color w:val="548DD4" w:themeColor="text2" w:themeTint="99"/>
                                   <w:sz w:val="18"/>
                                 </w:rPr>
-                                <w:t>www.santiagoalvarez.me</w:t>
+                                <w:t>santiagoalvarez.me</w:t>
                               </w:r>
                             </w:p>
                           </w:txbxContent>
@@ -273,14 +273,14 @@
                       <pic:pic xmlns:pic="http://schemas.openxmlformats.org/drawingml/2006/picture">
                         <pic:nvPicPr>
                           <pic:cNvPr id="5" name="Picture 5">
-                            <a:hlinkClick r:id="rId7"/>
+                            <a:hlinkClick r:id="rId6"/>
                           </pic:cNvPr>
                           <pic:cNvPicPr>
                             <a:picLocks noChangeAspect="1"/>
                           </pic:cNvPicPr>
                         </pic:nvPicPr>
                         <pic:blipFill>
-                          <a:blip r:embed="rId8">
+                          <a:blip r:embed="rId7">
                             <a:extLst>
                               <a:ext uri="{28A0092B-C50C-407E-A947-70E740481C1C}">
                                 <a14:useLocalDpi xmlns:a14="http://schemas.microsoft.com/office/drawing/2010/main" val="0"/>
@@ -313,7 +313,7 @@
           </mc:Choice>
           <mc:Fallback>
             <w:pict>
-              <v:group id="Group 8" o:spid="_x0000_s1027" href="http://www.santiagoalvarez.me/" style="width:127.35pt;height:18.95pt;mso-position-horizontal-relative:char;mso-position-vertical-relative:line" coordorigin="2454,341" coordsize="16169,2405" o:gfxdata="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" o:button="t">
+              <v:group w14:anchorId="38ABBD92" id="Group 8" o:spid="_x0000_s1027" href="http://www.santiagoalvarez.me/" style="width:127.35pt;height:18.95pt;mso-position-horizontal-relative:char;mso-position-vertical-relative:line" coordorigin="2454,341" coordsize="16169,2405" o:gfxdata="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" o:button="t">
                 <v:shape id="_x0000_s1028" type="#_x0000_t202" href="http://www.santiagoalvarez.me/" style="position:absolute;left:2454;top:341;width:14119;height:2304;visibility:visible;mso-wrap-style:square;v-text-anchor:middle" o:gfxdata="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" o:button="t" filled="f" stroked="f">
                   <v:fill o:detectmouseclick="t"/>
                   <v:textbox>
@@ -334,7 +334,7 @@
                             <w:color w:val="548DD4" w:themeColor="text2" w:themeTint="99"/>
                             <w:sz w:val="18"/>
                           </w:rPr>
-                          <w:t>www.santiagoalvarez.me</w:t>
+                          <w:t>santiagoalvarez.me</w:t>
                         </w:r>
                       </w:p>
                     </w:txbxContent>
@@ -360,7 +360,8 @@
                   <o:lock v:ext="edit" aspectratio="t"/>
                 </v:shapetype>
                 <v:shape id="Picture 5" o:spid="_x0000_s1029" type="#_x0000_t75" href="http://www.santiagoalvarez.me/" style="position:absolute;left:16587;top:675;width:2036;height:2071;visibility:visible;mso-wrap-style:square" o:gfxdata="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" o:button="t">
-                  <v:imagedata r:id="rId9" o:title=""/>
+                  <v:fill o:detectmouseclick="t"/>
+                  <v:imagedata r:id="rId8" o:title=""/>
                   <v:path arrowok="t"/>
                 </v:shape>
                 <w10:anchorlock/>
@@ -385,7 +386,7 @@
           <w:noProof/>
           <w:sz w:val="18"/>
           <w:szCs w:val="18"/>
-          <w:lang w:val="en-CA" w:eastAsia="en-CA"/>
+          <w:lang w:eastAsia="en-US"/>
         </w:rPr>
         <mc:AlternateContent>
           <mc:Choice Requires="wpg">
@@ -394,7 +395,7 @@
                 <wp:extent cx="1559560" cy="242570"/>
                 <wp:effectExtent l="0" t="0" r="2540" b="5080"/>
                 <wp:docPr id="10" name="Group 10">
-                  <a:hlinkClick xmlns:a="http://schemas.openxmlformats.org/drawingml/2006/main" r:id="rId10"/>
+                  <a:hlinkClick xmlns:a="http://schemas.openxmlformats.org/drawingml/2006/main" r:id="rId9"/>
                 </wp:docPr>
                 <wp:cNvGraphicFramePr/>
                 <a:graphic xmlns:a="http://schemas.openxmlformats.org/drawingml/2006/main">
@@ -442,10 +443,10 @@
                                   <w:lang w:val="en-CA"/>
                                 </w:rPr>
                               </w:pPr>
-                              <w:hyperlink r:id="rId11" w:history="1">
+                              <w:hyperlink r:id="rId10" w:history="1">
                                 <w:r>
                                   <w:rPr>
-                                    <w:rStyle w:val="Hyperlink"/>
+                                    <w:rStyle w:val="Hipervnculo"/>
                                     <w:rFonts w:asciiTheme="majorHAnsi" w:hAnsiTheme="majorHAnsi"/>
                                     <w:b/>
                                     <w:color w:val="6666FF" w:themeColor="hyperlink" w:themeTint="99"/>
@@ -471,7 +472,7 @@
                           </pic:cNvPicPr>
                         </pic:nvPicPr>
                         <pic:blipFill>
-                          <a:blip r:embed="rId12">
+                          <a:blip r:embed="rId11">
                             <a:extLst>
                               <a:ext uri="{28A0092B-C50C-407E-A947-70E740481C1C}">
                                 <a14:useLocalDpi xmlns:a14="http://schemas.microsoft.com/office/drawing/2010/main" val="0"/>
@@ -504,7 +505,7 @@
           </mc:Choice>
           <mc:Fallback>
             <w:pict>
-              <v:group id="Group 10" o:spid="_x0000_s1030" href="mailto:saalvarezva@gmail.com" style="width:122.8pt;height:19.1pt;mso-position-horizontal-relative:char;mso-position-vertical-relative:line" coordorigin="2965,342" coordsize="15598,2425" o:gfxdata="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" o:button="t">
+              <v:group w14:anchorId="6CE95F08" id="Group 10" o:spid="_x0000_s1030" href="mailto:saalvarezva@gmail.com" style="width:122.8pt;height:19.1pt;mso-position-horizontal-relative:char;mso-position-vertical-relative:line" coordorigin="2965,342" coordsize="15598,2425" o:gfxdata="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" o:button="t">
                 <v:shape id="_x0000_s1031" type="#_x0000_t202" style="position:absolute;left:2965;top:342;width:13567;height:2426;visibility:visible;mso-wrap-style:square;v-text-anchor:middle" o:gfxdata="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" filled="f" stroked="f">
                   <v:textbox>
                     <w:txbxContent>
@@ -518,10 +519,10 @@
                             <w:lang w:val="en-CA"/>
                           </w:rPr>
                         </w:pPr>
-                        <w:hyperlink r:id="rId13" w:history="1">
+                        <w:hyperlink r:id="rId12" w:history="1">
                           <w:r>
                             <w:rPr>
-                              <w:rStyle w:val="Hyperlink"/>
+                              <w:rStyle w:val="Hipervnculo"/>
                               <w:rFonts w:asciiTheme="majorHAnsi" w:hAnsiTheme="majorHAnsi"/>
                               <w:b/>
                               <w:color w:val="6666FF" w:themeColor="hyperlink" w:themeTint="99"/>
@@ -537,7 +538,7 @@
                   </v:textbox>
                 </v:shape>
                 <v:shape id="Picture 12" o:spid="_x0000_s1032" type="#_x0000_t75" style="position:absolute;left:16556;top:542;width:2008;height:2226;visibility:visible;mso-wrap-style:square" o:gfxdata="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">
-                  <v:imagedata r:id="rId14" o:title=""/>
+                  <v:imagedata r:id="rId13" o:title=""/>
                   <v:path arrowok="t"/>
                 </v:shape>
                 <w10:anchorlock/>
@@ -562,7 +563,7 @@
           <w:noProof/>
           <w:sz w:val="18"/>
           <w:szCs w:val="18"/>
-          <w:lang w:val="en-CA" w:eastAsia="en-CA"/>
+          <w:lang w:eastAsia="en-US"/>
         </w:rPr>
         <mc:AlternateContent>
           <mc:Choice Requires="wpg">
@@ -571,7 +572,7 @@
                 <wp:extent cx="942325" cy="210821"/>
                 <wp:effectExtent l="0" t="0" r="0" b="0"/>
                 <wp:docPr id="13" name="Group 13">
-                  <a:hlinkClick xmlns:a="http://schemas.openxmlformats.org/drawingml/2006/main" r:id="rId15"/>
+                  <a:hlinkClick xmlns:a="http://schemas.openxmlformats.org/drawingml/2006/main" r:id="rId14"/>
                 </wp:docPr>
                 <wp:cNvGraphicFramePr/>
                 <a:graphic xmlns:a="http://schemas.openxmlformats.org/drawingml/2006/main">
@@ -619,12 +620,12 @@
                                   <w:lang w:val="en-CA"/>
                                 </w:rPr>
                               </w:pPr>
-                              <w:hyperlink r:id="rId16" w:history="1">
+                              <w:hyperlink r:id="rId15" w:history="1">
                                 <w:proofErr w:type="spellStart"/>
                                 <w:proofErr w:type="gramStart"/>
                                 <w:r>
                                   <w:rPr>
-                                    <w:rStyle w:val="Hyperlink"/>
+                                    <w:rStyle w:val="Hipervnculo"/>
                                     <w:rFonts w:asciiTheme="majorHAnsi" w:hAnsiTheme="majorHAnsi"/>
                                     <w:b/>
                                     <w:color w:val="6666FF" w:themeColor="hyperlink" w:themeTint="99"/>
@@ -646,14 +647,14 @@
                       <pic:pic xmlns:pic="http://schemas.openxmlformats.org/drawingml/2006/picture">
                         <pic:nvPicPr>
                           <pic:cNvPr id="15" name="Picture 15">
-                            <a:hlinkClick r:id="rId16"/>
+                            <a:hlinkClick r:id="rId14"/>
                           </pic:cNvPr>
                           <pic:cNvPicPr>
                             <a:picLocks noChangeAspect="1"/>
                           </pic:cNvPicPr>
                         </pic:nvPicPr>
                         <pic:blipFill>
-                          <a:blip r:embed="rId17">
+                          <a:blip r:embed="rId16">
                             <a:extLst>
                               <a:ext uri="{28A0092B-C50C-407E-A947-70E740481C1C}">
                                 <a14:useLocalDpi xmlns:a14="http://schemas.microsoft.com/office/drawing/2010/main" val="0"/>
@@ -686,7 +687,7 @@
           </mc:Choice>
           <mc:Fallback>
             <w:pict>
-              <v:group id="Group 13" o:spid="_x0000_s1033" href="https://co.linkedin.com/in/saalvarezva" style="width:74.2pt;height:16.6pt;mso-position-horizontal-relative:char;mso-position-vertical-relative:line" coordorigin="9175,549" coordsize="9422,2191" o:gfxdata="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" o:button="t">
+              <v:group w14:anchorId="54003DA1" id="Group 13" o:spid="_x0000_s1033" href="https://co.linkedin.com/in/saalvarezva" style="width:74.2pt;height:16.6pt;mso-position-horizontal-relative:char;mso-position-vertical-relative:line" coordorigin="9175,549" coordsize="9422,2191" o:gfxdata="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" o:button="t">
                 <v:shape id="_x0000_s1034" type="#_x0000_t202" style="position:absolute;left:9175;top:549;width:7683;height:2191;visibility:visible;mso-wrap-style:square;v-text-anchor:middle" o:gfxdata="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" filled="f" stroked="f">
                   <v:textbox>
                     <w:txbxContent>
@@ -700,12 +701,12 @@
                             <w:lang w:val="en-CA"/>
                           </w:rPr>
                         </w:pPr>
-                        <w:hyperlink r:id="rId18" w:history="1">
+                        <w:hyperlink r:id="rId17" w:history="1">
                           <w:proofErr w:type="spellStart"/>
                           <w:proofErr w:type="gramStart"/>
                           <w:r>
                             <w:rPr>
-                              <w:rStyle w:val="Hyperlink"/>
+                              <w:rStyle w:val="Hipervnculo"/>
                               <w:rFonts w:asciiTheme="majorHAnsi" w:hAnsiTheme="majorHAnsi"/>
                               <w:b/>
                               <w:color w:val="6666FF" w:themeColor="hyperlink" w:themeTint="99"/>
@@ -722,7 +723,8 @@
                   </v:textbox>
                 </v:shape>
                 <v:shape id="Picture 15" o:spid="_x0000_s1035" type="#_x0000_t75" href="https://co.linkedin.com/in/saalvarezva" style="position:absolute;left:16836;top:915;width:1761;height:1825;visibility:visible;mso-wrap-style:square" o:gfxdata="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" o:button="t">
-                  <v:imagedata r:id="rId19" o:title=""/>
+                  <v:fill o:detectmouseclick="t"/>
+                  <v:imagedata r:id="rId18" o:title=""/>
                   <v:path arrowok="t"/>
                 </v:shape>
                 <w10:anchorlock/>
@@ -779,17 +781,16 @@
         <w:rPr>
           <w:rFonts w:asciiTheme="majorHAnsi" w:eastAsia="Ubuntu" w:hAnsiTheme="majorHAnsi"/>
           <w:b/>
-          <w:sz w:val="18"/>
-          <w:szCs w:val="18"/>
-        </w:rPr>
-      </w:pPr>
-      <w:r>
-        <w:rPr>
-          <w:rFonts w:asciiTheme="majorHAnsi" w:eastAsia="Ubuntu" w:hAnsiTheme="majorHAnsi"/>
-          <w:b/>
-          <w:szCs w:val="18"/>
-        </w:rPr>
-        <w:t>Work Experience / Published Titles</w:t>
+          <w:szCs w:val="18"/>
+        </w:rPr>
+      </w:pPr>
+      <w:r>
+        <w:rPr>
+          <w:rFonts w:asciiTheme="majorHAnsi" w:eastAsia="Ubuntu" w:hAnsiTheme="majorHAnsi"/>
+          <w:b/>
+          <w:szCs w:val="18"/>
+        </w:rPr>
+        <w:t>Published Titles</w:t>
       </w:r>
       <w:r>
         <w:rPr>
@@ -798,14 +799,6 @@
           <w:szCs w:val="18"/>
         </w:rPr>
         <w:t xml:space="preserve"> </w:t>
-      </w:r>
-      <w:r>
-        <w:rPr>
-          <w:rFonts w:asciiTheme="majorHAnsi" w:eastAsia="Ubuntu" w:hAnsiTheme="majorHAnsi"/>
-          <w:b/>
-          <w:szCs w:val="18"/>
-        </w:rPr>
-        <w:br/>
       </w:r>
     </w:p>
     <w:p>
@@ -830,28 +823,23 @@
       </w:pPr>
       <w:r>
         <w:rPr>
-          <w:rFonts w:asciiTheme="majorHAnsi" w:eastAsia="Ubuntu" w:hAnsiTheme="majorHAnsi"/>
-          <w:b/>
+          <w:rFonts w:asciiTheme="majorHAnsi" w:hAnsiTheme="majorHAnsi"/>
+          <w:b/>
+          <w:i/>
           <w:sz w:val="20"/>
           <w:szCs w:val="18"/>
-        </w:rPr>
-        <w:t>Software Engineer</w:t>
-      </w:r>
-      <w:r>
-        <w:rPr>
-          <w:rFonts w:asciiTheme="majorHAnsi" w:eastAsia="Ubuntu" w:hAnsiTheme="majorHAnsi"/>
-          <w:b/>
+          <w:lang w:eastAsia="es-CO"/>
+        </w:rPr>
+        <w:t>Puppet Kings</w:t>
+      </w:r>
+      <w:r>
+        <w:rPr>
+          <w:rFonts w:asciiTheme="majorHAnsi" w:hAnsiTheme="majorHAnsi"/>
+          <w:b/>
+          <w:i/>
           <w:sz w:val="20"/>
           <w:szCs w:val="18"/>
-        </w:rPr>
-        <w:t>,</w:t>
-      </w:r>
-      <w:r>
-        <w:rPr>
-          <w:rFonts w:asciiTheme="majorHAnsi" w:eastAsia="Ubuntu" w:hAnsiTheme="majorHAnsi"/>
-          <w:b/>
-          <w:sz w:val="18"/>
-          <w:szCs w:val="18"/>
+          <w:lang w:eastAsia="es-CO"/>
         </w:rPr>
         <w:t xml:space="preserve"> </w:t>
       </w:r>
@@ -860,21 +848,43 @@
           <w:rFonts w:asciiTheme="majorHAnsi" w:hAnsiTheme="majorHAnsi"/>
           <w:b/>
           <w:i/>
-          <w:sz w:val="18"/>
-          <w:szCs w:val="18"/>
-          <w:lang w:eastAsia="es-CO"/>
-        </w:rPr>
-        <w:t>Timba Games</w:t>
-      </w:r>
-      <w:r>
-        <w:rPr>
-          <w:rFonts w:asciiTheme="majorHAnsi" w:hAnsiTheme="majorHAnsi"/>
-          <w:b/>
-          <w:sz w:val="18"/>
-          <w:szCs w:val="18"/>
-          <w:lang w:eastAsia="es-CO"/>
-        </w:rPr>
-        <w:tab/>
+          <w:sz w:val="20"/>
+          <w:szCs w:val="18"/>
+          <w:lang w:eastAsia="es-CO"/>
+        </w:rPr>
+        <w:t>-</w:t>
+      </w:r>
+      <w:r>
+        <w:rPr>
+          <w:rFonts w:asciiTheme="majorHAnsi" w:hAnsiTheme="majorHAnsi"/>
+          <w:b/>
+          <w:i/>
+          <w:sz w:val="20"/>
+          <w:szCs w:val="18"/>
+          <w:lang w:eastAsia="es-CO"/>
+        </w:rPr>
+        <w:t xml:space="preserve"> </w:t>
+      </w:r>
+      <w:r>
+        <w:rPr>
+          <w:rFonts w:asciiTheme="majorHAnsi" w:hAnsiTheme="majorHAnsi"/>
+          <w:b/>
+          <w:i/>
+          <w:sz w:val="20"/>
+          <w:szCs w:val="18"/>
+          <w:lang w:eastAsia="es-CO"/>
+        </w:rPr>
+        <w:t xml:space="preserve">Timba Games </w:t>
+      </w:r>
+      <w:r>
+        <w:rPr>
+          <w:rFonts w:asciiTheme="majorHAnsi" w:hAnsiTheme="majorHAnsi"/>
+          <w:b/>
+          <w:sz w:val="20"/>
+          <w:szCs w:val="18"/>
+          <w:lang w:eastAsia="es-CO"/>
+        </w:rPr>
+        <w:t>(Credited)</w:t>
       </w:r>
       <w:r>
         <w:rPr>
@@ -884,7 +894,7 @@
           <w:sz w:val="16"/>
           <w:szCs w:val="18"/>
         </w:rPr>
-        <w:t>12/</w:t>
+        <w:tab/>
       </w:r>
       <w:r>
         <w:rPr>
@@ -894,112 +904,47 @@
           <w:sz w:val="16"/>
           <w:szCs w:val="18"/>
         </w:rPr>
-        <w:t xml:space="preserve">2016 – Present: </w:t>
-      </w:r>
-      <w:r>
-        <w:rPr>
-          <w:rFonts w:asciiTheme="majorHAnsi" w:eastAsia="Ubuntu" w:hAnsiTheme="majorHAnsi"/>
+        <w:t xml:space="preserve">ERD - </w:t>
+      </w:r>
+      <w:r>
+        <w:rPr>
+          <w:rFonts w:asciiTheme="majorHAnsi" w:eastAsia="Ubuntu" w:hAnsiTheme="majorHAnsi"/>
+          <w:b/>
           <w:i/>
           <w:sz w:val="16"/>
           <w:szCs w:val="18"/>
         </w:rPr>
-        <w:t>Onsite</w:t>
-      </w:r>
-    </w:p>
-    <w:p>
-      <w:pPr>
-        <w:pStyle w:val="ListParagraph"/>
-        <w:numPr>
-          <w:ilvl w:val="0"/>
-          <w:numId w:val="21"/>
-        </w:numPr>
-        <w:rPr>
-          <w:rFonts w:asciiTheme="majorHAnsi" w:hAnsiTheme="majorHAnsi"/>
-          <w:sz w:val="18"/>
-          <w:szCs w:val="18"/>
-          <w:lang w:eastAsia="es-CO"/>
-        </w:rPr>
-      </w:pPr>
-      <w:r>
-        <w:rPr>
-          <w:rFonts w:asciiTheme="majorHAnsi" w:hAnsiTheme="majorHAnsi"/>
-          <w:sz w:val="18"/>
-          <w:szCs w:val="18"/>
-          <w:lang w:eastAsia="es-CO"/>
-        </w:rPr>
-        <w:t xml:space="preserve">Develop gameplay features for multiple </w:t>
-      </w:r>
-      <w:proofErr w:type="gramStart"/>
-      <w:r>
-        <w:rPr>
-          <w:rFonts w:asciiTheme="majorHAnsi" w:hAnsiTheme="majorHAnsi"/>
-          <w:sz w:val="18"/>
-          <w:szCs w:val="18"/>
-          <w:lang w:eastAsia="es-CO"/>
-        </w:rPr>
-        <w:t>work</w:t>
-      </w:r>
-      <w:proofErr w:type="gramEnd"/>
-      <w:r>
-        <w:rPr>
-          <w:rFonts w:asciiTheme="majorHAnsi" w:hAnsiTheme="majorHAnsi"/>
-          <w:sz w:val="18"/>
-          <w:szCs w:val="18"/>
-          <w:lang w:eastAsia="es-CO"/>
-        </w:rPr>
-        <w:t xml:space="preserve"> for hire projects</w:t>
-      </w:r>
-      <w:r>
-        <w:rPr>
-          <w:rFonts w:asciiTheme="majorHAnsi" w:hAnsiTheme="majorHAnsi"/>
-          <w:sz w:val="18"/>
-          <w:szCs w:val="18"/>
-          <w:lang w:eastAsia="es-CO"/>
-        </w:rPr>
-        <w:t>.</w:t>
-      </w:r>
-    </w:p>
-    <w:p>
-      <w:pPr>
-        <w:pStyle w:val="ListParagraph"/>
-        <w:numPr>
-          <w:ilvl w:val="0"/>
-          <w:numId w:val="21"/>
-        </w:numPr>
-        <w:rPr>
-          <w:rFonts w:asciiTheme="majorHAnsi" w:hAnsiTheme="majorHAnsi"/>
-          <w:sz w:val="18"/>
-          <w:szCs w:val="18"/>
-          <w:lang w:eastAsia="es-CO"/>
-        </w:rPr>
-      </w:pPr>
-      <w:r>
-        <w:rPr>
-          <w:rFonts w:asciiTheme="majorHAnsi" w:hAnsiTheme="majorHAnsi"/>
-          <w:sz w:val="18"/>
-          <w:szCs w:val="18"/>
-          <w:lang w:eastAsia="es-CO"/>
-        </w:rPr>
-        <w:t xml:space="preserve">Maintain and update code written by third </w:t>
-      </w:r>
-      <w:r>
-        <w:rPr>
-          <w:rFonts w:asciiTheme="majorHAnsi" w:hAnsiTheme="majorHAnsi"/>
-          <w:sz w:val="18"/>
-          <w:szCs w:val="18"/>
-          <w:lang w:eastAsia="es-CO"/>
-        </w:rPr>
-        <w:t>party</w:t>
-      </w:r>
-      <w:r>
-        <w:rPr>
-          <w:rFonts w:asciiTheme="majorHAnsi" w:hAnsiTheme="majorHAnsi"/>
-          <w:sz w:val="18"/>
-          <w:szCs w:val="18"/>
-          <w:lang w:eastAsia="es-CO"/>
-        </w:rPr>
-        <w:tab/>
-        <w:t>contractors.</w:t>
+        <w:t>12</w:t>
+      </w:r>
+      <w:r>
+        <w:rPr>
+          <w:rFonts w:asciiTheme="majorHAnsi" w:eastAsia="Ubuntu" w:hAnsiTheme="majorHAnsi"/>
+          <w:b/>
+          <w:i/>
+          <w:sz w:val="16"/>
+          <w:szCs w:val="18"/>
+        </w:rPr>
+        <w:t>/</w:t>
+      </w:r>
+      <w:r>
+        <w:rPr>
+          <w:rFonts w:asciiTheme="majorHAnsi" w:eastAsia="Ubuntu" w:hAnsiTheme="majorHAnsi"/>
+          <w:b/>
+          <w:i/>
+          <w:sz w:val="16"/>
+          <w:szCs w:val="18"/>
+        </w:rPr>
+        <w:t>201</w:t>
+      </w:r>
+      <w:r>
+        <w:rPr>
+          <w:rFonts w:asciiTheme="majorHAnsi" w:eastAsia="Ubuntu" w:hAnsiTheme="majorHAnsi"/>
+          <w:b/>
+          <w:i/>
+          <w:sz w:val="16"/>
+          <w:szCs w:val="18"/>
+        </w:rPr>
+        <w:t>7</w:t>
       </w:r>
     </w:p>
     <w:p>
@@ -1009,14 +954,151 @@
           <w:tab w:val="right" w:pos="10800"/>
         </w:tabs>
         <w:spacing w:line="240" w:lineRule="auto"/>
-        <w:rPr>
-          <w:rFonts w:asciiTheme="majorHAnsi" w:eastAsia="Ubuntu" w:hAnsiTheme="majorHAnsi"/>
-          <w:b/>
-          <w:i/>
-          <w:sz w:val="18"/>
-          <w:szCs w:val="18"/>
-        </w:rPr>
-      </w:pPr>
+        <w:ind w:left="720"/>
+        <w:rPr>
+          <w:rFonts w:asciiTheme="majorHAnsi" w:eastAsia="Ubuntu" w:hAnsiTheme="majorHAnsi"/>
+          <w:sz w:val="20"/>
+          <w:szCs w:val="18"/>
+        </w:rPr>
+      </w:pPr>
+      <w:r>
+        <w:rPr>
+          <w:rFonts w:asciiTheme="majorHAnsi" w:eastAsia="Ubuntu" w:hAnsiTheme="majorHAnsi"/>
+          <w:b/>
+          <w:sz w:val="20"/>
+          <w:szCs w:val="18"/>
+        </w:rPr>
+        <w:t>Gameplay and Tools Programmer</w:t>
+      </w:r>
+      <w:r>
+        <w:rPr>
+          <w:rFonts w:asciiTheme="majorHAnsi" w:eastAsia="Ubuntu" w:hAnsiTheme="majorHAnsi"/>
+          <w:b/>
+          <w:sz w:val="18"/>
+          <w:szCs w:val="18"/>
+        </w:rPr>
+        <w:t xml:space="preserve"> - </w:t>
+      </w:r>
+      <w:r>
+        <w:rPr>
+          <w:rFonts w:asciiTheme="majorHAnsi" w:eastAsia="Ubuntu" w:hAnsiTheme="majorHAnsi"/>
+          <w:sz w:val="18"/>
+          <w:szCs w:val="18"/>
+        </w:rPr>
+        <w:t xml:space="preserve">Platforms: </w:t>
+      </w:r>
+      <w:hyperlink r:id="rId19" w:history="1">
+        <w:r>
+          <w:rPr>
+            <w:rStyle w:val="Hipervnculo"/>
+            <w:rFonts w:asciiTheme="majorHAnsi" w:eastAsia="Ubuntu" w:hAnsiTheme="majorHAnsi"/>
+            <w:sz w:val="18"/>
+            <w:szCs w:val="18"/>
+          </w:rPr>
+          <w:t>PC</w:t>
+        </w:r>
+      </w:hyperlink>
+    </w:p>
+    <w:p>
+      <w:pPr>
+        <w:pStyle w:val="Prrafodelista"/>
+        <w:numPr>
+          <w:ilvl w:val="0"/>
+          <w:numId w:val="21"/>
+        </w:numPr>
+        <w:rPr>
+          <w:rFonts w:asciiTheme="majorHAnsi" w:hAnsiTheme="majorHAnsi"/>
+          <w:sz w:val="18"/>
+          <w:szCs w:val="18"/>
+          <w:lang w:eastAsia="es-CO"/>
+        </w:rPr>
+      </w:pPr>
+      <w:r>
+        <w:rPr>
+          <w:rFonts w:asciiTheme="majorHAnsi" w:hAnsiTheme="majorHAnsi"/>
+          <w:sz w:val="18"/>
+          <w:szCs w:val="18"/>
+          <w:lang w:eastAsia="es-CO"/>
+        </w:rPr>
+        <w:t>In charge of the d</w:t>
+      </w:r>
+      <w:r>
+        <w:rPr>
+          <w:rFonts w:asciiTheme="majorHAnsi" w:hAnsiTheme="majorHAnsi"/>
+          <w:sz w:val="18"/>
+          <w:szCs w:val="18"/>
+          <w:lang w:eastAsia="es-CO"/>
+        </w:rPr>
+        <w:t>esign and develop</w:t>
+      </w:r>
+      <w:r>
+        <w:rPr>
+          <w:rFonts w:asciiTheme="majorHAnsi" w:hAnsiTheme="majorHAnsi"/>
+          <w:sz w:val="18"/>
+          <w:szCs w:val="18"/>
+          <w:lang w:eastAsia="es-CO"/>
+        </w:rPr>
+        <w:t>ment</w:t>
+      </w:r>
+      <w:r>
+        <w:rPr>
+          <w:rFonts w:asciiTheme="majorHAnsi" w:hAnsiTheme="majorHAnsi"/>
+          <w:sz w:val="18"/>
+          <w:szCs w:val="18"/>
+          <w:lang w:eastAsia="es-CO"/>
+        </w:rPr>
+        <w:t xml:space="preserve"> </w:t>
+      </w:r>
+      <w:r>
+        <w:rPr>
+          <w:rFonts w:asciiTheme="majorHAnsi" w:hAnsiTheme="majorHAnsi"/>
+          <w:sz w:val="18"/>
+          <w:szCs w:val="18"/>
+          <w:lang w:eastAsia="es-CO"/>
+        </w:rPr>
+        <w:t xml:space="preserve">of multiple </w:t>
+      </w:r>
+      <w:r>
+        <w:rPr>
+          <w:rFonts w:asciiTheme="majorHAnsi" w:hAnsiTheme="majorHAnsi"/>
+          <w:sz w:val="18"/>
+          <w:szCs w:val="18"/>
+          <w:lang w:eastAsia="es-CO"/>
+        </w:rPr>
+        <w:t>in-house tools.</w:t>
+      </w:r>
+    </w:p>
+    <w:p>
+      <w:pPr>
+        <w:pStyle w:val="Prrafodelista"/>
+        <w:numPr>
+          <w:ilvl w:val="0"/>
+          <w:numId w:val="21"/>
+        </w:numPr>
+        <w:rPr>
+          <w:rFonts w:asciiTheme="majorHAnsi" w:eastAsia="Ubuntu" w:hAnsiTheme="majorHAnsi"/>
+          <w:b/>
+          <w:szCs w:val="18"/>
+        </w:rPr>
+      </w:pPr>
+      <w:r>
+        <w:rPr>
+          <w:rFonts w:asciiTheme="majorHAnsi" w:hAnsiTheme="majorHAnsi"/>
+          <w:sz w:val="18"/>
+          <w:szCs w:val="18"/>
+          <w:lang w:eastAsia="es-CO"/>
+        </w:rPr>
+        <w:t>Programmed the behavior of two of the main bosses.</w:t>
+      </w:r>
+      <w:r>
+        <w:rPr>
+          <w:rFonts w:asciiTheme="majorHAnsi" w:hAnsiTheme="majorHAnsi"/>
+          <w:sz w:val="18"/>
+          <w:szCs w:val="18"/>
+          <w:lang w:eastAsia="es-CO"/>
+        </w:rPr>
+        <w:br/>
+      </w:r>
     </w:p>
     <w:p>
       <w:pPr>
@@ -1033,29 +1115,88 @@
         <w:rPr>
           <w:rFonts w:asciiTheme="majorHAnsi" w:eastAsia="Ubuntu" w:hAnsiTheme="majorHAnsi"/>
           <w:b/>
+          <w:sz w:val="18"/>
+          <w:szCs w:val="18"/>
+        </w:rPr>
+      </w:pPr>
+      <w:r>
+        <w:rPr>
+          <w:rFonts w:asciiTheme="majorHAnsi" w:hAnsiTheme="majorHAnsi"/>
+          <w:b/>
           <w:i/>
-          <w:sz w:val="18"/>
-          <w:szCs w:val="18"/>
-        </w:rPr>
-      </w:pPr>
-      <w:r>
-        <w:rPr>
-          <w:rFonts w:asciiTheme="majorHAnsi" w:eastAsia="Ubuntu" w:hAnsiTheme="majorHAnsi"/>
-          <w:b/>
           <w:sz w:val="20"/>
           <w:szCs w:val="18"/>
-        </w:rPr>
-        <w:t>Gameplay and UI Programmer,</w:t>
-      </w:r>
-      <w:r>
-        <w:rPr>
-          <w:rFonts w:asciiTheme="majorHAnsi" w:hAnsiTheme="majorHAnsi"/>
-          <w:b/>
-          <w:sz w:val="18"/>
-          <w:szCs w:val="18"/>
-          <w:lang w:eastAsia="es-CO"/>
-        </w:rPr>
-        <w:tab/>
+          <w:lang w:eastAsia="es-CO"/>
+        </w:rPr>
+        <w:t>Moana: Rhythm Run - Disney Interactive</w:t>
+      </w:r>
+      <w:r>
+        <w:rPr>
+          <w:rFonts w:asciiTheme="majorHAnsi" w:hAnsiTheme="majorHAnsi"/>
+          <w:b/>
+          <w:i/>
+          <w:sz w:val="20"/>
+          <w:szCs w:val="18"/>
+          <w:lang w:eastAsia="es-CO"/>
+        </w:rPr>
+        <w:t xml:space="preserve"> </w:t>
+      </w:r>
+      <w:r>
+        <w:rPr>
+          <w:rFonts w:asciiTheme="majorHAnsi" w:hAnsiTheme="majorHAnsi"/>
+          <w:b/>
+          <w:i/>
+          <w:sz w:val="20"/>
+          <w:szCs w:val="18"/>
+          <w:lang w:eastAsia="es-CO"/>
+        </w:rPr>
+        <w:t>&amp;</w:t>
+      </w:r>
+      <w:r>
+        <w:rPr>
+          <w:rFonts w:asciiTheme="majorHAnsi" w:hAnsiTheme="majorHAnsi"/>
+          <w:b/>
+          <w:i/>
+          <w:sz w:val="20"/>
+          <w:szCs w:val="18"/>
+          <w:lang w:eastAsia="es-CO"/>
+        </w:rPr>
+        <w:t xml:space="preserve"> </w:t>
+      </w:r>
+      <w:proofErr w:type="spellStart"/>
+      <w:r>
+        <w:rPr>
+          <w:rFonts w:asciiTheme="majorHAnsi" w:hAnsiTheme="majorHAnsi"/>
+          <w:b/>
+          <w:i/>
+          <w:sz w:val="20"/>
+          <w:szCs w:val="18"/>
+          <w:lang w:eastAsia="es-CO"/>
+        </w:rPr>
+        <w:t>Cocodrilo</w:t>
+      </w:r>
+      <w:proofErr w:type="spellEnd"/>
+      <w:r>
+        <w:rPr>
+          <w:rFonts w:asciiTheme="majorHAnsi" w:hAnsiTheme="majorHAnsi"/>
+          <w:b/>
+          <w:i/>
+          <w:sz w:val="20"/>
+          <w:szCs w:val="18"/>
+          <w:lang w:eastAsia="es-CO"/>
+        </w:rPr>
+        <w:t xml:space="preserve"> Dog Games</w:t>
+      </w:r>
+      <w:r>
+        <w:rPr>
+          <w:rFonts w:asciiTheme="majorHAnsi" w:hAnsiTheme="majorHAnsi"/>
+          <w:b/>
+          <w:i/>
+          <w:sz w:val="20"/>
+          <w:szCs w:val="18"/>
+          <w:lang w:eastAsia="es-CO"/>
+        </w:rPr>
+        <w:t xml:space="preserve"> (Credited)</w:t>
       </w:r>
       <w:r>
         <w:rPr>
@@ -1065,7 +1206,7 @@
           <w:sz w:val="16"/>
           <w:szCs w:val="18"/>
         </w:rPr>
-        <w:t>08/</w:t>
+        <w:t xml:space="preserve"> </w:t>
       </w:r>
       <w:r>
         <w:rPr>
@@ -1075,7 +1216,7 @@
           <w:sz w:val="16"/>
           <w:szCs w:val="18"/>
         </w:rPr>
-        <w:t xml:space="preserve">2016 – </w:t>
+        <w:tab/>
       </w:r>
       <w:r>
         <w:rPr>
@@ -1085,7 +1226,7 @@
           <w:sz w:val="16"/>
           <w:szCs w:val="18"/>
         </w:rPr>
-        <w:t>12/</w:t>
+        <w:t>1</w:t>
       </w:r>
       <w:r>
         <w:rPr>
@@ -1095,26 +1236,27 @@
           <w:sz w:val="16"/>
           <w:szCs w:val="18"/>
         </w:rPr>
-        <w:t xml:space="preserve">2016: </w:t>
-      </w:r>
-      <w:r>
-        <w:rPr>
-          <w:rFonts w:asciiTheme="majorHAnsi" w:eastAsia="Ubuntu" w:hAnsiTheme="majorHAnsi"/>
+        <w:t>1</w:t>
+      </w:r>
+      <w:r>
+        <w:rPr>
+          <w:rFonts w:asciiTheme="majorHAnsi" w:eastAsia="Ubuntu" w:hAnsiTheme="majorHAnsi"/>
+          <w:b/>
           <w:i/>
           <w:sz w:val="16"/>
           <w:szCs w:val="18"/>
         </w:rPr>
-        <w:t>Remote</w:t>
+        <w:t>/</w:t>
       </w:r>
       <w:r>
         <w:rPr>
           <w:rFonts w:asciiTheme="majorHAnsi" w:eastAsia="Ubuntu" w:hAnsiTheme="majorHAnsi"/>
           <w:b/>
           <w:i/>
-          <w:sz w:val="18"/>
-          <w:szCs w:val="18"/>
-        </w:rPr>
-        <w:br/>
+          <w:sz w:val="16"/>
+          <w:szCs w:val="18"/>
+        </w:rPr>
+        <w:t>2016</w:t>
       </w:r>
       <w:r>
         <w:rPr>
@@ -1125,47 +1267,58 @@
           <w:szCs w:val="18"/>
           <w:lang w:eastAsia="es-CO"/>
         </w:rPr>
-        <w:t xml:space="preserve">Moana: Rhythm Run - </w:t>
-      </w:r>
-      <w:proofErr w:type="spellStart"/>
-      <w:r>
-        <w:rPr>
-          <w:rFonts w:asciiTheme="majorHAnsi" w:hAnsiTheme="majorHAnsi"/>
-          <w:b/>
-          <w:i/>
+        <w:br/>
+      </w:r>
+      <w:r>
+        <w:rPr>
+          <w:rFonts w:asciiTheme="majorHAnsi" w:eastAsia="Ubuntu" w:hAnsiTheme="majorHAnsi"/>
+          <w:b/>
           <w:sz w:val="20"/>
           <w:szCs w:val="18"/>
-          <w:lang w:eastAsia="es-CO"/>
-        </w:rPr>
-        <w:t>Cocodrilo</w:t>
-      </w:r>
-      <w:proofErr w:type="spellEnd"/>
-      <w:r>
-        <w:rPr>
-          <w:rFonts w:asciiTheme="majorHAnsi" w:hAnsiTheme="majorHAnsi"/>
-          <w:b/>
-          <w:i/>
+        </w:rPr>
+        <w:t>Gameplay and UI Programmer</w:t>
+      </w:r>
+      <w:r>
+        <w:rPr>
+          <w:rFonts w:asciiTheme="majorHAnsi" w:eastAsia="Ubuntu" w:hAnsiTheme="majorHAnsi"/>
+          <w:b/>
           <w:sz w:val="20"/>
           <w:szCs w:val="18"/>
-          <w:lang w:eastAsia="es-CO"/>
-        </w:rPr>
-        <w:t xml:space="preserve"> Dog Games &amp; </w:t>
-      </w:r>
-      <w:r>
-        <w:rPr>
-          <w:rFonts w:asciiTheme="majorHAnsi" w:hAnsiTheme="majorHAnsi"/>
-          <w:b/>
-          <w:i/>
-          <w:sz w:val="20"/>
-          <w:szCs w:val="18"/>
-          <w:lang w:eastAsia="es-CO"/>
-        </w:rPr>
-        <w:t>Disney Interactive.</w:t>
+        </w:rPr>
+        <w:t xml:space="preserve"> - </w:t>
+      </w:r>
+      <w:r>
+        <w:rPr>
+          <w:rFonts w:asciiTheme="majorHAnsi" w:eastAsia="Ubuntu" w:hAnsiTheme="majorHAnsi"/>
+          <w:sz w:val="18"/>
+          <w:szCs w:val="18"/>
+        </w:rPr>
+        <w:t xml:space="preserve">Platforms: </w:t>
+      </w:r>
+      <w:hyperlink r:id="rId20" w:history="1">
+        <w:r>
+          <w:rPr>
+            <w:rStyle w:val="Hipervnculo"/>
+            <w:rFonts w:asciiTheme="majorHAnsi" w:eastAsia="Ubuntu" w:hAnsiTheme="majorHAnsi"/>
+            <w:sz w:val="16"/>
+            <w:szCs w:val="18"/>
+          </w:rPr>
+          <w:t>iOS</w:t>
+        </w:r>
+      </w:hyperlink>
+      <w:r>
+        <w:rPr>
+          <w:rFonts w:asciiTheme="majorHAnsi" w:eastAsia="Ubuntu" w:hAnsiTheme="majorHAnsi"/>
+          <w:b/>
+          <w:sz w:val="18"/>
+          <w:szCs w:val="18"/>
+        </w:rPr>
+        <w:t xml:space="preserve"> </w:t>
       </w:r>
     </w:p>
     <w:p>
       <w:pPr>
-        <w:pStyle w:val="ListParagraph"/>
+        <w:pStyle w:val="Prrafodelista"/>
         <w:numPr>
           <w:ilvl w:val="0"/>
           <w:numId w:val="21"/>
@@ -1184,16 +1337,7 @@
           <w:szCs w:val="18"/>
           <w:lang w:eastAsia="es-CO"/>
         </w:rPr>
-        <w:t xml:space="preserve">Extended </w:t>
-      </w:r>
-      <w:r>
-        <w:rPr>
-          <w:rFonts w:asciiTheme="majorHAnsi" w:hAnsiTheme="majorHAnsi"/>
-          <w:sz w:val="18"/>
-          <w:szCs w:val="18"/>
-          <w:lang w:eastAsia="es-CO"/>
-        </w:rPr>
-        <w:t>core</w:t>
+        <w:t>Extended core</w:t>
       </w:r>
       <w:r>
         <w:rPr>
@@ -1225,7 +1369,7 @@
     </w:p>
     <w:p>
       <w:pPr>
-        <w:pStyle w:val="ListParagraph"/>
+        <w:pStyle w:val="Prrafodelista"/>
         <w:numPr>
           <w:ilvl w:val="0"/>
           <w:numId w:val="21"/>
@@ -1249,7 +1393,7 @@
     </w:p>
     <w:p>
       <w:pPr>
-        <w:pStyle w:val="ListParagraph"/>
+        <w:pStyle w:val="Prrafodelista"/>
         <w:numPr>
           <w:ilvl w:val="0"/>
           <w:numId w:val="21"/>
@@ -1302,7 +1446,7 @@
     </w:p>
     <w:p>
       <w:pPr>
-        <w:pStyle w:val="ListParagraph"/>
+        <w:pStyle w:val="Prrafodelista"/>
         <w:numPr>
           <w:ilvl w:val="0"/>
           <w:numId w:val="21"/>
@@ -1344,7 +1488,7 @@
     </w:p>
     <w:p>
       <w:pPr>
-        <w:pStyle w:val="ListParagraph"/>
+        <w:pStyle w:val="Prrafodelista"/>
         <w:numPr>
           <w:ilvl w:val="0"/>
           <w:numId w:val="21"/>
@@ -1388,14 +1532,50 @@
     </w:p>
     <w:p>
       <w:pPr>
-        <w:rPr>
-          <w:rFonts w:asciiTheme="majorHAnsi" w:hAnsiTheme="majorHAnsi"/>
-          <w:b/>
-          <w:sz w:val="18"/>
-          <w:szCs w:val="18"/>
-          <w:lang w:eastAsia="es-CO"/>
-        </w:rPr>
-      </w:pPr>
+        <w:pStyle w:val="Normal1"/>
+        <w:spacing w:line="240" w:lineRule="auto"/>
+        <w:rPr>
+          <w:rFonts w:asciiTheme="majorHAnsi" w:eastAsia="Ubuntu" w:hAnsiTheme="majorHAnsi"/>
+          <w:b/>
+          <w:szCs w:val="18"/>
+        </w:rPr>
+      </w:pPr>
+    </w:p>
+    <w:p>
+      <w:pPr>
+        <w:pStyle w:val="Normal1"/>
+        <w:spacing w:line="240" w:lineRule="auto"/>
+        <w:rPr>
+          <w:rFonts w:asciiTheme="majorHAnsi" w:eastAsia="Ubuntu" w:hAnsiTheme="majorHAnsi"/>
+          <w:b/>
+          <w:sz w:val="18"/>
+          <w:szCs w:val="18"/>
+        </w:rPr>
+      </w:pPr>
+      <w:r>
+        <w:rPr>
+          <w:rFonts w:asciiTheme="majorHAnsi" w:eastAsia="Ubuntu" w:hAnsiTheme="majorHAnsi"/>
+          <w:b/>
+          <w:szCs w:val="18"/>
+        </w:rPr>
+        <w:t>Work Experience</w:t>
+      </w:r>
+      <w:r>
+        <w:rPr>
+          <w:rFonts w:asciiTheme="majorHAnsi" w:eastAsia="Ubuntu" w:hAnsiTheme="majorHAnsi"/>
+          <w:b/>
+          <w:szCs w:val="18"/>
+        </w:rPr>
+        <w:t xml:space="preserve"> - </w:t>
+      </w:r>
+      <w:r>
+        <w:rPr>
+          <w:rFonts w:asciiTheme="majorHAnsi" w:eastAsia="Ubuntu" w:hAnsiTheme="majorHAnsi"/>
+          <w:b/>
+          <w:szCs w:val="18"/>
+        </w:rPr>
+        <w:t>Most Recent</w:t>
+      </w:r>
     </w:p>
     <w:p>
       <w:pPr>
@@ -1424,7 +1604,25 @@
           <w:sz w:val="20"/>
           <w:szCs w:val="18"/>
         </w:rPr>
-        <w:t>Software Engineer - Game Programmer and Tools Programmer</w:t>
+        <w:t>Software Engineer</w:t>
+      </w:r>
+      <w:r>
+        <w:rPr>
+          <w:rFonts w:asciiTheme="majorHAnsi" w:eastAsia="Ubuntu" w:hAnsiTheme="majorHAnsi"/>
+          <w:b/>
+          <w:sz w:val="20"/>
+          <w:szCs w:val="18"/>
+        </w:rPr>
+        <w:t>,</w:t>
+      </w:r>
+      <w:r>
+        <w:rPr>
+          <w:rFonts w:asciiTheme="majorHAnsi" w:eastAsia="Ubuntu" w:hAnsiTheme="majorHAnsi"/>
+          <w:b/>
+          <w:sz w:val="18"/>
+          <w:szCs w:val="18"/>
+        </w:rPr>
+        <w:t xml:space="preserve"> </w:t>
       </w:r>
       <w:r>
         <w:rPr>
@@ -1435,18 +1633,7 @@
           <w:szCs w:val="18"/>
           <w:lang w:eastAsia="es-CO"/>
         </w:rPr>
-        <w:t xml:space="preserve"> </w:t>
-      </w:r>
-      <w:r>
-        <w:rPr>
-          <w:rFonts w:asciiTheme="majorHAnsi" w:hAnsiTheme="majorHAnsi"/>
-          <w:b/>
-          <w:i/>
-          <w:sz w:val="18"/>
-          <w:szCs w:val="18"/>
-          <w:lang w:eastAsia="es-CO"/>
-        </w:rPr>
-        <w:t>– Rainbow Tree Inc.</w:t>
+        <w:t>Timba Games</w:t>
       </w:r>
       <w:r>
         <w:rPr>
@@ -1466,7 +1653,7 @@
           <w:sz w:val="16"/>
           <w:szCs w:val="18"/>
         </w:rPr>
-        <w:t>10/</w:t>
+        <w:t>12/</w:t>
       </w:r>
       <w:r>
         <w:rPr>
@@ -1476,61 +1663,21 @@
           <w:sz w:val="16"/>
           <w:szCs w:val="18"/>
         </w:rPr>
-        <w:t>201</w:t>
-      </w:r>
-      <w:r>
-        <w:rPr>
-          <w:rFonts w:asciiTheme="majorHAnsi" w:eastAsia="Ubuntu" w:hAnsiTheme="majorHAnsi"/>
-          <w:b/>
+        <w:t xml:space="preserve">2016 – Present: </w:t>
+      </w:r>
+      <w:r>
+        <w:rPr>
+          <w:rFonts w:asciiTheme="majorHAnsi" w:eastAsia="Ubuntu" w:hAnsiTheme="majorHAnsi"/>
           <w:i/>
           <w:sz w:val="16"/>
           <w:szCs w:val="18"/>
         </w:rPr>
-        <w:t xml:space="preserve">5 </w:t>
-      </w:r>
-      <w:r>
-        <w:rPr>
-          <w:rFonts w:asciiTheme="majorHAnsi" w:eastAsia="Ubuntu" w:hAnsiTheme="majorHAnsi"/>
-          <w:b/>
-          <w:i/>
-          <w:sz w:val="16"/>
-          <w:szCs w:val="18"/>
-        </w:rPr>
-        <w:t>–</w:t>
-      </w:r>
-      <w:r>
-        <w:rPr>
-          <w:rFonts w:asciiTheme="majorHAnsi" w:eastAsia="Ubuntu" w:hAnsiTheme="majorHAnsi"/>
-          <w:b/>
-          <w:i/>
-          <w:sz w:val="16"/>
-          <w:szCs w:val="18"/>
-        </w:rPr>
-        <w:t xml:space="preserve"> 11/</w:t>
-      </w:r>
-      <w:r>
-        <w:rPr>
-          <w:rFonts w:asciiTheme="majorHAnsi" w:eastAsia="Ubuntu" w:hAnsiTheme="majorHAnsi"/>
-          <w:b/>
-          <w:i/>
-          <w:sz w:val="16"/>
-          <w:szCs w:val="18"/>
-        </w:rPr>
-        <w:t xml:space="preserve">2016: </w:t>
-      </w:r>
-      <w:r>
-        <w:rPr>
-          <w:rFonts w:asciiTheme="majorHAnsi" w:eastAsia="Ubuntu" w:hAnsiTheme="majorHAnsi"/>
-          <w:i/>
-          <w:sz w:val="16"/>
-          <w:szCs w:val="18"/>
-        </w:rPr>
         <w:t>Onsite</w:t>
       </w:r>
     </w:p>
     <w:p>
       <w:pPr>
-        <w:pStyle w:val="ListParagraph"/>
+        <w:pStyle w:val="Prrafodelista"/>
         <w:numPr>
           <w:ilvl w:val="0"/>
           <w:numId w:val="21"/>
@@ -1549,97 +1696,7 @@
           <w:szCs w:val="18"/>
           <w:lang w:eastAsia="es-CO"/>
         </w:rPr>
-        <w:t xml:space="preserve">50+ published web games </w:t>
-      </w:r>
-      <w:r>
-        <w:rPr>
-          <w:rFonts w:asciiTheme="majorHAnsi" w:hAnsiTheme="majorHAnsi"/>
-          <w:sz w:val="18"/>
-          <w:szCs w:val="18"/>
-          <w:lang w:eastAsia="es-CO"/>
-        </w:rPr>
-        <w:t>for</w:t>
-      </w:r>
-      <w:r>
-        <w:rPr>
-          <w:rFonts w:asciiTheme="majorHAnsi" w:hAnsiTheme="majorHAnsi"/>
-          <w:sz w:val="18"/>
-          <w:szCs w:val="18"/>
-          <w:lang w:eastAsia="es-CO"/>
-        </w:rPr>
-        <w:t xml:space="preserve"> </w:t>
-      </w:r>
-      <w:r>
-        <w:rPr>
-          <w:rFonts w:asciiTheme="majorHAnsi" w:hAnsiTheme="majorHAnsi"/>
-          <w:sz w:val="18"/>
-          <w:szCs w:val="18"/>
-          <w:lang w:eastAsia="es-CO"/>
-        </w:rPr>
-        <w:t xml:space="preserve">the </w:t>
-      </w:r>
-      <w:r>
-        <w:rPr>
-          <w:rFonts w:asciiTheme="majorHAnsi" w:hAnsiTheme="majorHAnsi"/>
-          <w:sz w:val="18"/>
-          <w:szCs w:val="18"/>
-          <w:lang w:eastAsia="es-CO"/>
-        </w:rPr>
-        <w:t>Web</w:t>
-      </w:r>
-      <w:r>
-        <w:rPr>
-          <w:rFonts w:asciiTheme="majorHAnsi" w:hAnsiTheme="majorHAnsi"/>
-          <w:sz w:val="18"/>
-          <w:szCs w:val="18"/>
-          <w:lang w:eastAsia="es-CO"/>
-        </w:rPr>
-        <w:t>, Android and iOS platforms</w:t>
-      </w:r>
-      <w:r>
-        <w:rPr>
-          <w:rFonts w:asciiTheme="majorHAnsi" w:hAnsiTheme="majorHAnsi"/>
-          <w:sz w:val="18"/>
-          <w:szCs w:val="18"/>
-          <w:lang w:eastAsia="es-CO"/>
-        </w:rPr>
-        <w:t xml:space="preserve"> </w:t>
-      </w:r>
-      <w:r>
-        <w:rPr>
-          <w:rFonts w:asciiTheme="majorHAnsi" w:hAnsiTheme="majorHAnsi"/>
-          <w:sz w:val="18"/>
-          <w:szCs w:val="18"/>
-          <w:lang w:eastAsia="es-CO"/>
-        </w:rPr>
-        <w:t>at</w:t>
-      </w:r>
-      <w:r>
-        <w:rPr>
-          <w:rFonts w:asciiTheme="majorHAnsi" w:hAnsiTheme="majorHAnsi"/>
-          <w:sz w:val="18"/>
-          <w:szCs w:val="18"/>
-          <w:lang w:eastAsia="es-CO"/>
-        </w:rPr>
-        <w:t xml:space="preserve"> the </w:t>
-      </w:r>
-      <w:r>
-        <w:rPr>
-          <w:rFonts w:asciiTheme="majorHAnsi" w:hAnsiTheme="majorHAnsi"/>
-          <w:sz w:val="18"/>
-          <w:szCs w:val="18"/>
-          <w:lang w:eastAsia="es-CO"/>
-        </w:rPr>
-        <w:t>arbolabc.com</w:t>
-      </w:r>
-      <w:r>
-        <w:rPr>
-          <w:rFonts w:asciiTheme="majorHAnsi" w:hAnsiTheme="majorHAnsi"/>
-          <w:sz w:val="18"/>
-          <w:szCs w:val="18"/>
-          <w:lang w:eastAsia="es-CO"/>
-        </w:rPr>
-        <w:t xml:space="preserve"> games portal</w:t>
+        <w:t>Develop gameplay features for multiple work for hire projects</w:t>
       </w:r>
       <w:r>
         <w:rPr>
@@ -1653,7 +1710,7 @@
     </w:p>
     <w:p>
       <w:pPr>
-        <w:pStyle w:val="ListParagraph"/>
+        <w:pStyle w:val="Prrafodelista"/>
         <w:numPr>
           <w:ilvl w:val="0"/>
           <w:numId w:val="21"/>
@@ -1672,12 +1729,40 @@
           <w:szCs w:val="18"/>
           <w:lang w:eastAsia="es-CO"/>
         </w:rPr>
-        <w:t>Developed different in-house tools to reduce workflow time.</w:t>
+        <w:t>Maintain and update code written by third</w:t>
+      </w:r>
+      <w:r>
+        <w:rPr>
+          <w:rFonts w:asciiTheme="majorHAnsi" w:hAnsiTheme="majorHAnsi"/>
+          <w:sz w:val="18"/>
+          <w:szCs w:val="18"/>
+          <w:lang w:eastAsia="es-CO"/>
+        </w:rPr>
+        <w:t>-</w:t>
+      </w:r>
+      <w:r>
+        <w:rPr>
+          <w:rFonts w:asciiTheme="majorHAnsi" w:hAnsiTheme="majorHAnsi"/>
+          <w:sz w:val="18"/>
+          <w:szCs w:val="18"/>
+          <w:lang w:eastAsia="es-CO"/>
+        </w:rPr>
+        <w:t>party</w:t>
+      </w:r>
+      <w:r>
+        <w:rPr>
+          <w:rFonts w:asciiTheme="majorHAnsi" w:hAnsiTheme="majorHAnsi"/>
+          <w:sz w:val="18"/>
+          <w:szCs w:val="18"/>
+          <w:lang w:eastAsia="es-CO"/>
+        </w:rPr>
+        <w:tab/>
+        <w:t>contractors.</w:t>
       </w:r>
     </w:p>
     <w:p>
       <w:pPr>
-        <w:pStyle w:val="ListParagraph"/>
+        <w:pStyle w:val="Prrafodelista"/>
         <w:numPr>
           <w:ilvl w:val="0"/>
           <w:numId w:val="21"/>
@@ -1696,40 +1781,42 @@
           <w:szCs w:val="18"/>
           <w:lang w:eastAsia="es-CO"/>
         </w:rPr>
-        <w:t>Contributed to allow a Multi-Resolution compatibility between different devices and browsers.</w:t>
+        <w:t xml:space="preserve">Part of the team who developed </w:t>
+      </w:r>
+      <w:r>
+        <w:rPr>
+          <w:rFonts w:asciiTheme="majorHAnsi" w:hAnsiTheme="majorHAnsi"/>
+          <w:i/>
+          <w:sz w:val="18"/>
+          <w:szCs w:val="18"/>
+          <w:lang w:eastAsia="es-CO"/>
+        </w:rPr>
+        <w:t>Pu</w:t>
+      </w:r>
+      <w:r>
+        <w:rPr>
+          <w:rFonts w:asciiTheme="majorHAnsi" w:hAnsiTheme="majorHAnsi"/>
+          <w:i/>
+          <w:sz w:val="18"/>
+          <w:szCs w:val="18"/>
+          <w:lang w:eastAsia="es-CO"/>
+        </w:rPr>
+        <w:t>ppet Kings.</w:t>
       </w:r>
     </w:p>
     <w:p>
       <w:pPr>
-        <w:pStyle w:val="ListParagraph"/>
-        <w:numPr>
-          <w:ilvl w:val="0"/>
-          <w:numId w:val="21"/>
-        </w:numPr>
-        <w:rPr>
-          <w:rFonts w:asciiTheme="majorHAnsi" w:hAnsiTheme="majorHAnsi"/>
-          <w:sz w:val="18"/>
-          <w:szCs w:val="18"/>
-          <w:lang w:eastAsia="es-CO"/>
-        </w:rPr>
-      </w:pPr>
-      <w:r>
-        <w:rPr>
-          <w:rFonts w:asciiTheme="majorHAnsi" w:hAnsiTheme="majorHAnsi"/>
-          <w:sz w:val="18"/>
-          <w:szCs w:val="18"/>
-          <w:lang w:eastAsia="es-CO"/>
-        </w:rPr>
-        <w:t>Evaluate new technologies and summarized the ones that works better for the games and apps to be developed.</w:t>
-      </w:r>
-    </w:p>
-    <w:p>
-      <w:pPr>
-        <w:rPr>
-          <w:rFonts w:asciiTheme="majorHAnsi" w:hAnsiTheme="majorHAnsi"/>
-          <w:sz w:val="18"/>
-          <w:szCs w:val="18"/>
-          <w:lang w:eastAsia="es-CO"/>
+        <w:pStyle w:val="Normal1"/>
+        <w:tabs>
+          <w:tab w:val="right" w:pos="10800"/>
+        </w:tabs>
+        <w:spacing w:line="240" w:lineRule="auto"/>
+        <w:rPr>
+          <w:rFonts w:asciiTheme="majorHAnsi" w:eastAsia="Ubuntu" w:hAnsiTheme="majorHAnsi"/>
+          <w:b/>
+          <w:i/>
+          <w:sz w:val="18"/>
+          <w:szCs w:val="18"/>
         </w:rPr>
       </w:pPr>
     </w:p>
@@ -1746,7 +1833,9 @@
         <w:spacing w:line="240" w:lineRule="auto"/>
         <w:ind w:hanging="359"/>
         <w:rPr>
-          <w:rFonts w:asciiTheme="majorHAnsi" w:hAnsiTheme="majorHAnsi"/>
+          <w:rFonts w:asciiTheme="majorHAnsi" w:eastAsia="Ubuntu" w:hAnsiTheme="majorHAnsi"/>
+          <w:b/>
+          <w:i/>
           <w:sz w:val="18"/>
           <w:szCs w:val="18"/>
         </w:rPr>
@@ -1758,7 +1847,16 @@
           <w:sz w:val="20"/>
           <w:szCs w:val="18"/>
         </w:rPr>
-        <w:t xml:space="preserve">Gameplay and Unity Editor Tools Programmer (Intern), </w:t>
+        <w:t>Gameplay and UI Programmer,</w:t>
+      </w:r>
+      <w:r>
+        <w:rPr>
+          <w:rFonts w:asciiTheme="majorHAnsi" w:eastAsia="Ubuntu" w:hAnsiTheme="majorHAnsi"/>
+          <w:b/>
+          <w:sz w:val="20"/>
+          <w:szCs w:val="18"/>
+        </w:rPr>
+        <w:t xml:space="preserve"> </w:t>
       </w:r>
       <w:proofErr w:type="spellStart"/>
       <w:r>
@@ -1766,7 +1864,7 @@
           <w:rFonts w:asciiTheme="majorHAnsi" w:hAnsiTheme="majorHAnsi"/>
           <w:b/>
           <w:i/>
-          <w:sz w:val="18"/>
+          <w:sz w:val="20"/>
           <w:szCs w:val="18"/>
           <w:lang w:eastAsia="es-CO"/>
         </w:rPr>
@@ -1775,18 +1873,22 @@
       <w:proofErr w:type="spellEnd"/>
       <w:r>
         <w:rPr>
-          <w:rFonts w:asciiTheme="majorHAnsi" w:eastAsia="Ubuntu" w:hAnsiTheme="majorHAnsi"/>
-          <w:b/>
-          <w:sz w:val="18"/>
-          <w:szCs w:val="18"/>
+          <w:rFonts w:asciiTheme="majorHAnsi" w:hAnsiTheme="majorHAnsi"/>
+          <w:b/>
+          <w:i/>
+          <w:sz w:val="20"/>
+          <w:szCs w:val="18"/>
+          <w:lang w:eastAsia="es-CO"/>
         </w:rPr>
         <w:t xml:space="preserve"> Dog Games</w:t>
       </w:r>
       <w:r>
         <w:rPr>
-          <w:rFonts w:asciiTheme="majorHAnsi" w:eastAsia="Ubuntu" w:hAnsiTheme="majorHAnsi"/>
-          <w:sz w:val="18"/>
-          <w:szCs w:val="18"/>
+          <w:rFonts w:asciiTheme="majorHAnsi" w:hAnsiTheme="majorHAnsi"/>
+          <w:b/>
+          <w:sz w:val="18"/>
+          <w:szCs w:val="18"/>
+          <w:lang w:eastAsia="es-CO"/>
         </w:rPr>
         <w:tab/>
       </w:r>
@@ -1798,7 +1900,7 @@
           <w:sz w:val="16"/>
           <w:szCs w:val="18"/>
         </w:rPr>
-        <w:t>02/</w:t>
+        <w:t>08/</w:t>
       </w:r>
       <w:r>
         <w:rPr>
@@ -1808,7 +1910,7 @@
           <w:sz w:val="16"/>
           <w:szCs w:val="18"/>
         </w:rPr>
-        <w:t>201</w:t>
+        <w:t xml:space="preserve">2016 – </w:t>
       </w:r>
       <w:r>
         <w:rPr>
@@ -1818,7 +1920,7 @@
           <w:sz w:val="16"/>
           <w:szCs w:val="18"/>
         </w:rPr>
-        <w:t>5</w:t>
+        <w:t>12/</w:t>
       </w:r>
       <w:r>
         <w:rPr>
@@ -1828,71 +1930,21 @@
           <w:sz w:val="16"/>
           <w:szCs w:val="18"/>
         </w:rPr>
-        <w:t xml:space="preserve"> </w:t>
-      </w:r>
-      <w:r>
-        <w:rPr>
-          <w:rFonts w:asciiTheme="majorHAnsi" w:eastAsia="Ubuntu" w:hAnsiTheme="majorHAnsi"/>
-          <w:b/>
+        <w:t xml:space="preserve">2016: </w:t>
+      </w:r>
+      <w:r>
+        <w:rPr>
+          <w:rFonts w:asciiTheme="majorHAnsi" w:eastAsia="Ubuntu" w:hAnsiTheme="majorHAnsi"/>
           <w:i/>
           <w:sz w:val="16"/>
           <w:szCs w:val="18"/>
         </w:rPr>
-        <w:t>–</w:t>
-      </w:r>
-      <w:r>
-        <w:rPr>
-          <w:rFonts w:asciiTheme="majorHAnsi" w:eastAsia="Ubuntu" w:hAnsiTheme="majorHAnsi"/>
-          <w:b/>
-          <w:i/>
-          <w:sz w:val="16"/>
-          <w:szCs w:val="18"/>
-        </w:rPr>
-        <w:t xml:space="preserve"> </w:t>
-      </w:r>
-      <w:r>
-        <w:rPr>
-          <w:rFonts w:asciiTheme="majorHAnsi" w:eastAsia="Ubuntu" w:hAnsiTheme="majorHAnsi"/>
-          <w:b/>
-          <w:i/>
-          <w:sz w:val="16"/>
-          <w:szCs w:val="18"/>
-        </w:rPr>
-        <w:t>08/</w:t>
-      </w:r>
-      <w:r>
-        <w:rPr>
-          <w:rFonts w:asciiTheme="majorHAnsi" w:eastAsia="Ubuntu" w:hAnsiTheme="majorHAnsi"/>
-          <w:b/>
-          <w:i/>
-          <w:sz w:val="16"/>
-          <w:szCs w:val="18"/>
-        </w:rPr>
-        <w:t>2015</w:t>
-      </w:r>
-      <w:r>
-        <w:rPr>
-          <w:rFonts w:asciiTheme="majorHAnsi" w:eastAsia="Ubuntu" w:hAnsiTheme="majorHAnsi"/>
-          <w:b/>
-          <w:i/>
-          <w:sz w:val="16"/>
-          <w:szCs w:val="18"/>
-        </w:rPr>
-        <w:t xml:space="preserve">: </w:t>
-      </w:r>
-      <w:r>
-        <w:rPr>
-          <w:rFonts w:asciiTheme="majorHAnsi" w:eastAsia="Ubuntu" w:hAnsiTheme="majorHAnsi"/>
-          <w:i/>
-          <w:sz w:val="16"/>
-          <w:szCs w:val="18"/>
-        </w:rPr>
-        <w:t>Onsite</w:t>
+        <w:t>Remote</w:t>
       </w:r>
     </w:p>
     <w:p>
       <w:pPr>
-        <w:pStyle w:val="ListParagraph"/>
+        <w:pStyle w:val="Prrafodelista"/>
         <w:numPr>
           <w:ilvl w:val="0"/>
           <w:numId w:val="21"/>
@@ -1911,364 +1963,33 @@
           <w:szCs w:val="18"/>
           <w:lang w:eastAsia="es-CO"/>
         </w:rPr>
-        <w:t>Programmed an Animations Memory System to support blending and rewinding animations of previous actions.</w:t>
+        <w:t xml:space="preserve">Part of the team who developed </w:t>
+      </w:r>
+      <w:r>
+        <w:rPr>
+          <w:rFonts w:asciiTheme="majorHAnsi" w:hAnsiTheme="majorHAnsi"/>
+          <w:i/>
+          <w:sz w:val="18"/>
+          <w:szCs w:val="18"/>
+          <w:lang w:eastAsia="es-CO"/>
+        </w:rPr>
+        <w:t>Moana: Rhythm Run</w:t>
+      </w:r>
+      <w:r>
+        <w:rPr>
+          <w:rFonts w:asciiTheme="majorHAnsi" w:hAnsiTheme="majorHAnsi"/>
+          <w:sz w:val="18"/>
+          <w:szCs w:val="18"/>
+          <w:lang w:eastAsia="es-CO"/>
+        </w:rPr>
+        <w:t>.</w:t>
       </w:r>
     </w:p>
     <w:p>
       <w:pPr>
-        <w:pStyle w:val="ListParagraph"/>
-        <w:numPr>
-          <w:ilvl w:val="0"/>
-          <w:numId w:val="21"/>
-        </w:numPr>
-        <w:rPr>
-          <w:rFonts w:asciiTheme="majorHAnsi" w:hAnsiTheme="majorHAnsi"/>
-          <w:sz w:val="18"/>
-          <w:szCs w:val="18"/>
-          <w:lang w:eastAsia="es-CO"/>
-        </w:rPr>
-      </w:pPr>
-      <w:r>
-        <w:rPr>
-          <w:rFonts w:asciiTheme="majorHAnsi" w:hAnsiTheme="majorHAnsi"/>
-          <w:sz w:val="18"/>
-          <w:szCs w:val="18"/>
-          <w:lang w:eastAsia="es-CO"/>
-        </w:rPr>
-        <w:t>Worked on a Level Editor using the Unity Editor Extension Tools.</w:t>
-      </w:r>
-    </w:p>
-    <w:p>
-      <w:pPr>
-        <w:ind w:firstLine="720"/>
-        <w:rPr>
-          <w:rFonts w:asciiTheme="majorHAnsi" w:hAnsiTheme="majorHAnsi"/>
-          <w:sz w:val="18"/>
-          <w:szCs w:val="18"/>
-          <w:lang w:eastAsia="es-CO"/>
-        </w:rPr>
-      </w:pPr>
-      <w:r>
-        <w:rPr>
-          <w:rFonts w:asciiTheme="majorHAnsi" w:hAnsiTheme="majorHAnsi"/>
-          <w:sz w:val="18"/>
-          <w:szCs w:val="18"/>
-        </w:rPr>
-        <w:t>Titles</w:t>
-      </w:r>
-    </w:p>
-    <w:p>
-      <w:pPr>
-        <w:pStyle w:val="ListParagraph"/>
-        <w:numPr>
-          <w:ilvl w:val="0"/>
-          <w:numId w:val="21"/>
-        </w:numPr>
-        <w:rPr>
-          <w:rFonts w:asciiTheme="majorHAnsi" w:hAnsiTheme="majorHAnsi"/>
-          <w:sz w:val="18"/>
-          <w:szCs w:val="18"/>
-          <w:lang w:eastAsia="es-CO"/>
-        </w:rPr>
-      </w:pPr>
-      <w:r>
-        <w:rPr>
-          <w:rFonts w:asciiTheme="majorHAnsi" w:hAnsiTheme="majorHAnsi"/>
-          <w:i/>
-          <w:sz w:val="18"/>
-          <w:szCs w:val="18"/>
-          <w:lang w:eastAsia="es-CO"/>
-        </w:rPr>
-        <w:t xml:space="preserve">Don </w:t>
-      </w:r>
-      <w:proofErr w:type="spellStart"/>
-      <w:r>
-        <w:rPr>
-          <w:rFonts w:asciiTheme="majorHAnsi" w:hAnsiTheme="majorHAnsi"/>
-          <w:i/>
-          <w:sz w:val="18"/>
-          <w:szCs w:val="18"/>
-          <w:lang w:eastAsia="es-CO"/>
-        </w:rPr>
-        <w:t>Tomate</w:t>
-      </w:r>
-      <w:proofErr w:type="spellEnd"/>
-      <w:r>
-        <w:rPr>
-          <w:rFonts w:asciiTheme="majorHAnsi" w:hAnsiTheme="majorHAnsi"/>
-          <w:i/>
-          <w:sz w:val="18"/>
-          <w:szCs w:val="18"/>
-          <w:lang w:eastAsia="es-CO"/>
-        </w:rPr>
-        <w:t xml:space="preserve"> y Las </w:t>
-      </w:r>
-      <w:proofErr w:type="spellStart"/>
-      <w:r>
-        <w:rPr>
-          <w:rFonts w:asciiTheme="majorHAnsi" w:hAnsiTheme="majorHAnsi"/>
-          <w:i/>
-          <w:sz w:val="18"/>
-          <w:szCs w:val="18"/>
-          <w:lang w:eastAsia="es-CO"/>
-        </w:rPr>
-        <w:t>Vocales</w:t>
-      </w:r>
-      <w:proofErr w:type="spellEnd"/>
-      <w:r>
-        <w:rPr>
-          <w:rFonts w:asciiTheme="majorHAnsi" w:hAnsiTheme="majorHAnsi"/>
-          <w:sz w:val="18"/>
-          <w:szCs w:val="18"/>
-          <w:lang w:eastAsia="es-CO"/>
-        </w:rPr>
-        <w:t xml:space="preserve"> </w:t>
-      </w:r>
-      <w:r>
-        <w:rPr>
-          <w:rFonts w:asciiTheme="majorHAnsi" w:hAnsiTheme="majorHAnsi"/>
-          <w:sz w:val="18"/>
-          <w:szCs w:val="18"/>
-          <w:lang w:eastAsia="es-CO"/>
-        </w:rPr>
-        <w:t xml:space="preserve">- </w:t>
-      </w:r>
-      <w:r>
-        <w:rPr>
-          <w:rFonts w:asciiTheme="majorHAnsi" w:hAnsiTheme="majorHAnsi"/>
-          <w:sz w:val="18"/>
-          <w:szCs w:val="18"/>
-          <w:lang w:eastAsia="es-CO"/>
-        </w:rPr>
-        <w:t xml:space="preserve">Android &amp; </w:t>
-      </w:r>
-      <w:r>
-        <w:rPr>
-          <w:rFonts w:asciiTheme="majorHAnsi" w:hAnsiTheme="majorHAnsi"/>
-          <w:sz w:val="18"/>
-          <w:szCs w:val="18"/>
-          <w:lang w:eastAsia="es-CO"/>
-        </w:rPr>
-        <w:t>iOS game</w:t>
-      </w:r>
-      <w:r>
-        <w:rPr>
-          <w:rFonts w:asciiTheme="majorHAnsi" w:hAnsiTheme="majorHAnsi"/>
-          <w:sz w:val="18"/>
-          <w:szCs w:val="18"/>
-          <w:lang w:eastAsia="es-CO"/>
-        </w:rPr>
-        <w:t xml:space="preserve"> (Published on Android – </w:t>
-      </w:r>
-      <w:r>
-        <w:rPr>
-          <w:rFonts w:asciiTheme="majorHAnsi" w:hAnsiTheme="majorHAnsi"/>
-          <w:sz w:val="18"/>
-          <w:szCs w:val="18"/>
-          <w:lang w:eastAsia="es-CO"/>
-        </w:rPr>
-        <w:t>S</w:t>
-      </w:r>
-      <w:r>
-        <w:rPr>
-          <w:rFonts w:asciiTheme="majorHAnsi" w:hAnsiTheme="majorHAnsi"/>
-          <w:sz w:val="18"/>
-          <w:szCs w:val="18"/>
-          <w:lang w:eastAsia="es-CO"/>
-        </w:rPr>
-        <w:t>oft launch)</w:t>
-      </w:r>
-      <w:r>
-        <w:rPr>
-          <w:rFonts w:asciiTheme="majorHAnsi" w:hAnsiTheme="majorHAnsi"/>
-          <w:sz w:val="18"/>
-          <w:szCs w:val="18"/>
-          <w:lang w:eastAsia="es-CO"/>
-        </w:rPr>
-        <w:t>.</w:t>
-      </w:r>
-    </w:p>
-    <w:p>
-      <w:pPr>
-        <w:pStyle w:val="ListParagraph"/>
-        <w:numPr>
-          <w:ilvl w:val="0"/>
-          <w:numId w:val="21"/>
-        </w:numPr>
-        <w:rPr>
-          <w:rFonts w:asciiTheme="majorHAnsi" w:hAnsiTheme="majorHAnsi"/>
-          <w:sz w:val="18"/>
-          <w:szCs w:val="18"/>
-          <w:lang w:eastAsia="es-CO"/>
-        </w:rPr>
-      </w:pPr>
-      <w:r>
-        <w:rPr>
-          <w:rFonts w:asciiTheme="majorHAnsi" w:hAnsiTheme="majorHAnsi"/>
-          <w:i/>
-          <w:sz w:val="18"/>
-          <w:szCs w:val="18"/>
-          <w:lang w:eastAsia="es-CO"/>
-        </w:rPr>
-        <w:t>Beat Boy</w:t>
-      </w:r>
-      <w:r>
-        <w:rPr>
-          <w:rFonts w:asciiTheme="majorHAnsi" w:hAnsiTheme="majorHAnsi"/>
-          <w:i/>
-          <w:sz w:val="18"/>
-          <w:szCs w:val="18"/>
-          <w:lang w:eastAsia="es-CO"/>
-        </w:rPr>
-        <w:t xml:space="preserve"> -</w:t>
-      </w:r>
-      <w:r>
-        <w:rPr>
-          <w:rFonts w:asciiTheme="majorHAnsi" w:hAnsiTheme="majorHAnsi"/>
-          <w:sz w:val="18"/>
-          <w:szCs w:val="18"/>
-          <w:lang w:eastAsia="es-CO"/>
-        </w:rPr>
-        <w:t xml:space="preserve"> Xbox One / PS4 / PC </w:t>
-      </w:r>
-      <w:r>
-        <w:rPr>
-          <w:rFonts w:asciiTheme="majorHAnsi" w:hAnsiTheme="majorHAnsi"/>
-          <w:sz w:val="18"/>
-          <w:szCs w:val="18"/>
-          <w:lang w:eastAsia="es-CO"/>
-        </w:rPr>
-        <w:t xml:space="preserve">– MAC </w:t>
-      </w:r>
-      <w:r>
-        <w:rPr>
-          <w:rFonts w:asciiTheme="majorHAnsi" w:hAnsiTheme="majorHAnsi"/>
-          <w:sz w:val="18"/>
-          <w:szCs w:val="18"/>
-          <w:lang w:eastAsia="es-CO"/>
-        </w:rPr>
-        <w:t>game</w:t>
-      </w:r>
-      <w:r>
-        <w:rPr>
-          <w:rFonts w:asciiTheme="majorHAnsi" w:hAnsiTheme="majorHAnsi"/>
-          <w:sz w:val="18"/>
-          <w:szCs w:val="18"/>
-          <w:lang w:eastAsia="es-CO"/>
-        </w:rPr>
-        <w:t xml:space="preserve"> (in production</w:t>
-      </w:r>
-      <w:r>
-        <w:rPr>
-          <w:rFonts w:asciiTheme="majorHAnsi" w:hAnsiTheme="majorHAnsi"/>
-          <w:sz w:val="18"/>
-          <w:szCs w:val="18"/>
-          <w:lang w:eastAsia="es-CO"/>
-        </w:rPr>
-        <w:t xml:space="preserve"> – Steam Greenlight</w:t>
-      </w:r>
-      <w:r>
-        <w:rPr>
-          <w:rFonts w:asciiTheme="majorHAnsi" w:hAnsiTheme="majorHAnsi"/>
-          <w:sz w:val="18"/>
-          <w:szCs w:val="18"/>
-          <w:lang w:eastAsia="es-CO"/>
-        </w:rPr>
-        <w:t>)</w:t>
-      </w:r>
-      <w:r>
-        <w:rPr>
-          <w:rFonts w:asciiTheme="majorHAnsi" w:hAnsiTheme="majorHAnsi"/>
-          <w:sz w:val="18"/>
-          <w:szCs w:val="18"/>
-          <w:lang w:eastAsia="es-CO"/>
-        </w:rPr>
-        <w:t>.</w:t>
-      </w:r>
-    </w:p>
-    <w:p>
-      <w:pPr>
-        <w:pStyle w:val="ListParagraph"/>
-        <w:numPr>
-          <w:ilvl w:val="0"/>
-          <w:numId w:val="21"/>
-        </w:numPr>
-        <w:rPr>
-          <w:rFonts w:asciiTheme="majorHAnsi" w:hAnsiTheme="majorHAnsi"/>
-          <w:sz w:val="18"/>
-          <w:szCs w:val="18"/>
-          <w:lang w:eastAsia="es-CO"/>
-        </w:rPr>
-      </w:pPr>
-      <w:r>
-        <w:rPr>
-          <w:rFonts w:asciiTheme="majorHAnsi" w:hAnsiTheme="majorHAnsi"/>
-          <w:i/>
-          <w:sz w:val="18"/>
-          <w:szCs w:val="18"/>
-          <w:lang w:eastAsia="es-CO"/>
-        </w:rPr>
-        <w:t>Kulipari</w:t>
-      </w:r>
-      <w:r>
-        <w:rPr>
-          <w:rFonts w:asciiTheme="majorHAnsi" w:hAnsiTheme="majorHAnsi"/>
-          <w:sz w:val="18"/>
-          <w:szCs w:val="18"/>
-          <w:lang w:eastAsia="es-CO"/>
-        </w:rPr>
-        <w:t xml:space="preserve"> - </w:t>
-      </w:r>
-      <w:r>
-        <w:rPr>
-          <w:rFonts w:asciiTheme="majorHAnsi" w:hAnsiTheme="majorHAnsi"/>
-          <w:sz w:val="18"/>
-          <w:szCs w:val="18"/>
-          <w:lang w:eastAsia="es-CO"/>
-        </w:rPr>
-        <w:t>Xbox One / PS4 / PC game</w:t>
-      </w:r>
-      <w:r>
-        <w:rPr>
-          <w:rFonts w:asciiTheme="majorHAnsi" w:hAnsiTheme="majorHAnsi"/>
-          <w:sz w:val="18"/>
-          <w:szCs w:val="18"/>
-          <w:lang w:eastAsia="es-CO"/>
-        </w:rPr>
-        <w:t xml:space="preserve"> (</w:t>
-      </w:r>
-      <w:r>
-        <w:rPr>
-          <w:rFonts w:asciiTheme="majorHAnsi" w:hAnsiTheme="majorHAnsi"/>
-          <w:sz w:val="18"/>
-          <w:szCs w:val="18"/>
-          <w:lang w:eastAsia="es-CO"/>
-        </w:rPr>
-        <w:t>Canceled</w:t>
-      </w:r>
-      <w:r>
-        <w:rPr>
-          <w:rFonts w:asciiTheme="majorHAnsi" w:hAnsiTheme="majorHAnsi"/>
-          <w:sz w:val="18"/>
-          <w:szCs w:val="18"/>
-          <w:lang w:eastAsia="es-CO"/>
-        </w:rPr>
-        <w:t>)</w:t>
-      </w:r>
-      <w:r>
-        <w:rPr>
-          <w:rFonts w:asciiTheme="majorHAnsi" w:hAnsiTheme="majorHAnsi"/>
-          <w:sz w:val="18"/>
-          <w:szCs w:val="18"/>
-          <w:lang w:eastAsia="es-CO"/>
-        </w:rPr>
-        <w:t>.</w:t>
-      </w:r>
-    </w:p>
-    <w:p>
-      <w:pPr>
-        <w:rPr>
-          <w:rFonts w:asciiTheme="majorHAnsi" w:hAnsiTheme="majorHAnsi"/>
+        <w:rPr>
+          <w:rFonts w:asciiTheme="majorHAnsi" w:hAnsiTheme="majorHAnsi"/>
+          <w:b/>
           <w:sz w:val="18"/>
           <w:szCs w:val="18"/>
           <w:lang w:eastAsia="es-CO"/>
@@ -2288,53 +2009,51 @@
         <w:spacing w:line="240" w:lineRule="auto"/>
         <w:ind w:hanging="359"/>
         <w:rPr>
-          <w:rFonts w:asciiTheme="majorHAnsi" w:hAnsiTheme="majorHAnsi"/>
-          <w:sz w:val="18"/>
-          <w:szCs w:val="18"/>
-        </w:rPr>
-      </w:pPr>
-      <w:r>
-        <w:rPr>
-          <w:rFonts w:asciiTheme="majorHAnsi" w:eastAsia="Ubuntu" w:hAnsiTheme="majorHAnsi"/>
-          <w:b/>
-          <w:iCs/>
+          <w:rFonts w:asciiTheme="majorHAnsi" w:eastAsia="Ubuntu" w:hAnsiTheme="majorHAnsi"/>
+          <w:b/>
+          <w:i/>
+          <w:sz w:val="18"/>
+          <w:szCs w:val="18"/>
+        </w:rPr>
+      </w:pPr>
+      <w:r>
+        <w:rPr>
+          <w:rFonts w:asciiTheme="majorHAnsi" w:eastAsia="Ubuntu" w:hAnsiTheme="majorHAnsi"/>
+          <w:b/>
           <w:sz w:val="20"/>
           <w:szCs w:val="18"/>
         </w:rPr>
-        <w:t>Student Research Assistant</w:t>
-      </w:r>
-      <w:r>
-        <w:rPr>
-          <w:rFonts w:asciiTheme="majorHAnsi" w:eastAsia="Ubuntu" w:hAnsiTheme="majorHAnsi"/>
-          <w:b/>
-          <w:sz w:val="20"/>
-          <w:szCs w:val="18"/>
-        </w:rPr>
-        <w:t>,</w:t>
-      </w:r>
-      <w:r>
-        <w:rPr>
-          <w:rFonts w:asciiTheme="majorHAnsi" w:eastAsia="Ubuntu" w:hAnsiTheme="majorHAnsi"/>
-          <w:b/>
-          <w:sz w:val="18"/>
-          <w:szCs w:val="18"/>
+        <w:t>Software Engineer - Game Programmer and Tools Programmer</w:t>
+      </w:r>
+      <w:r>
+        <w:rPr>
+          <w:rFonts w:asciiTheme="majorHAnsi" w:hAnsiTheme="majorHAnsi"/>
+          <w:b/>
+          <w:i/>
+          <w:sz w:val="18"/>
+          <w:szCs w:val="18"/>
+          <w:lang w:eastAsia="es-CO"/>
         </w:rPr>
         <w:t xml:space="preserve"> </w:t>
       </w:r>
       <w:r>
         <w:rPr>
-          <w:rFonts w:asciiTheme="majorHAnsi" w:eastAsia="Ubuntu" w:hAnsiTheme="majorHAnsi"/>
-          <w:b/>
-          <w:sz w:val="18"/>
-          <w:szCs w:val="18"/>
-        </w:rPr>
-        <w:t>Universidad Nacional de Colombia</w:t>
-      </w:r>
-      <w:r>
-        <w:rPr>
-          <w:rFonts w:asciiTheme="majorHAnsi" w:eastAsia="Ubuntu" w:hAnsiTheme="majorHAnsi"/>
-          <w:sz w:val="18"/>
-          <w:szCs w:val="18"/>
+          <w:rFonts w:asciiTheme="majorHAnsi" w:hAnsiTheme="majorHAnsi"/>
+          <w:b/>
+          <w:i/>
+          <w:sz w:val="18"/>
+          <w:szCs w:val="18"/>
+          <w:lang w:eastAsia="es-CO"/>
+        </w:rPr>
+        <w:t>– Rainbow Tree Inc.</w:t>
+      </w:r>
+      <w:r>
+        <w:rPr>
+          <w:rFonts w:asciiTheme="majorHAnsi" w:hAnsiTheme="majorHAnsi"/>
+          <w:b/>
+          <w:sz w:val="18"/>
+          <w:szCs w:val="18"/>
+          <w:lang w:eastAsia="es-CO"/>
         </w:rPr>
         <w:tab/>
       </w:r>
@@ -2366,7 +2085,7 @@
           <w:sz w:val="16"/>
           <w:szCs w:val="18"/>
         </w:rPr>
-        <w:t>4</w:t>
+        <w:t xml:space="preserve">5 </w:t>
       </w:r>
       <w:r>
         <w:rPr>
@@ -2376,7 +2095,7 @@
           <w:sz w:val="16"/>
           <w:szCs w:val="18"/>
         </w:rPr>
-        <w:t xml:space="preserve"> </w:t>
+        <w:t>–</w:t>
       </w:r>
       <w:r>
         <w:rPr>
@@ -2386,7 +2105,7 @@
           <w:sz w:val="16"/>
           <w:szCs w:val="18"/>
         </w:rPr>
-        <w:t>–</w:t>
+        <w:t xml:space="preserve"> 11/</w:t>
       </w:r>
       <w:r>
         <w:rPr>
@@ -2396,282 +2115,422 @@
           <w:sz w:val="16"/>
           <w:szCs w:val="18"/>
         </w:rPr>
-        <w:t xml:space="preserve"> </w:t>
-      </w:r>
-      <w:r>
-        <w:rPr>
-          <w:rFonts w:asciiTheme="majorHAnsi" w:eastAsia="Ubuntu" w:hAnsiTheme="majorHAnsi"/>
-          <w:b/>
+        <w:t xml:space="preserve">2016: </w:t>
+      </w:r>
+      <w:r>
+        <w:rPr>
+          <w:rFonts w:asciiTheme="majorHAnsi" w:eastAsia="Ubuntu" w:hAnsiTheme="majorHAnsi"/>
           <w:i/>
           <w:sz w:val="16"/>
           <w:szCs w:val="18"/>
         </w:rPr>
-        <w:t>02/</w:t>
-      </w:r>
-      <w:r>
-        <w:rPr>
-          <w:rFonts w:asciiTheme="majorHAnsi" w:eastAsia="Ubuntu" w:hAnsiTheme="majorHAnsi"/>
-          <w:b/>
-          <w:i/>
-          <w:sz w:val="16"/>
-          <w:szCs w:val="18"/>
-        </w:rPr>
-        <w:t>201</w:t>
-      </w:r>
-      <w:r>
-        <w:rPr>
-          <w:rFonts w:asciiTheme="majorHAnsi" w:eastAsia="Ubuntu" w:hAnsiTheme="majorHAnsi"/>
-          <w:b/>
-          <w:i/>
-          <w:sz w:val="16"/>
-          <w:szCs w:val="18"/>
-        </w:rPr>
-        <w:t>5</w:t>
-      </w:r>
-      <w:r>
-        <w:rPr>
-          <w:rFonts w:asciiTheme="majorHAnsi" w:eastAsia="Ubuntu" w:hAnsiTheme="majorHAnsi"/>
-          <w:b/>
-          <w:i/>
-          <w:sz w:val="16"/>
-          <w:szCs w:val="18"/>
-        </w:rPr>
-        <w:t xml:space="preserve">: </w:t>
-      </w:r>
-      <w:r>
-        <w:rPr>
-          <w:rFonts w:asciiTheme="majorHAnsi" w:eastAsia="Ubuntu" w:hAnsiTheme="majorHAnsi"/>
-          <w:i/>
-          <w:sz w:val="16"/>
-          <w:szCs w:val="18"/>
-        </w:rPr>
         <w:t>Onsite</w:t>
       </w:r>
     </w:p>
     <w:p>
       <w:pPr>
-        <w:pStyle w:val="ListParagraph"/>
+        <w:pStyle w:val="Prrafodelista"/>
         <w:numPr>
           <w:ilvl w:val="0"/>
-          <w:numId w:val="27"/>
+          <w:numId w:val="21"/>
         </w:numPr>
         <w:rPr>
-          <w:rFonts w:asciiTheme="majorHAnsi" w:eastAsia="Ubuntu" w:hAnsiTheme="majorHAnsi" w:cs="Arial"/>
-          <w:color w:val="000000"/>
-          <w:sz w:val="18"/>
-          <w:szCs w:val="18"/>
-        </w:rPr>
-      </w:pPr>
-      <w:r>
-        <w:rPr>
-          <w:rFonts w:asciiTheme="majorHAnsi" w:eastAsia="Ubuntu" w:hAnsiTheme="majorHAnsi" w:cs="Arial"/>
-          <w:color w:val="000000"/>
-          <w:sz w:val="18"/>
-          <w:szCs w:val="18"/>
-        </w:rPr>
-        <w:t>Research and Paper publication (Springer).</w:t>
+          <w:rFonts w:asciiTheme="majorHAnsi" w:hAnsiTheme="majorHAnsi"/>
+          <w:sz w:val="18"/>
+          <w:szCs w:val="18"/>
+          <w:lang w:eastAsia="es-CO"/>
+        </w:rPr>
+      </w:pPr>
+      <w:r>
+        <w:rPr>
+          <w:rFonts w:asciiTheme="majorHAnsi" w:hAnsiTheme="majorHAnsi"/>
+          <w:sz w:val="18"/>
+          <w:szCs w:val="18"/>
+          <w:lang w:eastAsia="es-CO"/>
+        </w:rPr>
+        <w:t xml:space="preserve">50+ published web games </w:t>
+      </w:r>
+      <w:r>
+        <w:rPr>
+          <w:rFonts w:asciiTheme="majorHAnsi" w:hAnsiTheme="majorHAnsi"/>
+          <w:sz w:val="18"/>
+          <w:szCs w:val="18"/>
+          <w:lang w:eastAsia="es-CO"/>
+        </w:rPr>
+        <w:t>for</w:t>
+      </w:r>
+      <w:r>
+        <w:rPr>
+          <w:rFonts w:asciiTheme="majorHAnsi" w:hAnsiTheme="majorHAnsi"/>
+          <w:sz w:val="18"/>
+          <w:szCs w:val="18"/>
+          <w:lang w:eastAsia="es-CO"/>
+        </w:rPr>
+        <w:t xml:space="preserve"> </w:t>
+      </w:r>
+      <w:r>
+        <w:rPr>
+          <w:rFonts w:asciiTheme="majorHAnsi" w:hAnsiTheme="majorHAnsi"/>
+          <w:sz w:val="18"/>
+          <w:szCs w:val="18"/>
+          <w:lang w:eastAsia="es-CO"/>
+        </w:rPr>
+        <w:t xml:space="preserve">the </w:t>
+      </w:r>
+      <w:r>
+        <w:rPr>
+          <w:rFonts w:asciiTheme="majorHAnsi" w:hAnsiTheme="majorHAnsi"/>
+          <w:sz w:val="18"/>
+          <w:szCs w:val="18"/>
+          <w:lang w:eastAsia="es-CO"/>
+        </w:rPr>
+        <w:t>Web</w:t>
+      </w:r>
+      <w:r>
+        <w:rPr>
+          <w:rFonts w:asciiTheme="majorHAnsi" w:hAnsiTheme="majorHAnsi"/>
+          <w:sz w:val="18"/>
+          <w:szCs w:val="18"/>
+          <w:lang w:eastAsia="es-CO"/>
+        </w:rPr>
+        <w:t>, Android and iOS platforms</w:t>
+      </w:r>
+      <w:r>
+        <w:rPr>
+          <w:rFonts w:asciiTheme="majorHAnsi" w:hAnsiTheme="majorHAnsi"/>
+          <w:sz w:val="18"/>
+          <w:szCs w:val="18"/>
+          <w:lang w:eastAsia="es-CO"/>
+        </w:rPr>
+        <w:t xml:space="preserve"> </w:t>
+      </w:r>
+      <w:r>
+        <w:rPr>
+          <w:rFonts w:asciiTheme="majorHAnsi" w:hAnsiTheme="majorHAnsi"/>
+          <w:sz w:val="18"/>
+          <w:szCs w:val="18"/>
+          <w:lang w:eastAsia="es-CO"/>
+        </w:rPr>
+        <w:t>at</w:t>
+      </w:r>
+      <w:r>
+        <w:rPr>
+          <w:rFonts w:asciiTheme="majorHAnsi" w:hAnsiTheme="majorHAnsi"/>
+          <w:sz w:val="18"/>
+          <w:szCs w:val="18"/>
+          <w:lang w:eastAsia="es-CO"/>
+        </w:rPr>
+        <w:t xml:space="preserve"> the </w:t>
+      </w:r>
+      <w:r>
+        <w:rPr>
+          <w:rFonts w:asciiTheme="majorHAnsi" w:hAnsiTheme="majorHAnsi"/>
+          <w:sz w:val="18"/>
+          <w:szCs w:val="18"/>
+          <w:lang w:eastAsia="es-CO"/>
+        </w:rPr>
+        <w:t>arbolabc.com</w:t>
+      </w:r>
+      <w:r>
+        <w:rPr>
+          <w:rFonts w:asciiTheme="majorHAnsi" w:hAnsiTheme="majorHAnsi"/>
+          <w:sz w:val="18"/>
+          <w:szCs w:val="18"/>
+          <w:lang w:eastAsia="es-CO"/>
+        </w:rPr>
+        <w:t xml:space="preserve"> games portal</w:t>
+      </w:r>
+      <w:r>
+        <w:rPr>
+          <w:rFonts w:asciiTheme="majorHAnsi" w:hAnsiTheme="majorHAnsi"/>
+          <w:sz w:val="18"/>
+          <w:szCs w:val="18"/>
+          <w:lang w:eastAsia="es-CO"/>
+        </w:rPr>
+        <w:t>.</w:t>
       </w:r>
     </w:p>
     <w:p>
       <w:pPr>
-        <w:pStyle w:val="ListParagraph"/>
+        <w:pStyle w:val="Prrafodelista"/>
         <w:numPr>
           <w:ilvl w:val="0"/>
-          <w:numId w:val="27"/>
+          <w:numId w:val="21"/>
         </w:numPr>
         <w:rPr>
-          <w:rFonts w:asciiTheme="majorHAnsi" w:eastAsia="Ubuntu" w:hAnsiTheme="majorHAnsi" w:cs="Arial"/>
-          <w:color w:val="000000"/>
-          <w:sz w:val="18"/>
-          <w:szCs w:val="18"/>
-        </w:rPr>
-      </w:pPr>
-      <w:r>
-        <w:rPr>
-          <w:rFonts w:asciiTheme="majorHAnsi" w:eastAsia="Ubuntu" w:hAnsiTheme="majorHAnsi" w:cs="Arial"/>
-          <w:color w:val="000000"/>
-          <w:sz w:val="18"/>
-          <w:szCs w:val="18"/>
-        </w:rPr>
-        <w:t>Wrote</w:t>
-      </w:r>
-      <w:r>
-        <w:rPr>
-          <w:rFonts w:asciiTheme="majorHAnsi" w:eastAsia="Ubuntu" w:hAnsiTheme="majorHAnsi" w:cs="Arial"/>
-          <w:color w:val="000000"/>
-          <w:sz w:val="18"/>
-          <w:szCs w:val="18"/>
-        </w:rPr>
-        <w:t xml:space="preserve"> PHP</w:t>
-      </w:r>
-      <w:r>
-        <w:rPr>
-          <w:rFonts w:asciiTheme="majorHAnsi" w:eastAsia="Ubuntu" w:hAnsiTheme="majorHAnsi" w:cs="Arial"/>
-          <w:color w:val="000000"/>
-          <w:sz w:val="18"/>
-          <w:szCs w:val="18"/>
-        </w:rPr>
-        <w:t xml:space="preserve"> scripts and SQL queries</w:t>
-      </w:r>
-      <w:r>
-        <w:rPr>
-          <w:rFonts w:asciiTheme="majorHAnsi" w:eastAsia="Ubuntu" w:hAnsiTheme="majorHAnsi" w:cs="Arial"/>
-          <w:color w:val="000000"/>
-          <w:sz w:val="18"/>
-          <w:szCs w:val="18"/>
-        </w:rPr>
-        <w:t xml:space="preserve"> to setup </w:t>
-      </w:r>
-      <w:r>
-        <w:rPr>
-          <w:rFonts w:asciiTheme="majorHAnsi" w:eastAsia="Ubuntu" w:hAnsiTheme="majorHAnsi" w:cs="Arial"/>
-          <w:color w:val="000000"/>
-          <w:sz w:val="18"/>
-          <w:szCs w:val="18"/>
-        </w:rPr>
-        <w:t>database</w:t>
-      </w:r>
-      <w:r>
-        <w:rPr>
-          <w:rFonts w:asciiTheme="majorHAnsi" w:eastAsia="Ubuntu" w:hAnsiTheme="majorHAnsi" w:cs="Arial"/>
-          <w:color w:val="000000"/>
-          <w:sz w:val="18"/>
-          <w:szCs w:val="18"/>
-        </w:rPr>
-        <w:t xml:space="preserve"> connectivity </w:t>
-      </w:r>
-      <w:r>
-        <w:rPr>
-          <w:rFonts w:asciiTheme="majorHAnsi" w:eastAsia="Ubuntu" w:hAnsiTheme="majorHAnsi" w:cs="Arial"/>
-          <w:color w:val="000000"/>
-          <w:sz w:val="18"/>
-          <w:szCs w:val="18"/>
-        </w:rPr>
-        <w:t>within</w:t>
-      </w:r>
-      <w:r>
-        <w:rPr>
-          <w:rFonts w:asciiTheme="majorHAnsi" w:eastAsia="Ubuntu" w:hAnsiTheme="majorHAnsi" w:cs="Arial"/>
-          <w:color w:val="000000"/>
-          <w:sz w:val="18"/>
-          <w:szCs w:val="18"/>
-        </w:rPr>
-        <w:t xml:space="preserve"> the game</w:t>
-      </w:r>
-      <w:r>
-        <w:rPr>
-          <w:rFonts w:asciiTheme="majorHAnsi" w:eastAsia="Ubuntu" w:hAnsiTheme="majorHAnsi" w:cs="Arial"/>
-          <w:color w:val="000000"/>
-          <w:sz w:val="18"/>
-          <w:szCs w:val="18"/>
-        </w:rPr>
-        <w:t>.</w:t>
+          <w:rFonts w:asciiTheme="majorHAnsi" w:hAnsiTheme="majorHAnsi"/>
+          <w:sz w:val="18"/>
+          <w:szCs w:val="18"/>
+          <w:lang w:eastAsia="es-CO"/>
+        </w:rPr>
+      </w:pPr>
+      <w:r>
+        <w:rPr>
+          <w:rFonts w:asciiTheme="majorHAnsi" w:hAnsiTheme="majorHAnsi"/>
+          <w:sz w:val="18"/>
+          <w:szCs w:val="18"/>
+          <w:lang w:eastAsia="es-CO"/>
+        </w:rPr>
+        <w:t>Developed different in-house tools to reduce workflow time.</w:t>
       </w:r>
     </w:p>
     <w:p>
       <w:pPr>
-        <w:pStyle w:val="ListParagraph"/>
+        <w:pStyle w:val="Prrafodelista"/>
         <w:numPr>
           <w:ilvl w:val="0"/>
-          <w:numId w:val="27"/>
+          <w:numId w:val="21"/>
         </w:numPr>
         <w:rPr>
-          <w:rFonts w:asciiTheme="majorHAnsi" w:eastAsia="Ubuntu" w:hAnsiTheme="majorHAnsi" w:cs="Arial"/>
-          <w:color w:val="000000"/>
-          <w:sz w:val="18"/>
-          <w:szCs w:val="18"/>
-        </w:rPr>
-      </w:pPr>
-      <w:r>
-        <w:rPr>
-          <w:rFonts w:asciiTheme="majorHAnsi" w:eastAsia="Ubuntu" w:hAnsiTheme="majorHAnsi" w:cs="Arial"/>
-          <w:color w:val="000000"/>
-          <w:sz w:val="18"/>
-          <w:szCs w:val="18"/>
-        </w:rPr>
-        <w:t>Developed an In-game Chat</w:t>
-      </w:r>
-      <w:r>
-        <w:rPr>
-          <w:rFonts w:asciiTheme="majorHAnsi" w:eastAsia="Ubuntu" w:hAnsiTheme="majorHAnsi" w:cs="Arial"/>
-          <w:color w:val="000000"/>
-          <w:sz w:val="18"/>
-          <w:szCs w:val="18"/>
-        </w:rPr>
-        <w:t>.</w:t>
+          <w:rFonts w:asciiTheme="majorHAnsi" w:hAnsiTheme="majorHAnsi"/>
+          <w:sz w:val="18"/>
+          <w:szCs w:val="18"/>
+          <w:lang w:eastAsia="es-CO"/>
+        </w:rPr>
+      </w:pPr>
+      <w:r>
+        <w:rPr>
+          <w:rFonts w:asciiTheme="majorHAnsi" w:hAnsiTheme="majorHAnsi"/>
+          <w:sz w:val="18"/>
+          <w:szCs w:val="18"/>
+          <w:lang w:eastAsia="es-CO"/>
+        </w:rPr>
+        <w:t>Contributed to allow a Multi-Resolution compatibility between different devices and browsers.</w:t>
       </w:r>
     </w:p>
     <w:p>
       <w:pPr>
-        <w:pStyle w:val="ListParagraph"/>
+        <w:pStyle w:val="Prrafodelista"/>
         <w:numPr>
           <w:ilvl w:val="0"/>
-          <w:numId w:val="27"/>
+          <w:numId w:val="21"/>
         </w:numPr>
         <w:rPr>
-          <w:rFonts w:asciiTheme="majorHAnsi" w:eastAsia="Ubuntu" w:hAnsiTheme="majorHAnsi" w:cs="Arial"/>
-          <w:color w:val="000000"/>
-          <w:sz w:val="18"/>
-          <w:szCs w:val="18"/>
-        </w:rPr>
-      </w:pPr>
-      <w:r>
-        <w:rPr>
-          <w:rFonts w:asciiTheme="majorHAnsi" w:eastAsia="Ubuntu" w:hAnsiTheme="majorHAnsi" w:cs="Arial"/>
-          <w:color w:val="000000"/>
-          <w:sz w:val="18"/>
-          <w:szCs w:val="18"/>
-        </w:rPr>
-        <w:t>Programme</w:t>
-      </w:r>
-      <w:r>
-        <w:rPr>
-          <w:rFonts w:asciiTheme="majorHAnsi" w:eastAsia="Ubuntu" w:hAnsiTheme="majorHAnsi" w:cs="Arial"/>
-          <w:color w:val="000000"/>
-          <w:sz w:val="18"/>
-          <w:szCs w:val="18"/>
-        </w:rPr>
-        <w:t>d the Login and Signup modules</w:t>
-      </w:r>
-      <w:r>
-        <w:rPr>
-          <w:rFonts w:asciiTheme="majorHAnsi" w:eastAsia="Ubuntu" w:hAnsiTheme="majorHAnsi" w:cs="Arial"/>
-          <w:color w:val="000000"/>
-          <w:sz w:val="18"/>
-          <w:szCs w:val="18"/>
-        </w:rPr>
-        <w:t>.</w:t>
+          <w:rFonts w:asciiTheme="majorHAnsi" w:hAnsiTheme="majorHAnsi"/>
+          <w:sz w:val="18"/>
+          <w:szCs w:val="18"/>
+          <w:lang w:eastAsia="es-CO"/>
+        </w:rPr>
+      </w:pPr>
+      <w:r>
+        <w:rPr>
+          <w:rFonts w:asciiTheme="majorHAnsi" w:hAnsiTheme="majorHAnsi"/>
+          <w:sz w:val="18"/>
+          <w:szCs w:val="18"/>
+          <w:lang w:eastAsia="es-CO"/>
+        </w:rPr>
+        <w:t>Evaluate</w:t>
+      </w:r>
+      <w:r>
+        <w:rPr>
+          <w:rFonts w:asciiTheme="majorHAnsi" w:hAnsiTheme="majorHAnsi"/>
+          <w:sz w:val="18"/>
+          <w:szCs w:val="18"/>
+          <w:lang w:eastAsia="es-CO"/>
+        </w:rPr>
+        <w:t>d</w:t>
+      </w:r>
+      <w:r>
+        <w:rPr>
+          <w:rFonts w:asciiTheme="majorHAnsi" w:hAnsiTheme="majorHAnsi"/>
+          <w:sz w:val="18"/>
+          <w:szCs w:val="18"/>
+          <w:lang w:eastAsia="es-CO"/>
+        </w:rPr>
+        <w:t xml:space="preserve"> new technologies an</w:t>
+      </w:r>
+      <w:r>
+        <w:rPr>
+          <w:rFonts w:asciiTheme="majorHAnsi" w:hAnsiTheme="majorHAnsi"/>
+          <w:sz w:val="18"/>
+          <w:szCs w:val="18"/>
+          <w:lang w:eastAsia="es-CO"/>
+        </w:rPr>
+        <w:t>d summarized the ones that work</w:t>
+      </w:r>
+      <w:r>
+        <w:rPr>
+          <w:rFonts w:asciiTheme="majorHAnsi" w:hAnsiTheme="majorHAnsi"/>
+          <w:sz w:val="18"/>
+          <w:szCs w:val="18"/>
+          <w:lang w:eastAsia="es-CO"/>
+        </w:rPr>
+        <w:t xml:space="preserve"> better for the games and apps to be developed.</w:t>
       </w:r>
     </w:p>
     <w:p>
       <w:pPr>
+        <w:rPr>
+          <w:rFonts w:asciiTheme="majorHAnsi" w:hAnsiTheme="majorHAnsi"/>
+          <w:sz w:val="18"/>
+          <w:szCs w:val="18"/>
+          <w:lang w:eastAsia="es-CO"/>
+        </w:rPr>
+      </w:pPr>
+    </w:p>
+    <w:p>
+      <w:pPr>
         <w:pStyle w:val="Normal1"/>
+        <w:numPr>
+          <w:ilvl w:val="0"/>
+          <w:numId w:val="14"/>
+        </w:numPr>
         <w:tabs>
           <w:tab w:val="right" w:pos="10800"/>
         </w:tabs>
         <w:spacing w:line="240" w:lineRule="auto"/>
-        <w:ind w:left="720"/>
-        <w:rPr>
-          <w:rFonts w:asciiTheme="majorHAnsi" w:hAnsiTheme="majorHAnsi"/>
-          <w:sz w:val="18"/>
-          <w:szCs w:val="18"/>
-        </w:rPr>
-      </w:pPr>
-      <w:r>
-        <w:rPr>
-          <w:rFonts w:asciiTheme="majorHAnsi" w:hAnsiTheme="majorHAnsi"/>
-          <w:sz w:val="18"/>
-          <w:szCs w:val="18"/>
-        </w:rPr>
-        <w:t>Titles</w:t>
+        <w:ind w:hanging="359"/>
+        <w:rPr>
+          <w:rFonts w:asciiTheme="majorHAnsi" w:hAnsiTheme="majorHAnsi"/>
+          <w:sz w:val="18"/>
+          <w:szCs w:val="18"/>
+        </w:rPr>
+      </w:pPr>
+      <w:r>
+        <w:rPr>
+          <w:rFonts w:asciiTheme="majorHAnsi" w:eastAsia="Ubuntu" w:hAnsiTheme="majorHAnsi"/>
+          <w:b/>
+          <w:sz w:val="20"/>
+          <w:szCs w:val="18"/>
+        </w:rPr>
+        <w:t xml:space="preserve">Gameplay and Unity Editor Tools Programmer (Intern), </w:t>
+      </w:r>
+      <w:proofErr w:type="spellStart"/>
+      <w:r>
+        <w:rPr>
+          <w:rFonts w:asciiTheme="majorHAnsi" w:hAnsiTheme="majorHAnsi"/>
+          <w:b/>
+          <w:i/>
+          <w:sz w:val="18"/>
+          <w:szCs w:val="18"/>
+          <w:lang w:eastAsia="es-CO"/>
+        </w:rPr>
+        <w:t>Cocodrilo</w:t>
+      </w:r>
+      <w:proofErr w:type="spellEnd"/>
+      <w:r>
+        <w:rPr>
+          <w:rFonts w:asciiTheme="majorHAnsi" w:eastAsia="Ubuntu" w:hAnsiTheme="majorHAnsi"/>
+          <w:b/>
+          <w:sz w:val="18"/>
+          <w:szCs w:val="18"/>
+        </w:rPr>
+        <w:t xml:space="preserve"> Dog Games</w:t>
+      </w:r>
+      <w:r>
+        <w:rPr>
+          <w:rFonts w:asciiTheme="majorHAnsi" w:eastAsia="Ubuntu" w:hAnsiTheme="majorHAnsi"/>
+          <w:sz w:val="18"/>
+          <w:szCs w:val="18"/>
+        </w:rPr>
+        <w:tab/>
+      </w:r>
+      <w:r>
+        <w:rPr>
+          <w:rFonts w:asciiTheme="majorHAnsi" w:eastAsia="Ubuntu" w:hAnsiTheme="majorHAnsi"/>
+          <w:b/>
+          <w:i/>
+          <w:sz w:val="16"/>
+          <w:szCs w:val="18"/>
+        </w:rPr>
+        <w:t>02/</w:t>
+      </w:r>
+      <w:r>
+        <w:rPr>
+          <w:rFonts w:asciiTheme="majorHAnsi" w:eastAsia="Ubuntu" w:hAnsiTheme="majorHAnsi"/>
+          <w:b/>
+          <w:i/>
+          <w:sz w:val="16"/>
+          <w:szCs w:val="18"/>
+        </w:rPr>
+        <w:t>201</w:t>
+      </w:r>
+      <w:r>
+        <w:rPr>
+          <w:rFonts w:asciiTheme="majorHAnsi" w:eastAsia="Ubuntu" w:hAnsiTheme="majorHAnsi"/>
+          <w:b/>
+          <w:i/>
+          <w:sz w:val="16"/>
+          <w:szCs w:val="18"/>
+        </w:rPr>
+        <w:t>5</w:t>
+      </w:r>
+      <w:r>
+        <w:rPr>
+          <w:rFonts w:asciiTheme="majorHAnsi" w:eastAsia="Ubuntu" w:hAnsiTheme="majorHAnsi"/>
+          <w:b/>
+          <w:i/>
+          <w:sz w:val="16"/>
+          <w:szCs w:val="18"/>
+        </w:rPr>
+        <w:t xml:space="preserve"> </w:t>
+      </w:r>
+      <w:r>
+        <w:rPr>
+          <w:rFonts w:asciiTheme="majorHAnsi" w:eastAsia="Ubuntu" w:hAnsiTheme="majorHAnsi"/>
+          <w:b/>
+          <w:i/>
+          <w:sz w:val="16"/>
+          <w:szCs w:val="18"/>
+        </w:rPr>
+        <w:t>–</w:t>
+      </w:r>
+      <w:r>
+        <w:rPr>
+          <w:rFonts w:asciiTheme="majorHAnsi" w:eastAsia="Ubuntu" w:hAnsiTheme="majorHAnsi"/>
+          <w:b/>
+          <w:i/>
+          <w:sz w:val="16"/>
+          <w:szCs w:val="18"/>
+        </w:rPr>
+        <w:t xml:space="preserve"> </w:t>
+      </w:r>
+      <w:r>
+        <w:rPr>
+          <w:rFonts w:asciiTheme="majorHAnsi" w:eastAsia="Ubuntu" w:hAnsiTheme="majorHAnsi"/>
+          <w:b/>
+          <w:i/>
+          <w:sz w:val="16"/>
+          <w:szCs w:val="18"/>
+        </w:rPr>
+        <w:t>08/</w:t>
+      </w:r>
+      <w:r>
+        <w:rPr>
+          <w:rFonts w:asciiTheme="majorHAnsi" w:eastAsia="Ubuntu" w:hAnsiTheme="majorHAnsi"/>
+          <w:b/>
+          <w:i/>
+          <w:sz w:val="16"/>
+          <w:szCs w:val="18"/>
+        </w:rPr>
+        <w:t>2015</w:t>
+      </w:r>
+      <w:r>
+        <w:rPr>
+          <w:rFonts w:asciiTheme="majorHAnsi" w:eastAsia="Ubuntu" w:hAnsiTheme="majorHAnsi"/>
+          <w:b/>
+          <w:i/>
+          <w:sz w:val="16"/>
+          <w:szCs w:val="18"/>
+        </w:rPr>
+        <w:t xml:space="preserve">: </w:t>
+      </w:r>
+      <w:r>
+        <w:rPr>
+          <w:rFonts w:asciiTheme="majorHAnsi" w:eastAsia="Ubuntu" w:hAnsiTheme="majorHAnsi"/>
+          <w:i/>
+          <w:sz w:val="16"/>
+          <w:szCs w:val="18"/>
+        </w:rPr>
+        <w:t>Onsite</w:t>
       </w:r>
     </w:p>
     <w:p>
       <w:pPr>
-        <w:pStyle w:val="ListParagraph"/>
+        <w:pStyle w:val="Prrafodelista"/>
         <w:numPr>
           <w:ilvl w:val="0"/>
-          <w:numId w:val="27"/>
+          <w:numId w:val="21"/>
         </w:numPr>
         <w:rPr>
           <w:rFonts w:asciiTheme="majorHAnsi" w:hAnsiTheme="majorHAnsi"/>
@@ -2682,13 +2541,386 @@
       </w:pPr>
       <w:r>
         <w:rPr>
-          <w:rFonts w:asciiTheme="majorHAnsi" w:eastAsia="Ubuntu" w:hAnsiTheme="majorHAnsi" w:cs="Arial"/>
-          <w:color w:val="000000"/>
-          <w:sz w:val="18"/>
-          <w:szCs w:val="18"/>
-        </w:rPr>
-        <w:t>PLACCO – PC – Mac game.</w:t>
-      </w:r>
+          <w:rFonts w:asciiTheme="majorHAnsi" w:hAnsiTheme="majorHAnsi"/>
+          <w:sz w:val="18"/>
+          <w:szCs w:val="18"/>
+          <w:lang w:eastAsia="es-CO"/>
+        </w:rPr>
+        <w:t>Programmed an Animations Memory System to support blending and rewinding animations of previous actions.</w:t>
+      </w:r>
+    </w:p>
+    <w:p>
+      <w:pPr>
+        <w:pStyle w:val="Prrafodelista"/>
+        <w:numPr>
+          <w:ilvl w:val="0"/>
+          <w:numId w:val="21"/>
+        </w:numPr>
+        <w:rPr>
+          <w:rFonts w:asciiTheme="majorHAnsi" w:hAnsiTheme="majorHAnsi"/>
+          <w:sz w:val="18"/>
+          <w:szCs w:val="18"/>
+          <w:lang w:eastAsia="es-CO"/>
+        </w:rPr>
+      </w:pPr>
+      <w:r>
+        <w:rPr>
+          <w:rFonts w:asciiTheme="majorHAnsi" w:hAnsiTheme="majorHAnsi"/>
+          <w:sz w:val="18"/>
+          <w:szCs w:val="18"/>
+          <w:lang w:eastAsia="es-CO"/>
+        </w:rPr>
+        <w:t>Worked on a Level Editor using the Unity Editor Extension Tools.</w:t>
+      </w:r>
+    </w:p>
+    <w:p>
+      <w:pPr>
+        <w:pStyle w:val="Prrafodelista"/>
+        <w:numPr>
+          <w:ilvl w:val="0"/>
+          <w:numId w:val="21"/>
+        </w:numPr>
+        <w:rPr>
+          <w:rFonts w:asciiTheme="majorHAnsi" w:hAnsiTheme="majorHAnsi"/>
+          <w:sz w:val="18"/>
+          <w:szCs w:val="18"/>
+          <w:lang w:eastAsia="es-CO"/>
+        </w:rPr>
+      </w:pPr>
+      <w:r>
+        <w:rPr>
+          <w:rFonts w:asciiTheme="majorHAnsi" w:hAnsiTheme="majorHAnsi"/>
+          <w:sz w:val="18"/>
+          <w:szCs w:val="18"/>
+          <w:lang w:eastAsia="es-CO"/>
+        </w:rPr>
+        <w:t xml:space="preserve">Part of the team who developed </w:t>
+      </w:r>
+      <w:r>
+        <w:rPr>
+          <w:rFonts w:asciiTheme="majorHAnsi" w:hAnsiTheme="majorHAnsi"/>
+          <w:i/>
+          <w:sz w:val="18"/>
+          <w:szCs w:val="18"/>
+          <w:lang w:eastAsia="es-CO"/>
+        </w:rPr>
+        <w:t xml:space="preserve">Don </w:t>
+      </w:r>
+      <w:proofErr w:type="spellStart"/>
+      <w:r>
+        <w:rPr>
+          <w:rFonts w:asciiTheme="majorHAnsi" w:hAnsiTheme="majorHAnsi"/>
+          <w:i/>
+          <w:sz w:val="18"/>
+          <w:szCs w:val="18"/>
+          <w:lang w:eastAsia="es-CO"/>
+        </w:rPr>
+        <w:t>Tomate</w:t>
+      </w:r>
+      <w:proofErr w:type="spellEnd"/>
+      <w:r>
+        <w:rPr>
+          <w:rFonts w:asciiTheme="majorHAnsi" w:hAnsiTheme="majorHAnsi"/>
+          <w:i/>
+          <w:sz w:val="18"/>
+          <w:szCs w:val="18"/>
+          <w:lang w:eastAsia="es-CO"/>
+        </w:rPr>
+        <w:t xml:space="preserve"> y Las </w:t>
+      </w:r>
+      <w:proofErr w:type="spellStart"/>
+      <w:r>
+        <w:rPr>
+          <w:rFonts w:asciiTheme="majorHAnsi" w:hAnsiTheme="majorHAnsi"/>
+          <w:i/>
+          <w:sz w:val="18"/>
+          <w:szCs w:val="18"/>
+          <w:lang w:eastAsia="es-CO"/>
+        </w:rPr>
+        <w:t>Vocales</w:t>
+      </w:r>
+      <w:proofErr w:type="spellEnd"/>
+      <w:r>
+        <w:rPr>
+          <w:rFonts w:asciiTheme="majorHAnsi" w:hAnsiTheme="majorHAnsi"/>
+          <w:sz w:val="18"/>
+          <w:szCs w:val="18"/>
+          <w:lang w:eastAsia="es-CO"/>
+        </w:rPr>
+        <w:t xml:space="preserve"> </w:t>
+      </w:r>
+      <w:r>
+        <w:rPr>
+          <w:rFonts w:asciiTheme="majorHAnsi" w:hAnsiTheme="majorHAnsi"/>
+          <w:sz w:val="18"/>
+          <w:szCs w:val="18"/>
+          <w:lang w:eastAsia="es-CO"/>
+        </w:rPr>
+        <w:t xml:space="preserve">- </w:t>
+      </w:r>
+      <w:r>
+        <w:rPr>
+          <w:rFonts w:asciiTheme="majorHAnsi" w:hAnsiTheme="majorHAnsi"/>
+          <w:sz w:val="18"/>
+          <w:szCs w:val="18"/>
+          <w:lang w:eastAsia="es-CO"/>
+        </w:rPr>
+        <w:t xml:space="preserve">Android &amp; </w:t>
+      </w:r>
+      <w:r>
+        <w:rPr>
+          <w:rFonts w:asciiTheme="majorHAnsi" w:hAnsiTheme="majorHAnsi"/>
+          <w:sz w:val="18"/>
+          <w:szCs w:val="18"/>
+          <w:lang w:eastAsia="es-CO"/>
+        </w:rPr>
+        <w:t>iOS game</w:t>
+      </w:r>
+      <w:r>
+        <w:rPr>
+          <w:rFonts w:asciiTheme="majorHAnsi" w:hAnsiTheme="majorHAnsi"/>
+          <w:sz w:val="18"/>
+          <w:szCs w:val="18"/>
+          <w:lang w:eastAsia="es-CO"/>
+        </w:rPr>
+        <w:t xml:space="preserve"> (Published on Android – </w:t>
+      </w:r>
+      <w:r>
+        <w:rPr>
+          <w:rFonts w:asciiTheme="majorHAnsi" w:hAnsiTheme="majorHAnsi"/>
+          <w:sz w:val="18"/>
+          <w:szCs w:val="18"/>
+          <w:lang w:eastAsia="es-CO"/>
+        </w:rPr>
+        <w:t>S</w:t>
+      </w:r>
+      <w:r>
+        <w:rPr>
+          <w:rFonts w:asciiTheme="majorHAnsi" w:hAnsiTheme="majorHAnsi"/>
+          <w:sz w:val="18"/>
+          <w:szCs w:val="18"/>
+          <w:lang w:eastAsia="es-CO"/>
+        </w:rPr>
+        <w:t>oft launch)</w:t>
+      </w:r>
+      <w:r>
+        <w:rPr>
+          <w:rFonts w:asciiTheme="majorHAnsi" w:hAnsiTheme="majorHAnsi"/>
+          <w:sz w:val="18"/>
+          <w:szCs w:val="18"/>
+          <w:lang w:eastAsia="es-CO"/>
+        </w:rPr>
+        <w:t>.</w:t>
+      </w:r>
+    </w:p>
+    <w:p>
+      <w:pPr>
+        <w:pStyle w:val="Prrafodelista"/>
+        <w:numPr>
+          <w:ilvl w:val="0"/>
+          <w:numId w:val="21"/>
+        </w:numPr>
+        <w:rPr>
+          <w:rFonts w:asciiTheme="majorHAnsi" w:hAnsiTheme="majorHAnsi"/>
+          <w:sz w:val="18"/>
+          <w:szCs w:val="18"/>
+          <w:lang w:eastAsia="es-CO"/>
+        </w:rPr>
+      </w:pPr>
+      <w:r>
+        <w:rPr>
+          <w:rFonts w:asciiTheme="majorHAnsi" w:hAnsiTheme="majorHAnsi"/>
+          <w:sz w:val="18"/>
+          <w:szCs w:val="18"/>
+          <w:lang w:eastAsia="es-CO"/>
+        </w:rPr>
+        <w:t xml:space="preserve">Part of the team who developed </w:t>
+      </w:r>
+      <w:r>
+        <w:rPr>
+          <w:rFonts w:asciiTheme="majorHAnsi" w:hAnsiTheme="majorHAnsi"/>
+          <w:i/>
+          <w:sz w:val="18"/>
+          <w:szCs w:val="18"/>
+          <w:lang w:eastAsia="es-CO"/>
+        </w:rPr>
+        <w:t>Beat Boy</w:t>
+      </w:r>
+      <w:r>
+        <w:rPr>
+          <w:rFonts w:asciiTheme="majorHAnsi" w:hAnsiTheme="majorHAnsi"/>
+          <w:i/>
+          <w:sz w:val="18"/>
+          <w:szCs w:val="18"/>
+          <w:lang w:eastAsia="es-CO"/>
+        </w:rPr>
+        <w:t xml:space="preserve"> -</w:t>
+      </w:r>
+      <w:r>
+        <w:rPr>
+          <w:rFonts w:asciiTheme="majorHAnsi" w:hAnsiTheme="majorHAnsi"/>
+          <w:sz w:val="18"/>
+          <w:szCs w:val="18"/>
+          <w:lang w:eastAsia="es-CO"/>
+        </w:rPr>
+        <w:t xml:space="preserve"> Xbox One / PS4 / PC </w:t>
+      </w:r>
+      <w:r>
+        <w:rPr>
+          <w:rFonts w:asciiTheme="majorHAnsi" w:hAnsiTheme="majorHAnsi"/>
+          <w:sz w:val="18"/>
+          <w:szCs w:val="18"/>
+          <w:lang w:eastAsia="es-CO"/>
+        </w:rPr>
+        <w:t xml:space="preserve">– MAC </w:t>
+      </w:r>
+      <w:r>
+        <w:rPr>
+          <w:rFonts w:asciiTheme="majorHAnsi" w:hAnsiTheme="majorHAnsi"/>
+          <w:sz w:val="18"/>
+          <w:szCs w:val="18"/>
+          <w:lang w:eastAsia="es-CO"/>
+        </w:rPr>
+        <w:t>game</w:t>
+      </w:r>
+      <w:r>
+        <w:rPr>
+          <w:rFonts w:asciiTheme="majorHAnsi" w:hAnsiTheme="majorHAnsi"/>
+          <w:sz w:val="18"/>
+          <w:szCs w:val="18"/>
+          <w:lang w:eastAsia="es-CO"/>
+        </w:rPr>
+        <w:t xml:space="preserve"> (in production</w:t>
+      </w:r>
+      <w:r>
+        <w:rPr>
+          <w:rFonts w:asciiTheme="majorHAnsi" w:hAnsiTheme="majorHAnsi"/>
+          <w:sz w:val="18"/>
+          <w:szCs w:val="18"/>
+          <w:lang w:eastAsia="es-CO"/>
+        </w:rPr>
+        <w:t xml:space="preserve"> – Steam Greenlight</w:t>
+      </w:r>
+      <w:r>
+        <w:rPr>
+          <w:rFonts w:asciiTheme="majorHAnsi" w:hAnsiTheme="majorHAnsi"/>
+          <w:sz w:val="18"/>
+          <w:szCs w:val="18"/>
+          <w:lang w:eastAsia="es-CO"/>
+        </w:rPr>
+        <w:t>)</w:t>
+      </w:r>
+      <w:r>
+        <w:rPr>
+          <w:rFonts w:asciiTheme="majorHAnsi" w:hAnsiTheme="majorHAnsi"/>
+          <w:sz w:val="18"/>
+          <w:szCs w:val="18"/>
+          <w:lang w:eastAsia="es-CO"/>
+        </w:rPr>
+        <w:t>.</w:t>
+      </w:r>
+    </w:p>
+    <w:p>
+      <w:pPr>
+        <w:pStyle w:val="Prrafodelista"/>
+        <w:numPr>
+          <w:ilvl w:val="0"/>
+          <w:numId w:val="21"/>
+        </w:numPr>
+        <w:rPr>
+          <w:rFonts w:asciiTheme="majorHAnsi" w:hAnsiTheme="majorHAnsi"/>
+          <w:sz w:val="18"/>
+          <w:szCs w:val="18"/>
+          <w:lang w:eastAsia="es-CO"/>
+        </w:rPr>
+      </w:pPr>
+      <w:r>
+        <w:rPr>
+          <w:rFonts w:asciiTheme="majorHAnsi" w:hAnsiTheme="majorHAnsi"/>
+          <w:sz w:val="18"/>
+          <w:szCs w:val="18"/>
+          <w:lang w:eastAsia="es-CO"/>
+        </w:rPr>
+        <w:t xml:space="preserve">Part of the team who developed </w:t>
+      </w:r>
+      <w:bookmarkStart w:id="0" w:name="_GoBack"/>
+      <w:bookmarkEnd w:id="0"/>
+      <w:proofErr w:type="spellStart"/>
+      <w:r>
+        <w:rPr>
+          <w:rFonts w:asciiTheme="majorHAnsi" w:hAnsiTheme="majorHAnsi"/>
+          <w:i/>
+          <w:sz w:val="18"/>
+          <w:szCs w:val="18"/>
+          <w:lang w:eastAsia="es-CO"/>
+        </w:rPr>
+        <w:t>Kulipari</w:t>
+      </w:r>
+      <w:proofErr w:type="spellEnd"/>
+      <w:r>
+        <w:rPr>
+          <w:rFonts w:asciiTheme="majorHAnsi" w:hAnsiTheme="majorHAnsi"/>
+          <w:sz w:val="18"/>
+          <w:szCs w:val="18"/>
+          <w:lang w:eastAsia="es-CO"/>
+        </w:rPr>
+        <w:t xml:space="preserve"> - </w:t>
+      </w:r>
+      <w:r>
+        <w:rPr>
+          <w:rFonts w:asciiTheme="majorHAnsi" w:hAnsiTheme="majorHAnsi"/>
+          <w:sz w:val="18"/>
+          <w:szCs w:val="18"/>
+          <w:lang w:eastAsia="es-CO"/>
+        </w:rPr>
+        <w:t>Xbox One / PS4 / PC game</w:t>
+      </w:r>
+      <w:r>
+        <w:rPr>
+          <w:rFonts w:asciiTheme="majorHAnsi" w:hAnsiTheme="majorHAnsi"/>
+          <w:sz w:val="18"/>
+          <w:szCs w:val="18"/>
+          <w:lang w:eastAsia="es-CO"/>
+        </w:rPr>
+        <w:t xml:space="preserve"> (</w:t>
+      </w:r>
+      <w:r>
+        <w:rPr>
+          <w:rFonts w:asciiTheme="majorHAnsi" w:hAnsiTheme="majorHAnsi"/>
+          <w:sz w:val="18"/>
+          <w:szCs w:val="18"/>
+          <w:lang w:eastAsia="es-CO"/>
+        </w:rPr>
+        <w:t>Canceled</w:t>
+      </w:r>
+      <w:r>
+        <w:rPr>
+          <w:rFonts w:asciiTheme="majorHAnsi" w:hAnsiTheme="majorHAnsi"/>
+          <w:sz w:val="18"/>
+          <w:szCs w:val="18"/>
+          <w:lang w:eastAsia="es-CO"/>
+        </w:rPr>
+        <w:t>)</w:t>
+      </w:r>
+      <w:r>
+        <w:rPr>
+          <w:rFonts w:asciiTheme="majorHAnsi" w:hAnsiTheme="majorHAnsi"/>
+          <w:sz w:val="18"/>
+          <w:szCs w:val="18"/>
+          <w:lang w:eastAsia="es-CO"/>
+        </w:rPr>
+        <w:t>.</w:t>
+      </w:r>
+    </w:p>
+    <w:p>
+      <w:pPr>
+        <w:rPr>
+          <w:rFonts w:asciiTheme="majorHAnsi" w:hAnsiTheme="majorHAnsi"/>
+          <w:sz w:val="18"/>
+          <w:szCs w:val="18"/>
+          <w:lang w:eastAsia="es-CO"/>
+        </w:rPr>
+      </w:pPr>
     </w:p>
     <w:p>
       <w:pPr>
@@ -2723,7 +2955,7 @@
     </w:p>
     <w:p>
       <w:pPr>
-        <w:pStyle w:val="ListParagraph"/>
+        <w:pStyle w:val="Prrafodelista"/>
         <w:numPr>
           <w:ilvl w:val="0"/>
           <w:numId w:val="30"/>
@@ -2815,7 +3047,7 @@
     </w:p>
     <w:p>
       <w:pPr>
-        <w:pStyle w:val="ListParagraph"/>
+        <w:pStyle w:val="Prrafodelista"/>
         <w:rPr>
           <w:rFonts w:asciiTheme="majorHAnsi" w:eastAsia="Ubuntu" w:hAnsiTheme="majorHAnsi"/>
           <w:sz w:val="18"/>
@@ -2844,7 +3076,7 @@
     </w:p>
     <w:p>
       <w:pPr>
-        <w:pStyle w:val="ListParagraph"/>
+        <w:pStyle w:val="Prrafodelista"/>
         <w:numPr>
           <w:ilvl w:val="0"/>
           <w:numId w:val="30"/>
@@ -2901,7 +3133,7 @@
     </w:p>
     <w:p>
       <w:pPr>
-        <w:pStyle w:val="ListParagraph"/>
+        <w:pStyle w:val="Prrafodelista"/>
         <w:numPr>
           <w:ilvl w:val="0"/>
           <w:numId w:val="30"/>
@@ -2957,7 +3189,7 @@
     </w:p>
     <w:p>
       <w:pPr>
-        <w:pStyle w:val="ListParagraph"/>
+        <w:pStyle w:val="Prrafodelista"/>
         <w:numPr>
           <w:ilvl w:val="0"/>
           <w:numId w:val="30"/>
@@ -3111,7 +3343,7 @@
     </w:p>
     <w:p>
       <w:pPr>
-        <w:pStyle w:val="ListParagraph"/>
+        <w:pStyle w:val="Prrafodelista"/>
         <w:numPr>
           <w:ilvl w:val="0"/>
           <w:numId w:val="30"/>
@@ -3183,7 +3415,7 @@
     </w:p>
     <w:p>
       <w:pPr>
-        <w:pStyle w:val="ListParagraph"/>
+        <w:pStyle w:val="Prrafodelista"/>
         <w:numPr>
           <w:ilvl w:val="0"/>
           <w:numId w:val="30"/>
@@ -3282,7 +3514,7 @@
     </w:p>
     <w:p>
       <w:pPr>
-        <w:pStyle w:val="ListParagraph"/>
+        <w:pStyle w:val="Prrafodelista"/>
         <w:numPr>
           <w:ilvl w:val="0"/>
           <w:numId w:val="30"/>
@@ -3339,7 +3571,7 @@
     </w:p>
     <w:p>
       <w:pPr>
-        <w:pStyle w:val="ListParagraph"/>
+        <w:pStyle w:val="Prrafodelista"/>
         <w:numPr>
           <w:ilvl w:val="0"/>
           <w:numId w:val="30"/>
@@ -3377,8 +3609,6 @@
           <w:szCs w:val="18"/>
         </w:rPr>
       </w:pPr>
-      <w:bookmarkStart w:id="0" w:name="_GoBack"/>
-      <w:bookmarkEnd w:id="0"/>
     </w:p>
     <w:p>
       <w:pPr>
@@ -3413,7 +3643,7 @@
     </w:p>
     <w:p>
       <w:pPr>
-        <w:pStyle w:val="ListParagraph"/>
+        <w:pStyle w:val="Prrafodelista"/>
         <w:numPr>
           <w:ilvl w:val="0"/>
           <w:numId w:val="30"/>
@@ -3481,7 +3711,23 @@
           <w:sz w:val="18"/>
           <w:szCs w:val="18"/>
         </w:rPr>
-        <w:t xml:space="preserve">, Java (Tools), HTML5, </w:t>
+        <w:t xml:space="preserve">, </w:t>
+      </w:r>
+      <w:r>
+        <w:rPr>
+          <w:rFonts w:asciiTheme="majorHAnsi" w:hAnsiTheme="majorHAnsi"/>
+          <w:sz w:val="18"/>
+          <w:szCs w:val="18"/>
+        </w:rPr>
+        <w:t>C++, Java</w:t>
+      </w:r>
+      <w:r>
+        <w:rPr>
+          <w:rFonts w:asciiTheme="majorHAnsi" w:hAnsiTheme="majorHAnsi"/>
+          <w:sz w:val="18"/>
+          <w:szCs w:val="18"/>
+        </w:rPr>
+        <w:t xml:space="preserve">, HTML5, </w:t>
       </w:r>
       <w:proofErr w:type="spellStart"/>
       <w:r>
@@ -3517,23 +3763,7 @@
           <w:sz w:val="18"/>
           <w:szCs w:val="18"/>
         </w:rPr>
-        <w:t>, Game Maker Studio</w:t>
-      </w:r>
-      <w:r>
-        <w:rPr>
-          <w:rFonts w:asciiTheme="majorHAnsi" w:hAnsiTheme="majorHAnsi"/>
-          <w:sz w:val="18"/>
-          <w:szCs w:val="18"/>
-        </w:rPr>
-        <w:t xml:space="preserve">, </w:t>
-      </w:r>
-      <w:r>
-        <w:rPr>
-          <w:rFonts w:asciiTheme="majorHAnsi" w:hAnsiTheme="majorHAnsi"/>
-          <w:sz w:val="18"/>
-          <w:szCs w:val="18"/>
-        </w:rPr>
-        <w:t>Shell Scripting (Tools)</w:t>
+        <w:t>, Bash</w:t>
       </w:r>
       <w:r>
         <w:rPr>
@@ -3543,15 +3773,6 @@
         </w:rPr>
         <w:t>.</w:t>
       </w:r>
-    </w:p>
-    <w:p>
-      <w:pPr>
-        <w:rPr>
-          <w:rFonts w:asciiTheme="majorHAnsi" w:hAnsiTheme="majorHAnsi"/>
-          <w:sz w:val="18"/>
-          <w:szCs w:val="18"/>
-        </w:rPr>
-      </w:pPr>
     </w:p>
     <w:sectPr>
       <w:type w:val="continuous"/>
@@ -3564,7 +3785,7 @@
 </file>
 
 <file path=word/numbering.xml><?xml version="1.0" encoding="utf-8"?>
-<w:numbering xmlns:wpc="http://schemas.microsoft.com/office/word/2010/wordprocessingCanvas" xmlns:mc="http://schemas.openxmlformats.org/markup-compatibility/2006" xmlns:o="urn:schemas-microsoft-com:office:office" xmlns:r="http://schemas.openxmlformats.org/officeDocument/2006/relationships" xmlns:m="http://schemas.openxmlformats.org/officeDocument/2006/math" xmlns:v="urn:schemas-microsoft-com:vml" xmlns:wp14="http://schemas.microsoft.com/office/word/2010/wordprocessingDrawing" xmlns:wp="http://schemas.openxmlformats.org/drawingml/2006/wordprocessingDrawing" xmlns:w10="urn:schemas-microsoft-com:office:word" xmlns:w="http://schemas.openxmlformats.org/wordprocessingml/2006/main" xmlns:w14="http://schemas.microsoft.com/office/word/2010/wordml" xmlns:wpg="http://schemas.microsoft.com/office/word/2010/wordprocessingGroup" xmlns:wpi="http://schemas.microsoft.com/office/word/2010/wordprocessingInk" xmlns:wne="http://schemas.microsoft.com/office/word/2006/wordml" xmlns:wps="http://schemas.microsoft.com/office/word/2010/wordprocessingShape" mc:Ignorable="w14 wp14">
+<w:numbering xmlns:wpc="http://schemas.microsoft.com/office/word/2010/wordprocessingCanvas" xmlns:mc="http://schemas.openxmlformats.org/markup-compatibility/2006" xmlns:o="urn:schemas-microsoft-com:office:office" xmlns:r="http://schemas.openxmlformats.org/officeDocument/2006/relationships" xmlns:m="http://schemas.openxmlformats.org/officeDocument/2006/math" xmlns:v="urn:schemas-microsoft-com:vml" xmlns:wp14="http://schemas.microsoft.com/office/word/2010/wordprocessingDrawing" xmlns:wp="http://schemas.openxmlformats.org/drawingml/2006/wordprocessingDrawing" xmlns:w10="urn:schemas-microsoft-com:office:word" xmlns:w="http://schemas.openxmlformats.org/wordprocessingml/2006/main" xmlns:w14="http://schemas.microsoft.com/office/word/2010/wordml" xmlns:w15="http://schemas.microsoft.com/office/word/2012/wordml" xmlns:wpg="http://schemas.microsoft.com/office/word/2010/wordprocessingGroup" xmlns:wpi="http://schemas.microsoft.com/office/word/2010/wordprocessingInk" xmlns:wne="http://schemas.microsoft.com/office/word/2006/wordml" xmlns:wps="http://schemas.microsoft.com/office/word/2010/wordprocessingShape" mc:Ignorable="w14 w15 wp14">
   <w:abstractNum w:abstractNumId="0">
     <w:nsid w:val="06FD47B7"/>
     <w:multiLevelType w:val="hybridMultilevel"/>
@@ -6207,6 +6428,95 @@
     </w:lvl>
   </w:abstractNum>
   <w:abstractNum w:abstractNumId="17">
+    <w:nsid w:val="4E346C51"/>
+    <w:multiLevelType w:val="hybridMultilevel"/>
+    <w:tmpl w:val="543871EA"/>
+    <w:lvl w:ilvl="0" w:tplc="69C08914">
+      <w:start w:val="1"/>
+      <w:numFmt w:val="decimal"/>
+      <w:lvlText w:val="%1"/>
+      <w:lvlJc w:val="left"/>
+      <w:pPr>
+        <w:ind w:left="720" w:hanging="360"/>
+      </w:pPr>
+      <w:rPr>
+        <w:rFonts w:hint="default"/>
+      </w:rPr>
+    </w:lvl>
+    <w:lvl w:ilvl="1" w:tplc="04090019" w:tentative="1">
+      <w:start w:val="1"/>
+      <w:numFmt w:val="lowerLetter"/>
+      <w:lvlText w:val="%2."/>
+      <w:lvlJc w:val="left"/>
+      <w:pPr>
+        <w:ind w:left="1440" w:hanging="360"/>
+      </w:pPr>
+    </w:lvl>
+    <w:lvl w:ilvl="2" w:tplc="0409001B" w:tentative="1">
+      <w:start w:val="1"/>
+      <w:numFmt w:val="lowerRoman"/>
+      <w:lvlText w:val="%3."/>
+      <w:lvlJc w:val="right"/>
+      <w:pPr>
+        <w:ind w:left="2160" w:hanging="180"/>
+      </w:pPr>
+    </w:lvl>
+    <w:lvl w:ilvl="3" w:tplc="0409000F" w:tentative="1">
+      <w:start w:val="1"/>
+      <w:numFmt w:val="decimal"/>
+      <w:lvlText w:val="%4."/>
+      <w:lvlJc w:val="left"/>
+      <w:pPr>
+        <w:ind w:left="2880" w:hanging="360"/>
+      </w:pPr>
+    </w:lvl>
+    <w:lvl w:ilvl="4" w:tplc="04090019" w:tentative="1">
+      <w:start w:val="1"/>
+      <w:numFmt w:val="lowerLetter"/>
+      <w:lvlText w:val="%5."/>
+      <w:lvlJc w:val="left"/>
+      <w:pPr>
+        <w:ind w:left="3600" w:hanging="360"/>
+      </w:pPr>
+    </w:lvl>
+    <w:lvl w:ilvl="5" w:tplc="0409001B" w:tentative="1">
+      <w:start w:val="1"/>
+      <w:numFmt w:val="lowerRoman"/>
+      <w:lvlText w:val="%6."/>
+      <w:lvlJc w:val="right"/>
+      <w:pPr>
+        <w:ind w:left="4320" w:hanging="180"/>
+      </w:pPr>
+    </w:lvl>
+    <w:lvl w:ilvl="6" w:tplc="0409000F" w:tentative="1">
+      <w:start w:val="1"/>
+      <w:numFmt w:val="decimal"/>
+      <w:lvlText w:val="%7."/>
+      <w:lvlJc w:val="left"/>
+      <w:pPr>
+        <w:ind w:left="5040" w:hanging="360"/>
+      </w:pPr>
+    </w:lvl>
+    <w:lvl w:ilvl="7" w:tplc="04090019" w:tentative="1">
+      <w:start w:val="1"/>
+      <w:numFmt w:val="lowerLetter"/>
+      <w:lvlText w:val="%8."/>
+      <w:lvlJc w:val="left"/>
+      <w:pPr>
+        <w:ind w:left="5760" w:hanging="360"/>
+      </w:pPr>
+    </w:lvl>
+    <w:lvl w:ilvl="8" w:tplc="0409001B" w:tentative="1">
+      <w:start w:val="1"/>
+      <w:numFmt w:val="lowerRoman"/>
+      <w:lvlText w:val="%9."/>
+      <w:lvlJc w:val="right"/>
+      <w:pPr>
+        <w:ind w:left="6480" w:hanging="180"/>
+      </w:pPr>
+    </w:lvl>
+  </w:abstractNum>
+  <w:abstractNum w:abstractNumId="18">
     <w:nsid w:val="54323DDF"/>
     <w:multiLevelType w:val="multilevel"/>
     <w:tmpl w:val="C66CB8A8"/>
@@ -6355,7 +6665,7 @@
       </w:rPr>
     </w:lvl>
   </w:abstractNum>
-  <w:abstractNum w:abstractNumId="18">
+  <w:abstractNum w:abstractNumId="19">
     <w:nsid w:val="58D95435"/>
     <w:multiLevelType w:val="multilevel"/>
     <w:tmpl w:val="6896D47E"/>
@@ -6540,7 +6850,7 @@
       </w:rPr>
     </w:lvl>
   </w:abstractNum>
-  <w:abstractNum w:abstractNumId="19">
+  <w:abstractNum w:abstractNumId="20">
     <w:nsid w:val="59393B3B"/>
     <w:multiLevelType w:val="multilevel"/>
     <w:tmpl w:val="194CD724"/>
@@ -6725,7 +7035,7 @@
       </w:rPr>
     </w:lvl>
   </w:abstractNum>
-  <w:abstractNum w:abstractNumId="20">
+  <w:abstractNum w:abstractNumId="21">
     <w:nsid w:val="594E5C22"/>
     <w:multiLevelType w:val="hybridMultilevel"/>
     <w:tmpl w:val="2C32DDCA"/>
@@ -6839,7 +7149,7 @@
       </w:rPr>
     </w:lvl>
   </w:abstractNum>
-  <w:abstractNum w:abstractNumId="21">
+  <w:abstractNum w:abstractNumId="22">
     <w:nsid w:val="5BC431C6"/>
     <w:multiLevelType w:val="hybridMultilevel"/>
     <w:tmpl w:val="46022F28"/>
@@ -6952,11 +7262,11 @@
       </w:rPr>
     </w:lvl>
   </w:abstractNum>
-  <w:abstractNum w:abstractNumId="22">
+  <w:abstractNum w:abstractNumId="23">
     <w:nsid w:val="5D2F2207"/>
     <w:multiLevelType w:val="hybridMultilevel"/>
-    <w:tmpl w:val="FB86109C"/>
-    <w:lvl w:ilvl="0" w:tplc="240A0003">
+    <w:tmpl w:val="A4BC7040"/>
+    <w:lvl w:ilvl="0" w:tplc="CF72E1A2">
       <w:start w:val="1"/>
       <w:numFmt w:val="bullet"/>
       <w:lvlText w:val="o"/>
@@ -6966,6 +7276,8 @@
       </w:pPr>
       <w:rPr>
         <w:rFonts w:ascii="Courier New" w:hAnsi="Courier New" w:cs="Courier New" w:hint="default"/>
+        <w:sz w:val="18"/>
+        <w:szCs w:val="18"/>
       </w:rPr>
     </w:lvl>
     <w:lvl w:ilvl="1" w:tplc="240A0003">
@@ -7065,7 +7377,7 @@
       </w:rPr>
     </w:lvl>
   </w:abstractNum>
-  <w:abstractNum w:abstractNumId="23">
+  <w:abstractNum w:abstractNumId="24">
     <w:nsid w:val="5DAB37B3"/>
     <w:multiLevelType w:val="multilevel"/>
     <w:tmpl w:val="3360722E"/>
@@ -7250,7 +7562,7 @@
       </w:rPr>
     </w:lvl>
   </w:abstractNum>
-  <w:abstractNum w:abstractNumId="24">
+  <w:abstractNum w:abstractNumId="25">
     <w:nsid w:val="698D1EB9"/>
     <w:multiLevelType w:val="hybridMultilevel"/>
     <w:tmpl w:val="9A74C3EE"/>
@@ -7363,7 +7675,7 @@
       </w:rPr>
     </w:lvl>
   </w:abstractNum>
-  <w:abstractNum w:abstractNumId="25">
+  <w:abstractNum w:abstractNumId="26">
     <w:nsid w:val="6E4A60F4"/>
     <w:multiLevelType w:val="multilevel"/>
     <w:tmpl w:val="8F4E3412"/>
@@ -7548,7 +7860,7 @@
       </w:rPr>
     </w:lvl>
   </w:abstractNum>
-  <w:abstractNum w:abstractNumId="26">
+  <w:abstractNum w:abstractNumId="27">
     <w:nsid w:val="6EEB0FBB"/>
     <w:multiLevelType w:val="multilevel"/>
     <w:tmpl w:val="6AF0E404"/>
@@ -7733,7 +8045,7 @@
       </w:rPr>
     </w:lvl>
   </w:abstractNum>
-  <w:abstractNum w:abstractNumId="27">
+  <w:abstractNum w:abstractNumId="28">
     <w:nsid w:val="71D95639"/>
     <w:multiLevelType w:val="multilevel"/>
     <w:tmpl w:val="423EAC04"/>
@@ -7918,7 +8230,7 @@
       </w:rPr>
     </w:lvl>
   </w:abstractNum>
-  <w:abstractNum w:abstractNumId="28">
+  <w:abstractNum w:abstractNumId="29">
     <w:nsid w:val="73426B03"/>
     <w:multiLevelType w:val="hybridMultilevel"/>
     <w:tmpl w:val="4A1A36FC"/>
@@ -8031,7 +8343,7 @@
       </w:rPr>
     </w:lvl>
   </w:abstractNum>
-  <w:abstractNum w:abstractNumId="29">
+  <w:abstractNum w:abstractNumId="30">
     <w:nsid w:val="752D14BC"/>
     <w:multiLevelType w:val="multilevel"/>
     <w:tmpl w:val="2402D42A"/>
@@ -8216,7 +8528,7 @@
       </w:rPr>
     </w:lvl>
   </w:abstractNum>
-  <w:abstractNum w:abstractNumId="30">
+  <w:abstractNum w:abstractNumId="31">
     <w:nsid w:val="764C10A7"/>
     <w:multiLevelType w:val="multilevel"/>
     <w:tmpl w:val="1F08FAA0"/>
@@ -8401,7 +8713,7 @@
       </w:rPr>
     </w:lvl>
   </w:abstractNum>
-  <w:abstractNum w:abstractNumId="31">
+  <w:abstractNum w:abstractNumId="32">
     <w:nsid w:val="798D6DCF"/>
     <w:multiLevelType w:val="multilevel"/>
     <w:tmpl w:val="D0B2F89A"/>
@@ -8596,49 +8908,49 @@
     <w:abstractNumId w:val="10"/>
   </w:num>
   <w:num w:numId="4">
-    <w:abstractNumId w:val="27"/>
+    <w:abstractNumId w:val="28"/>
   </w:num>
   <w:num w:numId="5">
-    <w:abstractNumId w:val="19"/>
+    <w:abstractNumId w:val="20"/>
   </w:num>
   <w:num w:numId="6">
     <w:abstractNumId w:val="11"/>
   </w:num>
   <w:num w:numId="7">
-    <w:abstractNumId w:val="26"/>
+    <w:abstractNumId w:val="27"/>
   </w:num>
   <w:num w:numId="8">
     <w:abstractNumId w:val="1"/>
   </w:num>
   <w:num w:numId="9">
-    <w:abstractNumId w:val="23"/>
+    <w:abstractNumId w:val="24"/>
   </w:num>
   <w:num w:numId="10">
-    <w:abstractNumId w:val="30"/>
+    <w:abstractNumId w:val="31"/>
   </w:num>
   <w:num w:numId="11">
     <w:abstractNumId w:val="8"/>
   </w:num>
   <w:num w:numId="12">
-    <w:abstractNumId w:val="31"/>
+    <w:abstractNumId w:val="32"/>
   </w:num>
   <w:num w:numId="13">
-    <w:abstractNumId w:val="29"/>
+    <w:abstractNumId w:val="30"/>
   </w:num>
   <w:num w:numId="14">
-    <w:abstractNumId w:val="25"/>
+    <w:abstractNumId w:val="26"/>
   </w:num>
   <w:num w:numId="15">
-    <w:abstractNumId w:val="18"/>
+    <w:abstractNumId w:val="19"/>
   </w:num>
   <w:num w:numId="16">
     <w:abstractNumId w:val="13"/>
   </w:num>
   <w:num w:numId="17">
-    <w:abstractNumId w:val="28"/>
+    <w:abstractNumId w:val="29"/>
   </w:num>
   <w:num w:numId="18">
-    <w:abstractNumId w:val="24"/>
+    <w:abstractNumId w:val="25"/>
   </w:num>
   <w:num w:numId="19">
     <w:abstractNumId w:val="9"/>
@@ -8647,10 +8959,10 @@
     <w:abstractNumId w:val="3"/>
   </w:num>
   <w:num w:numId="21">
-    <w:abstractNumId w:val="22"/>
+    <w:abstractNumId w:val="23"/>
   </w:num>
   <w:num w:numId="22">
-    <w:abstractNumId w:val="21"/>
+    <w:abstractNumId w:val="22"/>
   </w:num>
   <w:num w:numId="23">
     <w:abstractNumId w:val="14"/>
@@ -8659,7 +8971,7 @@
     <w:abstractNumId w:val="6"/>
   </w:num>
   <w:num w:numId="25">
-    <w:abstractNumId w:val="17"/>
+    <w:abstractNumId w:val="18"/>
   </w:num>
   <w:num w:numId="26">
     <w:abstractNumId w:val="15"/>
@@ -8674,7 +8986,7 @@
     <w:abstractNumId w:val="12"/>
   </w:num>
   <w:num w:numId="30">
-    <w:abstractNumId w:val="20"/>
+    <w:abstractNumId w:val="21"/>
   </w:num>
   <w:num w:numId="31">
     <w:abstractNumId w:val="7"/>
@@ -8682,11 +8994,14 @@
   <w:num w:numId="32">
     <w:abstractNumId w:val="0"/>
   </w:num>
+  <w:num w:numId="33">
+    <w:abstractNumId w:val="17"/>
+  </w:num>
 </w:numbering>
 </file>
 
 <file path=word/styles.xml><?xml version="1.0" encoding="utf-8"?>
-<w:styles xmlns:mc="http://schemas.openxmlformats.org/markup-compatibility/2006" xmlns:r="http://schemas.openxmlformats.org/officeDocument/2006/relationships" xmlns:w="http://schemas.openxmlformats.org/wordprocessingml/2006/main" xmlns:w14="http://schemas.microsoft.com/office/word/2010/wordml" mc:Ignorable="w14">
+<w:styles xmlns:mc="http://schemas.openxmlformats.org/markup-compatibility/2006" xmlns:r="http://schemas.openxmlformats.org/officeDocument/2006/relationships" xmlns:w="http://schemas.openxmlformats.org/wordprocessingml/2006/main" xmlns:w14="http://schemas.microsoft.com/office/word/2010/wordml" xmlns:w15="http://schemas.microsoft.com/office/word/2012/wordml" mc:Ignorable="w14 w15">
   <w:docDefaults>
     <w:rPrDefault>
       <w:rPr>
@@ -8698,150 +9013,384 @@
     </w:rPrDefault>
     <w:pPrDefault/>
   </w:docDefaults>
-  <w:latentStyles w:defLockedState="0" w:defUIPriority="99" w:defSemiHidden="1" w:defUnhideWhenUsed="1" w:defQFormat="0" w:count="267">
-    <w:lsdException w:name="Normal" w:semiHidden="0" w:uiPriority="0" w:unhideWhenUsed="0" w:qFormat="1"/>
-    <w:lsdException w:name="heading 1" w:semiHidden="0" w:uiPriority="9" w:unhideWhenUsed="0" w:qFormat="1"/>
-    <w:lsdException w:name="heading 2" w:uiPriority="9" w:qFormat="1"/>
-    <w:lsdException w:name="heading 3" w:uiPriority="9" w:qFormat="1"/>
-    <w:lsdException w:name="heading 4" w:uiPriority="9" w:qFormat="1"/>
-    <w:lsdException w:name="heading 5" w:uiPriority="9" w:qFormat="1"/>
-    <w:lsdException w:name="heading 6" w:uiPriority="9" w:qFormat="1"/>
-    <w:lsdException w:name="heading 7" w:uiPriority="9" w:qFormat="1"/>
-    <w:lsdException w:name="heading 8" w:uiPriority="9" w:qFormat="1"/>
-    <w:lsdException w:name="heading 9" w:uiPriority="9" w:qFormat="1"/>
-    <w:lsdException w:name="toc 1" w:uiPriority="39"/>
-    <w:lsdException w:name="toc 2" w:uiPriority="39"/>
-    <w:lsdException w:name="toc 3" w:uiPriority="39"/>
-    <w:lsdException w:name="toc 4" w:uiPriority="39"/>
-    <w:lsdException w:name="toc 5" w:uiPriority="39"/>
-    <w:lsdException w:name="toc 6" w:uiPriority="39"/>
-    <w:lsdException w:name="toc 7" w:uiPriority="39"/>
-    <w:lsdException w:name="toc 8" w:uiPriority="39"/>
-    <w:lsdException w:name="toc 9" w:uiPriority="39"/>
-    <w:lsdException w:name="caption" w:uiPriority="35" w:qFormat="1"/>
-    <w:lsdException w:name="Title" w:semiHidden="0" w:uiPriority="10" w:unhideWhenUsed="0" w:qFormat="1"/>
-    <w:lsdException w:name="Default Paragraph Font" w:uiPriority="1"/>
-    <w:lsdException w:name="Subtitle" w:semiHidden="0" w:uiPriority="11" w:unhideWhenUsed="0" w:qFormat="1"/>
-    <w:lsdException w:name="Strong" w:semiHidden="0" w:uiPriority="22" w:unhideWhenUsed="0" w:qFormat="1"/>
-    <w:lsdException w:name="Emphasis" w:semiHidden="0" w:uiPriority="20" w:unhideWhenUsed="0" w:qFormat="1"/>
-    <w:lsdException w:name="Table Grid" w:semiHidden="0" w:uiPriority="59" w:unhideWhenUsed="0"/>
-    <w:lsdException w:name="Placeholder Text" w:unhideWhenUsed="0"/>
-    <w:lsdException w:name="No Spacing" w:semiHidden="0" w:uiPriority="1" w:unhideWhenUsed="0" w:qFormat="1"/>
-    <w:lsdException w:name="Light Shading" w:semiHidden="0" w:uiPriority="60" w:unhideWhenUsed="0"/>
-    <w:lsdException w:name="Light List" w:semiHidden="0" w:uiPriority="61" w:unhideWhenUsed="0"/>
-    <w:lsdException w:name="Light Grid" w:semiHidden="0" w:uiPriority="62" w:unhideWhenUsed="0"/>
-    <w:lsdException w:name="Medium Shading 1" w:semiHidden="0" w:uiPriority="63" w:unhideWhenUsed="0"/>
-    <w:lsdException w:name="Medium Shading 2" w:semiHidden="0" w:uiPriority="64" w:unhideWhenUsed="0"/>
-    <w:lsdException w:name="Medium List 1" w:semiHidden="0" w:uiPriority="65" w:unhideWhenUsed="0"/>
-    <w:lsdException w:name="Medium List 2" w:semiHidden="0" w:uiPriority="66" w:unhideWhenUsed="0"/>
-    <w:lsdException w:name="Medium Grid 1" w:semiHidden="0" w:uiPriority="67" w:unhideWhenUsed="0"/>
-    <w:lsdException w:name="Medium Grid 2" w:semiHidden="0" w:uiPriority="68" w:unhideWhenUsed="0"/>
-    <w:lsdException w:name="Medium Grid 3" w:semiHidden="0" w:uiPriority="69" w:unhideWhenUsed="0"/>
-    <w:lsdException w:name="Dark List" w:semiHidden="0" w:uiPriority="70" w:unhideWhenUsed="0"/>
-    <w:lsdException w:name="Colorful Shading" w:semiHidden="0" w:uiPriority="71" w:unhideWhenUsed="0"/>
-    <w:lsdException w:name="Colorful List" w:semiHidden="0" w:uiPriority="72" w:unhideWhenUsed="0"/>
-    <w:lsdException w:name="Colorful Grid" w:semiHidden="0" w:uiPriority="73" w:unhideWhenUsed="0"/>
-    <w:lsdException w:name="Light Shading Accent 1" w:semiHidden="0" w:uiPriority="60" w:unhideWhenUsed="0"/>
-    <w:lsdException w:name="Light List Accent 1" w:semiHidden="0" w:uiPriority="61" w:unhideWhenUsed="0"/>
-    <w:lsdException w:name="Light Grid Accent 1" w:semiHidden="0" w:uiPriority="62" w:unhideWhenUsed="0"/>
-    <w:lsdException w:name="Medium Shading 1 Accent 1" w:semiHidden="0" w:uiPriority="63" w:unhideWhenUsed="0"/>
-    <w:lsdException w:name="Medium Shading 2 Accent 1" w:semiHidden="0" w:uiPriority="64" w:unhideWhenUsed="0"/>
-    <w:lsdException w:name="Medium List 1 Accent 1" w:semiHidden="0" w:uiPriority="65" w:unhideWhenUsed="0"/>
-    <w:lsdException w:name="Revision" w:unhideWhenUsed="0"/>
-    <w:lsdException w:name="List Paragraph" w:semiHidden="0" w:uiPriority="34" w:unhideWhenUsed="0" w:qFormat="1"/>
-    <w:lsdException w:name="Quote" w:semiHidden="0" w:uiPriority="29" w:unhideWhenUsed="0" w:qFormat="1"/>
-    <w:lsdException w:name="Intense Quote" w:semiHidden="0" w:uiPriority="30" w:unhideWhenUsed="0" w:qFormat="1"/>
-    <w:lsdException w:name="Medium List 2 Accent 1" w:semiHidden="0" w:uiPriority="66" w:unhideWhenUsed="0"/>
-    <w:lsdException w:name="Medium Grid 1 Accent 1" w:semiHidden="0" w:uiPriority="67" w:unhideWhenUsed="0"/>
-    <w:lsdException w:name="Medium Grid 2 Accent 1" w:semiHidden="0" w:uiPriority="68" w:unhideWhenUsed="0"/>
-    <w:lsdException w:name="Medium Grid 3 Accent 1" w:semiHidden="0" w:uiPriority="69" w:unhideWhenUsed="0"/>
-    <w:lsdException w:name="Dark List Accent 1" w:semiHidden="0" w:uiPriority="70" w:unhideWhenUsed="0"/>
-    <w:lsdException w:name="Colorful Shading Accent 1" w:semiHidden="0" w:uiPriority="71" w:unhideWhenUsed="0"/>
-    <w:lsdException w:name="Colorful List Accent 1" w:semiHidden="0" w:uiPriority="72" w:unhideWhenUsed="0"/>
-    <w:lsdException w:name="Colorful Grid Accent 1" w:semiHidden="0" w:uiPriority="73" w:unhideWhenUsed="0"/>
-    <w:lsdException w:name="Light Shading Accent 2" w:semiHidden="0" w:uiPriority="60" w:unhideWhenUsed="0"/>
-    <w:lsdException w:name="Light List Accent 2" w:semiHidden="0" w:uiPriority="61" w:unhideWhenUsed="0"/>
-    <w:lsdException w:name="Light Grid Accent 2" w:semiHidden="0" w:uiPriority="62" w:unhideWhenUsed="0"/>
-    <w:lsdException w:name="Medium Shading 1 Accent 2" w:semiHidden="0" w:uiPriority="63" w:unhideWhenUsed="0"/>
-    <w:lsdException w:name="Medium Shading 2 Accent 2" w:semiHidden="0" w:uiPriority="64" w:unhideWhenUsed="0"/>
-    <w:lsdException w:name="Medium List 1 Accent 2" w:semiHidden="0" w:uiPriority="65" w:unhideWhenUsed="0"/>
-    <w:lsdException w:name="Medium List 2 Accent 2" w:semiHidden="0" w:uiPriority="66" w:unhideWhenUsed="0"/>
-    <w:lsdException w:name="Medium Grid 1 Accent 2" w:semiHidden="0" w:uiPriority="67" w:unhideWhenUsed="0"/>
-    <w:lsdException w:name="Medium Grid 2 Accent 2" w:semiHidden="0" w:uiPriority="68" w:unhideWhenUsed="0"/>
-    <w:lsdException w:name="Medium Grid 3 Accent 2" w:semiHidden="0" w:uiPriority="69" w:unhideWhenUsed="0"/>
-    <w:lsdException w:name="Dark List Accent 2" w:semiHidden="0" w:uiPriority="70" w:unhideWhenUsed="0"/>
-    <w:lsdException w:name="Colorful Shading Accent 2" w:semiHidden="0" w:uiPriority="71" w:unhideWhenUsed="0"/>
-    <w:lsdException w:name="Colorful List Accent 2" w:semiHidden="0" w:uiPriority="72" w:unhideWhenUsed="0"/>
-    <w:lsdException w:name="Colorful Grid Accent 2" w:semiHidden="0" w:uiPriority="73" w:unhideWhenUsed="0"/>
-    <w:lsdException w:name="Light Shading Accent 3" w:semiHidden="0" w:uiPriority="60" w:unhideWhenUsed="0"/>
-    <w:lsdException w:name="Light List Accent 3" w:semiHidden="0" w:uiPriority="61" w:unhideWhenUsed="0"/>
-    <w:lsdException w:name="Light Grid Accent 3" w:semiHidden="0" w:uiPriority="62" w:unhideWhenUsed="0"/>
-    <w:lsdException w:name="Medium Shading 1 Accent 3" w:semiHidden="0" w:uiPriority="63" w:unhideWhenUsed="0"/>
-    <w:lsdException w:name="Medium Shading 2 Accent 3" w:semiHidden="0" w:uiPriority="64" w:unhideWhenUsed="0"/>
-    <w:lsdException w:name="Medium List 1 Accent 3" w:semiHidden="0" w:uiPriority="65" w:unhideWhenUsed="0"/>
-    <w:lsdException w:name="Medium List 2 Accent 3" w:semiHidden="0" w:uiPriority="66" w:unhideWhenUsed="0"/>
-    <w:lsdException w:name="Medium Grid 1 Accent 3" w:semiHidden="0" w:uiPriority="67" w:unhideWhenUsed="0"/>
-    <w:lsdException w:name="Medium Grid 2 Accent 3" w:semiHidden="0" w:uiPriority="68" w:unhideWhenUsed="0"/>
-    <w:lsdException w:name="Medium Grid 3 Accent 3" w:semiHidden="0" w:uiPriority="69" w:unhideWhenUsed="0"/>
-    <w:lsdException w:name="Dark List Accent 3" w:semiHidden="0" w:uiPriority="70" w:unhideWhenUsed="0"/>
-    <w:lsdException w:name="Colorful Shading Accent 3" w:semiHidden="0" w:uiPriority="71" w:unhideWhenUsed="0"/>
-    <w:lsdException w:name="Colorful List Accent 3" w:semiHidden="0" w:uiPriority="72" w:unhideWhenUsed="0"/>
-    <w:lsdException w:name="Colorful Grid Accent 3" w:semiHidden="0" w:uiPriority="73" w:unhideWhenUsed="0"/>
-    <w:lsdException w:name="Light Shading Accent 4" w:semiHidden="0" w:uiPriority="60" w:unhideWhenUsed="0"/>
-    <w:lsdException w:name="Light List Accent 4" w:semiHidden="0" w:uiPriority="61" w:unhideWhenUsed="0"/>
-    <w:lsdException w:name="Light Grid Accent 4" w:semiHidden="0" w:uiPriority="62" w:unhideWhenUsed="0"/>
-    <w:lsdException w:name="Medium Shading 1 Accent 4" w:semiHidden="0" w:uiPriority="63" w:unhideWhenUsed="0"/>
-    <w:lsdException w:name="Medium Shading 2 Accent 4" w:semiHidden="0" w:uiPriority="64" w:unhideWhenUsed="0"/>
-    <w:lsdException w:name="Medium List 1 Accent 4" w:semiHidden="0" w:uiPriority="65" w:unhideWhenUsed="0"/>
-    <w:lsdException w:name="Medium List 2 Accent 4" w:semiHidden="0" w:uiPriority="66" w:unhideWhenUsed="0"/>
-    <w:lsdException w:name="Medium Grid 1 Accent 4" w:semiHidden="0" w:uiPriority="67" w:unhideWhenUsed="0"/>
-    <w:lsdException w:name="Medium Grid 2 Accent 4" w:semiHidden="0" w:uiPriority="68" w:unhideWhenUsed="0"/>
-    <w:lsdException w:name="Medium Grid 3 Accent 4" w:semiHidden="0" w:uiPriority="69" w:unhideWhenUsed="0"/>
-    <w:lsdException w:name="Dark List Accent 4" w:semiHidden="0" w:uiPriority="70" w:unhideWhenUsed="0"/>
-    <w:lsdException w:name="Colorful Shading Accent 4" w:semiHidden="0" w:uiPriority="71" w:unhideWhenUsed="0"/>
-    <w:lsdException w:name="Colorful List Accent 4" w:semiHidden="0" w:uiPriority="72" w:unhideWhenUsed="0"/>
-    <w:lsdException w:name="Colorful Grid Accent 4" w:semiHidden="0" w:uiPriority="73" w:unhideWhenUsed="0"/>
-    <w:lsdException w:name="Light Shading Accent 5" w:semiHidden="0" w:uiPriority="60" w:unhideWhenUsed="0"/>
-    <w:lsdException w:name="Light List Accent 5" w:semiHidden="0" w:uiPriority="61" w:unhideWhenUsed="0"/>
-    <w:lsdException w:name="Light Grid Accent 5" w:semiHidden="0" w:uiPriority="62" w:unhideWhenUsed="0"/>
-    <w:lsdException w:name="Medium Shading 1 Accent 5" w:semiHidden="0" w:uiPriority="63" w:unhideWhenUsed="0"/>
-    <w:lsdException w:name="Medium Shading 2 Accent 5" w:semiHidden="0" w:uiPriority="64" w:unhideWhenUsed="0"/>
-    <w:lsdException w:name="Medium List 1 Accent 5" w:semiHidden="0" w:uiPriority="65" w:unhideWhenUsed="0"/>
-    <w:lsdException w:name="Medium List 2 Accent 5" w:semiHidden="0" w:uiPriority="66" w:unhideWhenUsed="0"/>
-    <w:lsdException w:name="Medium Grid 1 Accent 5" w:semiHidden="0" w:uiPriority="67" w:unhideWhenUsed="0"/>
-    <w:lsdException w:name="Medium Grid 2 Accent 5" w:semiHidden="0" w:uiPriority="68" w:unhideWhenUsed="0"/>
-    <w:lsdException w:name="Medium Grid 3 Accent 5" w:semiHidden="0" w:uiPriority="69" w:unhideWhenUsed="0"/>
-    <w:lsdException w:name="Dark List Accent 5" w:semiHidden="0" w:uiPriority="70" w:unhideWhenUsed="0"/>
-    <w:lsdException w:name="Colorful Shading Accent 5" w:semiHidden="0" w:uiPriority="71" w:unhideWhenUsed="0"/>
-    <w:lsdException w:name="Colorful List Accent 5" w:semiHidden="0" w:uiPriority="72" w:unhideWhenUsed="0"/>
-    <w:lsdException w:name="Colorful Grid Accent 5" w:semiHidden="0" w:uiPriority="73" w:unhideWhenUsed="0"/>
-    <w:lsdException w:name="Light Shading Accent 6" w:semiHidden="0" w:uiPriority="60" w:unhideWhenUsed="0"/>
-    <w:lsdException w:name="Light List Accent 6" w:semiHidden="0" w:uiPriority="61" w:unhideWhenUsed="0"/>
-    <w:lsdException w:name="Light Grid Accent 6" w:semiHidden="0" w:uiPriority="62" w:unhideWhenUsed="0"/>
-    <w:lsdException w:name="Medium Shading 1 Accent 6" w:semiHidden="0" w:uiPriority="63" w:unhideWhenUsed="0"/>
-    <w:lsdException w:name="Medium Shading 2 Accent 6" w:semiHidden="0" w:uiPriority="64" w:unhideWhenUsed="0"/>
-    <w:lsdException w:name="Medium List 1 Accent 6" w:semiHidden="0" w:uiPriority="65" w:unhideWhenUsed="0"/>
-    <w:lsdException w:name="Medium List 2 Accent 6" w:semiHidden="0" w:uiPriority="66" w:unhideWhenUsed="0"/>
-    <w:lsdException w:name="Medium Grid 1 Accent 6" w:semiHidden="0" w:uiPriority="67" w:unhideWhenUsed="0"/>
-    <w:lsdException w:name="Medium Grid 2 Accent 6" w:semiHidden="0" w:uiPriority="68" w:unhideWhenUsed="0"/>
-    <w:lsdException w:name="Medium Grid 3 Accent 6" w:semiHidden="0" w:uiPriority="69" w:unhideWhenUsed="0"/>
-    <w:lsdException w:name="Dark List Accent 6" w:semiHidden="0" w:uiPriority="70" w:unhideWhenUsed="0"/>
-    <w:lsdException w:name="Colorful Shading Accent 6" w:semiHidden="0" w:uiPriority="71" w:unhideWhenUsed="0"/>
-    <w:lsdException w:name="Colorful List Accent 6" w:semiHidden="0" w:uiPriority="72" w:unhideWhenUsed="0"/>
-    <w:lsdException w:name="Colorful Grid Accent 6" w:semiHidden="0" w:uiPriority="73" w:unhideWhenUsed="0"/>
-    <w:lsdException w:name="Subtle Emphasis" w:semiHidden="0" w:uiPriority="19" w:unhideWhenUsed="0" w:qFormat="1"/>
-    <w:lsdException w:name="Intense Emphasis" w:semiHidden="0" w:uiPriority="21" w:unhideWhenUsed="0" w:qFormat="1"/>
-    <w:lsdException w:name="Subtle Reference" w:semiHidden="0" w:uiPriority="31" w:unhideWhenUsed="0" w:qFormat="1"/>
-    <w:lsdException w:name="Intense Reference" w:semiHidden="0" w:uiPriority="32" w:unhideWhenUsed="0" w:qFormat="1"/>
-    <w:lsdException w:name="Book Title" w:semiHidden="0" w:uiPriority="33" w:unhideWhenUsed="0" w:qFormat="1"/>
-    <w:lsdException w:name="Bibliography" w:uiPriority="37"/>
-    <w:lsdException w:name="TOC Heading" w:uiPriority="39" w:qFormat="1"/>
+  <w:latentStyles w:defLockedState="0" w:defUIPriority="99" w:defSemiHidden="0" w:defUnhideWhenUsed="0" w:defQFormat="0" w:count="371">
+    <w:lsdException w:name="Normal" w:uiPriority="0" w:qFormat="1"/>
+    <w:lsdException w:name="heading 1" w:uiPriority="9" w:qFormat="1"/>
+    <w:lsdException w:name="heading 2" w:semiHidden="1" w:uiPriority="9" w:unhideWhenUsed="1" w:qFormat="1"/>
+    <w:lsdException w:name="heading 3" w:semiHidden="1" w:uiPriority="9" w:unhideWhenUsed="1" w:qFormat="1"/>
+    <w:lsdException w:name="heading 4" w:semiHidden="1" w:uiPriority="9" w:unhideWhenUsed="1" w:qFormat="1"/>
+    <w:lsdException w:name="heading 5" w:semiHidden="1" w:uiPriority="9" w:unhideWhenUsed="1" w:qFormat="1"/>
+    <w:lsdException w:name="heading 6" w:semiHidden="1" w:uiPriority="9" w:unhideWhenUsed="1" w:qFormat="1"/>
+    <w:lsdException w:name="heading 7" w:semiHidden="1" w:uiPriority="9" w:unhideWhenUsed="1" w:qFormat="1"/>
+    <w:lsdException w:name="heading 8" w:semiHidden="1" w:uiPriority="9" w:unhideWhenUsed="1" w:qFormat="1"/>
+    <w:lsdException w:name="heading 9" w:semiHidden="1" w:uiPriority="9" w:unhideWhenUsed="1" w:qFormat="1"/>
+    <w:lsdException w:name="index 1" w:semiHidden="1" w:unhideWhenUsed="1"/>
+    <w:lsdException w:name="index 2" w:semiHidden="1" w:unhideWhenUsed="1"/>
+    <w:lsdException w:name="index 3" w:semiHidden="1" w:unhideWhenUsed="1"/>
+    <w:lsdException w:name="index 4" w:semiHidden="1" w:unhideWhenUsed="1"/>
+    <w:lsdException w:name="index 5" w:semiHidden="1" w:unhideWhenUsed="1"/>
+    <w:lsdException w:name="index 6" w:semiHidden="1" w:unhideWhenUsed="1"/>
+    <w:lsdException w:name="index 7" w:semiHidden="1" w:unhideWhenUsed="1"/>
+    <w:lsdException w:name="index 8" w:semiHidden="1" w:unhideWhenUsed="1"/>
+    <w:lsdException w:name="index 9" w:semiHidden="1" w:unhideWhenUsed="1"/>
+    <w:lsdException w:name="toc 1" w:semiHidden="1" w:uiPriority="39" w:unhideWhenUsed="1"/>
+    <w:lsdException w:name="toc 2" w:semiHidden="1" w:uiPriority="39" w:unhideWhenUsed="1"/>
+    <w:lsdException w:name="toc 3" w:semiHidden="1" w:uiPriority="39" w:unhideWhenUsed="1"/>
+    <w:lsdException w:name="toc 4" w:semiHidden="1" w:uiPriority="39" w:unhideWhenUsed="1"/>
+    <w:lsdException w:name="toc 5" w:semiHidden="1" w:uiPriority="39" w:unhideWhenUsed="1"/>
+    <w:lsdException w:name="toc 6" w:semiHidden="1" w:uiPriority="39" w:unhideWhenUsed="1"/>
+    <w:lsdException w:name="toc 7" w:semiHidden="1" w:uiPriority="39" w:unhideWhenUsed="1"/>
+    <w:lsdException w:name="toc 8" w:semiHidden="1" w:uiPriority="39" w:unhideWhenUsed="1"/>
+    <w:lsdException w:name="toc 9" w:semiHidden="1" w:uiPriority="39" w:unhideWhenUsed="1"/>
+    <w:lsdException w:name="Normal Indent" w:semiHidden="1" w:unhideWhenUsed="1"/>
+    <w:lsdException w:name="footnote text" w:semiHidden="1" w:unhideWhenUsed="1"/>
+    <w:lsdException w:name="annotation text" w:semiHidden="1" w:unhideWhenUsed="1"/>
+    <w:lsdException w:name="header" w:semiHidden="1" w:unhideWhenUsed="1"/>
+    <w:lsdException w:name="footer" w:semiHidden="1" w:unhideWhenUsed="1"/>
+    <w:lsdException w:name="index heading" w:semiHidden="1" w:unhideWhenUsed="1"/>
+    <w:lsdException w:name="caption" w:semiHidden="1" w:uiPriority="35" w:unhideWhenUsed="1" w:qFormat="1"/>
+    <w:lsdException w:name="table of figures" w:semiHidden="1" w:unhideWhenUsed="1"/>
+    <w:lsdException w:name="envelope address" w:semiHidden="1" w:unhideWhenUsed="1"/>
+    <w:lsdException w:name="envelope return" w:semiHidden="1" w:unhideWhenUsed="1"/>
+    <w:lsdException w:name="footnote reference" w:semiHidden="1" w:unhideWhenUsed="1"/>
+    <w:lsdException w:name="annotation reference" w:semiHidden="1" w:unhideWhenUsed="1"/>
+    <w:lsdException w:name="line number" w:semiHidden="1" w:unhideWhenUsed="1"/>
+    <w:lsdException w:name="page number" w:semiHidden="1" w:unhideWhenUsed="1"/>
+    <w:lsdException w:name="endnote reference" w:semiHidden="1" w:unhideWhenUsed="1"/>
+    <w:lsdException w:name="endnote text" w:semiHidden="1" w:unhideWhenUsed="1"/>
+    <w:lsdException w:name="table of authorities" w:semiHidden="1" w:unhideWhenUsed="1"/>
+    <w:lsdException w:name="macro" w:semiHidden="1" w:unhideWhenUsed="1"/>
+    <w:lsdException w:name="toa heading" w:semiHidden="1" w:unhideWhenUsed="1"/>
+    <w:lsdException w:name="List" w:semiHidden="1" w:unhideWhenUsed="1"/>
+    <w:lsdException w:name="List Bullet" w:semiHidden="1" w:unhideWhenUsed="1"/>
+    <w:lsdException w:name="List Number" w:semiHidden="1" w:unhideWhenUsed="1"/>
+    <w:lsdException w:name="List 2" w:semiHidden="1" w:unhideWhenUsed="1"/>
+    <w:lsdException w:name="List 3" w:semiHidden="1" w:unhideWhenUsed="1"/>
+    <w:lsdException w:name="List 4" w:semiHidden="1" w:unhideWhenUsed="1"/>
+    <w:lsdException w:name="List 5" w:semiHidden="1" w:unhideWhenUsed="1"/>
+    <w:lsdException w:name="List Bullet 2" w:semiHidden="1" w:unhideWhenUsed="1"/>
+    <w:lsdException w:name="List Bullet 3" w:semiHidden="1" w:unhideWhenUsed="1"/>
+    <w:lsdException w:name="List Bullet 4" w:semiHidden="1" w:unhideWhenUsed="1"/>
+    <w:lsdException w:name="List Bullet 5" w:semiHidden="1" w:unhideWhenUsed="1"/>
+    <w:lsdException w:name="List Number 2" w:semiHidden="1" w:unhideWhenUsed="1"/>
+    <w:lsdException w:name="List Number 3" w:semiHidden="1" w:unhideWhenUsed="1"/>
+    <w:lsdException w:name="List Number 4" w:semiHidden="1" w:unhideWhenUsed="1"/>
+    <w:lsdException w:name="List Number 5" w:semiHidden="1" w:unhideWhenUsed="1"/>
+    <w:lsdException w:name="Title" w:uiPriority="10" w:qFormat="1"/>
+    <w:lsdException w:name="Closing" w:semiHidden="1" w:unhideWhenUsed="1"/>
+    <w:lsdException w:name="Signature" w:semiHidden="1" w:unhideWhenUsed="1"/>
+    <w:lsdException w:name="Default Paragraph Font" w:semiHidden="1" w:uiPriority="1" w:unhideWhenUsed="1"/>
+    <w:lsdException w:name="Body Text" w:semiHidden="1" w:unhideWhenUsed="1"/>
+    <w:lsdException w:name="Body Text Indent" w:semiHidden="1" w:unhideWhenUsed="1"/>
+    <w:lsdException w:name="List Continue" w:semiHidden="1" w:unhideWhenUsed="1"/>
+    <w:lsdException w:name="List Continue 2" w:semiHidden="1" w:unhideWhenUsed="1"/>
+    <w:lsdException w:name="List Continue 3" w:semiHidden="1" w:unhideWhenUsed="1"/>
+    <w:lsdException w:name="List Continue 4" w:semiHidden="1" w:unhideWhenUsed="1"/>
+    <w:lsdException w:name="List Continue 5" w:semiHidden="1" w:unhideWhenUsed="1"/>
+    <w:lsdException w:name="Message Header" w:semiHidden="1" w:unhideWhenUsed="1"/>
+    <w:lsdException w:name="Subtitle" w:uiPriority="11" w:qFormat="1"/>
+    <w:lsdException w:name="Salutation" w:semiHidden="1" w:unhideWhenUsed="1"/>
+    <w:lsdException w:name="Date" w:semiHidden="1" w:unhideWhenUsed="1"/>
+    <w:lsdException w:name="Body Text First Indent" w:semiHidden="1" w:unhideWhenUsed="1"/>
+    <w:lsdException w:name="Body Text First Indent 2" w:semiHidden="1" w:unhideWhenUsed="1"/>
+    <w:lsdException w:name="Note Heading" w:semiHidden="1" w:unhideWhenUsed="1"/>
+    <w:lsdException w:name="Body Text 2" w:semiHidden="1" w:unhideWhenUsed="1"/>
+    <w:lsdException w:name="Body Text 3" w:semiHidden="1" w:unhideWhenUsed="1"/>
+    <w:lsdException w:name="Body Text Indent 2" w:semiHidden="1" w:unhideWhenUsed="1"/>
+    <w:lsdException w:name="Body Text Indent 3" w:semiHidden="1" w:unhideWhenUsed="1"/>
+    <w:lsdException w:name="Block Text" w:semiHidden="1" w:unhideWhenUsed="1"/>
+    <w:lsdException w:name="Hyperlink" w:semiHidden="1" w:unhideWhenUsed="1"/>
+    <w:lsdException w:name="FollowedHyperlink" w:semiHidden="1" w:unhideWhenUsed="1"/>
+    <w:lsdException w:name="Strong" w:uiPriority="22" w:qFormat="1"/>
+    <w:lsdException w:name="Emphasis" w:uiPriority="20" w:qFormat="1"/>
+    <w:lsdException w:name="Document Map" w:semiHidden="1" w:unhideWhenUsed="1"/>
+    <w:lsdException w:name="Plain Text" w:semiHidden="1" w:unhideWhenUsed="1"/>
+    <w:lsdException w:name="E-mail Signature" w:semiHidden="1" w:unhideWhenUsed="1"/>
+    <w:lsdException w:name="HTML Top of Form" w:semiHidden="1" w:unhideWhenUsed="1"/>
+    <w:lsdException w:name="HTML Bottom of Form" w:semiHidden="1" w:unhideWhenUsed="1"/>
+    <w:lsdException w:name="Normal (Web)" w:semiHidden="1" w:unhideWhenUsed="1"/>
+    <w:lsdException w:name="HTML Acronym" w:semiHidden="1" w:unhideWhenUsed="1"/>
+    <w:lsdException w:name="HTML Address" w:semiHidden="1" w:unhideWhenUsed="1"/>
+    <w:lsdException w:name="HTML Cite" w:semiHidden="1" w:unhideWhenUsed="1"/>
+    <w:lsdException w:name="HTML Code" w:semiHidden="1" w:unhideWhenUsed="1"/>
+    <w:lsdException w:name="HTML Definition" w:semiHidden="1" w:unhideWhenUsed="1"/>
+    <w:lsdException w:name="HTML Keyboard" w:semiHidden="1" w:unhideWhenUsed="1"/>
+    <w:lsdException w:name="HTML Preformatted" w:semiHidden="1" w:unhideWhenUsed="1"/>
+    <w:lsdException w:name="HTML Sample" w:semiHidden="1" w:unhideWhenUsed="1"/>
+    <w:lsdException w:name="HTML Typewriter" w:semiHidden="1" w:unhideWhenUsed="1"/>
+    <w:lsdException w:name="HTML Variable" w:semiHidden="1" w:unhideWhenUsed="1"/>
+    <w:lsdException w:name="Normal Table" w:semiHidden="1" w:unhideWhenUsed="1"/>
+    <w:lsdException w:name="annotation subject" w:semiHidden="1" w:unhideWhenUsed="1"/>
+    <w:lsdException w:name="No List" w:semiHidden="1" w:unhideWhenUsed="1"/>
+    <w:lsdException w:name="Outline List 1" w:semiHidden="1" w:unhideWhenUsed="1"/>
+    <w:lsdException w:name="Outline List 2" w:semiHidden="1" w:unhideWhenUsed="1"/>
+    <w:lsdException w:name="Outline List 3" w:semiHidden="1" w:unhideWhenUsed="1"/>
+    <w:lsdException w:name="Table Simple 1" w:semiHidden="1" w:unhideWhenUsed="1"/>
+    <w:lsdException w:name="Table Simple 2" w:semiHidden="1" w:unhideWhenUsed="1"/>
+    <w:lsdException w:name="Table Simple 3" w:semiHidden="1" w:unhideWhenUsed="1"/>
+    <w:lsdException w:name="Table Classic 1" w:semiHidden="1" w:unhideWhenUsed="1"/>
+    <w:lsdException w:name="Table Classic 2" w:semiHidden="1" w:unhideWhenUsed="1"/>
+    <w:lsdException w:name="Table Classic 3" w:semiHidden="1" w:unhideWhenUsed="1"/>
+    <w:lsdException w:name="Table Classic 4" w:semiHidden="1" w:unhideWhenUsed="1"/>
+    <w:lsdException w:name="Table Colorful 1" w:semiHidden="1" w:unhideWhenUsed="1"/>
+    <w:lsdException w:name="Table Colorful 2" w:semiHidden="1" w:unhideWhenUsed="1"/>
+    <w:lsdException w:name="Table Colorful 3" w:semiHidden="1" w:unhideWhenUsed="1"/>
+    <w:lsdException w:name="Table Columns 1" w:semiHidden="1" w:unhideWhenUsed="1"/>
+    <w:lsdException w:name="Table Columns 2" w:semiHidden="1" w:unhideWhenUsed="1"/>
+    <w:lsdException w:name="Table Columns 3" w:semiHidden="1" w:unhideWhenUsed="1"/>
+    <w:lsdException w:name="Table Columns 4" w:semiHidden="1" w:unhideWhenUsed="1"/>
+    <w:lsdException w:name="Table Columns 5" w:semiHidden="1" w:unhideWhenUsed="1"/>
+    <w:lsdException w:name="Table Grid 1" w:semiHidden="1" w:unhideWhenUsed="1"/>
+    <w:lsdException w:name="Table Grid 2" w:semiHidden="1" w:unhideWhenUsed="1"/>
+    <w:lsdException w:name="Table Grid 3" w:semiHidden="1" w:unhideWhenUsed="1"/>
+    <w:lsdException w:name="Table Grid 4" w:semiHidden="1" w:unhideWhenUsed="1"/>
+    <w:lsdException w:name="Table Grid 5" w:semiHidden="1" w:unhideWhenUsed="1"/>
+    <w:lsdException w:name="Table Grid 6" w:semiHidden="1" w:unhideWhenUsed="1"/>
+    <w:lsdException w:name="Table Grid 7" w:semiHidden="1" w:unhideWhenUsed="1"/>
+    <w:lsdException w:name="Table Grid 8" w:semiHidden="1" w:unhideWhenUsed="1"/>
+    <w:lsdException w:name="Table List 1" w:semiHidden="1" w:unhideWhenUsed="1"/>
+    <w:lsdException w:name="Table List 2" w:semiHidden="1" w:unhideWhenUsed="1"/>
+    <w:lsdException w:name="Table List 3" w:semiHidden="1" w:unhideWhenUsed="1"/>
+    <w:lsdException w:name="Table List 4" w:semiHidden="1" w:unhideWhenUsed="1"/>
+    <w:lsdException w:name="Table List 5" w:semiHidden="1" w:unhideWhenUsed="1"/>
+    <w:lsdException w:name="Table List 6" w:semiHidden="1" w:unhideWhenUsed="1"/>
+    <w:lsdException w:name="Table List 7" w:semiHidden="1" w:unhideWhenUsed="1"/>
+    <w:lsdException w:name="Table List 8" w:semiHidden="1" w:unhideWhenUsed="1"/>
+    <w:lsdException w:name="Table 3D effects 1" w:semiHidden="1" w:unhideWhenUsed="1"/>
+    <w:lsdException w:name="Table 3D effects 2" w:semiHidden="1" w:unhideWhenUsed="1"/>
+    <w:lsdException w:name="Table 3D effects 3" w:semiHidden="1" w:unhideWhenUsed="1"/>
+    <w:lsdException w:name="Table Contemporary" w:semiHidden="1" w:unhideWhenUsed="1"/>
+    <w:lsdException w:name="Table Elegant" w:semiHidden="1" w:unhideWhenUsed="1"/>
+    <w:lsdException w:name="Table Professional" w:semiHidden="1" w:unhideWhenUsed="1"/>
+    <w:lsdException w:name="Table Subtle 1" w:semiHidden="1" w:unhideWhenUsed="1"/>
+    <w:lsdException w:name="Table Subtle 2" w:semiHidden="1" w:unhideWhenUsed="1"/>
+    <w:lsdException w:name="Table Web 1" w:semiHidden="1" w:unhideWhenUsed="1"/>
+    <w:lsdException w:name="Table Web 2" w:semiHidden="1" w:unhideWhenUsed="1"/>
+    <w:lsdException w:name="Table Web 3" w:semiHidden="1" w:unhideWhenUsed="1"/>
+    <w:lsdException w:name="Balloon Text" w:semiHidden="1" w:unhideWhenUsed="1"/>
+    <w:lsdException w:name="Table Grid" w:uiPriority="59"/>
+    <w:lsdException w:name="Table Theme" w:semiHidden="1" w:unhideWhenUsed="1"/>
+    <w:lsdException w:name="Placeholder Text" w:semiHidden="1"/>
+    <w:lsdException w:name="No Spacing" w:uiPriority="1" w:qFormat="1"/>
+    <w:lsdException w:name="Light Shading" w:uiPriority="60"/>
+    <w:lsdException w:name="Light List" w:uiPriority="61"/>
+    <w:lsdException w:name="Light Grid" w:uiPriority="62"/>
+    <w:lsdException w:name="Medium Shading 1" w:uiPriority="63"/>
+    <w:lsdException w:name="Medium Shading 2" w:uiPriority="64"/>
+    <w:lsdException w:name="Medium List 1" w:uiPriority="65"/>
+    <w:lsdException w:name="Medium List 2" w:uiPriority="66"/>
+    <w:lsdException w:name="Medium Grid 1" w:uiPriority="67"/>
+    <w:lsdException w:name="Medium Grid 2" w:uiPriority="68"/>
+    <w:lsdException w:name="Medium Grid 3" w:uiPriority="69"/>
+    <w:lsdException w:name="Dark List" w:uiPriority="70"/>
+    <w:lsdException w:name="Colorful Shading" w:uiPriority="71"/>
+    <w:lsdException w:name="Colorful List" w:uiPriority="72"/>
+    <w:lsdException w:name="Colorful Grid" w:uiPriority="73"/>
+    <w:lsdException w:name="Light Shading Accent 1" w:uiPriority="60"/>
+    <w:lsdException w:name="Light List Accent 1" w:uiPriority="61"/>
+    <w:lsdException w:name="Light Grid Accent 1" w:uiPriority="62"/>
+    <w:lsdException w:name="Medium Shading 1 Accent 1" w:uiPriority="63"/>
+    <w:lsdException w:name="Medium Shading 2 Accent 1" w:uiPriority="64"/>
+    <w:lsdException w:name="Medium List 1 Accent 1" w:uiPriority="65"/>
+    <w:lsdException w:name="Revision" w:semiHidden="1"/>
+    <w:lsdException w:name="List Paragraph" w:uiPriority="34" w:qFormat="1"/>
+    <w:lsdException w:name="Quote" w:uiPriority="29" w:qFormat="1"/>
+    <w:lsdException w:name="Intense Quote" w:uiPriority="30" w:qFormat="1"/>
+    <w:lsdException w:name="Medium List 2 Accent 1" w:uiPriority="66"/>
+    <w:lsdException w:name="Medium Grid 1 Accent 1" w:uiPriority="67"/>
+    <w:lsdException w:name="Medium Grid 2 Accent 1" w:uiPriority="68"/>
+    <w:lsdException w:name="Medium Grid 3 Accent 1" w:uiPriority="69"/>
+    <w:lsdException w:name="Dark List Accent 1" w:uiPriority="70"/>
+    <w:lsdException w:name="Colorful Shading Accent 1" w:uiPriority="71"/>
+    <w:lsdException w:name="Colorful List Accent 1" w:uiPriority="72"/>
+    <w:lsdException w:name="Colorful Grid Accent 1" w:uiPriority="73"/>
+    <w:lsdException w:name="Light Shading Accent 2" w:uiPriority="60"/>
+    <w:lsdException w:name="Light List Accent 2" w:uiPriority="61"/>
+    <w:lsdException w:name="Light Grid Accent 2" w:uiPriority="62"/>
+    <w:lsdException w:name="Medium Shading 1 Accent 2" w:uiPriority="63"/>
+    <w:lsdException w:name="Medium Shading 2 Accent 2" w:uiPriority="64"/>
+    <w:lsdException w:name="Medium List 1 Accent 2" w:uiPriority="65"/>
+    <w:lsdException w:name="Medium List 2 Accent 2" w:uiPriority="66"/>
+    <w:lsdException w:name="Medium Grid 1 Accent 2" w:uiPriority="67"/>
+    <w:lsdException w:name="Medium Grid 2 Accent 2" w:uiPriority="68"/>
+    <w:lsdException w:name="Medium Grid 3 Accent 2" w:uiPriority="69"/>
+    <w:lsdException w:name="Dark List Accent 2" w:uiPriority="70"/>
+    <w:lsdException w:name="Colorful Shading Accent 2" w:uiPriority="71"/>
+    <w:lsdException w:name="Colorful List Accent 2" w:uiPriority="72"/>
+    <w:lsdException w:name="Colorful Grid Accent 2" w:uiPriority="73"/>
+    <w:lsdException w:name="Light Shading Accent 3" w:uiPriority="60"/>
+    <w:lsdException w:name="Light List Accent 3" w:uiPriority="61"/>
+    <w:lsdException w:name="Light Grid Accent 3" w:uiPriority="62"/>
+    <w:lsdException w:name="Medium Shading 1 Accent 3" w:uiPriority="63"/>
+    <w:lsdException w:name="Medium Shading 2 Accent 3" w:uiPriority="64"/>
+    <w:lsdException w:name="Medium List 1 Accent 3" w:uiPriority="65"/>
+    <w:lsdException w:name="Medium List 2 Accent 3" w:uiPriority="66"/>
+    <w:lsdException w:name="Medium Grid 1 Accent 3" w:uiPriority="67"/>
+    <w:lsdException w:name="Medium Grid 2 Accent 3" w:uiPriority="68"/>
+    <w:lsdException w:name="Medium Grid 3 Accent 3" w:uiPriority="69"/>
+    <w:lsdException w:name="Dark List Accent 3" w:uiPriority="70"/>
+    <w:lsdException w:name="Colorful Shading Accent 3" w:uiPriority="71"/>
+    <w:lsdException w:name="Colorful List Accent 3" w:uiPriority="72"/>
+    <w:lsdException w:name="Colorful Grid Accent 3" w:uiPriority="73"/>
+    <w:lsdException w:name="Light Shading Accent 4" w:uiPriority="60"/>
+    <w:lsdException w:name="Light List Accent 4" w:uiPriority="61"/>
+    <w:lsdException w:name="Light Grid Accent 4" w:uiPriority="62"/>
+    <w:lsdException w:name="Medium Shading 1 Accent 4" w:uiPriority="63"/>
+    <w:lsdException w:name="Medium Shading 2 Accent 4" w:uiPriority="64"/>
+    <w:lsdException w:name="Medium List 1 Accent 4" w:uiPriority="65"/>
+    <w:lsdException w:name="Medium List 2 Accent 4" w:uiPriority="66"/>
+    <w:lsdException w:name="Medium Grid 1 Accent 4" w:uiPriority="67"/>
+    <w:lsdException w:name="Medium Grid 2 Accent 4" w:uiPriority="68"/>
+    <w:lsdException w:name="Medium Grid 3 Accent 4" w:uiPriority="69"/>
+    <w:lsdException w:name="Dark List Accent 4" w:uiPriority="70"/>
+    <w:lsdException w:name="Colorful Shading Accent 4" w:uiPriority="71"/>
+    <w:lsdException w:name="Colorful List Accent 4" w:uiPriority="72"/>
+    <w:lsdException w:name="Colorful Grid Accent 4" w:uiPriority="73"/>
+    <w:lsdException w:name="Light Shading Accent 5" w:uiPriority="60"/>
+    <w:lsdException w:name="Light List Accent 5" w:uiPriority="61"/>
+    <w:lsdException w:name="Light Grid Accent 5" w:uiPriority="62"/>
+    <w:lsdException w:name="Medium Shading 1 Accent 5" w:uiPriority="63"/>
+    <w:lsdException w:name="Medium Shading 2 Accent 5" w:uiPriority="64"/>
+    <w:lsdException w:name="Medium List 1 Accent 5" w:uiPriority="65"/>
+    <w:lsdException w:name="Medium List 2 Accent 5" w:uiPriority="66"/>
+    <w:lsdException w:name="Medium Grid 1 Accent 5" w:uiPriority="67"/>
+    <w:lsdException w:name="Medium Grid 2 Accent 5" w:uiPriority="68"/>
+    <w:lsdException w:name="Medium Grid 3 Accent 5" w:uiPriority="69"/>
+    <w:lsdException w:name="Dark List Accent 5" w:uiPriority="70"/>
+    <w:lsdException w:name="Colorful Shading Accent 5" w:uiPriority="71"/>
+    <w:lsdException w:name="Colorful List Accent 5" w:uiPriority="72"/>
+    <w:lsdException w:name="Colorful Grid Accent 5" w:uiPriority="73"/>
+    <w:lsdException w:name="Light Shading Accent 6" w:uiPriority="60"/>
+    <w:lsdException w:name="Light List Accent 6" w:uiPriority="61"/>
+    <w:lsdException w:name="Light Grid Accent 6" w:uiPriority="62"/>
+    <w:lsdException w:name="Medium Shading 1 Accent 6" w:uiPriority="63"/>
+    <w:lsdException w:name="Medium Shading 2 Accent 6" w:uiPriority="64"/>
+    <w:lsdException w:name="Medium List 1 Accent 6" w:uiPriority="65"/>
+    <w:lsdException w:name="Medium List 2 Accent 6" w:uiPriority="66"/>
+    <w:lsdException w:name="Medium Grid 1 Accent 6" w:uiPriority="67"/>
+    <w:lsdException w:name="Medium Grid 2 Accent 6" w:uiPriority="68"/>
+    <w:lsdException w:name="Medium Grid 3 Accent 6" w:uiPriority="69"/>
+    <w:lsdException w:name="Dark List Accent 6" w:uiPriority="70"/>
+    <w:lsdException w:name="Colorful Shading Accent 6" w:uiPriority="71"/>
+    <w:lsdException w:name="Colorful List Accent 6" w:uiPriority="72"/>
+    <w:lsdException w:name="Colorful Grid Accent 6" w:uiPriority="73"/>
+    <w:lsdException w:name="Subtle Emphasis" w:uiPriority="19" w:qFormat="1"/>
+    <w:lsdException w:name="Intense Emphasis" w:uiPriority="21" w:qFormat="1"/>
+    <w:lsdException w:name="Subtle Reference" w:uiPriority="31" w:qFormat="1"/>
+    <w:lsdException w:name="Intense Reference" w:uiPriority="32" w:qFormat="1"/>
+    <w:lsdException w:name="Book Title" w:uiPriority="33" w:qFormat="1"/>
+    <w:lsdException w:name="Bibliography" w:semiHidden="1" w:uiPriority="37" w:unhideWhenUsed="1"/>
+    <w:lsdException w:name="TOC Heading" w:semiHidden="1" w:uiPriority="39" w:unhideWhenUsed="1" w:qFormat="1"/>
+    <w:lsdException w:name="Plain Table 1" w:uiPriority="41"/>
+    <w:lsdException w:name="Plain Table 2" w:uiPriority="42"/>
+    <w:lsdException w:name="Plain Table 3" w:uiPriority="43"/>
+    <w:lsdException w:name="Plain Table 4" w:uiPriority="44"/>
+    <w:lsdException w:name="Plain Table 5" w:uiPriority="45"/>
+    <w:lsdException w:name="Grid Table Light" w:uiPriority="40"/>
+    <w:lsdException w:name="Grid Table 1 Light" w:uiPriority="46"/>
+    <w:lsdException w:name="Grid Table 2" w:uiPriority="47"/>
+    <w:lsdException w:name="Grid Table 3" w:uiPriority="48"/>
+    <w:lsdException w:name="Grid Table 4" w:uiPriority="49"/>
+    <w:lsdException w:name="Grid Table 5 Dark" w:uiPriority="50"/>
+    <w:lsdException w:name="Grid Table 6 Colorful" w:uiPriority="51"/>
+    <w:lsdException w:name="Grid Table 7 Colorful" w:uiPriority="52"/>
+    <w:lsdException w:name="Grid Table 1 Light Accent 1" w:uiPriority="46"/>
+    <w:lsdException w:name="Grid Table 2 Accent 1" w:uiPriority="47"/>
+    <w:lsdException w:name="Grid Table 3 Accent 1" w:uiPriority="48"/>
+    <w:lsdException w:name="Grid Table 4 Accent 1" w:uiPriority="49"/>
+    <w:lsdException w:name="Grid Table 5 Dark Accent 1" w:uiPriority="50"/>
+    <w:lsdException w:name="Grid Table 6 Colorful Accent 1" w:uiPriority="51"/>
+    <w:lsdException w:name="Grid Table 7 Colorful Accent 1" w:uiPriority="52"/>
+    <w:lsdException w:name="Grid Table 1 Light Accent 2" w:uiPriority="46"/>
+    <w:lsdException w:name="Grid Table 2 Accent 2" w:uiPriority="47"/>
+    <w:lsdException w:name="Grid Table 3 Accent 2" w:uiPriority="48"/>
+    <w:lsdException w:name="Grid Table 4 Accent 2" w:uiPriority="49"/>
+    <w:lsdException w:name="Grid Table 5 Dark Accent 2" w:uiPriority="50"/>
+    <w:lsdException w:name="Grid Table 6 Colorful Accent 2" w:uiPriority="51"/>
+    <w:lsdException w:name="Grid Table 7 Colorful Accent 2" w:uiPriority="52"/>
+    <w:lsdException w:name="Grid Table 1 Light Accent 3" w:uiPriority="46"/>
+    <w:lsdException w:name="Grid Table 2 Accent 3" w:uiPriority="47"/>
+    <w:lsdException w:name="Grid Table 3 Accent 3" w:uiPriority="48"/>
+    <w:lsdException w:name="Grid Table 4 Accent 3" w:uiPriority="49"/>
+    <w:lsdException w:name="Grid Table 5 Dark Accent 3" w:uiPriority="50"/>
+    <w:lsdException w:name="Grid Table 6 Colorful Accent 3" w:uiPriority="51"/>
+    <w:lsdException w:name="Grid Table 7 Colorful Accent 3" w:uiPriority="52"/>
+    <w:lsdException w:name="Grid Table 1 Light Accent 4" w:uiPriority="46"/>
+    <w:lsdException w:name="Grid Table 2 Accent 4" w:uiPriority="47"/>
+    <w:lsdException w:name="Grid Table 3 Accent 4" w:uiPriority="48"/>
+    <w:lsdException w:name="Grid Table 4 Accent 4" w:uiPriority="49"/>
+    <w:lsdException w:name="Grid Table 5 Dark Accent 4" w:uiPriority="50"/>
+    <w:lsdException w:name="Grid Table 6 Colorful Accent 4" w:uiPriority="51"/>
+    <w:lsdException w:name="Grid Table 7 Colorful Accent 4" w:uiPriority="52"/>
+    <w:lsdException w:name="Grid Table 1 Light Accent 5" w:uiPriority="46"/>
+    <w:lsdException w:name="Grid Table 2 Accent 5" w:uiPriority="47"/>
+    <w:lsdException w:name="Grid Table 3 Accent 5" w:uiPriority="48"/>
+    <w:lsdException w:name="Grid Table 4 Accent 5" w:uiPriority="49"/>
+    <w:lsdException w:name="Grid Table 5 Dark Accent 5" w:uiPriority="50"/>
+    <w:lsdException w:name="Grid Table 6 Colorful Accent 5" w:uiPriority="51"/>
+    <w:lsdException w:name="Grid Table 7 Colorful Accent 5" w:uiPriority="52"/>
+    <w:lsdException w:name="Grid Table 1 Light Accent 6" w:uiPriority="46"/>
+    <w:lsdException w:name="Grid Table 2 Accent 6" w:uiPriority="47"/>
+    <w:lsdException w:name="Grid Table 3 Accent 6" w:uiPriority="48"/>
+    <w:lsdException w:name="Grid Table 4 Accent 6" w:uiPriority="49"/>
+    <w:lsdException w:name="Grid Table 5 Dark Accent 6" w:uiPriority="50"/>
+    <w:lsdException w:name="Grid Table 6 Colorful Accent 6" w:uiPriority="51"/>
+    <w:lsdException w:name="Grid Table 7 Colorful Accent 6" w:uiPriority="52"/>
+    <w:lsdException w:name="List Table 1 Light" w:uiPriority="46"/>
+    <w:lsdException w:name="List Table 2" w:uiPriority="47"/>
+    <w:lsdException w:name="List Table 3" w:uiPriority="48"/>
+    <w:lsdException w:name="List Table 4" w:uiPriority="49"/>
+    <w:lsdException w:name="List Table 5 Dark" w:uiPriority="50"/>
+    <w:lsdException w:name="List Table 6 Colorful" w:uiPriority="51"/>
+    <w:lsdException w:name="List Table 7 Colorful" w:uiPriority="52"/>
+    <w:lsdException w:name="List Table 1 Light Accent 1" w:uiPriority="46"/>
+    <w:lsdException w:name="List Table 2 Accent 1" w:uiPriority="47"/>
+    <w:lsdException w:name="List Table 3 Accent 1" w:uiPriority="48"/>
+    <w:lsdException w:name="List Table 4 Accent 1" w:uiPriority="49"/>
+    <w:lsdException w:name="List Table 5 Dark Accent 1" w:uiPriority="50"/>
+    <w:lsdException w:name="List Table 6 Colorful Accent 1" w:uiPriority="51"/>
+    <w:lsdException w:name="List Table 7 Colorful Accent 1" w:uiPriority="52"/>
+    <w:lsdException w:name="List Table 1 Light Accent 2" w:uiPriority="46"/>
+    <w:lsdException w:name="List Table 2 Accent 2" w:uiPriority="47"/>
+    <w:lsdException w:name="List Table 3 Accent 2" w:uiPriority="48"/>
+    <w:lsdException w:name="List Table 4 Accent 2" w:uiPriority="49"/>
+    <w:lsdException w:name="List Table 5 Dark Accent 2" w:uiPriority="50"/>
+    <w:lsdException w:name="List Table 6 Colorful Accent 2" w:uiPriority="51"/>
+    <w:lsdException w:name="List Table 7 Colorful Accent 2" w:uiPriority="52"/>
+    <w:lsdException w:name="List Table 1 Light Accent 3" w:uiPriority="46"/>
+    <w:lsdException w:name="List Table 2 Accent 3" w:uiPriority="47"/>
+    <w:lsdException w:name="List Table 3 Accent 3" w:uiPriority="48"/>
+    <w:lsdException w:name="List Table 4 Accent 3" w:uiPriority="49"/>
+    <w:lsdException w:name="List Table 5 Dark Accent 3" w:uiPriority="50"/>
+    <w:lsdException w:name="List Table 6 Colorful Accent 3" w:uiPriority="51"/>
+    <w:lsdException w:name="List Table 7 Colorful Accent 3" w:uiPriority="52"/>
+    <w:lsdException w:name="List Table 1 Light Accent 4" w:uiPriority="46"/>
+    <w:lsdException w:name="List Table 2 Accent 4" w:uiPriority="47"/>
+    <w:lsdException w:name="List Table 3 Accent 4" w:uiPriority="48"/>
+    <w:lsdException w:name="List Table 4 Accent 4" w:uiPriority="49"/>
+    <w:lsdException w:name="List Table 5 Dark Accent 4" w:uiPriority="50"/>
+    <w:lsdException w:name="List Table 6 Colorful Accent 4" w:uiPriority="51"/>
+    <w:lsdException w:name="List Table 7 Colorful Accent 4" w:uiPriority="52"/>
+    <w:lsdException w:name="List Table 1 Light Accent 5" w:uiPriority="46"/>
+    <w:lsdException w:name="List Table 2 Accent 5" w:uiPriority="47"/>
+    <w:lsdException w:name="List Table 3 Accent 5" w:uiPriority="48"/>
+    <w:lsdException w:name="List Table 4 Accent 5" w:uiPriority="49"/>
+    <w:lsdException w:name="List Table 5 Dark Accent 5" w:uiPriority="50"/>
+    <w:lsdException w:name="List Table 6 Colorful Accent 5" w:uiPriority="51"/>
+    <w:lsdException w:name="List Table 7 Colorful Accent 5" w:uiPriority="52"/>
+    <w:lsdException w:name="List Table 1 Light Accent 6" w:uiPriority="46"/>
+    <w:lsdException w:name="List Table 2 Accent 6" w:uiPriority="47"/>
+    <w:lsdException w:name="List Table 3 Accent 6" w:uiPriority="48"/>
+    <w:lsdException w:name="List Table 4 Accent 6" w:uiPriority="49"/>
+    <w:lsdException w:name="List Table 5 Dark Accent 6" w:uiPriority="50"/>
+    <w:lsdException w:name="List Table 6 Colorful Accent 6" w:uiPriority="51"/>
+    <w:lsdException w:name="List Table 7 Colorful Accent 6" w:uiPriority="52"/>
   </w:latentStyles>
   <w:style w:type="paragraph" w:default="1" w:styleId="Normal">
     <w:name w:val="Normal"/>
     <w:qFormat/>
   </w:style>
-  <w:style w:type="paragraph" w:styleId="Heading1">
+  <w:style w:type="paragraph" w:styleId="Ttulo1">
     <w:name w:val="heading 1"/>
     <w:basedOn w:val="Normal1"/>
     <w:next w:val="Normal1"/>
@@ -8854,7 +9403,7 @@
       <w:sz w:val="36"/>
     </w:rPr>
   </w:style>
-  <w:style w:type="paragraph" w:styleId="Heading2">
+  <w:style w:type="paragraph" w:styleId="Ttulo2">
     <w:name w:val="heading 2"/>
     <w:basedOn w:val="Normal1"/>
     <w:next w:val="Normal1"/>
@@ -8867,7 +9416,7 @@
       <w:sz w:val="28"/>
     </w:rPr>
   </w:style>
-  <w:style w:type="paragraph" w:styleId="Heading3">
+  <w:style w:type="paragraph" w:styleId="Ttulo3">
     <w:name w:val="heading 3"/>
     <w:basedOn w:val="Normal1"/>
     <w:next w:val="Normal1"/>
@@ -8881,7 +9430,7 @@
       <w:sz w:val="24"/>
     </w:rPr>
   </w:style>
-  <w:style w:type="paragraph" w:styleId="Heading4">
+  <w:style w:type="paragraph" w:styleId="Ttulo4">
     <w:name w:val="heading 4"/>
     <w:basedOn w:val="Normal1"/>
     <w:next w:val="Normal1"/>
@@ -8894,7 +9443,7 @@
       <w:color w:val="666666"/>
     </w:rPr>
   </w:style>
-  <w:style w:type="paragraph" w:styleId="Heading5">
+  <w:style w:type="paragraph" w:styleId="Ttulo5">
     <w:name w:val="heading 5"/>
     <w:basedOn w:val="Normal1"/>
     <w:next w:val="Normal1"/>
@@ -8908,7 +9457,7 @@
       <w:sz w:val="20"/>
     </w:rPr>
   </w:style>
-  <w:style w:type="paragraph" w:styleId="Heading6">
+  <w:style w:type="paragraph" w:styleId="Ttulo6">
     <w:name w:val="heading 6"/>
     <w:basedOn w:val="Normal1"/>
     <w:next w:val="Normal1"/>
@@ -8922,13 +9471,13 @@
       <w:sz w:val="20"/>
     </w:rPr>
   </w:style>
-  <w:style w:type="character" w:default="1" w:styleId="DefaultParagraphFont">
+  <w:style w:type="character" w:default="1" w:styleId="Fuentedeprrafopredeter">
     <w:name w:val="Default Paragraph Font"/>
     <w:uiPriority w:val="1"/>
     <w:semiHidden/>
     <w:unhideWhenUsed/>
   </w:style>
-  <w:style w:type="table" w:default="1" w:styleId="TableNormal">
+  <w:style w:type="table" w:default="1" w:styleId="Tablanormal">
     <w:name w:val="Normal Table"/>
     <w:uiPriority w:val="99"/>
     <w:semiHidden/>
@@ -8943,7 +9492,7 @@
       </w:tblCellMar>
     </w:tblPr>
   </w:style>
-  <w:style w:type="numbering" w:default="1" w:styleId="NoList">
+  <w:style w:type="numbering" w:default="1" w:styleId="Sinlista">
     <w:name w:val="No List"/>
     <w:uiPriority w:val="99"/>
     <w:semiHidden/>
@@ -8960,7 +9509,7 @@
       <w:sz w:val="22"/>
     </w:rPr>
   </w:style>
-  <w:style w:type="paragraph" w:styleId="Title">
+  <w:style w:type="paragraph" w:styleId="Puesto">
     <w:name w:val="Title"/>
     <w:basedOn w:val="Normal1"/>
     <w:next w:val="Normal1"/>
@@ -8972,7 +9521,7 @@
       <w:sz w:val="72"/>
     </w:rPr>
   </w:style>
-  <w:style w:type="paragraph" w:styleId="Subtitle">
+  <w:style w:type="paragraph" w:styleId="Subttulo">
     <w:name w:val="Subtitle"/>
     <w:basedOn w:val="Normal1"/>
     <w:next w:val="Normal1"/>
@@ -8986,7 +9535,7 @@
       <w:sz w:val="48"/>
     </w:rPr>
   </w:style>
-  <w:style w:type="paragraph" w:styleId="ListParagraph">
+  <w:style w:type="paragraph" w:styleId="Prrafodelista">
     <w:name w:val="List Paragraph"/>
     <w:basedOn w:val="Normal"/>
     <w:uiPriority w:val="34"/>
@@ -8997,9 +9546,9 @@
       <w:contextualSpacing/>
     </w:pPr>
   </w:style>
-  <w:style w:type="character" w:styleId="Hyperlink">
+  <w:style w:type="character" w:styleId="Hipervnculo">
     <w:name w:val="Hyperlink"/>
-    <w:basedOn w:val="DefaultParagraphFont"/>
+    <w:basedOn w:val="Fuentedeprrafopredeter"/>
     <w:uiPriority w:val="99"/>
     <w:unhideWhenUsed/>
     <w:rsid w:val="00A96900"/>
@@ -9008,9 +9557,9 @@
       <w:u w:val="single"/>
     </w:rPr>
   </w:style>
-  <w:style w:type="character" w:styleId="FollowedHyperlink">
+  <w:style w:type="character" w:styleId="Hipervnculovisitado">
     <w:name w:val="FollowedHyperlink"/>
-    <w:basedOn w:val="DefaultParagraphFont"/>
+    <w:basedOn w:val="Fuentedeprrafopredeter"/>
     <w:uiPriority w:val="99"/>
     <w:semiHidden/>
     <w:unhideWhenUsed/>
@@ -9020,10 +9569,10 @@
       <w:u w:val="single"/>
     </w:rPr>
   </w:style>
-  <w:style w:type="paragraph" w:styleId="BalloonText">
+  <w:style w:type="paragraph" w:styleId="Textodeglobo">
     <w:name w:val="Balloon Text"/>
     <w:basedOn w:val="Normal"/>
-    <w:link w:val="BalloonTextChar"/>
+    <w:link w:val="TextodegloboCar"/>
     <w:uiPriority w:val="99"/>
     <w:semiHidden/>
     <w:unhideWhenUsed/>
@@ -9034,375 +9583,10 @@
       <w:szCs w:val="16"/>
     </w:rPr>
   </w:style>
-  <w:style w:type="character" w:customStyle="1" w:styleId="BalloonTextChar">
-    <w:name w:val="Balloon Text Char"/>
-    <w:basedOn w:val="DefaultParagraphFont"/>
-    <w:link w:val="BalloonText"/>
-    <w:uiPriority w:val="99"/>
-    <w:semiHidden/>
-    <w:rsid w:val="00B579A3"/>
-    <w:rPr>
-      <w:rFonts w:ascii="Tahoma" w:hAnsi="Tahoma" w:cs="Tahoma"/>
-      <w:sz w:val="16"/>
-      <w:szCs w:val="16"/>
-    </w:rPr>
-  </w:style>
-</w:styles>
-</file>
-
-<file path=word/stylesWithEffects.xml><?xml version="1.0" encoding="utf-8"?>
-<w:styles xmlns:wpc="http://schemas.microsoft.com/office/word/2010/wordprocessingCanvas" xmlns:mc="http://schemas.openxmlformats.org/markup-compatibility/2006" xmlns:o="urn:schemas-microsoft-com:office:office" xmlns:r="http://schemas.openxmlformats.org/officeDocument/2006/relationships" xmlns:m="http://schemas.openxmlformats.org/officeDocument/2006/math" xmlns:v="urn:schemas-microsoft-com:vml" xmlns:wp14="http://schemas.microsoft.com/office/word/2010/wordprocessingDrawing" xmlns:wp="http://schemas.openxmlformats.org/drawingml/2006/wordprocessingDrawing" xmlns:w10="urn:schemas-microsoft-com:office:word" xmlns:w="http://schemas.openxmlformats.org/wordprocessingml/2006/main" xmlns:w14="http://schemas.microsoft.com/office/word/2010/wordml" xmlns:wpg="http://schemas.microsoft.com/office/word/2010/wordprocessingGroup" xmlns:wpi="http://schemas.microsoft.com/office/word/2010/wordprocessingInk" xmlns:wne="http://schemas.microsoft.com/office/word/2006/wordml" xmlns:wps="http://schemas.microsoft.com/office/word/2010/wordprocessingShape" mc:Ignorable="w14 wp14">
-  <w:docDefaults>
-    <w:rPrDefault>
-      <w:rPr>
-        <w:rFonts w:asciiTheme="minorHAnsi" w:eastAsiaTheme="minorEastAsia" w:hAnsiTheme="minorHAnsi" w:cstheme="minorBidi"/>
-        <w:sz w:val="24"/>
-        <w:szCs w:val="24"/>
-        <w:lang w:val="en-US" w:eastAsia="ja-JP" w:bidi="ar-SA"/>
-      </w:rPr>
-    </w:rPrDefault>
-    <w:pPrDefault/>
-  </w:docDefaults>
-  <w:latentStyles w:defLockedState="0" w:defUIPriority="99" w:defSemiHidden="1" w:defUnhideWhenUsed="1" w:defQFormat="0" w:count="267">
-    <w:lsdException w:name="Normal" w:semiHidden="0" w:uiPriority="0" w:unhideWhenUsed="0" w:qFormat="1"/>
-    <w:lsdException w:name="heading 1" w:semiHidden="0" w:uiPriority="9" w:unhideWhenUsed="0" w:qFormat="1"/>
-    <w:lsdException w:name="heading 2" w:uiPriority="9" w:qFormat="1"/>
-    <w:lsdException w:name="heading 3" w:uiPriority="9" w:qFormat="1"/>
-    <w:lsdException w:name="heading 4" w:uiPriority="9" w:qFormat="1"/>
-    <w:lsdException w:name="heading 5" w:uiPriority="9" w:qFormat="1"/>
-    <w:lsdException w:name="heading 6" w:uiPriority="9" w:qFormat="1"/>
-    <w:lsdException w:name="heading 7" w:uiPriority="9" w:qFormat="1"/>
-    <w:lsdException w:name="heading 8" w:uiPriority="9" w:qFormat="1"/>
-    <w:lsdException w:name="heading 9" w:uiPriority="9" w:qFormat="1"/>
-    <w:lsdException w:name="toc 1" w:uiPriority="39"/>
-    <w:lsdException w:name="toc 2" w:uiPriority="39"/>
-    <w:lsdException w:name="toc 3" w:uiPriority="39"/>
-    <w:lsdException w:name="toc 4" w:uiPriority="39"/>
-    <w:lsdException w:name="toc 5" w:uiPriority="39"/>
-    <w:lsdException w:name="toc 6" w:uiPriority="39"/>
-    <w:lsdException w:name="toc 7" w:uiPriority="39"/>
-    <w:lsdException w:name="toc 8" w:uiPriority="39"/>
-    <w:lsdException w:name="toc 9" w:uiPriority="39"/>
-    <w:lsdException w:name="caption" w:uiPriority="35" w:qFormat="1"/>
-    <w:lsdException w:name="Title" w:semiHidden="0" w:uiPriority="10" w:unhideWhenUsed="0" w:qFormat="1"/>
-    <w:lsdException w:name="Default Paragraph Font" w:uiPriority="1"/>
-    <w:lsdException w:name="Subtitle" w:semiHidden="0" w:uiPriority="11" w:unhideWhenUsed="0" w:qFormat="1"/>
-    <w:lsdException w:name="Strong" w:semiHidden="0" w:uiPriority="22" w:unhideWhenUsed="0" w:qFormat="1"/>
-    <w:lsdException w:name="Emphasis" w:semiHidden="0" w:uiPriority="20" w:unhideWhenUsed="0" w:qFormat="1"/>
-    <w:lsdException w:name="Table Grid" w:semiHidden="0" w:uiPriority="59" w:unhideWhenUsed="0"/>
-    <w:lsdException w:name="Placeholder Text" w:unhideWhenUsed="0"/>
-    <w:lsdException w:name="No Spacing" w:semiHidden="0" w:uiPriority="1" w:unhideWhenUsed="0" w:qFormat="1"/>
-    <w:lsdException w:name="Light Shading" w:semiHidden="0" w:uiPriority="60" w:unhideWhenUsed="0"/>
-    <w:lsdException w:name="Light List" w:semiHidden="0" w:uiPriority="61" w:unhideWhenUsed="0"/>
-    <w:lsdException w:name="Light Grid" w:semiHidden="0" w:uiPriority="62" w:unhideWhenUsed="0"/>
-    <w:lsdException w:name="Medium Shading 1" w:semiHidden="0" w:uiPriority="63" w:unhideWhenUsed="0"/>
-    <w:lsdException w:name="Medium Shading 2" w:semiHidden="0" w:uiPriority="64" w:unhideWhenUsed="0"/>
-    <w:lsdException w:name="Medium List 1" w:semiHidden="0" w:uiPriority="65" w:unhideWhenUsed="0"/>
-    <w:lsdException w:name="Medium List 2" w:semiHidden="0" w:uiPriority="66" w:unhideWhenUsed="0"/>
-    <w:lsdException w:name="Medium Grid 1" w:semiHidden="0" w:uiPriority="67" w:unhideWhenUsed="0"/>
-    <w:lsdException w:name="Medium Grid 2" w:semiHidden="0" w:uiPriority="68" w:unhideWhenUsed="0"/>
-    <w:lsdException w:name="Medium Grid 3" w:semiHidden="0" w:uiPriority="69" w:unhideWhenUsed="0"/>
-    <w:lsdException w:name="Dark List" w:semiHidden="0" w:uiPriority="70" w:unhideWhenUsed="0"/>
-    <w:lsdException w:name="Colorful Shading" w:semiHidden="0" w:uiPriority="71" w:unhideWhenUsed="0"/>
-    <w:lsdException w:name="Colorful List" w:semiHidden="0" w:uiPriority="72" w:unhideWhenUsed="0"/>
-    <w:lsdException w:name="Colorful Grid" w:semiHidden="0" w:uiPriority="73" w:unhideWhenUsed="0"/>
-    <w:lsdException w:name="Light Shading Accent 1" w:semiHidden="0" w:uiPriority="60" w:unhideWhenUsed="0"/>
-    <w:lsdException w:name="Light List Accent 1" w:semiHidden="0" w:uiPriority="61" w:unhideWhenUsed="0"/>
-    <w:lsdException w:name="Light Grid Accent 1" w:semiHidden="0" w:uiPriority="62" w:unhideWhenUsed="0"/>
-    <w:lsdException w:name="Medium Shading 1 Accent 1" w:semiHidden="0" w:uiPriority="63" w:unhideWhenUsed="0"/>
-    <w:lsdException w:name="Medium Shading 2 Accent 1" w:semiHidden="0" w:uiPriority="64" w:unhideWhenUsed="0"/>
-    <w:lsdException w:name="Medium List 1 Accent 1" w:semiHidden="0" w:uiPriority="65" w:unhideWhenUsed="0"/>
-    <w:lsdException w:name="Revision" w:unhideWhenUsed="0"/>
-    <w:lsdException w:name="List Paragraph" w:semiHidden="0" w:uiPriority="34" w:unhideWhenUsed="0" w:qFormat="1"/>
-    <w:lsdException w:name="Quote" w:semiHidden="0" w:uiPriority="29" w:unhideWhenUsed="0" w:qFormat="1"/>
-    <w:lsdException w:name="Intense Quote" w:semiHidden="0" w:uiPriority="30" w:unhideWhenUsed="0" w:qFormat="1"/>
-    <w:lsdException w:name="Medium List 2 Accent 1" w:semiHidden="0" w:uiPriority="66" w:unhideWhenUsed="0"/>
-    <w:lsdException w:name="Medium Grid 1 Accent 1" w:semiHidden="0" w:uiPriority="67" w:unhideWhenUsed="0"/>
-    <w:lsdException w:name="Medium Grid 2 Accent 1" w:semiHidden="0" w:uiPriority="68" w:unhideWhenUsed="0"/>
-    <w:lsdException w:name="Medium Grid 3 Accent 1" w:semiHidden="0" w:uiPriority="69" w:unhideWhenUsed="0"/>
-    <w:lsdException w:name="Dark List Accent 1" w:semiHidden="0" w:uiPriority="70" w:unhideWhenUsed="0"/>
-    <w:lsdException w:name="Colorful Shading Accent 1" w:semiHidden="0" w:uiPriority="71" w:unhideWhenUsed="0"/>
-    <w:lsdException w:name="Colorful List Accent 1" w:semiHidden="0" w:uiPriority="72" w:unhideWhenUsed="0"/>
-    <w:lsdException w:name="Colorful Grid Accent 1" w:semiHidden="0" w:uiPriority="73" w:unhideWhenUsed="0"/>
-    <w:lsdException w:name="Light Shading Accent 2" w:semiHidden="0" w:uiPriority="60" w:unhideWhenUsed="0"/>
-    <w:lsdException w:name="Light List Accent 2" w:semiHidden="0" w:uiPriority="61" w:unhideWhenUsed="0"/>
-    <w:lsdException w:name="Light Grid Accent 2" w:semiHidden="0" w:uiPriority="62" w:unhideWhenUsed="0"/>
-    <w:lsdException w:name="Medium Shading 1 Accent 2" w:semiHidden="0" w:uiPriority="63" w:unhideWhenUsed="0"/>
-    <w:lsdException w:name="Medium Shading 2 Accent 2" w:semiHidden="0" w:uiPriority="64" w:unhideWhenUsed="0"/>
-    <w:lsdException w:name="Medium List 1 Accent 2" w:semiHidden="0" w:uiPriority="65" w:unhideWhenUsed="0"/>
-    <w:lsdException w:name="Medium List 2 Accent 2" w:semiHidden="0" w:uiPriority="66" w:unhideWhenUsed="0"/>
-    <w:lsdException w:name="Medium Grid 1 Accent 2" w:semiHidden="0" w:uiPriority="67" w:unhideWhenUsed="0"/>
-    <w:lsdException w:name="Medium Grid 2 Accent 2" w:semiHidden="0" w:uiPriority="68" w:unhideWhenUsed="0"/>
-    <w:lsdException w:name="Medium Grid 3 Accent 2" w:semiHidden="0" w:uiPriority="69" w:unhideWhenUsed="0"/>
-    <w:lsdException w:name="Dark List Accent 2" w:semiHidden="0" w:uiPriority="70" w:unhideWhenUsed="0"/>
-    <w:lsdException w:name="Colorful Shading Accent 2" w:semiHidden="0" w:uiPriority="71" w:unhideWhenUsed="0"/>
-    <w:lsdException w:name="Colorful List Accent 2" w:semiHidden="0" w:uiPriority="72" w:unhideWhenUsed="0"/>
-    <w:lsdException w:name="Colorful Grid Accent 2" w:semiHidden="0" w:uiPriority="73" w:unhideWhenUsed="0"/>
-    <w:lsdException w:name="Light Shading Accent 3" w:semiHidden="0" w:uiPriority="60" w:unhideWhenUsed="0"/>
-    <w:lsdException w:name="Light List Accent 3" w:semiHidden="0" w:uiPriority="61" w:unhideWhenUsed="0"/>
-    <w:lsdException w:name="Light Grid Accent 3" w:semiHidden="0" w:uiPriority="62" w:unhideWhenUsed="0"/>
-    <w:lsdException w:name="Medium Shading 1 Accent 3" w:semiHidden="0" w:uiPriority="63" w:unhideWhenUsed="0"/>
-    <w:lsdException w:name="Medium Shading 2 Accent 3" w:semiHidden="0" w:uiPriority="64" w:unhideWhenUsed="0"/>
-    <w:lsdException w:name="Medium List 1 Accent 3" w:semiHidden="0" w:uiPriority="65" w:unhideWhenUsed="0"/>
-    <w:lsdException w:name="Medium List 2 Accent 3" w:semiHidden="0" w:uiPriority="66" w:unhideWhenUsed="0"/>
-    <w:lsdException w:name="Medium Grid 1 Accent 3" w:semiHidden="0" w:uiPriority="67" w:unhideWhenUsed="0"/>
-    <w:lsdException w:name="Medium Grid 2 Accent 3" w:semiHidden="0" w:uiPriority="68" w:unhideWhenUsed="0"/>
-    <w:lsdException w:name="Medium Grid 3 Accent 3" w:semiHidden="0" w:uiPriority="69" w:unhideWhenUsed="0"/>
-    <w:lsdException w:name="Dark List Accent 3" w:semiHidden="0" w:uiPriority="70" w:unhideWhenUsed="0"/>
-    <w:lsdException w:name="Colorful Shading Accent 3" w:semiHidden="0" w:uiPriority="71" w:unhideWhenUsed="0"/>
-    <w:lsdException w:name="Colorful List Accent 3" w:semiHidden="0" w:uiPriority="72" w:unhideWhenUsed="0"/>
-    <w:lsdException w:name="Colorful Grid Accent 3" w:semiHidden="0" w:uiPriority="73" w:unhideWhenUsed="0"/>
-    <w:lsdException w:name="Light Shading Accent 4" w:semiHidden="0" w:uiPriority="60" w:unhideWhenUsed="0"/>
-    <w:lsdException w:name="Light List Accent 4" w:semiHidden="0" w:uiPriority="61" w:unhideWhenUsed="0"/>
-    <w:lsdException w:name="Light Grid Accent 4" w:semiHidden="0" w:uiPriority="62" w:unhideWhenUsed="0"/>
-    <w:lsdException w:name="Medium Shading 1 Accent 4" w:semiHidden="0" w:uiPriority="63" w:unhideWhenUsed="0"/>
-    <w:lsdException w:name="Medium Shading 2 Accent 4" w:semiHidden="0" w:uiPriority="64" w:unhideWhenUsed="0"/>
-    <w:lsdException w:name="Medium List 1 Accent 4" w:semiHidden="0" w:uiPriority="65" w:unhideWhenUsed="0"/>
-    <w:lsdException w:name="Medium List 2 Accent 4" w:semiHidden="0" w:uiPriority="66" w:unhideWhenUsed="0"/>
-    <w:lsdException w:name="Medium Grid 1 Accent 4" w:semiHidden="0" w:uiPriority="67" w:unhideWhenUsed="0"/>
-    <w:lsdException w:name="Medium Grid 2 Accent 4" w:semiHidden="0" w:uiPriority="68" w:unhideWhenUsed="0"/>
-    <w:lsdException w:name="Medium Grid 3 Accent 4" w:semiHidden="0" w:uiPriority="69" w:unhideWhenUsed="0"/>
-    <w:lsdException w:name="Dark List Accent 4" w:semiHidden="0" w:uiPriority="70" w:unhideWhenUsed="0"/>
-    <w:lsdException w:name="Colorful Shading Accent 4" w:semiHidden="0" w:uiPriority="71" w:unhideWhenUsed="0"/>
-    <w:lsdException w:name="Colorful List Accent 4" w:semiHidden="0" w:uiPriority="72" w:unhideWhenUsed="0"/>
-    <w:lsdException w:name="Colorful Grid Accent 4" w:semiHidden="0" w:uiPriority="73" w:unhideWhenUsed="0"/>
-    <w:lsdException w:name="Light Shading Accent 5" w:semiHidden="0" w:uiPriority="60" w:unhideWhenUsed="0"/>
-    <w:lsdException w:name="Light List Accent 5" w:semiHidden="0" w:uiPriority="61" w:unhideWhenUsed="0"/>
-    <w:lsdException w:name="Light Grid Accent 5" w:semiHidden="0" w:uiPriority="62" w:unhideWhenUsed="0"/>
-    <w:lsdException w:name="Medium Shading 1 Accent 5" w:semiHidden="0" w:uiPriority="63" w:unhideWhenUsed="0"/>
-    <w:lsdException w:name="Medium Shading 2 Accent 5" w:semiHidden="0" w:uiPriority="64" w:unhideWhenUsed="0"/>
-    <w:lsdException w:name="Medium List 1 Accent 5" w:semiHidden="0" w:uiPriority="65" w:unhideWhenUsed="0"/>
-    <w:lsdException w:name="Medium List 2 Accent 5" w:semiHidden="0" w:uiPriority="66" w:unhideWhenUsed="0"/>
-    <w:lsdException w:name="Medium Grid 1 Accent 5" w:semiHidden="0" w:uiPriority="67" w:unhideWhenUsed="0"/>
-    <w:lsdException w:name="Medium Grid 2 Accent 5" w:semiHidden="0" w:uiPriority="68" w:unhideWhenUsed="0"/>
-    <w:lsdException w:name="Medium Grid 3 Accent 5" w:semiHidden="0" w:uiPriority="69" w:unhideWhenUsed="0"/>
-    <w:lsdException w:name="Dark List Accent 5" w:semiHidden="0" w:uiPriority="70" w:unhideWhenUsed="0"/>
-    <w:lsdException w:name="Colorful Shading Accent 5" w:semiHidden="0" w:uiPriority="71" w:unhideWhenUsed="0"/>
-    <w:lsdException w:name="Colorful List Accent 5" w:semiHidden="0" w:uiPriority="72" w:unhideWhenUsed="0"/>
-    <w:lsdException w:name="Colorful Grid Accent 5" w:semiHidden="0" w:uiPriority="73" w:unhideWhenUsed="0"/>
-    <w:lsdException w:name="Light Shading Accent 6" w:semiHidden="0" w:uiPriority="60" w:unhideWhenUsed="0"/>
-    <w:lsdException w:name="Light List Accent 6" w:semiHidden="0" w:uiPriority="61" w:unhideWhenUsed="0"/>
-    <w:lsdException w:name="Light Grid Accent 6" w:semiHidden="0" w:uiPriority="62" w:unhideWhenUsed="0"/>
-    <w:lsdException w:name="Medium Shading 1 Accent 6" w:semiHidden="0" w:uiPriority="63" w:unhideWhenUsed="0"/>
-    <w:lsdException w:name="Medium Shading 2 Accent 6" w:semiHidden="0" w:uiPriority="64" w:unhideWhenUsed="0"/>
-    <w:lsdException w:name="Medium List 1 Accent 6" w:semiHidden="0" w:uiPriority="65" w:unhideWhenUsed="0"/>
-    <w:lsdException w:name="Medium List 2 Accent 6" w:semiHidden="0" w:uiPriority="66" w:unhideWhenUsed="0"/>
-    <w:lsdException w:name="Medium Grid 1 Accent 6" w:semiHidden="0" w:uiPriority="67" w:unhideWhenUsed="0"/>
-    <w:lsdException w:name="Medium Grid 2 Accent 6" w:semiHidden="0" w:uiPriority="68" w:unhideWhenUsed="0"/>
-    <w:lsdException w:name="Medium Grid 3 Accent 6" w:semiHidden="0" w:uiPriority="69" w:unhideWhenUsed="0"/>
-    <w:lsdException w:name="Dark List Accent 6" w:semiHidden="0" w:uiPriority="70" w:unhideWhenUsed="0"/>
-    <w:lsdException w:name="Colorful Shading Accent 6" w:semiHidden="0" w:uiPriority="71" w:unhideWhenUsed="0"/>
-    <w:lsdException w:name="Colorful List Accent 6" w:semiHidden="0" w:uiPriority="72" w:unhideWhenUsed="0"/>
-    <w:lsdException w:name="Colorful Grid Accent 6" w:semiHidden="0" w:uiPriority="73" w:unhideWhenUsed="0"/>
-    <w:lsdException w:name="Subtle Emphasis" w:semiHidden="0" w:uiPriority="19" w:unhideWhenUsed="0" w:qFormat="1"/>
-    <w:lsdException w:name="Intense Emphasis" w:semiHidden="0" w:uiPriority="21" w:unhideWhenUsed="0" w:qFormat="1"/>
-    <w:lsdException w:name="Subtle Reference" w:semiHidden="0" w:uiPriority="31" w:unhideWhenUsed="0" w:qFormat="1"/>
-    <w:lsdException w:name="Intense Reference" w:semiHidden="0" w:uiPriority="32" w:unhideWhenUsed="0" w:qFormat="1"/>
-    <w:lsdException w:name="Book Title" w:semiHidden="0" w:uiPriority="33" w:unhideWhenUsed="0" w:qFormat="1"/>
-    <w:lsdException w:name="Bibliography" w:uiPriority="37"/>
-    <w:lsdException w:name="TOC Heading" w:uiPriority="39" w:qFormat="1"/>
-  </w:latentStyles>
-  <w:style w:type="paragraph" w:default="1" w:styleId="Normal">
-    <w:name w:val="Normal"/>
-    <w:qFormat/>
-  </w:style>
-  <w:style w:type="paragraph" w:styleId="Heading1">
-    <w:name w:val="heading 1"/>
-    <w:basedOn w:val="Normal1"/>
-    <w:next w:val="Normal1"/>
-    <w:pPr>
-      <w:spacing w:before="480" w:after="120"/>
-      <w:outlineLvl w:val="0"/>
-    </w:pPr>
-    <w:rPr>
-      <w:b/>
-      <w:sz w:val="36"/>
-    </w:rPr>
-  </w:style>
-  <w:style w:type="paragraph" w:styleId="Heading2">
-    <w:name w:val="heading 2"/>
-    <w:basedOn w:val="Normal1"/>
-    <w:next w:val="Normal1"/>
-    <w:pPr>
-      <w:spacing w:before="360" w:after="80"/>
-      <w:outlineLvl w:val="1"/>
-    </w:pPr>
-    <w:rPr>
-      <w:b/>
-      <w:sz w:val="28"/>
-    </w:rPr>
-  </w:style>
-  <w:style w:type="paragraph" w:styleId="Heading3">
-    <w:name w:val="heading 3"/>
-    <w:basedOn w:val="Normal1"/>
-    <w:next w:val="Normal1"/>
-    <w:pPr>
-      <w:spacing w:before="280" w:after="80"/>
-      <w:outlineLvl w:val="2"/>
-    </w:pPr>
-    <w:rPr>
-      <w:b/>
-      <w:color w:val="666666"/>
-      <w:sz w:val="24"/>
-    </w:rPr>
-  </w:style>
-  <w:style w:type="paragraph" w:styleId="Heading4">
-    <w:name w:val="heading 4"/>
-    <w:basedOn w:val="Normal1"/>
-    <w:next w:val="Normal1"/>
-    <w:pPr>
-      <w:spacing w:before="240" w:after="40"/>
-      <w:outlineLvl w:val="3"/>
-    </w:pPr>
-    <w:rPr>
-      <w:i/>
-      <w:color w:val="666666"/>
-    </w:rPr>
-  </w:style>
-  <w:style w:type="paragraph" w:styleId="Heading5">
-    <w:name w:val="heading 5"/>
-    <w:basedOn w:val="Normal1"/>
-    <w:next w:val="Normal1"/>
-    <w:pPr>
-      <w:spacing w:before="220" w:after="40"/>
-      <w:outlineLvl w:val="4"/>
-    </w:pPr>
-    <w:rPr>
-      <w:b/>
-      <w:color w:val="666666"/>
-      <w:sz w:val="20"/>
-    </w:rPr>
-  </w:style>
-  <w:style w:type="paragraph" w:styleId="Heading6">
-    <w:name w:val="heading 6"/>
-    <w:basedOn w:val="Normal1"/>
-    <w:next w:val="Normal1"/>
-    <w:pPr>
-      <w:spacing w:before="200" w:after="40"/>
-      <w:outlineLvl w:val="5"/>
-    </w:pPr>
-    <w:rPr>
-      <w:i/>
-      <w:color w:val="666666"/>
-      <w:sz w:val="20"/>
-    </w:rPr>
-  </w:style>
-  <w:style w:type="character" w:default="1" w:styleId="DefaultParagraphFont">
-    <w:name w:val="Default Paragraph Font"/>
-    <w:uiPriority w:val="1"/>
-    <w:semiHidden/>
-    <w:unhideWhenUsed/>
-  </w:style>
-  <w:style w:type="table" w:default="1" w:styleId="TableNormal">
-    <w:name w:val="Normal Table"/>
-    <w:uiPriority w:val="99"/>
-    <w:semiHidden/>
-    <w:unhideWhenUsed/>
-    <w:tblPr>
-      <w:tblInd w:w="0" w:type="dxa"/>
-      <w:tblCellMar>
-        <w:top w:w="0" w:type="dxa"/>
-        <w:left w:w="108" w:type="dxa"/>
-        <w:bottom w:w="0" w:type="dxa"/>
-        <w:right w:w="108" w:type="dxa"/>
-      </w:tblCellMar>
-    </w:tblPr>
-  </w:style>
-  <w:style w:type="numbering" w:default="1" w:styleId="NoList">
-    <w:name w:val="No List"/>
-    <w:uiPriority w:val="99"/>
-    <w:semiHidden/>
-    <w:unhideWhenUsed/>
-  </w:style>
-  <w:style w:type="paragraph" w:customStyle="1" w:styleId="Normal1">
-    <w:name w:val="Normal1"/>
-    <w:pPr>
-      <w:spacing w:line="276" w:lineRule="auto"/>
-    </w:pPr>
-    <w:rPr>
-      <w:rFonts w:ascii="Arial" w:eastAsia="Arial" w:hAnsi="Arial" w:cs="Arial"/>
-      <w:color w:val="000000"/>
-      <w:sz w:val="22"/>
-    </w:rPr>
-  </w:style>
-  <w:style w:type="paragraph" w:styleId="Title">
-    <w:name w:val="Title"/>
-    <w:basedOn w:val="Normal1"/>
-    <w:next w:val="Normal1"/>
-    <w:pPr>
-      <w:spacing w:before="480" w:after="120"/>
-    </w:pPr>
-    <w:rPr>
-      <w:b/>
-      <w:sz w:val="72"/>
-    </w:rPr>
-  </w:style>
-  <w:style w:type="paragraph" w:styleId="Subtitle">
-    <w:name w:val="Subtitle"/>
-    <w:basedOn w:val="Normal1"/>
-    <w:next w:val="Normal1"/>
-    <w:pPr>
-      <w:spacing w:before="360" w:after="80"/>
-    </w:pPr>
-    <w:rPr>
-      <w:rFonts w:ascii="Georgia" w:eastAsia="Georgia" w:hAnsi="Georgia" w:cs="Georgia"/>
-      <w:i/>
-      <w:color w:val="666666"/>
-      <w:sz w:val="48"/>
-    </w:rPr>
-  </w:style>
-  <w:style w:type="paragraph" w:styleId="ListParagraph">
-    <w:name w:val="List Paragraph"/>
-    <w:basedOn w:val="Normal"/>
-    <w:uiPriority w:val="34"/>
-    <w:qFormat/>
-    <w:rsid w:val="00EA2541"/>
-    <w:pPr>
-      <w:ind w:left="720"/>
-      <w:contextualSpacing/>
-    </w:pPr>
-  </w:style>
-  <w:style w:type="character" w:styleId="Hyperlink">
-    <w:name w:val="Hyperlink"/>
-    <w:basedOn w:val="DefaultParagraphFont"/>
-    <w:uiPriority w:val="99"/>
-    <w:unhideWhenUsed/>
-    <w:rsid w:val="00A96900"/>
-    <w:rPr>
-      <w:color w:val="0000FF" w:themeColor="hyperlink"/>
-      <w:u w:val="single"/>
-    </w:rPr>
-  </w:style>
-  <w:style w:type="character" w:styleId="FollowedHyperlink">
-    <w:name w:val="FollowedHyperlink"/>
-    <w:basedOn w:val="DefaultParagraphFont"/>
-    <w:uiPriority w:val="99"/>
-    <w:semiHidden/>
-    <w:unhideWhenUsed/>
-    <w:rsid w:val="00FF7400"/>
-    <w:rPr>
-      <w:color w:val="800080" w:themeColor="followedHyperlink"/>
-      <w:u w:val="single"/>
-    </w:rPr>
-  </w:style>
-  <w:style w:type="paragraph" w:styleId="BalloonText">
-    <w:name w:val="Balloon Text"/>
-    <w:basedOn w:val="Normal"/>
-    <w:link w:val="BalloonTextChar"/>
-    <w:uiPriority w:val="99"/>
-    <w:semiHidden/>
-    <w:unhideWhenUsed/>
-    <w:rsid w:val="00B579A3"/>
-    <w:rPr>
-      <w:rFonts w:ascii="Tahoma" w:hAnsi="Tahoma" w:cs="Tahoma"/>
-      <w:sz w:val="16"/>
-      <w:szCs w:val="16"/>
-    </w:rPr>
-  </w:style>
-  <w:style w:type="character" w:customStyle="1" w:styleId="BalloonTextChar">
-    <w:name w:val="Balloon Text Char"/>
-    <w:basedOn w:val="DefaultParagraphFont"/>
-    <w:link w:val="BalloonText"/>
+  <w:style w:type="character" w:customStyle="1" w:styleId="TextodegloboCar">
+    <w:name w:val="Texto de globo Car"/>
+    <w:basedOn w:val="Fuentedeprrafopredeter"/>
+    <w:link w:val="Textodeglobo"/>
     <w:uiPriority w:val="99"/>
     <w:semiHidden/>
     <w:rsid w:val="00B579A3"/>
@@ -9740,7 +9924,7 @@
 </file>
 
 <file path=customXml/itemProps1.xml><?xml version="1.0" encoding="utf-8"?>
-<ds:datastoreItem xmlns:ds="http://schemas.openxmlformats.org/officeDocument/2006/customXml" ds:itemID="{60E9DE60-3C11-4AD9-8820-08390020884E}">
+<ds:datastoreItem xmlns:ds="http://schemas.openxmlformats.org/officeDocument/2006/customXml" ds:itemID="{C1A00540-5207-456C-AFE3-6CCECEA57758}">
   <ds:schemaRefs>
     <ds:schemaRef ds:uri="http://schemas.openxmlformats.org/officeDocument/2006/bibliography"/>
   </ds:schemaRefs>

</xml_diff>

<commit_message>
Updated Resume with PuppetKings date
</commit_message>
<xml_diff>
--- a/assets/documents/Santiago_Alvarez_Resume_en.docx
+++ b/assets/documents/Santiago_Alvarez_Resume_en.docx
@@ -197,7 +197,6 @@
           <w:szCs w:val="18"/>
           <w:lang w:eastAsia="en-US"/>
         </w:rPr>
-        <w:lastRenderedPageBreak/>
         <mc:AlternateContent>
           <mc:Choice Requires="wpg">
             <w:drawing>
@@ -896,6 +895,8 @@
         </w:rPr>
         <w:tab/>
       </w:r>
+      <w:bookmarkStart w:id="0" w:name="_GoBack"/>
+      <w:bookmarkEnd w:id="0"/>
       <w:r>
         <w:rPr>
           <w:rFonts w:asciiTheme="majorHAnsi" w:eastAsia="Ubuntu" w:hAnsiTheme="majorHAnsi"/>
@@ -904,7 +905,7 @@
           <w:sz w:val="16"/>
           <w:szCs w:val="18"/>
         </w:rPr>
-        <w:t xml:space="preserve">ERD - </w:t>
+        <w:t xml:space="preserve"> </w:t>
       </w:r>
       <w:r>
         <w:rPr>
@@ -934,17 +935,7 @@
           <w:sz w:val="16"/>
           <w:szCs w:val="18"/>
         </w:rPr>
-        <w:t>201</w:t>
-      </w:r>
-      <w:r>
-        <w:rPr>
-          <w:rFonts w:asciiTheme="majorHAnsi" w:eastAsia="Ubuntu" w:hAnsiTheme="majorHAnsi"/>
-          <w:b/>
-          <w:i/>
-          <w:sz w:val="16"/>
-          <w:szCs w:val="18"/>
-        </w:rPr>
-        <w:t>7</w:t>
+        <w:t>2017</w:t>
       </w:r>
     </w:p>
     <w:p>
@@ -1020,52 +1011,7 @@
           <w:szCs w:val="18"/>
           <w:lang w:eastAsia="es-CO"/>
         </w:rPr>
-        <w:t>In charge of the d</w:t>
-      </w:r>
-      <w:r>
-        <w:rPr>
-          <w:rFonts w:asciiTheme="majorHAnsi" w:hAnsiTheme="majorHAnsi"/>
-          <w:sz w:val="18"/>
-          <w:szCs w:val="18"/>
-          <w:lang w:eastAsia="es-CO"/>
-        </w:rPr>
-        <w:t>esign and develop</w:t>
-      </w:r>
-      <w:r>
-        <w:rPr>
-          <w:rFonts w:asciiTheme="majorHAnsi" w:hAnsiTheme="majorHAnsi"/>
-          <w:sz w:val="18"/>
-          <w:szCs w:val="18"/>
-          <w:lang w:eastAsia="es-CO"/>
-        </w:rPr>
-        <w:t>ment</w:t>
-      </w:r>
-      <w:r>
-        <w:rPr>
-          <w:rFonts w:asciiTheme="majorHAnsi" w:hAnsiTheme="majorHAnsi"/>
-          <w:sz w:val="18"/>
-          <w:szCs w:val="18"/>
-          <w:lang w:eastAsia="es-CO"/>
-        </w:rPr>
-        <w:t xml:space="preserve"> </w:t>
-      </w:r>
-      <w:r>
-        <w:rPr>
-          <w:rFonts w:asciiTheme="majorHAnsi" w:hAnsiTheme="majorHAnsi"/>
-          <w:sz w:val="18"/>
-          <w:szCs w:val="18"/>
-          <w:lang w:eastAsia="es-CO"/>
-        </w:rPr>
-        <w:t xml:space="preserve">of multiple </w:t>
-      </w:r>
-      <w:r>
-        <w:rPr>
-          <w:rFonts w:asciiTheme="majorHAnsi" w:hAnsiTheme="majorHAnsi"/>
-          <w:sz w:val="18"/>
-          <w:szCs w:val="18"/>
-          <w:lang w:eastAsia="es-CO"/>
-        </w:rPr>
-        <w:t>in-house tools.</w:t>
+        <w:t>In charge of the design and development of multiple in-house tools.</w:t>
       </w:r>
     </w:p>
     <w:p>
@@ -1128,7 +1074,7 @@
           <w:szCs w:val="18"/>
           <w:lang w:eastAsia="es-CO"/>
         </w:rPr>
-        <w:t>Moana: Rhythm Run - Disney Interactive</w:t>
+        <w:t>Moana: Rhythm Run - Disney Interactive &amp;</w:t>
       </w:r>
       <w:r>
         <w:rPr>
@@ -1141,6 +1087,7 @@
         </w:rPr>
         <w:t xml:space="preserve"> </w:t>
       </w:r>
+      <w:proofErr w:type="spellStart"/>
       <w:r>
         <w:rPr>
           <w:rFonts w:asciiTheme="majorHAnsi" w:hAnsiTheme="majorHAnsi"/>
@@ -1150,8 +1097,9 @@
           <w:szCs w:val="18"/>
           <w:lang w:eastAsia="es-CO"/>
         </w:rPr>
-        <w:t>&amp;</w:t>
-      </w:r>
+        <w:t>Cocodrilo</w:t>
+      </w:r>
+      <w:proofErr w:type="spellEnd"/>
       <w:r>
         <w:rPr>
           <w:rFonts w:asciiTheme="majorHAnsi" w:hAnsiTheme="majorHAnsi"/>
@@ -1161,9 +1109,8 @@
           <w:szCs w:val="18"/>
           <w:lang w:eastAsia="es-CO"/>
         </w:rPr>
-        <w:t xml:space="preserve"> </w:t>
-      </w:r>
-      <w:proofErr w:type="spellStart"/>
+        <w:t xml:space="preserve"> Dog Games</w:t>
+      </w:r>
       <w:r>
         <w:rPr>
           <w:rFonts w:asciiTheme="majorHAnsi" w:hAnsiTheme="majorHAnsi"/>
@@ -1173,9 +1120,68 @@
           <w:szCs w:val="18"/>
           <w:lang w:eastAsia="es-CO"/>
         </w:rPr>
-        <w:t>Cocodrilo</w:t>
-      </w:r>
-      <w:proofErr w:type="spellEnd"/>
+        <w:t xml:space="preserve"> (Credited)</w:t>
+      </w:r>
+      <w:r>
+        <w:rPr>
+          <w:rFonts w:asciiTheme="majorHAnsi" w:eastAsia="Ubuntu" w:hAnsiTheme="majorHAnsi"/>
+          <w:b/>
+          <w:i/>
+          <w:sz w:val="16"/>
+          <w:szCs w:val="18"/>
+        </w:rPr>
+        <w:t xml:space="preserve"> </w:t>
+      </w:r>
+      <w:r>
+        <w:rPr>
+          <w:rFonts w:asciiTheme="majorHAnsi" w:eastAsia="Ubuntu" w:hAnsiTheme="majorHAnsi"/>
+          <w:b/>
+          <w:i/>
+          <w:sz w:val="16"/>
+          <w:szCs w:val="18"/>
+        </w:rPr>
+        <w:tab/>
+      </w:r>
+      <w:r>
+        <w:rPr>
+          <w:rFonts w:asciiTheme="majorHAnsi" w:eastAsia="Ubuntu" w:hAnsiTheme="majorHAnsi"/>
+          <w:b/>
+          <w:i/>
+          <w:sz w:val="16"/>
+          <w:szCs w:val="18"/>
+        </w:rPr>
+        <w:t>1</w:t>
+      </w:r>
+      <w:r>
+        <w:rPr>
+          <w:rFonts w:asciiTheme="majorHAnsi" w:eastAsia="Ubuntu" w:hAnsiTheme="majorHAnsi"/>
+          <w:b/>
+          <w:i/>
+          <w:sz w:val="16"/>
+          <w:szCs w:val="18"/>
+        </w:rPr>
+        <w:t>1</w:t>
+      </w:r>
+      <w:r>
+        <w:rPr>
+          <w:rFonts w:asciiTheme="majorHAnsi" w:eastAsia="Ubuntu" w:hAnsiTheme="majorHAnsi"/>
+          <w:b/>
+          <w:i/>
+          <w:sz w:val="16"/>
+          <w:szCs w:val="18"/>
+        </w:rPr>
+        <w:t>/</w:t>
+      </w:r>
+      <w:r>
+        <w:rPr>
+          <w:rFonts w:asciiTheme="majorHAnsi" w:eastAsia="Ubuntu" w:hAnsiTheme="majorHAnsi"/>
+          <w:b/>
+          <w:i/>
+          <w:sz w:val="16"/>
+          <w:szCs w:val="18"/>
+        </w:rPr>
+        <w:t>2016</w:t>
+      </w:r>
       <w:r>
         <w:rPr>
           <w:rFonts w:asciiTheme="majorHAnsi" w:hAnsiTheme="majorHAnsi"/>
@@ -1185,88 +1191,6 @@
           <w:szCs w:val="18"/>
           <w:lang w:eastAsia="es-CO"/>
         </w:rPr>
-        <w:t xml:space="preserve"> Dog Games</w:t>
-      </w:r>
-      <w:r>
-        <w:rPr>
-          <w:rFonts w:asciiTheme="majorHAnsi" w:hAnsiTheme="majorHAnsi"/>
-          <w:b/>
-          <w:i/>
-          <w:sz w:val="20"/>
-          <w:szCs w:val="18"/>
-          <w:lang w:eastAsia="es-CO"/>
-        </w:rPr>
-        <w:t xml:space="preserve"> (Credited)</w:t>
-      </w:r>
-      <w:r>
-        <w:rPr>
-          <w:rFonts w:asciiTheme="majorHAnsi" w:eastAsia="Ubuntu" w:hAnsiTheme="majorHAnsi"/>
-          <w:b/>
-          <w:i/>
-          <w:sz w:val="16"/>
-          <w:szCs w:val="18"/>
-        </w:rPr>
-        <w:t xml:space="preserve"> </w:t>
-      </w:r>
-      <w:r>
-        <w:rPr>
-          <w:rFonts w:asciiTheme="majorHAnsi" w:eastAsia="Ubuntu" w:hAnsiTheme="majorHAnsi"/>
-          <w:b/>
-          <w:i/>
-          <w:sz w:val="16"/>
-          <w:szCs w:val="18"/>
-        </w:rPr>
-        <w:tab/>
-      </w:r>
-      <w:r>
-        <w:rPr>
-          <w:rFonts w:asciiTheme="majorHAnsi" w:eastAsia="Ubuntu" w:hAnsiTheme="majorHAnsi"/>
-          <w:b/>
-          <w:i/>
-          <w:sz w:val="16"/>
-          <w:szCs w:val="18"/>
-        </w:rPr>
-        <w:t>1</w:t>
-      </w:r>
-      <w:r>
-        <w:rPr>
-          <w:rFonts w:asciiTheme="majorHAnsi" w:eastAsia="Ubuntu" w:hAnsiTheme="majorHAnsi"/>
-          <w:b/>
-          <w:i/>
-          <w:sz w:val="16"/>
-          <w:szCs w:val="18"/>
-        </w:rPr>
-        <w:t>1</w:t>
-      </w:r>
-      <w:r>
-        <w:rPr>
-          <w:rFonts w:asciiTheme="majorHAnsi" w:eastAsia="Ubuntu" w:hAnsiTheme="majorHAnsi"/>
-          <w:b/>
-          <w:i/>
-          <w:sz w:val="16"/>
-          <w:szCs w:val="18"/>
-        </w:rPr>
-        <w:t>/</w:t>
-      </w:r>
-      <w:r>
-        <w:rPr>
-          <w:rFonts w:asciiTheme="majorHAnsi" w:eastAsia="Ubuntu" w:hAnsiTheme="majorHAnsi"/>
-          <w:b/>
-          <w:i/>
-          <w:sz w:val="16"/>
-          <w:szCs w:val="18"/>
-        </w:rPr>
-        <w:t>2016</w:t>
-      </w:r>
-      <w:r>
-        <w:rPr>
-          <w:rFonts w:asciiTheme="majorHAnsi" w:hAnsiTheme="majorHAnsi"/>
-          <w:b/>
-          <w:i/>
-          <w:sz w:val="20"/>
-          <w:szCs w:val="18"/>
-          <w:lang w:eastAsia="es-CO"/>
-        </w:rPr>
         <w:br/>
       </w:r>
       <w:r>
@@ -1276,16 +1200,7 @@
           <w:sz w:val="20"/>
           <w:szCs w:val="18"/>
         </w:rPr>
-        <w:t>Gameplay and UI Programmer</w:t>
-      </w:r>
-      <w:r>
-        <w:rPr>
-          <w:rFonts w:asciiTheme="majorHAnsi" w:eastAsia="Ubuntu" w:hAnsiTheme="majorHAnsi"/>
-          <w:b/>
-          <w:sz w:val="20"/>
-          <w:szCs w:val="18"/>
-        </w:rPr>
-        <w:t xml:space="preserve"> - </w:t>
+        <w:t xml:space="preserve">Gameplay and UI Programmer - </w:t>
       </w:r>
       <w:r>
         <w:rPr>
@@ -1566,15 +1481,7 @@
           <w:b/>
           <w:szCs w:val="18"/>
         </w:rPr>
-        <w:t xml:space="preserve"> - </w:t>
-      </w:r>
-      <w:r>
-        <w:rPr>
-          <w:rFonts w:asciiTheme="majorHAnsi" w:eastAsia="Ubuntu" w:hAnsiTheme="majorHAnsi"/>
-          <w:b/>
-          <w:szCs w:val="18"/>
-        </w:rPr>
-        <w:t>Most Recent</w:t>
+        <w:t xml:space="preserve"> - Most Recent</w:t>
       </w:r>
     </w:p>
     <w:p>
@@ -2843,8 +2750,6 @@
         </w:rPr>
         <w:t xml:space="preserve">Part of the team who developed </w:t>
       </w:r>
-      <w:bookmarkStart w:id="0" w:name="_GoBack"/>
-      <w:bookmarkEnd w:id="0"/>
       <w:proofErr w:type="spellStart"/>
       <w:r>
         <w:rPr>
@@ -3786,7 +3691,7 @@
 
 <file path=word/numbering.xml><?xml version="1.0" encoding="utf-8"?>
 <w:numbering xmlns:wpc="http://schemas.microsoft.com/office/word/2010/wordprocessingCanvas" xmlns:mc="http://schemas.openxmlformats.org/markup-compatibility/2006" xmlns:o="urn:schemas-microsoft-com:office:office" xmlns:r="http://schemas.openxmlformats.org/officeDocument/2006/relationships" xmlns:m="http://schemas.openxmlformats.org/officeDocument/2006/math" xmlns:v="urn:schemas-microsoft-com:vml" xmlns:wp14="http://schemas.microsoft.com/office/word/2010/wordprocessingDrawing" xmlns:wp="http://schemas.openxmlformats.org/drawingml/2006/wordprocessingDrawing" xmlns:w10="urn:schemas-microsoft-com:office:word" xmlns:w="http://schemas.openxmlformats.org/wordprocessingml/2006/main" xmlns:w14="http://schemas.microsoft.com/office/word/2010/wordml" xmlns:w15="http://schemas.microsoft.com/office/word/2012/wordml" xmlns:wpg="http://schemas.microsoft.com/office/word/2010/wordprocessingGroup" xmlns:wpi="http://schemas.microsoft.com/office/word/2010/wordprocessingInk" xmlns:wne="http://schemas.microsoft.com/office/word/2006/wordml" xmlns:wps="http://schemas.microsoft.com/office/word/2010/wordprocessingShape" mc:Ignorable="w14 w15 wp14">
-  <w:abstractNum w:abstractNumId="0">
+  <w:abstractNum w:abstractNumId="0" w15:restartNumberingAfterBreak="0">
     <w:nsid w:val="06FD47B7"/>
     <w:multiLevelType w:val="hybridMultilevel"/>
     <w:tmpl w:val="9DD8E160"/>
@@ -3898,7 +3803,7 @@
       </w:rPr>
     </w:lvl>
   </w:abstractNum>
-  <w:abstractNum w:abstractNumId="1">
+  <w:abstractNum w:abstractNumId="1" w15:restartNumberingAfterBreak="0">
     <w:nsid w:val="12C96D23"/>
     <w:multiLevelType w:val="multilevel"/>
     <w:tmpl w:val="325C3C60"/>
@@ -4083,7 +3988,7 @@
       </w:rPr>
     </w:lvl>
   </w:abstractNum>
-  <w:abstractNum w:abstractNumId="2">
+  <w:abstractNum w:abstractNumId="2" w15:restartNumberingAfterBreak="0">
     <w:nsid w:val="1540639D"/>
     <w:multiLevelType w:val="multilevel"/>
     <w:tmpl w:val="A4AA8958"/>
@@ -4268,7 +4173,7 @@
       </w:rPr>
     </w:lvl>
   </w:abstractNum>
-  <w:abstractNum w:abstractNumId="3">
+  <w:abstractNum w:abstractNumId="3" w15:restartNumberingAfterBreak="0">
     <w:nsid w:val="1A6838E7"/>
     <w:multiLevelType w:val="hybridMultilevel"/>
     <w:tmpl w:val="472E2AF8"/>
@@ -4381,7 +4286,7 @@
       </w:rPr>
     </w:lvl>
   </w:abstractNum>
-  <w:abstractNum w:abstractNumId="4">
+  <w:abstractNum w:abstractNumId="4" w15:restartNumberingAfterBreak="0">
     <w:nsid w:val="219B765D"/>
     <w:multiLevelType w:val="multilevel"/>
     <w:tmpl w:val="6EE48886"/>
@@ -4530,7 +4435,7 @@
       </w:rPr>
     </w:lvl>
   </w:abstractNum>
-  <w:abstractNum w:abstractNumId="5">
+  <w:abstractNum w:abstractNumId="5" w15:restartNumberingAfterBreak="0">
     <w:nsid w:val="26FE1775"/>
     <w:multiLevelType w:val="multilevel"/>
     <w:tmpl w:val="1E9A58D2"/>
@@ -4715,7 +4620,7 @@
       </w:rPr>
     </w:lvl>
   </w:abstractNum>
-  <w:abstractNum w:abstractNumId="6">
+  <w:abstractNum w:abstractNumId="6" w15:restartNumberingAfterBreak="0">
     <w:nsid w:val="295C6F33"/>
     <w:multiLevelType w:val="multilevel"/>
     <w:tmpl w:val="8C88AD02"/>
@@ -4864,7 +4769,7 @@
       </w:rPr>
     </w:lvl>
   </w:abstractNum>
-  <w:abstractNum w:abstractNumId="7">
+  <w:abstractNum w:abstractNumId="7" w15:restartNumberingAfterBreak="0">
     <w:nsid w:val="2AB75F29"/>
     <w:multiLevelType w:val="hybridMultilevel"/>
     <w:tmpl w:val="FC82B8B6"/>
@@ -4977,7 +4882,7 @@
       </w:rPr>
     </w:lvl>
   </w:abstractNum>
-  <w:abstractNum w:abstractNumId="8">
+  <w:abstractNum w:abstractNumId="8" w15:restartNumberingAfterBreak="0">
     <w:nsid w:val="2F382E1D"/>
     <w:multiLevelType w:val="multilevel"/>
     <w:tmpl w:val="752ED05C"/>
@@ -5162,7 +5067,7 @@
       </w:rPr>
     </w:lvl>
   </w:abstractNum>
-  <w:abstractNum w:abstractNumId="9">
+  <w:abstractNum w:abstractNumId="9" w15:restartNumberingAfterBreak="0">
     <w:nsid w:val="30817915"/>
     <w:multiLevelType w:val="hybridMultilevel"/>
     <w:tmpl w:val="B5B8E816"/>
@@ -5275,7 +5180,7 @@
       </w:rPr>
     </w:lvl>
   </w:abstractNum>
-  <w:abstractNum w:abstractNumId="10">
+  <w:abstractNum w:abstractNumId="10" w15:restartNumberingAfterBreak="0">
     <w:nsid w:val="37863CC7"/>
     <w:multiLevelType w:val="multilevel"/>
     <w:tmpl w:val="5224C03A"/>
@@ -5461,7 +5366,7 @@
       </w:rPr>
     </w:lvl>
   </w:abstractNum>
-  <w:abstractNum w:abstractNumId="11">
+  <w:abstractNum w:abstractNumId="11" w15:restartNumberingAfterBreak="0">
     <w:nsid w:val="3E0D3FBA"/>
     <w:multiLevelType w:val="multilevel"/>
     <w:tmpl w:val="198696D4"/>
@@ -5646,7 +5551,7 @@
       </w:rPr>
     </w:lvl>
   </w:abstractNum>
-  <w:abstractNum w:abstractNumId="12">
+  <w:abstractNum w:abstractNumId="12" w15:restartNumberingAfterBreak="0">
     <w:nsid w:val="3E79603F"/>
     <w:multiLevelType w:val="multilevel"/>
     <w:tmpl w:val="6EE48886"/>
@@ -5795,7 +5700,7 @@
       </w:rPr>
     </w:lvl>
   </w:abstractNum>
-  <w:abstractNum w:abstractNumId="13">
+  <w:abstractNum w:abstractNumId="13" w15:restartNumberingAfterBreak="0">
     <w:nsid w:val="3FD74DCD"/>
     <w:multiLevelType w:val="multilevel"/>
     <w:tmpl w:val="D90E9534"/>
@@ -5944,7 +5849,7 @@
       </w:rPr>
     </w:lvl>
   </w:abstractNum>
-  <w:abstractNum w:abstractNumId="14">
+  <w:abstractNum w:abstractNumId="14" w15:restartNumberingAfterBreak="0">
     <w:nsid w:val="402C2A66"/>
     <w:multiLevelType w:val="multilevel"/>
     <w:tmpl w:val="A4A28B16"/>
@@ -6093,7 +5998,7 @@
       </w:rPr>
     </w:lvl>
   </w:abstractNum>
-  <w:abstractNum w:abstractNumId="15">
+  <w:abstractNum w:abstractNumId="15" w15:restartNumberingAfterBreak="0">
     <w:nsid w:val="45B036FF"/>
     <w:multiLevelType w:val="multilevel"/>
     <w:tmpl w:val="18524AF2"/>
@@ -6242,7 +6147,7 @@
       </w:rPr>
     </w:lvl>
   </w:abstractNum>
-  <w:abstractNum w:abstractNumId="16">
+  <w:abstractNum w:abstractNumId="16" w15:restartNumberingAfterBreak="0">
     <w:nsid w:val="48DF47FC"/>
     <w:multiLevelType w:val="multilevel"/>
     <w:tmpl w:val="99783616"/>
@@ -6427,7 +6332,7 @@
       </w:rPr>
     </w:lvl>
   </w:abstractNum>
-  <w:abstractNum w:abstractNumId="17">
+  <w:abstractNum w:abstractNumId="17" w15:restartNumberingAfterBreak="0">
     <w:nsid w:val="4E346C51"/>
     <w:multiLevelType w:val="hybridMultilevel"/>
     <w:tmpl w:val="543871EA"/>
@@ -6516,7 +6421,7 @@
       </w:pPr>
     </w:lvl>
   </w:abstractNum>
-  <w:abstractNum w:abstractNumId="18">
+  <w:abstractNum w:abstractNumId="18" w15:restartNumberingAfterBreak="0">
     <w:nsid w:val="54323DDF"/>
     <w:multiLevelType w:val="multilevel"/>
     <w:tmpl w:val="C66CB8A8"/>
@@ -6665,7 +6570,7 @@
       </w:rPr>
     </w:lvl>
   </w:abstractNum>
-  <w:abstractNum w:abstractNumId="19">
+  <w:abstractNum w:abstractNumId="19" w15:restartNumberingAfterBreak="0">
     <w:nsid w:val="58D95435"/>
     <w:multiLevelType w:val="multilevel"/>
     <w:tmpl w:val="6896D47E"/>
@@ -6850,7 +6755,7 @@
       </w:rPr>
     </w:lvl>
   </w:abstractNum>
-  <w:abstractNum w:abstractNumId="20">
+  <w:abstractNum w:abstractNumId="20" w15:restartNumberingAfterBreak="0">
     <w:nsid w:val="59393B3B"/>
     <w:multiLevelType w:val="multilevel"/>
     <w:tmpl w:val="194CD724"/>
@@ -7035,7 +6940,7 @@
       </w:rPr>
     </w:lvl>
   </w:abstractNum>
-  <w:abstractNum w:abstractNumId="21">
+  <w:abstractNum w:abstractNumId="21" w15:restartNumberingAfterBreak="0">
     <w:nsid w:val="594E5C22"/>
     <w:multiLevelType w:val="hybridMultilevel"/>
     <w:tmpl w:val="2C32DDCA"/>
@@ -7149,7 +7054,7 @@
       </w:rPr>
     </w:lvl>
   </w:abstractNum>
-  <w:abstractNum w:abstractNumId="22">
+  <w:abstractNum w:abstractNumId="22" w15:restartNumberingAfterBreak="0">
     <w:nsid w:val="5BC431C6"/>
     <w:multiLevelType w:val="hybridMultilevel"/>
     <w:tmpl w:val="46022F28"/>
@@ -7262,7 +7167,7 @@
       </w:rPr>
     </w:lvl>
   </w:abstractNum>
-  <w:abstractNum w:abstractNumId="23">
+  <w:abstractNum w:abstractNumId="23" w15:restartNumberingAfterBreak="0">
     <w:nsid w:val="5D2F2207"/>
     <w:multiLevelType w:val="hybridMultilevel"/>
     <w:tmpl w:val="A4BC7040"/>
@@ -7377,7 +7282,7 @@
       </w:rPr>
     </w:lvl>
   </w:abstractNum>
-  <w:abstractNum w:abstractNumId="24">
+  <w:abstractNum w:abstractNumId="24" w15:restartNumberingAfterBreak="0">
     <w:nsid w:val="5DAB37B3"/>
     <w:multiLevelType w:val="multilevel"/>
     <w:tmpl w:val="3360722E"/>
@@ -7562,7 +7467,7 @@
       </w:rPr>
     </w:lvl>
   </w:abstractNum>
-  <w:abstractNum w:abstractNumId="25">
+  <w:abstractNum w:abstractNumId="25" w15:restartNumberingAfterBreak="0">
     <w:nsid w:val="698D1EB9"/>
     <w:multiLevelType w:val="hybridMultilevel"/>
     <w:tmpl w:val="9A74C3EE"/>
@@ -7675,7 +7580,7 @@
       </w:rPr>
     </w:lvl>
   </w:abstractNum>
-  <w:abstractNum w:abstractNumId="26">
+  <w:abstractNum w:abstractNumId="26" w15:restartNumberingAfterBreak="0">
     <w:nsid w:val="6E4A60F4"/>
     <w:multiLevelType w:val="multilevel"/>
     <w:tmpl w:val="8F4E3412"/>
@@ -7860,7 +7765,7 @@
       </w:rPr>
     </w:lvl>
   </w:abstractNum>
-  <w:abstractNum w:abstractNumId="27">
+  <w:abstractNum w:abstractNumId="27" w15:restartNumberingAfterBreak="0">
     <w:nsid w:val="6EEB0FBB"/>
     <w:multiLevelType w:val="multilevel"/>
     <w:tmpl w:val="6AF0E404"/>
@@ -8045,7 +7950,7 @@
       </w:rPr>
     </w:lvl>
   </w:abstractNum>
-  <w:abstractNum w:abstractNumId="28">
+  <w:abstractNum w:abstractNumId="28" w15:restartNumberingAfterBreak="0">
     <w:nsid w:val="71D95639"/>
     <w:multiLevelType w:val="multilevel"/>
     <w:tmpl w:val="423EAC04"/>
@@ -8230,7 +8135,7 @@
       </w:rPr>
     </w:lvl>
   </w:abstractNum>
-  <w:abstractNum w:abstractNumId="29">
+  <w:abstractNum w:abstractNumId="29" w15:restartNumberingAfterBreak="0">
     <w:nsid w:val="73426B03"/>
     <w:multiLevelType w:val="hybridMultilevel"/>
     <w:tmpl w:val="4A1A36FC"/>
@@ -8343,7 +8248,7 @@
       </w:rPr>
     </w:lvl>
   </w:abstractNum>
-  <w:abstractNum w:abstractNumId="30">
+  <w:abstractNum w:abstractNumId="30" w15:restartNumberingAfterBreak="0">
     <w:nsid w:val="752D14BC"/>
     <w:multiLevelType w:val="multilevel"/>
     <w:tmpl w:val="2402D42A"/>
@@ -8528,7 +8433,7 @@
       </w:rPr>
     </w:lvl>
   </w:abstractNum>
-  <w:abstractNum w:abstractNumId="31">
+  <w:abstractNum w:abstractNumId="31" w15:restartNumberingAfterBreak="0">
     <w:nsid w:val="764C10A7"/>
     <w:multiLevelType w:val="multilevel"/>
     <w:tmpl w:val="1F08FAA0"/>
@@ -8713,7 +8618,7 @@
       </w:rPr>
     </w:lvl>
   </w:abstractNum>
-  <w:abstractNum w:abstractNumId="32">
+  <w:abstractNum w:abstractNumId="32" w15:restartNumberingAfterBreak="0">
     <w:nsid w:val="798D6DCF"/>
     <w:multiLevelType w:val="multilevel"/>
     <w:tmpl w:val="D0B2F89A"/>
@@ -9924,7 +9829,7 @@
 </file>
 
 <file path=customXml/itemProps1.xml><?xml version="1.0" encoding="utf-8"?>
-<ds:datastoreItem xmlns:ds="http://schemas.openxmlformats.org/officeDocument/2006/customXml" ds:itemID="{C1A00540-5207-456C-AFE3-6CCECEA57758}">
+<ds:datastoreItem xmlns:ds="http://schemas.openxmlformats.org/officeDocument/2006/customXml" ds:itemID="{D49BFE99-CD7F-4289-B4ED-D5668F47B60B}">
   <ds:schemaRefs>
     <ds:schemaRef ds:uri="http://schemas.openxmlformats.org/officeDocument/2006/bibliography"/>
   </ds:schemaRefs>

</xml_diff>

<commit_message>
Resume update - GSN
</commit_message>
<xml_diff>
--- a/assets/documents/Santiago_Alvarez_Resume_en.docx
+++ b/assets/documents/Santiago_Alvarez_Resume_en.docx
@@ -204,7 +204,7 @@
                 <wp:extent cx="1617083" cy="240574"/>
                 <wp:effectExtent l="0" t="0" r="2540" b="7620"/>
                 <wp:docPr id="8" name="Group 8">
-                  <a:hlinkClick xmlns:a="http://schemas.openxmlformats.org/drawingml/2006/main" r:id="rId6"/>
+                  <a:hlinkClick xmlns:a="http://schemas.openxmlformats.org/drawingml/2006/main" r:id="rId8"/>
                 </wp:docPr>
                 <wp:cNvGraphicFramePr/>
                 <a:graphic xmlns:a="http://schemas.openxmlformats.org/drawingml/2006/main">
@@ -221,7 +221,7 @@
                       </wpg:grpSpPr>
                       <wps:wsp>
                         <wps:cNvPr id="307" name="Text Box 2">
-                          <a:hlinkClick r:id="rId6"/>
+                          <a:hlinkClick r:id="rId8"/>
                         </wps:cNvPr>
                         <wps:cNvSpPr txBox="1">
                           <a:spLocks noChangeArrowheads="1"/>
@@ -272,14 +272,14 @@
                       <pic:pic xmlns:pic="http://schemas.openxmlformats.org/drawingml/2006/picture">
                         <pic:nvPicPr>
                           <pic:cNvPr id="5" name="Picture 5">
-                            <a:hlinkClick r:id="rId6"/>
+                            <a:hlinkClick r:id="rId8"/>
                           </pic:cNvPr>
                           <pic:cNvPicPr>
                             <a:picLocks noChangeAspect="1"/>
                           </pic:cNvPicPr>
                         </pic:nvPicPr>
                         <pic:blipFill>
-                          <a:blip r:embed="rId7">
+                          <a:blip r:embed="rId9">
                             <a:extLst>
                               <a:ext uri="{28A0092B-C50C-407E-A947-70E740481C1C}">
                                 <a14:useLocalDpi xmlns:a14="http://schemas.microsoft.com/office/drawing/2010/main" val="0"/>
@@ -360,7 +360,7 @@
                 </v:shapetype>
                 <v:shape id="Picture 5" o:spid="_x0000_s1029" type="#_x0000_t75" href="http://www.santiagoalvarez.me/" style="position:absolute;left:16587;top:675;width:2036;height:2071;visibility:visible;mso-wrap-style:square" o:gfxdata="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" o:button="t">
                   <v:fill o:detectmouseclick="t"/>
-                  <v:imagedata r:id="rId8" o:title=""/>
+                  <v:imagedata r:id="rId10" o:title=""/>
                   <v:path arrowok="t"/>
                 </v:shape>
                 <w10:anchorlock/>
@@ -394,7 +394,7 @@
                 <wp:extent cx="1559560" cy="242570"/>
                 <wp:effectExtent l="0" t="0" r="2540" b="5080"/>
                 <wp:docPr id="10" name="Group 10">
-                  <a:hlinkClick xmlns:a="http://schemas.openxmlformats.org/drawingml/2006/main" r:id="rId9"/>
+                  <a:hlinkClick xmlns:a="http://schemas.openxmlformats.org/drawingml/2006/main" r:id="rId11"/>
                 </wp:docPr>
                 <wp:cNvGraphicFramePr/>
                 <a:graphic xmlns:a="http://schemas.openxmlformats.org/drawingml/2006/main">
@@ -442,7 +442,7 @@
                                   <w:lang w:val="en-CA"/>
                                 </w:rPr>
                               </w:pPr>
-                              <w:hyperlink r:id="rId10" w:history="1">
+                              <w:hyperlink r:id="rId12" w:history="1">
                                 <w:r>
                                   <w:rPr>
                                     <w:rStyle w:val="Hipervnculo"/>
@@ -471,7 +471,7 @@
                           </pic:cNvPicPr>
                         </pic:nvPicPr>
                         <pic:blipFill>
-                          <a:blip r:embed="rId11">
+                          <a:blip r:embed="rId13">
                             <a:extLst>
                               <a:ext uri="{28A0092B-C50C-407E-A947-70E740481C1C}">
                                 <a14:useLocalDpi xmlns:a14="http://schemas.microsoft.com/office/drawing/2010/main" val="0"/>
@@ -518,7 +518,7 @@
                             <w:lang w:val="en-CA"/>
                           </w:rPr>
                         </w:pPr>
-                        <w:hyperlink r:id="rId12" w:history="1">
+                        <w:hyperlink r:id="rId14" w:history="1">
                           <w:r>
                             <w:rPr>
                               <w:rStyle w:val="Hipervnculo"/>
@@ -537,7 +537,7 @@
                   </v:textbox>
                 </v:shape>
                 <v:shape id="Picture 12" o:spid="_x0000_s1032" type="#_x0000_t75" style="position:absolute;left:16556;top:542;width:2008;height:2226;visibility:visible;mso-wrap-style:square" o:gfxdata="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">
-                  <v:imagedata r:id="rId13" o:title=""/>
+                  <v:imagedata r:id="rId15" o:title=""/>
                   <v:path arrowok="t"/>
                 </v:shape>
                 <w10:anchorlock/>
@@ -556,7 +556,6 @@
           <w:rFonts w:asciiTheme="majorHAnsi" w:hAnsiTheme="majorHAnsi"/>
         </w:rPr>
       </w:pPr>
-      <w:bookmarkStart w:id="0" w:name="_GoBack"/>
       <w:r>
         <w:rPr>
           <w:rFonts w:asciiTheme="majorHAnsi" w:hAnsiTheme="majorHAnsi"/>
@@ -572,7 +571,7 @@
                 <wp:extent cx="942325" cy="236631"/>
                 <wp:effectExtent l="0" t="0" r="0" b="0"/>
                 <wp:docPr id="13" name="Group 13">
-                  <a:hlinkClick xmlns:a="http://schemas.openxmlformats.org/drawingml/2006/main" r:id="rId14"/>
+                  <a:hlinkClick xmlns:a="http://schemas.openxmlformats.org/drawingml/2006/main" r:id="rId16"/>
                 </wp:docPr>
                 <wp:cNvGraphicFramePr/>
                 <a:graphic xmlns:a="http://schemas.openxmlformats.org/drawingml/2006/main">
@@ -619,7 +618,7 @@
                                   <w:u w:val="none"/>
                                 </w:rPr>
                               </w:pPr>
-                              <w:hyperlink r:id="rId15" w:history="1">
+                              <w:hyperlink r:id="rId17" w:history="1">
                                 <w:proofErr w:type="gramStart"/>
                                 <w:r>
                                   <w:rPr>
@@ -645,14 +644,14 @@
                       <pic:pic xmlns:pic="http://schemas.openxmlformats.org/drawingml/2006/picture">
                         <pic:nvPicPr>
                           <pic:cNvPr id="15" name="Picture 15">
-                            <a:hlinkClick r:id="rId15"/>
+                            <a:hlinkClick r:id="rId17"/>
                           </pic:cNvPr>
                           <pic:cNvPicPr>
                             <a:picLocks noChangeAspect="1"/>
                           </pic:cNvPicPr>
                         </pic:nvPicPr>
                         <pic:blipFill>
-                          <a:blip r:embed="rId16">
+                          <a:blip r:embed="rId18">
                             <a:extLst>
                               <a:ext uri="{28A0092B-C50C-407E-A947-70E740481C1C}">
                                 <a14:useLocalDpi xmlns:a14="http://schemas.microsoft.com/office/drawing/2010/main" val="0"/>
@@ -698,7 +697,7 @@
                             <w:u w:val="none"/>
                           </w:rPr>
                         </w:pPr>
-                        <w:hyperlink r:id="rId17" w:history="1">
+                        <w:hyperlink r:id="rId19" w:history="1">
                           <w:proofErr w:type="gramStart"/>
                           <w:r>
                             <w:rPr>
@@ -720,7 +719,7 @@
                 </v:shape>
                 <v:shape id="Picture 15" o:spid="_x0000_s1035" type="#_x0000_t75" href="https://co.linkedin.com/in/pulpobot" style="position:absolute;left:16836;top:915;width:1761;height:1825;visibility:visible;mso-wrap-style:square" o:gfxdata="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" o:button="t">
                   <v:fill o:detectmouseclick="t"/>
-                  <v:imagedata r:id="rId18" o:title=""/>
+                  <v:imagedata r:id="rId20" o:title=""/>
                   <v:path arrowok="t"/>
                 </v:shape>
                 <w10:anchorlock/>
@@ -729,7 +728,6 @@
           </mc:Fallback>
         </mc:AlternateContent>
       </w:r>
-      <w:bookmarkEnd w:id="0"/>
     </w:p>
     <w:p>
       <w:pPr>
@@ -741,7 +739,7 @@
         </w:rPr>
         <w:sectPr>
           <w:pgSz w:w="12240" w:h="15840"/>
-          <w:pgMar w:top="576" w:right="720" w:bottom="576" w:left="720" w:header="720" w:footer="720" w:gutter="0"/>
+          <w:pgMar w:top="426" w:right="720" w:bottom="576" w:left="720" w:header="720" w:footer="720" w:gutter="0"/>
           <w:cols w:num="2" w:space="720"/>
         </w:sectPr>
       </w:pPr>
@@ -974,7 +972,7 @@
         </w:rPr>
         <w:t xml:space="preserve">Platforms: </w:t>
       </w:r>
-      <w:hyperlink r:id="rId19" w:history="1">
+      <w:hyperlink r:id="rId21" w:history="1">
         <w:r>
           <w:rPr>
             <w:rStyle w:val="Hipervnculo"/>
@@ -1193,7 +1191,7 @@
         </w:rPr>
         <w:t xml:space="preserve">Platforms: </w:t>
       </w:r>
-      <w:hyperlink r:id="rId20" w:history="1">
+      <w:hyperlink r:id="rId22" w:history="1">
         <w:r>
           <w:rPr>
             <w:rStyle w:val="Hipervnculo"/>
@@ -1319,27 +1317,7 @@
           <w:szCs w:val="18"/>
           <w:lang w:eastAsia="es-CO"/>
         </w:rPr>
-        <w:t xml:space="preserve"> create random-</w:t>
-      </w:r>
-      <w:proofErr w:type="spellStart"/>
-      <w:r>
-        <w:rPr>
-          <w:rFonts w:asciiTheme="majorHAnsi" w:hAnsiTheme="majorHAnsi"/>
-          <w:sz w:val="18"/>
-          <w:szCs w:val="18"/>
-          <w:lang w:eastAsia="es-CO"/>
-        </w:rPr>
-        <w:t>loopable</w:t>
-      </w:r>
-      <w:proofErr w:type="spellEnd"/>
-      <w:r>
-        <w:rPr>
-          <w:rFonts w:asciiTheme="majorHAnsi" w:hAnsiTheme="majorHAnsi"/>
-          <w:sz w:val="18"/>
-          <w:szCs w:val="18"/>
-          <w:lang w:eastAsia="es-CO"/>
-        </w:rPr>
-        <w:t xml:space="preserve"> levels.</w:t>
+        <w:t xml:space="preserve"> create random-loopable levels.</w:t>
       </w:r>
     </w:p>
     <w:p>
@@ -1446,7 +1424,6 @@
         <w:rPr>
           <w:rFonts w:asciiTheme="majorHAnsi" w:eastAsia="Ubuntu" w:hAnsiTheme="majorHAnsi"/>
           <w:b/>
-          <w:sz w:val="18"/>
           <w:szCs w:val="18"/>
         </w:rPr>
       </w:pPr>
@@ -1503,6 +1480,15 @@
           <w:sz w:val="20"/>
           <w:szCs w:val="18"/>
         </w:rPr>
+        <w:t xml:space="preserve"> (Contract)</w:t>
+      </w:r>
+      <w:r>
+        <w:rPr>
+          <w:rFonts w:asciiTheme="majorHAnsi" w:eastAsia="Ubuntu" w:hAnsiTheme="majorHAnsi"/>
+          <w:b/>
+          <w:sz w:val="20"/>
+          <w:szCs w:val="18"/>
+        </w:rPr>
         <w:t>,</w:t>
       </w:r>
       <w:r>
@@ -1523,7 +1509,18 @@
           <w:szCs w:val="18"/>
           <w:lang w:eastAsia="es-CO"/>
         </w:rPr>
-        <w:t>Timba Games</w:t>
+        <w:t>GSN</w:t>
+      </w:r>
+      <w:r>
+        <w:rPr>
+          <w:rFonts w:asciiTheme="majorHAnsi" w:hAnsiTheme="majorHAnsi"/>
+          <w:b/>
+          <w:i/>
+          <w:sz w:val="18"/>
+          <w:szCs w:val="18"/>
+          <w:lang w:eastAsia="es-CO"/>
+        </w:rPr>
+        <w:t xml:space="preserve"> Games</w:t>
       </w:r>
       <w:r>
         <w:rPr>
@@ -1543,7 +1540,7 @@
           <w:sz w:val="16"/>
           <w:szCs w:val="18"/>
         </w:rPr>
-        <w:t>12/</w:t>
+        <w:t>03</w:t>
       </w:r>
       <w:r>
         <w:rPr>
@@ -1553,16 +1550,36 @@
           <w:sz w:val="16"/>
           <w:szCs w:val="18"/>
         </w:rPr>
-        <w:t xml:space="preserve">2016 – Present: </w:t>
-      </w:r>
-      <w:r>
-        <w:rPr>
-          <w:rFonts w:asciiTheme="majorHAnsi" w:eastAsia="Ubuntu" w:hAnsiTheme="majorHAnsi"/>
+        <w:t>/</w:t>
+      </w:r>
+      <w:r>
+        <w:rPr>
+          <w:rFonts w:asciiTheme="majorHAnsi" w:eastAsia="Ubuntu" w:hAnsiTheme="majorHAnsi"/>
+          <w:b/>
           <w:i/>
           <w:sz w:val="16"/>
           <w:szCs w:val="18"/>
         </w:rPr>
-        <w:t>Onsite</w:t>
+        <w:t>2018</w:t>
+      </w:r>
+      <w:r>
+        <w:rPr>
+          <w:rFonts w:asciiTheme="majorHAnsi" w:eastAsia="Ubuntu" w:hAnsiTheme="majorHAnsi"/>
+          <w:b/>
+          <w:i/>
+          <w:sz w:val="16"/>
+          <w:szCs w:val="18"/>
+        </w:rPr>
+        <w:t xml:space="preserve"> – Present: </w:t>
+      </w:r>
+      <w:r>
+        <w:rPr>
+          <w:rFonts w:asciiTheme="majorHAnsi" w:eastAsia="Ubuntu" w:hAnsiTheme="majorHAnsi"/>
+          <w:i/>
+          <w:sz w:val="16"/>
+          <w:szCs w:val="18"/>
+        </w:rPr>
+        <w:t>Remote</w:t>
       </w:r>
     </w:p>
     <w:p>
@@ -1586,7 +1603,45 @@
           <w:szCs w:val="18"/>
           <w:lang w:eastAsia="es-CO"/>
         </w:rPr>
-        <w:t>Develop gameplay features for multiple work for hire projects</w:t>
+        <w:t>Support and d</w:t>
+      </w:r>
+      <w:r>
+        <w:rPr>
+          <w:rFonts w:asciiTheme="majorHAnsi" w:hAnsiTheme="majorHAnsi"/>
+          <w:sz w:val="18"/>
+          <w:szCs w:val="18"/>
+          <w:lang w:eastAsia="es-CO"/>
+        </w:rPr>
+        <w:t>evelop features for</w:t>
+      </w:r>
+      <w:r>
+        <w:rPr>
+          <w:rFonts w:asciiTheme="majorHAnsi" w:hAnsiTheme="majorHAnsi"/>
+          <w:sz w:val="18"/>
+          <w:szCs w:val="18"/>
+          <w:lang w:eastAsia="es-CO"/>
+        </w:rPr>
+        <w:t xml:space="preserve"> the </w:t>
+      </w:r>
+      <w:proofErr w:type="spellStart"/>
+      <w:r>
+        <w:rPr>
+          <w:rFonts w:asciiTheme="majorHAnsi" w:hAnsiTheme="majorHAnsi"/>
+          <w:sz w:val="18"/>
+          <w:szCs w:val="18"/>
+          <w:lang w:eastAsia="es-CO"/>
+        </w:rPr>
+        <w:t>WorldWinner</w:t>
+      </w:r>
+      <w:proofErr w:type="spellEnd"/>
+      <w:r>
+        <w:rPr>
+          <w:rFonts w:asciiTheme="majorHAnsi" w:hAnsiTheme="majorHAnsi"/>
+          <w:sz w:val="18"/>
+          <w:szCs w:val="18"/>
+          <w:lang w:eastAsia="es-CO"/>
+        </w:rPr>
+        <w:t xml:space="preserve"> app</w:t>
       </w:r>
       <w:r>
         <w:rPr>
@@ -1619,92 +1674,16 @@
           <w:szCs w:val="18"/>
           <w:lang w:eastAsia="es-CO"/>
         </w:rPr>
-        <w:t>Maintain and update code written by third</w:t>
-      </w:r>
-      <w:r>
-        <w:rPr>
-          <w:rFonts w:asciiTheme="majorHAnsi" w:hAnsiTheme="majorHAnsi"/>
-          <w:sz w:val="18"/>
-          <w:szCs w:val="18"/>
-          <w:lang w:eastAsia="es-CO"/>
-        </w:rPr>
-        <w:t>-</w:t>
-      </w:r>
-      <w:r>
-        <w:rPr>
-          <w:rFonts w:asciiTheme="majorHAnsi" w:hAnsiTheme="majorHAnsi"/>
-          <w:sz w:val="18"/>
-          <w:szCs w:val="18"/>
-          <w:lang w:eastAsia="es-CO"/>
-        </w:rPr>
-        <w:t>party</w:t>
-      </w:r>
-      <w:r>
-        <w:rPr>
-          <w:rFonts w:asciiTheme="majorHAnsi" w:hAnsiTheme="majorHAnsi"/>
-          <w:sz w:val="18"/>
-          <w:szCs w:val="18"/>
-          <w:lang w:eastAsia="es-CO"/>
-        </w:rPr>
-        <w:tab/>
-        <w:t>contractors.</w:t>
+        <w:t>Give support to different HTML5 games.</w:t>
       </w:r>
     </w:p>
     <w:p>
       <w:pPr>
-        <w:pStyle w:val="Prrafodelista"/>
-        <w:numPr>
-          <w:ilvl w:val="0"/>
-          <w:numId w:val="21"/>
-        </w:numPr>
-        <w:rPr>
-          <w:rFonts w:asciiTheme="majorHAnsi" w:hAnsiTheme="majorHAnsi"/>
-          <w:sz w:val="18"/>
-          <w:szCs w:val="18"/>
-          <w:lang w:eastAsia="es-CO"/>
-        </w:rPr>
-      </w:pPr>
-      <w:r>
-        <w:rPr>
-          <w:rFonts w:asciiTheme="majorHAnsi" w:hAnsiTheme="majorHAnsi"/>
-          <w:sz w:val="18"/>
-          <w:szCs w:val="18"/>
-          <w:lang w:eastAsia="es-CO"/>
-        </w:rPr>
-        <w:t xml:space="preserve">Part of the team who developed </w:t>
-      </w:r>
-      <w:r>
-        <w:rPr>
-          <w:rFonts w:asciiTheme="majorHAnsi" w:hAnsiTheme="majorHAnsi"/>
-          <w:i/>
-          <w:sz w:val="18"/>
-          <w:szCs w:val="18"/>
-          <w:lang w:eastAsia="es-CO"/>
-        </w:rPr>
-        <w:t>Pu</w:t>
-      </w:r>
-      <w:r>
-        <w:rPr>
-          <w:rFonts w:asciiTheme="majorHAnsi" w:hAnsiTheme="majorHAnsi"/>
-          <w:i/>
-          <w:sz w:val="18"/>
-          <w:szCs w:val="18"/>
-          <w:lang w:eastAsia="es-CO"/>
-        </w:rPr>
-        <w:t>ppet Kings.</w:t>
-      </w:r>
-    </w:p>
-    <w:p>
-      <w:pPr>
         <w:pStyle w:val="Normal1"/>
-        <w:tabs>
-          <w:tab w:val="right" w:pos="10800"/>
-        </w:tabs>
         <w:spacing w:line="240" w:lineRule="auto"/>
         <w:rPr>
           <w:rFonts w:asciiTheme="majorHAnsi" w:eastAsia="Ubuntu" w:hAnsiTheme="majorHAnsi"/>
           <w:b/>
-          <w:i/>
           <w:sz w:val="18"/>
           <w:szCs w:val="18"/>
         </w:rPr>
@@ -1737,7 +1716,7 @@
           <w:sz w:val="20"/>
           <w:szCs w:val="18"/>
         </w:rPr>
-        <w:t>Gameplay and UI Programmer,</w:t>
+        <w:t>Software Engineer</w:t>
       </w:r>
       <w:r>
         <w:rPr>
@@ -1746,31 +1725,27 @@
           <w:sz w:val="20"/>
           <w:szCs w:val="18"/>
         </w:rPr>
+        <w:t>,</w:t>
+      </w:r>
+      <w:r>
+        <w:rPr>
+          <w:rFonts w:asciiTheme="majorHAnsi" w:eastAsia="Ubuntu" w:hAnsiTheme="majorHAnsi"/>
+          <w:b/>
+          <w:sz w:val="18"/>
+          <w:szCs w:val="18"/>
+        </w:rPr>
         <w:t xml:space="preserve"> </w:t>
       </w:r>
-      <w:proofErr w:type="spellStart"/>
       <w:r>
         <w:rPr>
           <w:rFonts w:asciiTheme="majorHAnsi" w:hAnsiTheme="majorHAnsi"/>
           <w:b/>
           <w:i/>
-          <w:sz w:val="20"/>
-          <w:szCs w:val="18"/>
-          <w:lang w:eastAsia="es-CO"/>
-        </w:rPr>
-        <w:t>Cocodrilo</w:t>
-      </w:r>
-      <w:proofErr w:type="spellEnd"/>
-      <w:r>
-        <w:rPr>
-          <w:rFonts w:asciiTheme="majorHAnsi" w:hAnsiTheme="majorHAnsi"/>
-          <w:b/>
-          <w:i/>
-          <w:sz w:val="20"/>
-          <w:szCs w:val="18"/>
-          <w:lang w:eastAsia="es-CO"/>
-        </w:rPr>
-        <w:t xml:space="preserve"> Dog Games</w:t>
+          <w:sz w:val="18"/>
+          <w:szCs w:val="18"/>
+          <w:lang w:eastAsia="es-CO"/>
+        </w:rPr>
+        <w:t>Timba Games</w:t>
       </w:r>
       <w:r>
         <w:rPr>
@@ -1790,7 +1765,7 @@
           <w:sz w:val="16"/>
           <w:szCs w:val="18"/>
         </w:rPr>
-        <w:t>08/</w:t>
+        <w:t>12/</w:t>
       </w:r>
       <w:r>
         <w:rPr>
@@ -1810,7 +1785,7 @@
           <w:sz w:val="16"/>
           <w:szCs w:val="18"/>
         </w:rPr>
-        <w:t>12/</w:t>
+        <w:t>03/2018</w:t>
       </w:r>
       <w:r>
         <w:rPr>
@@ -1820,7 +1795,7 @@
           <w:sz w:val="16"/>
           <w:szCs w:val="18"/>
         </w:rPr>
-        <w:t xml:space="preserve">2016: </w:t>
+        <w:t xml:space="preserve">: </w:t>
       </w:r>
       <w:r>
         <w:rPr>
@@ -1829,7 +1804,7 @@
           <w:sz w:val="16"/>
           <w:szCs w:val="18"/>
         </w:rPr>
-        <w:t>Remote</w:t>
+        <w:t>Onsite</w:t>
       </w:r>
     </w:p>
     <w:p>
@@ -1853,17 +1828,7 @@
           <w:szCs w:val="18"/>
           <w:lang w:eastAsia="es-CO"/>
         </w:rPr>
-        <w:t xml:space="preserve">Part of the team who developed </w:t>
-      </w:r>
-      <w:r>
-        <w:rPr>
-          <w:rFonts w:asciiTheme="majorHAnsi" w:hAnsiTheme="majorHAnsi"/>
-          <w:i/>
-          <w:sz w:val="18"/>
-          <w:szCs w:val="18"/>
-          <w:lang w:eastAsia="es-CO"/>
-        </w:rPr>
-        <w:t>Moana: Rhythm Run</w:t>
+        <w:t>Develop gameplay features for multiple work for hire projects</w:t>
       </w:r>
       <w:r>
         <w:rPr>
@@ -1877,12 +1842,63 @@
     </w:p>
     <w:p>
       <w:pPr>
-        <w:rPr>
-          <w:rFonts w:asciiTheme="majorHAnsi" w:hAnsiTheme="majorHAnsi"/>
-          <w:b/>
-          <w:sz w:val="18"/>
-          <w:szCs w:val="18"/>
-          <w:lang w:eastAsia="es-CO"/>
+        <w:pStyle w:val="Prrafodelista"/>
+        <w:numPr>
+          <w:ilvl w:val="0"/>
+          <w:numId w:val="21"/>
+        </w:numPr>
+        <w:rPr>
+          <w:rFonts w:asciiTheme="majorHAnsi" w:hAnsiTheme="majorHAnsi"/>
+          <w:sz w:val="18"/>
+          <w:szCs w:val="18"/>
+          <w:lang w:eastAsia="es-CO"/>
+        </w:rPr>
+      </w:pPr>
+      <w:bookmarkStart w:id="0" w:name="_GoBack"/>
+      <w:bookmarkEnd w:id="0"/>
+      <w:r>
+        <w:rPr>
+          <w:rFonts w:asciiTheme="majorHAnsi" w:hAnsiTheme="majorHAnsi"/>
+          <w:sz w:val="18"/>
+          <w:szCs w:val="18"/>
+          <w:lang w:eastAsia="es-CO"/>
+        </w:rPr>
+        <w:t xml:space="preserve">Part of the team who developed </w:t>
+      </w:r>
+      <w:r>
+        <w:rPr>
+          <w:rFonts w:asciiTheme="majorHAnsi" w:hAnsiTheme="majorHAnsi"/>
+          <w:i/>
+          <w:sz w:val="18"/>
+          <w:szCs w:val="18"/>
+          <w:lang w:eastAsia="es-CO"/>
+        </w:rPr>
+        <w:t>Pu</w:t>
+      </w:r>
+      <w:r>
+        <w:rPr>
+          <w:rFonts w:asciiTheme="majorHAnsi" w:hAnsiTheme="majorHAnsi"/>
+          <w:i/>
+          <w:sz w:val="18"/>
+          <w:szCs w:val="18"/>
+          <w:lang w:eastAsia="es-CO"/>
+        </w:rPr>
+        <w:t>ppet Kings.</w:t>
+      </w:r>
+    </w:p>
+    <w:p>
+      <w:pPr>
+        <w:pStyle w:val="Normal1"/>
+        <w:tabs>
+          <w:tab w:val="right" w:pos="10800"/>
+        </w:tabs>
+        <w:spacing w:line="240" w:lineRule="auto"/>
+        <w:rPr>
+          <w:rFonts w:asciiTheme="majorHAnsi" w:eastAsia="Ubuntu" w:hAnsiTheme="majorHAnsi"/>
+          <w:b/>
+          <w:i/>
+          <w:sz w:val="18"/>
+          <w:szCs w:val="18"/>
         </w:rPr>
       </w:pPr>
     </w:p>
@@ -1913,29 +1929,40 @@
           <w:sz w:val="20"/>
           <w:szCs w:val="18"/>
         </w:rPr>
-        <w:t>Software Engineer - Game Programmer and Tools Programmer</w:t>
-      </w:r>
+        <w:t>Gameplay and UI Programmer,</w:t>
+      </w:r>
+      <w:r>
+        <w:rPr>
+          <w:rFonts w:asciiTheme="majorHAnsi" w:eastAsia="Ubuntu" w:hAnsiTheme="majorHAnsi"/>
+          <w:b/>
+          <w:sz w:val="20"/>
+          <w:szCs w:val="18"/>
+        </w:rPr>
+        <w:t xml:space="preserve"> </w:t>
+      </w:r>
+      <w:proofErr w:type="spellStart"/>
       <w:r>
         <w:rPr>
           <w:rFonts w:asciiTheme="majorHAnsi" w:hAnsiTheme="majorHAnsi"/>
           <w:b/>
           <w:i/>
-          <w:sz w:val="18"/>
-          <w:szCs w:val="18"/>
-          <w:lang w:eastAsia="es-CO"/>
-        </w:rPr>
-        <w:t xml:space="preserve"> </w:t>
-      </w:r>
+          <w:sz w:val="20"/>
+          <w:szCs w:val="18"/>
+          <w:lang w:eastAsia="es-CO"/>
+        </w:rPr>
+        <w:t>Cocodrilo</w:t>
+      </w:r>
+      <w:proofErr w:type="spellEnd"/>
       <w:r>
         <w:rPr>
           <w:rFonts w:asciiTheme="majorHAnsi" w:hAnsiTheme="majorHAnsi"/>
           <w:b/>
           <w:i/>
-          <w:sz w:val="18"/>
-          <w:szCs w:val="18"/>
-          <w:lang w:eastAsia="es-CO"/>
-        </w:rPr>
-        <w:t>– Rainbow Tree Inc.</w:t>
+          <w:sz w:val="20"/>
+          <w:szCs w:val="18"/>
+          <w:lang w:eastAsia="es-CO"/>
+        </w:rPr>
+        <w:t xml:space="preserve"> Dog Games</w:t>
       </w:r>
       <w:r>
         <w:rPr>
@@ -1955,7 +1982,7 @@
           <w:sz w:val="16"/>
           <w:szCs w:val="18"/>
         </w:rPr>
-        <w:t>10/</w:t>
+        <w:t>08/</w:t>
       </w:r>
       <w:r>
         <w:rPr>
@@ -1965,7 +1992,7 @@
           <w:sz w:val="16"/>
           <w:szCs w:val="18"/>
         </w:rPr>
-        <w:t>201</w:t>
+        <w:t xml:space="preserve">2016 – </w:t>
       </w:r>
       <w:r>
         <w:rPr>
@@ -1975,7 +2002,7 @@
           <w:sz w:val="16"/>
           <w:szCs w:val="18"/>
         </w:rPr>
-        <w:t xml:space="preserve">5 </w:t>
+        <w:t>12/</w:t>
       </w:r>
       <w:r>
         <w:rPr>
@@ -1985,36 +2012,16 @@
           <w:sz w:val="16"/>
           <w:szCs w:val="18"/>
         </w:rPr>
-        <w:t>–</w:t>
-      </w:r>
-      <w:r>
-        <w:rPr>
-          <w:rFonts w:asciiTheme="majorHAnsi" w:eastAsia="Ubuntu" w:hAnsiTheme="majorHAnsi"/>
-          <w:b/>
+        <w:t xml:space="preserve">2016: </w:t>
+      </w:r>
+      <w:r>
+        <w:rPr>
+          <w:rFonts w:asciiTheme="majorHAnsi" w:eastAsia="Ubuntu" w:hAnsiTheme="majorHAnsi"/>
           <w:i/>
           <w:sz w:val="16"/>
           <w:szCs w:val="18"/>
         </w:rPr>
-        <w:t xml:space="preserve"> 11/</w:t>
-      </w:r>
-      <w:r>
-        <w:rPr>
-          <w:rFonts w:asciiTheme="majorHAnsi" w:eastAsia="Ubuntu" w:hAnsiTheme="majorHAnsi"/>
-          <w:b/>
-          <w:i/>
-          <w:sz w:val="16"/>
-          <w:szCs w:val="18"/>
-        </w:rPr>
-        <w:t xml:space="preserve">2016: </w:t>
-      </w:r>
-      <w:r>
-        <w:rPr>
-          <w:rFonts w:asciiTheme="majorHAnsi" w:eastAsia="Ubuntu" w:hAnsiTheme="majorHAnsi"/>
-          <w:i/>
-          <w:sz w:val="16"/>
-          <w:szCs w:val="18"/>
-        </w:rPr>
-        <w:t>Onsite</w:t>
+        <w:t>Remote</w:t>
       </w:r>
     </w:p>
     <w:p>
@@ -2038,97 +2045,17 @@
           <w:szCs w:val="18"/>
           <w:lang w:eastAsia="es-CO"/>
         </w:rPr>
-        <w:t xml:space="preserve">50+ published web games </w:t>
-      </w:r>
-      <w:r>
-        <w:rPr>
-          <w:rFonts w:asciiTheme="majorHAnsi" w:hAnsiTheme="majorHAnsi"/>
-          <w:sz w:val="18"/>
-          <w:szCs w:val="18"/>
-          <w:lang w:eastAsia="es-CO"/>
-        </w:rPr>
-        <w:t>for</w:t>
-      </w:r>
-      <w:r>
-        <w:rPr>
-          <w:rFonts w:asciiTheme="majorHAnsi" w:hAnsiTheme="majorHAnsi"/>
-          <w:sz w:val="18"/>
-          <w:szCs w:val="18"/>
-          <w:lang w:eastAsia="es-CO"/>
-        </w:rPr>
-        <w:t xml:space="preserve"> </w:t>
-      </w:r>
-      <w:r>
-        <w:rPr>
-          <w:rFonts w:asciiTheme="majorHAnsi" w:hAnsiTheme="majorHAnsi"/>
-          <w:sz w:val="18"/>
-          <w:szCs w:val="18"/>
-          <w:lang w:eastAsia="es-CO"/>
-        </w:rPr>
-        <w:t xml:space="preserve">the </w:t>
-      </w:r>
-      <w:r>
-        <w:rPr>
-          <w:rFonts w:asciiTheme="majorHAnsi" w:hAnsiTheme="majorHAnsi"/>
-          <w:sz w:val="18"/>
-          <w:szCs w:val="18"/>
-          <w:lang w:eastAsia="es-CO"/>
-        </w:rPr>
-        <w:t>Web</w:t>
-      </w:r>
-      <w:r>
-        <w:rPr>
-          <w:rFonts w:asciiTheme="majorHAnsi" w:hAnsiTheme="majorHAnsi"/>
-          <w:sz w:val="18"/>
-          <w:szCs w:val="18"/>
-          <w:lang w:eastAsia="es-CO"/>
-        </w:rPr>
-        <w:t>, Android and iOS platforms</w:t>
-      </w:r>
-      <w:r>
-        <w:rPr>
-          <w:rFonts w:asciiTheme="majorHAnsi" w:hAnsiTheme="majorHAnsi"/>
-          <w:sz w:val="18"/>
-          <w:szCs w:val="18"/>
-          <w:lang w:eastAsia="es-CO"/>
-        </w:rPr>
-        <w:t xml:space="preserve"> </w:t>
-      </w:r>
-      <w:r>
-        <w:rPr>
-          <w:rFonts w:asciiTheme="majorHAnsi" w:hAnsiTheme="majorHAnsi"/>
-          <w:sz w:val="18"/>
-          <w:szCs w:val="18"/>
-          <w:lang w:eastAsia="es-CO"/>
-        </w:rPr>
-        <w:t>at</w:t>
-      </w:r>
-      <w:r>
-        <w:rPr>
-          <w:rFonts w:asciiTheme="majorHAnsi" w:hAnsiTheme="majorHAnsi"/>
-          <w:sz w:val="18"/>
-          <w:szCs w:val="18"/>
-          <w:lang w:eastAsia="es-CO"/>
-        </w:rPr>
-        <w:t xml:space="preserve"> the </w:t>
-      </w:r>
-      <w:r>
-        <w:rPr>
-          <w:rFonts w:asciiTheme="majorHAnsi" w:hAnsiTheme="majorHAnsi"/>
-          <w:sz w:val="18"/>
-          <w:szCs w:val="18"/>
-          <w:lang w:eastAsia="es-CO"/>
-        </w:rPr>
-        <w:t>arbolabc.com</w:t>
-      </w:r>
-      <w:r>
-        <w:rPr>
-          <w:rFonts w:asciiTheme="majorHAnsi" w:hAnsiTheme="majorHAnsi"/>
-          <w:sz w:val="18"/>
-          <w:szCs w:val="18"/>
-          <w:lang w:eastAsia="es-CO"/>
-        </w:rPr>
-        <w:t xml:space="preserve"> games portal</w:t>
+        <w:t xml:space="preserve">Part of the team who developed </w:t>
+      </w:r>
+      <w:r>
+        <w:rPr>
+          <w:rFonts w:asciiTheme="majorHAnsi" w:hAnsiTheme="majorHAnsi"/>
+          <w:i/>
+          <w:sz w:val="18"/>
+          <w:szCs w:val="18"/>
+          <w:lang w:eastAsia="es-CO"/>
+        </w:rPr>
+        <w:t>Moana: Rhythm Run</w:t>
       </w:r>
       <w:r>
         <w:rPr>
@@ -2142,116 +2069,9 @@
     </w:p>
     <w:p>
       <w:pPr>
-        <w:pStyle w:val="Prrafodelista"/>
-        <w:numPr>
-          <w:ilvl w:val="0"/>
-          <w:numId w:val="21"/>
-        </w:numPr>
-        <w:rPr>
-          <w:rFonts w:asciiTheme="majorHAnsi" w:hAnsiTheme="majorHAnsi"/>
-          <w:sz w:val="18"/>
-          <w:szCs w:val="18"/>
-          <w:lang w:eastAsia="es-CO"/>
-        </w:rPr>
-      </w:pPr>
-      <w:r>
-        <w:rPr>
-          <w:rFonts w:asciiTheme="majorHAnsi" w:hAnsiTheme="majorHAnsi"/>
-          <w:sz w:val="18"/>
-          <w:szCs w:val="18"/>
-          <w:lang w:eastAsia="es-CO"/>
-        </w:rPr>
-        <w:t>Developed different in-house tools to reduce workflow time.</w:t>
-      </w:r>
-    </w:p>
-    <w:p>
-      <w:pPr>
-        <w:pStyle w:val="Prrafodelista"/>
-        <w:numPr>
-          <w:ilvl w:val="0"/>
-          <w:numId w:val="21"/>
-        </w:numPr>
-        <w:rPr>
-          <w:rFonts w:asciiTheme="majorHAnsi" w:hAnsiTheme="majorHAnsi"/>
-          <w:sz w:val="18"/>
-          <w:szCs w:val="18"/>
-          <w:lang w:eastAsia="es-CO"/>
-        </w:rPr>
-      </w:pPr>
-      <w:r>
-        <w:rPr>
-          <w:rFonts w:asciiTheme="majorHAnsi" w:hAnsiTheme="majorHAnsi"/>
-          <w:sz w:val="18"/>
-          <w:szCs w:val="18"/>
-          <w:lang w:eastAsia="es-CO"/>
-        </w:rPr>
-        <w:t>Contributed to allow a Multi-Resolution compatibility between different devices and browsers.</w:t>
-      </w:r>
-    </w:p>
-    <w:p>
-      <w:pPr>
-        <w:pStyle w:val="Prrafodelista"/>
-        <w:numPr>
-          <w:ilvl w:val="0"/>
-          <w:numId w:val="21"/>
-        </w:numPr>
-        <w:rPr>
-          <w:rFonts w:asciiTheme="majorHAnsi" w:hAnsiTheme="majorHAnsi"/>
-          <w:sz w:val="18"/>
-          <w:szCs w:val="18"/>
-          <w:lang w:eastAsia="es-CO"/>
-        </w:rPr>
-      </w:pPr>
-      <w:r>
-        <w:rPr>
-          <w:rFonts w:asciiTheme="majorHAnsi" w:hAnsiTheme="majorHAnsi"/>
-          <w:sz w:val="18"/>
-          <w:szCs w:val="18"/>
-          <w:lang w:eastAsia="es-CO"/>
-        </w:rPr>
-        <w:t>Evaluate</w:t>
-      </w:r>
-      <w:r>
-        <w:rPr>
-          <w:rFonts w:asciiTheme="majorHAnsi" w:hAnsiTheme="majorHAnsi"/>
-          <w:sz w:val="18"/>
-          <w:szCs w:val="18"/>
-          <w:lang w:eastAsia="es-CO"/>
-        </w:rPr>
-        <w:t>d</w:t>
-      </w:r>
-      <w:r>
-        <w:rPr>
-          <w:rFonts w:asciiTheme="majorHAnsi" w:hAnsiTheme="majorHAnsi"/>
-          <w:sz w:val="18"/>
-          <w:szCs w:val="18"/>
-          <w:lang w:eastAsia="es-CO"/>
-        </w:rPr>
-        <w:t xml:space="preserve"> new technologies an</w:t>
-      </w:r>
-      <w:r>
-        <w:rPr>
-          <w:rFonts w:asciiTheme="majorHAnsi" w:hAnsiTheme="majorHAnsi"/>
-          <w:sz w:val="18"/>
-          <w:szCs w:val="18"/>
-          <w:lang w:eastAsia="es-CO"/>
-        </w:rPr>
-        <w:t>d summarized the ones that work</w:t>
-      </w:r>
-      <w:r>
-        <w:rPr>
-          <w:rFonts w:asciiTheme="majorHAnsi" w:hAnsiTheme="majorHAnsi"/>
-          <w:sz w:val="18"/>
-          <w:szCs w:val="18"/>
-          <w:lang w:eastAsia="es-CO"/>
-        </w:rPr>
-        <w:t xml:space="preserve"> better for the games and apps to be developed.</w:t>
-      </w:r>
-    </w:p>
-    <w:p>
-      <w:pPr>
-        <w:rPr>
-          <w:rFonts w:asciiTheme="majorHAnsi" w:hAnsiTheme="majorHAnsi"/>
+        <w:rPr>
+          <w:rFonts w:asciiTheme="majorHAnsi" w:hAnsiTheme="majorHAnsi"/>
+          <w:b/>
           <w:sz w:val="18"/>
           <w:szCs w:val="18"/>
           <w:lang w:eastAsia="es-CO"/>
@@ -2271,7 +2091,9 @@
         <w:spacing w:line="240" w:lineRule="auto"/>
         <w:ind w:hanging="359"/>
         <w:rPr>
-          <w:rFonts w:asciiTheme="majorHAnsi" w:hAnsiTheme="majorHAnsi"/>
+          <w:rFonts w:asciiTheme="majorHAnsi" w:eastAsia="Ubuntu" w:hAnsiTheme="majorHAnsi"/>
+          <w:b/>
+          <w:i/>
           <w:sz w:val="18"/>
           <w:szCs w:val="18"/>
         </w:rPr>
@@ -2283,9 +2105,8 @@
           <w:sz w:val="20"/>
           <w:szCs w:val="18"/>
         </w:rPr>
-        <w:t xml:space="preserve">Gameplay and Unity Editor Tools Programmer (Intern), </w:t>
-      </w:r>
-      <w:proofErr w:type="spellStart"/>
+        <w:t>Software Engineer - Game Programmer and Tools Programmer</w:t>
+      </w:r>
       <w:r>
         <w:rPr>
           <w:rFonts w:asciiTheme="majorHAnsi" w:hAnsiTheme="majorHAnsi"/>
@@ -2295,23 +2116,26 @@
           <w:szCs w:val="18"/>
           <w:lang w:eastAsia="es-CO"/>
         </w:rPr>
-        <w:t>Cocodrilo</w:t>
-      </w:r>
-      <w:proofErr w:type="spellEnd"/>
-      <w:r>
-        <w:rPr>
-          <w:rFonts w:asciiTheme="majorHAnsi" w:eastAsia="Ubuntu" w:hAnsiTheme="majorHAnsi"/>
-          <w:b/>
-          <w:sz w:val="18"/>
-          <w:szCs w:val="18"/>
-        </w:rPr>
-        <w:t xml:space="preserve"> Dog Games</w:t>
-      </w:r>
-      <w:r>
-        <w:rPr>
-          <w:rFonts w:asciiTheme="majorHAnsi" w:eastAsia="Ubuntu" w:hAnsiTheme="majorHAnsi"/>
-          <w:sz w:val="18"/>
-          <w:szCs w:val="18"/>
+        <w:t xml:space="preserve"> </w:t>
+      </w:r>
+      <w:r>
+        <w:rPr>
+          <w:rFonts w:asciiTheme="majorHAnsi" w:hAnsiTheme="majorHAnsi"/>
+          <w:b/>
+          <w:i/>
+          <w:sz w:val="18"/>
+          <w:szCs w:val="18"/>
+          <w:lang w:eastAsia="es-CO"/>
+        </w:rPr>
+        <w:t>– Rainbow Tree Inc.</w:t>
+      </w:r>
+      <w:r>
+        <w:rPr>
+          <w:rFonts w:asciiTheme="majorHAnsi" w:hAnsiTheme="majorHAnsi"/>
+          <w:b/>
+          <w:sz w:val="18"/>
+          <w:szCs w:val="18"/>
+          <w:lang w:eastAsia="es-CO"/>
         </w:rPr>
         <w:tab/>
       </w:r>
@@ -2323,7 +2147,7 @@
           <w:sz w:val="16"/>
           <w:szCs w:val="18"/>
         </w:rPr>
-        <w:t>02/</w:t>
+        <w:t>10/</w:t>
       </w:r>
       <w:r>
         <w:rPr>
@@ -2343,7 +2167,7 @@
           <w:sz w:val="16"/>
           <w:szCs w:val="18"/>
         </w:rPr>
-        <w:t>5</w:t>
+        <w:t xml:space="preserve">5 </w:t>
       </w:r>
       <w:r>
         <w:rPr>
@@ -2353,7 +2177,7 @@
           <w:sz w:val="16"/>
           <w:szCs w:val="18"/>
         </w:rPr>
-        <w:t xml:space="preserve"> </w:t>
+        <w:t>–</w:t>
       </w:r>
       <w:r>
         <w:rPr>
@@ -2363,7 +2187,7 @@
           <w:sz w:val="16"/>
           <w:szCs w:val="18"/>
         </w:rPr>
-        <w:t>–</w:t>
+        <w:t xml:space="preserve"> 11/</w:t>
       </w:r>
       <w:r>
         <w:rPr>
@@ -2373,37 +2197,7 @@
           <w:sz w:val="16"/>
           <w:szCs w:val="18"/>
         </w:rPr>
-        <w:t xml:space="preserve"> </w:t>
-      </w:r>
-      <w:r>
-        <w:rPr>
-          <w:rFonts w:asciiTheme="majorHAnsi" w:eastAsia="Ubuntu" w:hAnsiTheme="majorHAnsi"/>
-          <w:b/>
-          <w:i/>
-          <w:sz w:val="16"/>
-          <w:szCs w:val="18"/>
-        </w:rPr>
-        <w:t>08/</w:t>
-      </w:r>
-      <w:r>
-        <w:rPr>
-          <w:rFonts w:asciiTheme="majorHAnsi" w:eastAsia="Ubuntu" w:hAnsiTheme="majorHAnsi"/>
-          <w:b/>
-          <w:i/>
-          <w:sz w:val="16"/>
-          <w:szCs w:val="18"/>
-        </w:rPr>
-        <w:t>2015</w:t>
-      </w:r>
-      <w:r>
-        <w:rPr>
-          <w:rFonts w:asciiTheme="majorHAnsi" w:eastAsia="Ubuntu" w:hAnsiTheme="majorHAnsi"/>
-          <w:b/>
-          <w:i/>
-          <w:sz w:val="16"/>
-          <w:szCs w:val="18"/>
-        </w:rPr>
-        <w:t xml:space="preserve">: </w:t>
+        <w:t xml:space="preserve">2016: </w:t>
       </w:r>
       <w:r>
         <w:rPr>
@@ -2436,7 +2230,106 @@
           <w:szCs w:val="18"/>
           <w:lang w:eastAsia="es-CO"/>
         </w:rPr>
-        <w:t>Programmed an Animations Memory System to support blending and rewinding animations of previous actions.</w:t>
+        <w:t xml:space="preserve">50+ published web games </w:t>
+      </w:r>
+      <w:r>
+        <w:rPr>
+          <w:rFonts w:asciiTheme="majorHAnsi" w:hAnsiTheme="majorHAnsi"/>
+          <w:sz w:val="18"/>
+          <w:szCs w:val="18"/>
+          <w:lang w:eastAsia="es-CO"/>
+        </w:rPr>
+        <w:t>for</w:t>
+      </w:r>
+      <w:r>
+        <w:rPr>
+          <w:rFonts w:asciiTheme="majorHAnsi" w:hAnsiTheme="majorHAnsi"/>
+          <w:sz w:val="18"/>
+          <w:szCs w:val="18"/>
+          <w:lang w:eastAsia="es-CO"/>
+        </w:rPr>
+        <w:t xml:space="preserve"> </w:t>
+      </w:r>
+      <w:r>
+        <w:rPr>
+          <w:rFonts w:asciiTheme="majorHAnsi" w:hAnsiTheme="majorHAnsi"/>
+          <w:sz w:val="18"/>
+          <w:szCs w:val="18"/>
+          <w:lang w:eastAsia="es-CO"/>
+        </w:rPr>
+        <w:t xml:space="preserve">the </w:t>
+      </w:r>
+      <w:r>
+        <w:rPr>
+          <w:rFonts w:asciiTheme="majorHAnsi" w:hAnsiTheme="majorHAnsi"/>
+          <w:sz w:val="18"/>
+          <w:szCs w:val="18"/>
+          <w:lang w:eastAsia="es-CO"/>
+        </w:rPr>
+        <w:t>Web</w:t>
+      </w:r>
+      <w:r>
+        <w:rPr>
+          <w:rFonts w:asciiTheme="majorHAnsi" w:hAnsiTheme="majorHAnsi"/>
+          <w:sz w:val="18"/>
+          <w:szCs w:val="18"/>
+          <w:lang w:eastAsia="es-CO"/>
+        </w:rPr>
+        <w:t>, Android and iOS platforms</w:t>
+      </w:r>
+      <w:r>
+        <w:rPr>
+          <w:rFonts w:asciiTheme="majorHAnsi" w:hAnsiTheme="majorHAnsi"/>
+          <w:sz w:val="18"/>
+          <w:szCs w:val="18"/>
+          <w:lang w:eastAsia="es-CO"/>
+        </w:rPr>
+        <w:t xml:space="preserve"> </w:t>
+      </w:r>
+      <w:r>
+        <w:rPr>
+          <w:rFonts w:asciiTheme="majorHAnsi" w:hAnsiTheme="majorHAnsi"/>
+          <w:sz w:val="18"/>
+          <w:szCs w:val="18"/>
+          <w:lang w:eastAsia="es-CO"/>
+        </w:rPr>
+        <w:t>at</w:t>
+      </w:r>
+      <w:r>
+        <w:rPr>
+          <w:rFonts w:asciiTheme="majorHAnsi" w:hAnsiTheme="majorHAnsi"/>
+          <w:sz w:val="18"/>
+          <w:szCs w:val="18"/>
+          <w:lang w:eastAsia="es-CO"/>
+        </w:rPr>
+        <w:t xml:space="preserve"> the </w:t>
+      </w:r>
+      <w:r>
+        <w:rPr>
+          <w:rFonts w:asciiTheme="majorHAnsi" w:hAnsiTheme="majorHAnsi"/>
+          <w:sz w:val="18"/>
+          <w:szCs w:val="18"/>
+          <w:lang w:eastAsia="es-CO"/>
+        </w:rPr>
+        <w:t>arbolabc.com</w:t>
+      </w:r>
+      <w:r>
+        <w:rPr>
+          <w:rFonts w:asciiTheme="majorHAnsi" w:hAnsiTheme="majorHAnsi"/>
+          <w:sz w:val="18"/>
+          <w:szCs w:val="18"/>
+          <w:lang w:eastAsia="es-CO"/>
+        </w:rPr>
+        <w:t xml:space="preserve"> games portal</w:t>
+      </w:r>
+      <w:r>
+        <w:rPr>
+          <w:rFonts w:asciiTheme="majorHAnsi" w:hAnsiTheme="majorHAnsi"/>
+          <w:sz w:val="18"/>
+          <w:szCs w:val="18"/>
+          <w:lang w:eastAsia="es-CO"/>
+        </w:rPr>
+        <w:t>.</w:t>
       </w:r>
     </w:p>
     <w:p>
@@ -2460,7 +2353,7 @@
           <w:szCs w:val="18"/>
           <w:lang w:eastAsia="es-CO"/>
         </w:rPr>
-        <w:t>Worked on a Level Editor using the Unity Editor Extension Tools.</w:t>
+        <w:t>Developed different in-house tools to reduce workflow time.</w:t>
       </w:r>
     </w:p>
     <w:p>
@@ -2484,123 +2377,7 @@
           <w:szCs w:val="18"/>
           <w:lang w:eastAsia="es-CO"/>
         </w:rPr>
-        <w:t xml:space="preserve">Part of the team who developed </w:t>
-      </w:r>
-      <w:r>
-        <w:rPr>
-          <w:rFonts w:asciiTheme="majorHAnsi" w:hAnsiTheme="majorHAnsi"/>
-          <w:i/>
-          <w:sz w:val="18"/>
-          <w:szCs w:val="18"/>
-          <w:lang w:eastAsia="es-CO"/>
-        </w:rPr>
-        <w:t xml:space="preserve">Don </w:t>
-      </w:r>
-      <w:proofErr w:type="spellStart"/>
-      <w:r>
-        <w:rPr>
-          <w:rFonts w:asciiTheme="majorHAnsi" w:hAnsiTheme="majorHAnsi"/>
-          <w:i/>
-          <w:sz w:val="18"/>
-          <w:szCs w:val="18"/>
-          <w:lang w:eastAsia="es-CO"/>
-        </w:rPr>
-        <w:t>Tomate</w:t>
-      </w:r>
-      <w:proofErr w:type="spellEnd"/>
-      <w:r>
-        <w:rPr>
-          <w:rFonts w:asciiTheme="majorHAnsi" w:hAnsiTheme="majorHAnsi"/>
-          <w:i/>
-          <w:sz w:val="18"/>
-          <w:szCs w:val="18"/>
-          <w:lang w:eastAsia="es-CO"/>
-        </w:rPr>
-        <w:t xml:space="preserve"> y Las </w:t>
-      </w:r>
-      <w:proofErr w:type="spellStart"/>
-      <w:r>
-        <w:rPr>
-          <w:rFonts w:asciiTheme="majorHAnsi" w:hAnsiTheme="majorHAnsi"/>
-          <w:i/>
-          <w:sz w:val="18"/>
-          <w:szCs w:val="18"/>
-          <w:lang w:eastAsia="es-CO"/>
-        </w:rPr>
-        <w:t>Vocales</w:t>
-      </w:r>
-      <w:proofErr w:type="spellEnd"/>
-      <w:r>
-        <w:rPr>
-          <w:rFonts w:asciiTheme="majorHAnsi" w:hAnsiTheme="majorHAnsi"/>
-          <w:sz w:val="18"/>
-          <w:szCs w:val="18"/>
-          <w:lang w:eastAsia="es-CO"/>
-        </w:rPr>
-        <w:t xml:space="preserve"> </w:t>
-      </w:r>
-      <w:r>
-        <w:rPr>
-          <w:rFonts w:asciiTheme="majorHAnsi" w:hAnsiTheme="majorHAnsi"/>
-          <w:sz w:val="18"/>
-          <w:szCs w:val="18"/>
-          <w:lang w:eastAsia="es-CO"/>
-        </w:rPr>
-        <w:t xml:space="preserve">- </w:t>
-      </w:r>
-      <w:r>
-        <w:rPr>
-          <w:rFonts w:asciiTheme="majorHAnsi" w:hAnsiTheme="majorHAnsi"/>
-          <w:sz w:val="18"/>
-          <w:szCs w:val="18"/>
-          <w:lang w:eastAsia="es-CO"/>
-        </w:rPr>
-        <w:t xml:space="preserve">Android &amp; </w:t>
-      </w:r>
-      <w:r>
-        <w:rPr>
-          <w:rFonts w:asciiTheme="majorHAnsi" w:hAnsiTheme="majorHAnsi"/>
-          <w:sz w:val="18"/>
-          <w:szCs w:val="18"/>
-          <w:lang w:eastAsia="es-CO"/>
-        </w:rPr>
-        <w:t>iOS game</w:t>
-      </w:r>
-      <w:r>
-        <w:rPr>
-          <w:rFonts w:asciiTheme="majorHAnsi" w:hAnsiTheme="majorHAnsi"/>
-          <w:sz w:val="18"/>
-          <w:szCs w:val="18"/>
-          <w:lang w:eastAsia="es-CO"/>
-        </w:rPr>
-        <w:t xml:space="preserve"> (Published on Android – </w:t>
-      </w:r>
-      <w:r>
-        <w:rPr>
-          <w:rFonts w:asciiTheme="majorHAnsi" w:hAnsiTheme="majorHAnsi"/>
-          <w:sz w:val="18"/>
-          <w:szCs w:val="18"/>
-          <w:lang w:eastAsia="es-CO"/>
-        </w:rPr>
-        <w:t>S</w:t>
-      </w:r>
-      <w:r>
-        <w:rPr>
-          <w:rFonts w:asciiTheme="majorHAnsi" w:hAnsiTheme="majorHAnsi"/>
-          <w:sz w:val="18"/>
-          <w:szCs w:val="18"/>
-          <w:lang w:eastAsia="es-CO"/>
-        </w:rPr>
-        <w:t>oft launch)</w:t>
-      </w:r>
-      <w:r>
-        <w:rPr>
-          <w:rFonts w:asciiTheme="majorHAnsi" w:hAnsiTheme="majorHAnsi"/>
-          <w:sz w:val="18"/>
-          <w:szCs w:val="18"/>
-          <w:lang w:eastAsia="es-CO"/>
-        </w:rPr>
-        <w:t>.</w:t>
+        <w:t>Contributed to allow a Multi-Resolution compatibility between different devices and browsers.</w:t>
       </w:r>
     </w:p>
     <w:p>
@@ -2624,90 +2401,210 @@
           <w:szCs w:val="18"/>
           <w:lang w:eastAsia="es-CO"/>
         </w:rPr>
-        <w:t xml:space="preserve">Part of the team who developed </w:t>
-      </w:r>
-      <w:r>
-        <w:rPr>
-          <w:rFonts w:asciiTheme="majorHAnsi" w:hAnsiTheme="majorHAnsi"/>
+        <w:t>Evaluate</w:t>
+      </w:r>
+      <w:r>
+        <w:rPr>
+          <w:rFonts w:asciiTheme="majorHAnsi" w:hAnsiTheme="majorHAnsi"/>
+          <w:sz w:val="18"/>
+          <w:szCs w:val="18"/>
+          <w:lang w:eastAsia="es-CO"/>
+        </w:rPr>
+        <w:t>d</w:t>
+      </w:r>
+      <w:r>
+        <w:rPr>
+          <w:rFonts w:asciiTheme="majorHAnsi" w:hAnsiTheme="majorHAnsi"/>
+          <w:sz w:val="18"/>
+          <w:szCs w:val="18"/>
+          <w:lang w:eastAsia="es-CO"/>
+        </w:rPr>
+        <w:t xml:space="preserve"> new technologies an</w:t>
+      </w:r>
+      <w:r>
+        <w:rPr>
+          <w:rFonts w:asciiTheme="majorHAnsi" w:hAnsiTheme="majorHAnsi"/>
+          <w:sz w:val="18"/>
+          <w:szCs w:val="18"/>
+          <w:lang w:eastAsia="es-CO"/>
+        </w:rPr>
+        <w:t>d summarized the ones that work</w:t>
+      </w:r>
+      <w:r>
+        <w:rPr>
+          <w:rFonts w:asciiTheme="majorHAnsi" w:hAnsiTheme="majorHAnsi"/>
+          <w:sz w:val="18"/>
+          <w:szCs w:val="18"/>
+          <w:lang w:eastAsia="es-CO"/>
+        </w:rPr>
+        <w:t xml:space="preserve"> better for the games and apps to be developed.</w:t>
+      </w:r>
+    </w:p>
+    <w:p>
+      <w:pPr>
+        <w:rPr>
+          <w:rFonts w:asciiTheme="majorHAnsi" w:hAnsiTheme="majorHAnsi"/>
+          <w:sz w:val="18"/>
+          <w:szCs w:val="18"/>
+          <w:lang w:eastAsia="es-CO"/>
+        </w:rPr>
+      </w:pPr>
+    </w:p>
+    <w:p>
+      <w:pPr>
+        <w:pStyle w:val="Normal1"/>
+        <w:numPr>
+          <w:ilvl w:val="0"/>
+          <w:numId w:val="14"/>
+        </w:numPr>
+        <w:tabs>
+          <w:tab w:val="right" w:pos="10800"/>
+        </w:tabs>
+        <w:spacing w:line="240" w:lineRule="auto"/>
+        <w:ind w:hanging="359"/>
+        <w:rPr>
+          <w:rFonts w:asciiTheme="majorHAnsi" w:hAnsiTheme="majorHAnsi"/>
+          <w:sz w:val="18"/>
+          <w:szCs w:val="18"/>
+        </w:rPr>
+      </w:pPr>
+      <w:r>
+        <w:rPr>
+          <w:rFonts w:asciiTheme="majorHAnsi" w:eastAsia="Ubuntu" w:hAnsiTheme="majorHAnsi"/>
+          <w:b/>
+          <w:sz w:val="20"/>
+          <w:szCs w:val="18"/>
+        </w:rPr>
+        <w:t xml:space="preserve">Gameplay and Unity Editor Tools Programmer (Intern), </w:t>
+      </w:r>
+      <w:proofErr w:type="spellStart"/>
+      <w:r>
+        <w:rPr>
+          <w:rFonts w:asciiTheme="majorHAnsi" w:hAnsiTheme="majorHAnsi"/>
+          <w:b/>
           <w:i/>
           <w:sz w:val="18"/>
           <w:szCs w:val="18"/>
           <w:lang w:eastAsia="es-CO"/>
         </w:rPr>
-        <w:t>Beat Boy</w:t>
-      </w:r>
-      <w:r>
-        <w:rPr>
-          <w:rFonts w:asciiTheme="majorHAnsi" w:hAnsiTheme="majorHAnsi"/>
+        <w:t>Cocodrilo</w:t>
+      </w:r>
+      <w:proofErr w:type="spellEnd"/>
+      <w:r>
+        <w:rPr>
+          <w:rFonts w:asciiTheme="majorHAnsi" w:eastAsia="Ubuntu" w:hAnsiTheme="majorHAnsi"/>
+          <w:b/>
+          <w:sz w:val="18"/>
+          <w:szCs w:val="18"/>
+        </w:rPr>
+        <w:t xml:space="preserve"> Dog Games</w:t>
+      </w:r>
+      <w:r>
+        <w:rPr>
+          <w:rFonts w:asciiTheme="majorHAnsi" w:eastAsia="Ubuntu" w:hAnsiTheme="majorHAnsi"/>
+          <w:sz w:val="18"/>
+          <w:szCs w:val="18"/>
+        </w:rPr>
+        <w:tab/>
+      </w:r>
+      <w:r>
+        <w:rPr>
+          <w:rFonts w:asciiTheme="majorHAnsi" w:eastAsia="Ubuntu" w:hAnsiTheme="majorHAnsi"/>
+          <w:b/>
           <w:i/>
-          <w:sz w:val="18"/>
-          <w:szCs w:val="18"/>
-          <w:lang w:eastAsia="es-CO"/>
-        </w:rPr>
-        <w:t xml:space="preserve"> -</w:t>
-      </w:r>
-      <w:r>
-        <w:rPr>
-          <w:rFonts w:asciiTheme="majorHAnsi" w:hAnsiTheme="majorHAnsi"/>
-          <w:sz w:val="18"/>
-          <w:szCs w:val="18"/>
-          <w:lang w:eastAsia="es-CO"/>
-        </w:rPr>
-        <w:t xml:space="preserve"> Xbox One / PS4 / PC </w:t>
-      </w:r>
-      <w:r>
-        <w:rPr>
-          <w:rFonts w:asciiTheme="majorHAnsi" w:hAnsiTheme="majorHAnsi"/>
-          <w:sz w:val="18"/>
-          <w:szCs w:val="18"/>
-          <w:lang w:eastAsia="es-CO"/>
-        </w:rPr>
-        <w:t xml:space="preserve">– MAC </w:t>
-      </w:r>
-      <w:r>
-        <w:rPr>
-          <w:rFonts w:asciiTheme="majorHAnsi" w:hAnsiTheme="majorHAnsi"/>
-          <w:sz w:val="18"/>
-          <w:szCs w:val="18"/>
-          <w:lang w:eastAsia="es-CO"/>
-        </w:rPr>
-        <w:t>game</w:t>
-      </w:r>
-      <w:r>
-        <w:rPr>
-          <w:rFonts w:asciiTheme="majorHAnsi" w:hAnsiTheme="majorHAnsi"/>
-          <w:sz w:val="18"/>
-          <w:szCs w:val="18"/>
-          <w:lang w:eastAsia="es-CO"/>
-        </w:rPr>
-        <w:t xml:space="preserve"> (in production</w:t>
-      </w:r>
-      <w:r>
-        <w:rPr>
-          <w:rFonts w:asciiTheme="majorHAnsi" w:hAnsiTheme="majorHAnsi"/>
-          <w:sz w:val="18"/>
-          <w:szCs w:val="18"/>
-          <w:lang w:eastAsia="es-CO"/>
-        </w:rPr>
-        <w:t xml:space="preserve"> – Steam Greenlight</w:t>
-      </w:r>
-      <w:r>
-        <w:rPr>
-          <w:rFonts w:asciiTheme="majorHAnsi" w:hAnsiTheme="majorHAnsi"/>
-          <w:sz w:val="18"/>
-          <w:szCs w:val="18"/>
-          <w:lang w:eastAsia="es-CO"/>
-        </w:rPr>
-        <w:t>)</w:t>
-      </w:r>
-      <w:r>
-        <w:rPr>
-          <w:rFonts w:asciiTheme="majorHAnsi" w:hAnsiTheme="majorHAnsi"/>
-          <w:sz w:val="18"/>
-          <w:szCs w:val="18"/>
-          <w:lang w:eastAsia="es-CO"/>
-        </w:rPr>
-        <w:t>.</w:t>
+          <w:sz w:val="16"/>
+          <w:szCs w:val="18"/>
+        </w:rPr>
+        <w:t>02/</w:t>
+      </w:r>
+      <w:r>
+        <w:rPr>
+          <w:rFonts w:asciiTheme="majorHAnsi" w:eastAsia="Ubuntu" w:hAnsiTheme="majorHAnsi"/>
+          <w:b/>
+          <w:i/>
+          <w:sz w:val="16"/>
+          <w:szCs w:val="18"/>
+        </w:rPr>
+        <w:t>201</w:t>
+      </w:r>
+      <w:r>
+        <w:rPr>
+          <w:rFonts w:asciiTheme="majorHAnsi" w:eastAsia="Ubuntu" w:hAnsiTheme="majorHAnsi"/>
+          <w:b/>
+          <w:i/>
+          <w:sz w:val="16"/>
+          <w:szCs w:val="18"/>
+        </w:rPr>
+        <w:t>5</w:t>
+      </w:r>
+      <w:r>
+        <w:rPr>
+          <w:rFonts w:asciiTheme="majorHAnsi" w:eastAsia="Ubuntu" w:hAnsiTheme="majorHAnsi"/>
+          <w:b/>
+          <w:i/>
+          <w:sz w:val="16"/>
+          <w:szCs w:val="18"/>
+        </w:rPr>
+        <w:t xml:space="preserve"> </w:t>
+      </w:r>
+      <w:r>
+        <w:rPr>
+          <w:rFonts w:asciiTheme="majorHAnsi" w:eastAsia="Ubuntu" w:hAnsiTheme="majorHAnsi"/>
+          <w:b/>
+          <w:i/>
+          <w:sz w:val="16"/>
+          <w:szCs w:val="18"/>
+        </w:rPr>
+        <w:t>–</w:t>
+      </w:r>
+      <w:r>
+        <w:rPr>
+          <w:rFonts w:asciiTheme="majorHAnsi" w:eastAsia="Ubuntu" w:hAnsiTheme="majorHAnsi"/>
+          <w:b/>
+          <w:i/>
+          <w:sz w:val="16"/>
+          <w:szCs w:val="18"/>
+        </w:rPr>
+        <w:t xml:space="preserve"> </w:t>
+      </w:r>
+      <w:r>
+        <w:rPr>
+          <w:rFonts w:asciiTheme="majorHAnsi" w:eastAsia="Ubuntu" w:hAnsiTheme="majorHAnsi"/>
+          <w:b/>
+          <w:i/>
+          <w:sz w:val="16"/>
+          <w:szCs w:val="18"/>
+        </w:rPr>
+        <w:t>08/</w:t>
+      </w:r>
+      <w:r>
+        <w:rPr>
+          <w:rFonts w:asciiTheme="majorHAnsi" w:eastAsia="Ubuntu" w:hAnsiTheme="majorHAnsi"/>
+          <w:b/>
+          <w:i/>
+          <w:sz w:val="16"/>
+          <w:szCs w:val="18"/>
+        </w:rPr>
+        <w:t>2015</w:t>
+      </w:r>
+      <w:r>
+        <w:rPr>
+          <w:rFonts w:asciiTheme="majorHAnsi" w:eastAsia="Ubuntu" w:hAnsiTheme="majorHAnsi"/>
+          <w:b/>
+          <w:i/>
+          <w:sz w:val="16"/>
+          <w:szCs w:val="18"/>
+        </w:rPr>
+        <w:t xml:space="preserve">: </w:t>
+      </w:r>
+      <w:r>
+        <w:rPr>
+          <w:rFonts w:asciiTheme="majorHAnsi" w:eastAsia="Ubuntu" w:hAnsiTheme="majorHAnsi"/>
+          <w:i/>
+          <w:sz w:val="16"/>
+          <w:szCs w:val="18"/>
+        </w:rPr>
+        <w:t>Onsite</w:t>
       </w:r>
     </w:p>
     <w:p>
@@ -2731,9 +2628,56 @@
           <w:szCs w:val="18"/>
           <w:lang w:eastAsia="es-CO"/>
         </w:rPr>
+        <w:t>Programmed an Animations Memory System to support blending and rewinding animations of previous actions.</w:t>
+      </w:r>
+    </w:p>
+    <w:p>
+      <w:pPr>
+        <w:pStyle w:val="Prrafodelista"/>
+        <w:numPr>
+          <w:ilvl w:val="0"/>
+          <w:numId w:val="21"/>
+        </w:numPr>
+        <w:rPr>
+          <w:rFonts w:asciiTheme="majorHAnsi" w:hAnsiTheme="majorHAnsi"/>
+          <w:sz w:val="18"/>
+          <w:szCs w:val="18"/>
+          <w:lang w:eastAsia="es-CO"/>
+        </w:rPr>
+      </w:pPr>
+      <w:r>
+        <w:rPr>
+          <w:rFonts w:asciiTheme="majorHAnsi" w:hAnsiTheme="majorHAnsi"/>
+          <w:sz w:val="18"/>
+          <w:szCs w:val="18"/>
+          <w:lang w:eastAsia="es-CO"/>
+        </w:rPr>
+        <w:t>Worked on a Level Editor using the Unity Editor Extension Tools.</w:t>
+      </w:r>
+    </w:p>
+    <w:p>
+      <w:pPr>
+        <w:pStyle w:val="Prrafodelista"/>
+        <w:numPr>
+          <w:ilvl w:val="0"/>
+          <w:numId w:val="21"/>
+        </w:numPr>
+        <w:rPr>
+          <w:rFonts w:asciiTheme="majorHAnsi" w:hAnsiTheme="majorHAnsi"/>
+          <w:sz w:val="18"/>
+          <w:szCs w:val="18"/>
+          <w:lang w:eastAsia="es-CO"/>
+        </w:rPr>
+      </w:pPr>
+      <w:r>
+        <w:rPr>
+          <w:rFonts w:asciiTheme="majorHAnsi" w:hAnsiTheme="majorHAnsi"/>
+          <w:sz w:val="18"/>
+          <w:szCs w:val="18"/>
+          <w:lang w:eastAsia="es-CO"/>
+        </w:rPr>
         <w:t xml:space="preserve">Part of the team who developed </w:t>
       </w:r>
-      <w:proofErr w:type="spellStart"/>
       <w:r>
         <w:rPr>
           <w:rFonts w:asciiTheme="majorHAnsi" w:hAnsiTheme="majorHAnsi"/>
@@ -2742,26 +2686,44 @@
           <w:szCs w:val="18"/>
           <w:lang w:eastAsia="es-CO"/>
         </w:rPr>
-        <w:t>Kulipari</w:t>
-      </w:r>
-      <w:proofErr w:type="spellEnd"/>
-      <w:r>
-        <w:rPr>
-          <w:rFonts w:asciiTheme="majorHAnsi" w:hAnsiTheme="majorHAnsi"/>
-          <w:sz w:val="18"/>
-          <w:szCs w:val="18"/>
-          <w:lang w:eastAsia="es-CO"/>
-        </w:rPr>
-        <w:t xml:space="preserve"> - </w:t>
-      </w:r>
-      <w:r>
-        <w:rPr>
-          <w:rFonts w:asciiTheme="majorHAnsi" w:hAnsiTheme="majorHAnsi"/>
-          <w:sz w:val="18"/>
-          <w:szCs w:val="18"/>
-          <w:lang w:eastAsia="es-CO"/>
-        </w:rPr>
-        <w:t>Xbox One / PS4 / PC game</w:t>
+        <w:t>Beat Boy</w:t>
+      </w:r>
+      <w:r>
+        <w:rPr>
+          <w:rFonts w:asciiTheme="majorHAnsi" w:hAnsiTheme="majorHAnsi"/>
+          <w:i/>
+          <w:sz w:val="18"/>
+          <w:szCs w:val="18"/>
+          <w:lang w:eastAsia="es-CO"/>
+        </w:rPr>
+        <w:t xml:space="preserve"> -</w:t>
+      </w:r>
+      <w:r>
+        <w:rPr>
+          <w:rFonts w:asciiTheme="majorHAnsi" w:hAnsiTheme="majorHAnsi"/>
+          <w:sz w:val="18"/>
+          <w:szCs w:val="18"/>
+          <w:lang w:eastAsia="es-CO"/>
+        </w:rPr>
+        <w:t xml:space="preserve"> Xbox One / PS4 / PC </w:t>
+      </w:r>
+      <w:r>
+        <w:rPr>
+          <w:rFonts w:asciiTheme="majorHAnsi" w:hAnsiTheme="majorHAnsi"/>
+          <w:sz w:val="18"/>
+          <w:szCs w:val="18"/>
+          <w:lang w:eastAsia="es-CO"/>
+        </w:rPr>
+        <w:t xml:space="preserve">– MAC </w:t>
+      </w:r>
+      <w:r>
+        <w:rPr>
+          <w:rFonts w:asciiTheme="majorHAnsi" w:hAnsiTheme="majorHAnsi"/>
+          <w:sz w:val="18"/>
+          <w:szCs w:val="18"/>
+          <w:lang w:eastAsia="es-CO"/>
+        </w:rPr>
+        <w:t>game</w:t>
       </w:r>
       <w:r>
         <w:rPr>
@@ -2779,7 +2741,7 @@
           <w:szCs w:val="18"/>
           <w:lang w:eastAsia="es-CO"/>
         </w:rPr>
-        <w:t>Canceled</w:t>
+        <w:t>Steam Greenlight</w:t>
       </w:r>
       <w:r>
         <w:rPr>
@@ -3665,11 +3627,49 @@
     <w:sectPr>
       <w:type w:val="continuous"/>
       <w:pgSz w:w="12240" w:h="15840"/>
-      <w:pgMar w:top="576" w:right="720" w:bottom="576" w:left="720" w:header="720" w:footer="720" w:gutter="0"/>
+      <w:pgMar w:top="576" w:right="720" w:bottom="576" w:left="720" w:header="720" w:footer="0" w:gutter="0"/>
       <w:cols w:space="720"/>
     </w:sectPr>
   </w:body>
 </w:document>
+</file>
+
+<file path=word/endnotes.xml><?xml version="1.0" encoding="utf-8"?>
+<w:endnotes xmlns:wpc="http://schemas.microsoft.com/office/word/2010/wordprocessingCanvas" xmlns:mc="http://schemas.openxmlformats.org/markup-compatibility/2006" xmlns:o="urn:schemas-microsoft-com:office:office" xmlns:r="http://schemas.openxmlformats.org/officeDocument/2006/relationships" xmlns:m="http://schemas.openxmlformats.org/officeDocument/2006/math" xmlns:v="urn:schemas-microsoft-com:vml" xmlns:wp14="http://schemas.microsoft.com/office/word/2010/wordprocessingDrawing" xmlns:wp="http://schemas.openxmlformats.org/drawingml/2006/wordprocessingDrawing" xmlns:w10="urn:schemas-microsoft-com:office:word" xmlns:w="http://schemas.openxmlformats.org/wordprocessingml/2006/main" xmlns:w14="http://schemas.microsoft.com/office/word/2010/wordml" xmlns:w15="http://schemas.microsoft.com/office/word/2012/wordml" xmlns:wpg="http://schemas.microsoft.com/office/word/2010/wordprocessingGroup" xmlns:wpi="http://schemas.microsoft.com/office/word/2010/wordprocessingInk" xmlns:wne="http://schemas.microsoft.com/office/word/2006/wordml" xmlns:wps="http://schemas.microsoft.com/office/word/2010/wordprocessingShape" mc:Ignorable="w14 w15 wp14">
+  <w:endnote w:type="separator" w:id="-1">
+    <w:p>
+      <w:r>
+        <w:separator/>
+      </w:r>
+    </w:p>
+  </w:endnote>
+  <w:endnote w:type="continuationSeparator" w:id="0">
+    <w:p>
+      <w:r>
+        <w:continuationSeparator/>
+      </w:r>
+    </w:p>
+  </w:endnote>
+</w:endnotes>
+</file>
+
+<file path=word/footnotes.xml><?xml version="1.0" encoding="utf-8"?>
+<w:footnotes xmlns:wpc="http://schemas.microsoft.com/office/word/2010/wordprocessingCanvas" xmlns:mc="http://schemas.openxmlformats.org/markup-compatibility/2006" xmlns:o="urn:schemas-microsoft-com:office:office" xmlns:r="http://schemas.openxmlformats.org/officeDocument/2006/relationships" xmlns:m="http://schemas.openxmlformats.org/officeDocument/2006/math" xmlns:v="urn:schemas-microsoft-com:vml" xmlns:wp14="http://schemas.microsoft.com/office/word/2010/wordprocessingDrawing" xmlns:wp="http://schemas.openxmlformats.org/drawingml/2006/wordprocessingDrawing" xmlns:w10="urn:schemas-microsoft-com:office:word" xmlns:w="http://schemas.openxmlformats.org/wordprocessingml/2006/main" xmlns:w14="http://schemas.microsoft.com/office/word/2010/wordml" xmlns:w15="http://schemas.microsoft.com/office/word/2012/wordml" xmlns:wpg="http://schemas.microsoft.com/office/word/2010/wordprocessingGroup" xmlns:wpi="http://schemas.microsoft.com/office/word/2010/wordprocessingInk" xmlns:wne="http://schemas.microsoft.com/office/word/2006/wordml" xmlns:wps="http://schemas.microsoft.com/office/word/2010/wordprocessingShape" mc:Ignorable="w14 w15 wp14">
+  <w:footnote w:type="separator" w:id="-1">
+    <w:p>
+      <w:r>
+        <w:separator/>
+      </w:r>
+    </w:p>
+  </w:footnote>
+  <w:footnote w:type="continuationSeparator" w:id="0">
+    <w:p>
+      <w:r>
+        <w:continuationSeparator/>
+      </w:r>
+    </w:p>
+  </w:footnote>
+</w:footnotes>
 </file>
 
 <file path=word/numbering.xml><?xml version="1.0" encoding="utf-8"?>
@@ -9484,6 +9484,48 @@
       <w:szCs w:val="16"/>
     </w:rPr>
   </w:style>
+  <w:style w:type="paragraph" w:styleId="Encabezado">
+    <w:name w:val="header"/>
+    <w:basedOn w:val="Normal"/>
+    <w:link w:val="EncabezadoCar"/>
+    <w:uiPriority w:val="99"/>
+    <w:unhideWhenUsed/>
+    <w:rsid w:val="00BE63F4"/>
+    <w:pPr>
+      <w:tabs>
+        <w:tab w:val="center" w:pos="4680"/>
+        <w:tab w:val="right" w:pos="9360"/>
+      </w:tabs>
+    </w:pPr>
+  </w:style>
+  <w:style w:type="character" w:customStyle="1" w:styleId="EncabezadoCar">
+    <w:name w:val="Encabezado Car"/>
+    <w:basedOn w:val="Fuentedeprrafopredeter"/>
+    <w:link w:val="Encabezado"/>
+    <w:uiPriority w:val="99"/>
+    <w:rsid w:val="00BE63F4"/>
+  </w:style>
+  <w:style w:type="paragraph" w:styleId="Piedepgina">
+    <w:name w:val="footer"/>
+    <w:basedOn w:val="Normal"/>
+    <w:link w:val="PiedepginaCar"/>
+    <w:uiPriority w:val="99"/>
+    <w:unhideWhenUsed/>
+    <w:rsid w:val="00BE63F4"/>
+    <w:pPr>
+      <w:tabs>
+        <w:tab w:val="center" w:pos="4680"/>
+        <w:tab w:val="right" w:pos="9360"/>
+      </w:tabs>
+    </w:pPr>
+  </w:style>
+  <w:style w:type="character" w:customStyle="1" w:styleId="PiedepginaCar">
+    <w:name w:val="Pie de página Car"/>
+    <w:basedOn w:val="Fuentedeprrafopredeter"/>
+    <w:link w:val="Piedepgina"/>
+    <w:uiPriority w:val="99"/>
+    <w:rsid w:val="00BE63F4"/>
+  </w:style>
 </w:styles>
 </file>
 
@@ -9812,7 +9854,7 @@
 </file>
 
 <file path=customXml/itemProps1.xml><?xml version="1.0" encoding="utf-8"?>
-<ds:datastoreItem xmlns:ds="http://schemas.openxmlformats.org/officeDocument/2006/customXml" ds:itemID="{D5757BFF-B221-4BA5-B0D3-3E24E422DCDC}">
+<ds:datastoreItem xmlns:ds="http://schemas.openxmlformats.org/officeDocument/2006/customXml" ds:itemID="{1732E5D0-1619-4D5B-9551-1D6585144B50}">
   <ds:schemaRefs>
     <ds:schemaRef ds:uri="http://schemas.openxmlformats.org/officeDocument/2006/bibliography"/>
   </ds:schemaRefs>

</xml_diff>

<commit_message>
Portfolio Update and Delete Cortina project
</commit_message>
<xml_diff>
--- a/assets/documents/Santiago_Alvarez_Resume_en.docx
+++ b/assets/documents/Santiago_Alvarez_Resume_en.docx
@@ -619,7 +619,6 @@
                                 </w:rPr>
                               </w:pPr>
                               <w:hyperlink r:id="rId17" w:history="1">
-                                <w:proofErr w:type="gramStart"/>
                                 <w:r>
                                   <w:rPr>
                                     <w:rStyle w:val="Hipervnculo"/>
@@ -632,7 +631,6 @@
                                   </w:rPr>
                                   <w:t>pulpobot</w:t>
                                 </w:r>
-                                <w:proofErr w:type="gramEnd"/>
                               </w:hyperlink>
                             </w:p>
                           </w:txbxContent>
@@ -644,7 +642,7 @@
                       <pic:pic xmlns:pic="http://schemas.openxmlformats.org/drawingml/2006/picture">
                         <pic:nvPicPr>
                           <pic:cNvPr id="15" name="Picture 15">
-                            <a:hlinkClick r:id="rId17"/>
+                            <a:hlinkClick r:id="rId16"/>
                           </pic:cNvPr>
                           <pic:cNvPicPr>
                             <a:picLocks noChangeAspect="1"/>
@@ -698,7 +696,6 @@
                           </w:rPr>
                         </w:pPr>
                         <w:hyperlink r:id="rId19" w:history="1">
-                          <w:proofErr w:type="gramStart"/>
                           <w:r>
                             <w:rPr>
                               <w:rStyle w:val="Hipervnculo"/>
@@ -711,7 +708,6 @@
                             </w:rPr>
                             <w:t>pulpobot</w:t>
                           </w:r>
-                          <w:proofErr w:type="gramEnd"/>
                         </w:hyperlink>
                       </w:p>
                     </w:txbxContent>
@@ -785,7 +781,15 @@
           <w:b/>
           <w:szCs w:val="18"/>
         </w:rPr>
-        <w:t>Published Titles</w:t>
+        <w:t>Shipped</w:t>
+      </w:r>
+      <w:r>
+        <w:rPr>
+          <w:rFonts w:asciiTheme="majorHAnsi" w:eastAsia="Ubuntu" w:hAnsiTheme="majorHAnsi"/>
+          <w:b/>
+          <w:szCs w:val="18"/>
+        </w:rPr>
+        <w:t xml:space="preserve"> Titles</w:t>
       </w:r>
       <w:r>
         <w:rPr>
@@ -830,7 +834,6 @@
       <w:r>
         <w:rPr>
           <w:rFonts w:asciiTheme="majorHAnsi" w:hAnsiTheme="majorHAnsi"/>
-          <w:b/>
           <w:i/>
           <w:sz w:val="20"/>
           <w:szCs w:val="18"/>
@@ -841,7 +844,6 @@
       <w:r>
         <w:rPr>
           <w:rFonts w:asciiTheme="majorHAnsi" w:hAnsiTheme="majorHAnsi"/>
-          <w:b/>
           <w:i/>
           <w:sz w:val="20"/>
           <w:szCs w:val="18"/>
@@ -852,51 +854,53 @@
       <w:r>
         <w:rPr>
           <w:rFonts w:asciiTheme="majorHAnsi" w:hAnsiTheme="majorHAnsi"/>
-          <w:b/>
           <w:i/>
           <w:sz w:val="20"/>
           <w:szCs w:val="18"/>
           <w:lang w:eastAsia="es-CO"/>
         </w:rPr>
+        <w:t xml:space="preserve"> Timba Games </w:t>
+      </w:r>
+      <w:r>
+        <w:rPr>
+          <w:rFonts w:asciiTheme="majorHAnsi" w:hAnsiTheme="majorHAnsi"/>
+          <w:sz w:val="20"/>
+          <w:szCs w:val="18"/>
+          <w:lang w:eastAsia="es-CO"/>
+        </w:rPr>
+        <w:t>-</w:t>
+      </w:r>
+      <w:r>
+        <w:rPr>
+          <w:rFonts w:asciiTheme="majorHAnsi" w:hAnsiTheme="majorHAnsi"/>
+          <w:b/>
+          <w:sz w:val="20"/>
+          <w:szCs w:val="18"/>
+          <w:lang w:eastAsia="es-CO"/>
+        </w:rPr>
         <w:t xml:space="preserve"> </w:t>
       </w:r>
       <w:r>
         <w:rPr>
-          <w:rFonts w:asciiTheme="majorHAnsi" w:hAnsiTheme="majorHAnsi"/>
-          <w:b/>
-          <w:i/>
+          <w:rFonts w:asciiTheme="majorHAnsi" w:eastAsia="Ubuntu" w:hAnsiTheme="majorHAnsi"/>
           <w:sz w:val="20"/>
           <w:szCs w:val="18"/>
-          <w:lang w:eastAsia="es-CO"/>
-        </w:rPr>
-        <w:t xml:space="preserve">Timba Games </w:t>
-      </w:r>
-      <w:r>
-        <w:rPr>
-          <w:rFonts w:asciiTheme="majorHAnsi" w:hAnsiTheme="majorHAnsi"/>
-          <w:b/>
+        </w:rPr>
+        <w:t>Gameplay and Tools Programmer</w:t>
+      </w:r>
+      <w:r>
+        <w:rPr>
+          <w:rFonts w:asciiTheme="majorHAnsi" w:eastAsia="Ubuntu" w:hAnsiTheme="majorHAnsi"/>
           <w:sz w:val="20"/>
           <w:szCs w:val="18"/>
-          <w:lang w:eastAsia="es-CO"/>
-        </w:rPr>
-        <w:t>(Credited)</w:t>
-      </w:r>
-      <w:r>
-        <w:rPr>
-          <w:rFonts w:asciiTheme="majorHAnsi" w:eastAsia="Ubuntu" w:hAnsiTheme="majorHAnsi"/>
-          <w:b/>
-          <w:i/>
-          <w:sz w:val="16"/>
-          <w:szCs w:val="18"/>
-        </w:rPr>
-        <w:tab/>
-      </w:r>
-      <w:r>
-        <w:rPr>
-          <w:rFonts w:asciiTheme="majorHAnsi" w:eastAsia="Ubuntu" w:hAnsiTheme="majorHAnsi"/>
-          <w:b/>
-          <w:i/>
-          <w:sz w:val="16"/>
+        </w:rPr>
+        <w:t xml:space="preserve"> -</w:t>
+      </w:r>
+      <w:r>
+        <w:rPr>
+          <w:rFonts w:asciiTheme="majorHAnsi" w:eastAsia="Ubuntu" w:hAnsiTheme="majorHAnsi"/>
+          <w:b/>
+          <w:sz w:val="20"/>
           <w:szCs w:val="18"/>
         </w:rPr>
         <w:t xml:space="preserve"> </w:t>
@@ -904,73 +908,10 @@
       <w:r>
         <w:rPr>
           <w:rFonts w:asciiTheme="majorHAnsi" w:eastAsia="Ubuntu" w:hAnsiTheme="majorHAnsi"/>
-          <w:b/>
-          <w:i/>
-          <w:sz w:val="16"/>
-          <w:szCs w:val="18"/>
-        </w:rPr>
-        <w:t>12</w:t>
-      </w:r>
-      <w:r>
-        <w:rPr>
-          <w:rFonts w:asciiTheme="majorHAnsi" w:eastAsia="Ubuntu" w:hAnsiTheme="majorHAnsi"/>
-          <w:b/>
-          <w:i/>
-          <w:sz w:val="16"/>
-          <w:szCs w:val="18"/>
-        </w:rPr>
-        <w:t>/</w:t>
-      </w:r>
-      <w:r>
-        <w:rPr>
-          <w:rFonts w:asciiTheme="majorHAnsi" w:eastAsia="Ubuntu" w:hAnsiTheme="majorHAnsi"/>
-          <w:b/>
-          <w:i/>
-          <w:sz w:val="16"/>
-          <w:szCs w:val="18"/>
-        </w:rPr>
-        <w:t>2017</w:t>
-      </w:r>
-    </w:p>
-    <w:p>
-      <w:pPr>
-        <w:pStyle w:val="Normal1"/>
-        <w:tabs>
-          <w:tab w:val="right" w:pos="10800"/>
-        </w:tabs>
-        <w:spacing w:line="240" w:lineRule="auto"/>
-        <w:ind w:left="720"/>
-        <w:rPr>
-          <w:rFonts w:asciiTheme="majorHAnsi" w:eastAsia="Ubuntu" w:hAnsiTheme="majorHAnsi"/>
-          <w:sz w:val="20"/>
-          <w:szCs w:val="18"/>
-        </w:rPr>
-      </w:pPr>
-      <w:r>
-        <w:rPr>
-          <w:rFonts w:asciiTheme="majorHAnsi" w:eastAsia="Ubuntu" w:hAnsiTheme="majorHAnsi"/>
-          <w:b/>
-          <w:sz w:val="20"/>
-          <w:szCs w:val="18"/>
-        </w:rPr>
-        <w:t>Gameplay and Tools Programmer</w:t>
-      </w:r>
-      <w:r>
-        <w:rPr>
-          <w:rFonts w:asciiTheme="majorHAnsi" w:eastAsia="Ubuntu" w:hAnsiTheme="majorHAnsi"/>
-          <w:b/>
-          <w:sz w:val="18"/>
-          <w:szCs w:val="18"/>
-        </w:rPr>
-        <w:t xml:space="preserve"> - </w:t>
-      </w:r>
-      <w:r>
-        <w:rPr>
-          <w:rFonts w:asciiTheme="majorHAnsi" w:eastAsia="Ubuntu" w:hAnsiTheme="majorHAnsi"/>
-          <w:sz w:val="18"/>
-          <w:szCs w:val="18"/>
-        </w:rPr>
-        <w:t xml:space="preserve">Platforms: </w:t>
+          <w:sz w:val="18"/>
+          <w:szCs w:val="18"/>
+        </w:rPr>
+        <w:t xml:space="preserve"> </w:t>
       </w:r>
       <w:hyperlink r:id="rId21" w:history="1">
         <w:r>
@@ -983,61 +924,55 @@
           <w:t>PC</w:t>
         </w:r>
       </w:hyperlink>
-    </w:p>
-    <w:p>
-      <w:pPr>
-        <w:pStyle w:val="Prrafodelista"/>
-        <w:numPr>
-          <w:ilvl w:val="0"/>
-          <w:numId w:val="21"/>
-        </w:numPr>
-        <w:rPr>
-          <w:rFonts w:asciiTheme="majorHAnsi" w:hAnsiTheme="majorHAnsi"/>
-          <w:sz w:val="18"/>
-          <w:szCs w:val="18"/>
-          <w:lang w:eastAsia="es-CO"/>
-        </w:rPr>
-      </w:pPr>
-      <w:r>
-        <w:rPr>
-          <w:rFonts w:asciiTheme="majorHAnsi" w:hAnsiTheme="majorHAnsi"/>
-          <w:sz w:val="18"/>
-          <w:szCs w:val="18"/>
-          <w:lang w:eastAsia="es-CO"/>
-        </w:rPr>
-        <w:t>In charge of the design and development of multiple in-house tools.</w:t>
-      </w:r>
-    </w:p>
-    <w:p>
-      <w:pPr>
-        <w:pStyle w:val="Prrafodelista"/>
-        <w:numPr>
-          <w:ilvl w:val="0"/>
-          <w:numId w:val="21"/>
-        </w:numPr>
-        <w:rPr>
-          <w:rFonts w:asciiTheme="majorHAnsi" w:eastAsia="Ubuntu" w:hAnsiTheme="majorHAnsi"/>
-          <w:b/>
-          <w:szCs w:val="18"/>
-        </w:rPr>
-      </w:pPr>
-      <w:r>
-        <w:rPr>
-          <w:rFonts w:asciiTheme="majorHAnsi" w:hAnsiTheme="majorHAnsi"/>
-          <w:sz w:val="18"/>
-          <w:szCs w:val="18"/>
-          <w:lang w:eastAsia="es-CO"/>
-        </w:rPr>
-        <w:t>Programmed the behavior of two of the main bosses.</w:t>
-      </w:r>
-      <w:r>
-        <w:rPr>
-          <w:rFonts w:asciiTheme="majorHAnsi" w:hAnsiTheme="majorHAnsi"/>
-          <w:sz w:val="18"/>
-          <w:szCs w:val="18"/>
-          <w:lang w:eastAsia="es-CO"/>
-        </w:rPr>
-        <w:br/>
+      <w:r>
+        <w:rPr>
+          <w:rFonts w:asciiTheme="majorHAnsi" w:eastAsia="Ubuntu" w:hAnsiTheme="majorHAnsi"/>
+          <w:b/>
+          <w:i/>
+          <w:sz w:val="16"/>
+          <w:szCs w:val="18"/>
+        </w:rPr>
+        <w:tab/>
+      </w:r>
+      <w:r>
+        <w:rPr>
+          <w:rFonts w:asciiTheme="majorHAnsi" w:eastAsia="Ubuntu" w:hAnsiTheme="majorHAnsi"/>
+          <w:b/>
+          <w:i/>
+          <w:sz w:val="16"/>
+          <w:szCs w:val="18"/>
+        </w:rPr>
+        <w:t xml:space="preserve"> </w:t>
+      </w:r>
+      <w:r>
+        <w:rPr>
+          <w:rFonts w:asciiTheme="majorHAnsi" w:eastAsia="Ubuntu" w:hAnsiTheme="majorHAnsi"/>
+          <w:b/>
+          <w:i/>
+          <w:sz w:val="16"/>
+          <w:szCs w:val="18"/>
+        </w:rPr>
+        <w:t>12</w:t>
+      </w:r>
+      <w:r>
+        <w:rPr>
+          <w:rFonts w:asciiTheme="majorHAnsi" w:eastAsia="Ubuntu" w:hAnsiTheme="majorHAnsi"/>
+          <w:b/>
+          <w:i/>
+          <w:sz w:val="16"/>
+          <w:szCs w:val="18"/>
+        </w:rPr>
+        <w:t>/</w:t>
+      </w:r>
+      <w:r>
+        <w:rPr>
+          <w:rFonts w:asciiTheme="majorHAnsi" w:eastAsia="Ubuntu" w:hAnsiTheme="majorHAnsi"/>
+          <w:b/>
+          <w:i/>
+          <w:sz w:val="16"/>
+          <w:szCs w:val="18"/>
+        </w:rPr>
+        <w:t>2017</w:t>
       </w:r>
     </w:p>
     <w:p>
@@ -1055,7 +990,6 @@
         <w:rPr>
           <w:rFonts w:asciiTheme="majorHAnsi" w:eastAsia="Ubuntu" w:hAnsiTheme="majorHAnsi"/>
           <w:b/>
-          <w:sz w:val="18"/>
           <w:szCs w:val="18"/>
         </w:rPr>
       </w:pPr>
@@ -1068,46 +1002,49 @@
           <w:szCs w:val="18"/>
           <w:lang w:eastAsia="es-CO"/>
         </w:rPr>
-        <w:t>Moana: Rhythm Run - Disney Interactive &amp;</w:t>
-      </w:r>
-      <w:r>
-        <w:rPr>
-          <w:rFonts w:asciiTheme="majorHAnsi" w:hAnsiTheme="majorHAnsi"/>
-          <w:b/>
+        <w:t>Moana: Rhythm Run</w:t>
+      </w:r>
+      <w:r>
+        <w:rPr>
+          <w:rFonts w:asciiTheme="majorHAnsi" w:hAnsiTheme="majorHAnsi"/>
           <w:i/>
           <w:sz w:val="20"/>
           <w:szCs w:val="18"/>
           <w:lang w:eastAsia="es-CO"/>
         </w:rPr>
-        <w:t xml:space="preserve"> </w:t>
-      </w:r>
-      <w:r>
-        <w:rPr>
-          <w:rFonts w:asciiTheme="majorHAnsi" w:hAnsiTheme="majorHAnsi"/>
-          <w:b/>
+        <w:t xml:space="preserve"> - Disney Interactive &amp; Cocodrilo Dog Games</w:t>
+      </w:r>
+      <w:r>
+        <w:rPr>
+          <w:rFonts w:asciiTheme="majorHAnsi" w:hAnsiTheme="majorHAnsi"/>
           <w:i/>
           <w:sz w:val="20"/>
           <w:szCs w:val="18"/>
           <w:lang w:eastAsia="es-CO"/>
         </w:rPr>
-        <w:t>Cocodrilo Dog Games</w:t>
-      </w:r>
-      <w:r>
-        <w:rPr>
-          <w:rFonts w:asciiTheme="majorHAnsi" w:hAnsiTheme="majorHAnsi"/>
-          <w:b/>
-          <w:i/>
+        <w:t xml:space="preserve"> </w:t>
+      </w:r>
+      <w:r>
+        <w:rPr>
+          <w:rFonts w:asciiTheme="majorHAnsi" w:hAnsiTheme="majorHAnsi"/>
           <w:sz w:val="20"/>
           <w:szCs w:val="18"/>
           <w:lang w:eastAsia="es-CO"/>
         </w:rPr>
-        <w:t xml:space="preserve"> (Credited)</w:t>
-      </w:r>
-      <w:r>
-        <w:rPr>
-          <w:rFonts w:asciiTheme="majorHAnsi" w:eastAsia="Ubuntu" w:hAnsiTheme="majorHAnsi"/>
-          <w:b/>
-          <w:i/>
+        <w:t xml:space="preserve">- </w:t>
+      </w:r>
+      <w:r>
+        <w:rPr>
+          <w:rFonts w:asciiTheme="majorHAnsi" w:eastAsia="Ubuntu" w:hAnsiTheme="majorHAnsi"/>
+          <w:sz w:val="20"/>
+          <w:szCs w:val="18"/>
+        </w:rPr>
+        <w:t>Gameplay and UI Programmer</w:t>
+      </w:r>
+      <w:r>
+        <w:rPr>
+          <w:rFonts w:asciiTheme="majorHAnsi" w:eastAsia="Ubuntu" w:hAnsiTheme="majorHAnsi"/>
+          <w:b/>
           <w:sz w:val="16"/>
           <w:szCs w:val="18"/>
         </w:rPr>
@@ -1117,79 +1054,10 @@
         <w:rPr>
           <w:rFonts w:asciiTheme="majorHAnsi" w:eastAsia="Ubuntu" w:hAnsiTheme="majorHAnsi"/>
           <w:b/>
-          <w:i/>
           <w:sz w:val="16"/>
           <w:szCs w:val="18"/>
         </w:rPr>
-        <w:tab/>
-      </w:r>
-      <w:r>
-        <w:rPr>
-          <w:rFonts w:asciiTheme="majorHAnsi" w:eastAsia="Ubuntu" w:hAnsiTheme="majorHAnsi"/>
-          <w:b/>
-          <w:i/>
-          <w:sz w:val="16"/>
-          <w:szCs w:val="18"/>
-        </w:rPr>
-        <w:t>1</w:t>
-      </w:r>
-      <w:r>
-        <w:rPr>
-          <w:rFonts w:asciiTheme="majorHAnsi" w:eastAsia="Ubuntu" w:hAnsiTheme="majorHAnsi"/>
-          <w:b/>
-          <w:i/>
-          <w:sz w:val="16"/>
-          <w:szCs w:val="18"/>
-        </w:rPr>
-        <w:t>1</w:t>
-      </w:r>
-      <w:r>
-        <w:rPr>
-          <w:rFonts w:asciiTheme="majorHAnsi" w:eastAsia="Ubuntu" w:hAnsiTheme="majorHAnsi"/>
-          <w:b/>
-          <w:i/>
-          <w:sz w:val="16"/>
-          <w:szCs w:val="18"/>
-        </w:rPr>
-        <w:t>/</w:t>
-      </w:r>
-      <w:r>
-        <w:rPr>
-          <w:rFonts w:asciiTheme="majorHAnsi" w:eastAsia="Ubuntu" w:hAnsiTheme="majorHAnsi"/>
-          <w:b/>
-          <w:i/>
-          <w:sz w:val="16"/>
-          <w:szCs w:val="18"/>
-        </w:rPr>
-        <w:t>2016</w:t>
-      </w:r>
-      <w:r>
-        <w:rPr>
-          <w:rFonts w:asciiTheme="majorHAnsi" w:hAnsiTheme="majorHAnsi"/>
-          <w:b/>
-          <w:i/>
-          <w:sz w:val="20"/>
-          <w:szCs w:val="18"/>
-          <w:lang w:eastAsia="es-CO"/>
-        </w:rPr>
-        <w:br/>
-      </w:r>
-      <w:r>
-        <w:rPr>
-          <w:rFonts w:asciiTheme="majorHAnsi" w:eastAsia="Ubuntu" w:hAnsiTheme="majorHAnsi"/>
-          <w:b/>
-          <w:sz w:val="20"/>
-          <w:szCs w:val="18"/>
-        </w:rPr>
-        <w:t xml:space="preserve">Gameplay and UI Programmer - </w:t>
-      </w:r>
-      <w:r>
-        <w:rPr>
-          <w:rFonts w:asciiTheme="majorHAnsi" w:eastAsia="Ubuntu" w:hAnsiTheme="majorHAnsi"/>
-          <w:sz w:val="18"/>
-          <w:szCs w:val="18"/>
-        </w:rPr>
-        <w:t xml:space="preserve">Platforms: </w:t>
+        <w:t xml:space="preserve">- </w:t>
       </w:r>
       <w:hyperlink r:id="rId22" w:history="1">
         <w:r>
@@ -1206,208 +1074,66 @@
         <w:rPr>
           <w:rFonts w:asciiTheme="majorHAnsi" w:eastAsia="Ubuntu" w:hAnsiTheme="majorHAnsi"/>
           <w:b/>
-          <w:sz w:val="18"/>
-          <w:szCs w:val="18"/>
-        </w:rPr>
-        <w:t xml:space="preserve"> </w:t>
+          <w:i/>
+          <w:sz w:val="16"/>
+          <w:szCs w:val="18"/>
+        </w:rPr>
+        <w:tab/>
+      </w:r>
+      <w:r>
+        <w:rPr>
+          <w:rFonts w:asciiTheme="majorHAnsi" w:eastAsia="Ubuntu" w:hAnsiTheme="majorHAnsi"/>
+          <w:b/>
+          <w:i/>
+          <w:sz w:val="16"/>
+          <w:szCs w:val="18"/>
+        </w:rPr>
+        <w:t>1</w:t>
+      </w:r>
+      <w:r>
+        <w:rPr>
+          <w:rFonts w:asciiTheme="majorHAnsi" w:eastAsia="Ubuntu" w:hAnsiTheme="majorHAnsi"/>
+          <w:b/>
+          <w:i/>
+          <w:sz w:val="16"/>
+          <w:szCs w:val="18"/>
+        </w:rPr>
+        <w:t>1</w:t>
+      </w:r>
+      <w:r>
+        <w:rPr>
+          <w:rFonts w:asciiTheme="majorHAnsi" w:eastAsia="Ubuntu" w:hAnsiTheme="majorHAnsi"/>
+          <w:b/>
+          <w:i/>
+          <w:sz w:val="16"/>
+          <w:szCs w:val="18"/>
+        </w:rPr>
+        <w:t>/</w:t>
+      </w:r>
+      <w:r>
+        <w:rPr>
+          <w:rFonts w:asciiTheme="majorHAnsi" w:eastAsia="Ubuntu" w:hAnsiTheme="majorHAnsi"/>
+          <w:b/>
+          <w:i/>
+          <w:sz w:val="16"/>
+          <w:szCs w:val="18"/>
+        </w:rPr>
+        <w:t>2016</w:t>
+      </w:r>
+      <w:r>
+        <w:rPr>
+          <w:rFonts w:asciiTheme="majorHAnsi" w:hAnsiTheme="majorHAnsi"/>
+          <w:b/>
+          <w:i/>
+          <w:sz w:val="20"/>
+          <w:szCs w:val="18"/>
+          <w:lang w:eastAsia="es-CO"/>
+        </w:rPr>
+        <w:br/>
       </w:r>
     </w:p>
     <w:p>
       <w:pPr>
-        <w:pStyle w:val="Prrafodelista"/>
-        <w:numPr>
-          <w:ilvl w:val="0"/>
-          <w:numId w:val="21"/>
-        </w:numPr>
-        <w:rPr>
-          <w:rFonts w:asciiTheme="majorHAnsi" w:hAnsiTheme="majorHAnsi"/>
-          <w:sz w:val="18"/>
-          <w:szCs w:val="18"/>
-          <w:lang w:eastAsia="es-CO"/>
-        </w:rPr>
-      </w:pPr>
-      <w:r>
-        <w:rPr>
-          <w:rFonts w:asciiTheme="majorHAnsi" w:hAnsiTheme="majorHAnsi"/>
-          <w:sz w:val="18"/>
-          <w:szCs w:val="18"/>
-          <w:lang w:eastAsia="es-CO"/>
-        </w:rPr>
-        <w:t>Extended core</w:t>
-      </w:r>
-      <w:r>
-        <w:rPr>
-          <w:rFonts w:asciiTheme="majorHAnsi" w:hAnsiTheme="majorHAnsi"/>
-          <w:sz w:val="18"/>
-          <w:szCs w:val="18"/>
-          <w:lang w:eastAsia="es-CO"/>
-        </w:rPr>
-        <w:t xml:space="preserve"> functionalities</w:t>
-      </w:r>
-      <w:r>
-        <w:rPr>
-          <w:rFonts w:asciiTheme="majorHAnsi" w:hAnsiTheme="majorHAnsi"/>
-          <w:sz w:val="18"/>
-          <w:szCs w:val="18"/>
-          <w:lang w:eastAsia="es-CO"/>
-        </w:rPr>
-        <w:t xml:space="preserve"> to some of the Main Char</w:t>
-      </w:r>
-      <w:r>
-        <w:rPr>
-          <w:rFonts w:asciiTheme="majorHAnsi" w:hAnsiTheme="majorHAnsi"/>
-          <w:sz w:val="18"/>
-          <w:szCs w:val="18"/>
-          <w:lang w:eastAsia="es-CO"/>
-        </w:rPr>
-        <w:t>acters' and Enemies' behaviors.</w:t>
-      </w:r>
-    </w:p>
-    <w:p>
-      <w:pPr>
-        <w:pStyle w:val="Prrafodelista"/>
-        <w:numPr>
-          <w:ilvl w:val="0"/>
-          <w:numId w:val="21"/>
-        </w:numPr>
-        <w:rPr>
-          <w:rFonts w:asciiTheme="majorHAnsi" w:hAnsiTheme="majorHAnsi"/>
-          <w:sz w:val="18"/>
-          <w:szCs w:val="18"/>
-          <w:lang w:eastAsia="es-CO"/>
-        </w:rPr>
-      </w:pPr>
-      <w:r>
-        <w:rPr>
-          <w:rFonts w:asciiTheme="majorHAnsi" w:hAnsiTheme="majorHAnsi"/>
-          <w:sz w:val="18"/>
-          <w:szCs w:val="18"/>
-          <w:lang w:eastAsia="es-CO"/>
-        </w:rPr>
-        <w:t>Worked on multiple UIs' functionalities: Main Menu, Scrollable Map and Loading Scenes.</w:t>
-      </w:r>
-    </w:p>
-    <w:p>
-      <w:pPr>
-        <w:pStyle w:val="Prrafodelista"/>
-        <w:numPr>
-          <w:ilvl w:val="0"/>
-          <w:numId w:val="21"/>
-        </w:numPr>
-        <w:rPr>
-          <w:rFonts w:asciiTheme="majorHAnsi" w:hAnsiTheme="majorHAnsi"/>
-          <w:sz w:val="18"/>
-          <w:szCs w:val="18"/>
-          <w:lang w:eastAsia="es-CO"/>
-        </w:rPr>
-      </w:pPr>
-      <w:r>
-        <w:rPr>
-          <w:rFonts w:asciiTheme="majorHAnsi" w:hAnsiTheme="majorHAnsi"/>
-          <w:sz w:val="18"/>
-          <w:szCs w:val="18"/>
-          <w:lang w:eastAsia="es-CO"/>
-        </w:rPr>
-        <w:t>Programmed a modular system to</w:t>
-      </w:r>
-      <w:r>
-        <w:rPr>
-          <w:rFonts w:asciiTheme="majorHAnsi" w:hAnsiTheme="majorHAnsi"/>
-          <w:sz w:val="18"/>
-          <w:szCs w:val="18"/>
-          <w:lang w:eastAsia="es-CO"/>
-        </w:rPr>
-        <w:t xml:space="preserve"> create random-loopable levels.</w:t>
-      </w:r>
-    </w:p>
-    <w:p>
-      <w:pPr>
-        <w:pStyle w:val="Prrafodelista"/>
-        <w:numPr>
-          <w:ilvl w:val="0"/>
-          <w:numId w:val="21"/>
-        </w:numPr>
-        <w:rPr>
-          <w:rFonts w:asciiTheme="majorHAnsi" w:hAnsiTheme="majorHAnsi"/>
-          <w:sz w:val="18"/>
-          <w:szCs w:val="18"/>
-          <w:lang w:eastAsia="es-CO"/>
-        </w:rPr>
-      </w:pPr>
-      <w:r>
-        <w:rPr>
-          <w:rFonts w:asciiTheme="majorHAnsi" w:hAnsiTheme="majorHAnsi"/>
-          <w:sz w:val="18"/>
-          <w:szCs w:val="18"/>
-          <w:lang w:eastAsia="es-CO"/>
-        </w:rPr>
-        <w:t xml:space="preserve">Used Photoshop to cut, trim and export </w:t>
-      </w:r>
-      <w:r>
-        <w:rPr>
-          <w:rFonts w:asciiTheme="majorHAnsi" w:hAnsiTheme="majorHAnsi"/>
-          <w:sz w:val="18"/>
-          <w:szCs w:val="18"/>
-          <w:lang w:eastAsia="es-CO"/>
-        </w:rPr>
-        <w:t xml:space="preserve">art </w:t>
-      </w:r>
-      <w:r>
-        <w:rPr>
-          <w:rFonts w:asciiTheme="majorHAnsi" w:hAnsiTheme="majorHAnsi"/>
-          <w:sz w:val="18"/>
-          <w:szCs w:val="18"/>
-          <w:lang w:eastAsia="es-CO"/>
-        </w:rPr>
-        <w:t>assets.</w:t>
-      </w:r>
-    </w:p>
-    <w:p>
-      <w:pPr>
-        <w:pStyle w:val="Prrafodelista"/>
-        <w:numPr>
-          <w:ilvl w:val="0"/>
-          <w:numId w:val="21"/>
-        </w:numPr>
-        <w:rPr>
-          <w:rFonts w:asciiTheme="majorHAnsi" w:hAnsiTheme="majorHAnsi"/>
-          <w:sz w:val="18"/>
-          <w:szCs w:val="18"/>
-          <w:lang w:eastAsia="es-CO"/>
-        </w:rPr>
-      </w:pPr>
-      <w:r>
-        <w:rPr>
-          <w:rFonts w:asciiTheme="majorHAnsi" w:hAnsiTheme="majorHAnsi"/>
-          <w:sz w:val="18"/>
-          <w:szCs w:val="18"/>
-          <w:lang w:eastAsia="es-CO"/>
-        </w:rPr>
-        <w:t>Optimized most of the images/textures to reduce the app's size.</w:t>
-      </w:r>
-    </w:p>
-    <w:p>
-      <w:pPr>
-        <w:ind w:firstLine="720"/>
-        <w:rPr>
-          <w:rFonts w:asciiTheme="majorHAnsi" w:hAnsiTheme="majorHAnsi"/>
-          <w:sz w:val="18"/>
-          <w:szCs w:val="18"/>
-          <w:lang w:eastAsia="es-CO"/>
-        </w:rPr>
-      </w:pPr>
-      <w:r>
-        <w:rPr>
-          <w:rFonts w:asciiTheme="majorHAnsi" w:hAnsiTheme="majorHAnsi"/>
-          <w:sz w:val="18"/>
-          <w:szCs w:val="18"/>
-          <w:lang w:eastAsia="es-CO"/>
-        </w:rPr>
-        <w:t>This title was featured by Apple.</w:t>
-      </w:r>
-    </w:p>
-    <w:p>
-      <w:pPr>
         <w:pStyle w:val="Normal1"/>
         <w:spacing w:line="240" w:lineRule="auto"/>
         <w:rPr>
@@ -1416,17 +1142,6 @@
           <w:szCs w:val="18"/>
         </w:rPr>
       </w:pPr>
-    </w:p>
-    <w:p>
-      <w:pPr>
-        <w:pStyle w:val="Normal1"/>
-        <w:spacing w:line="240" w:lineRule="auto"/>
-        <w:rPr>
-          <w:rFonts w:asciiTheme="majorHAnsi" w:eastAsia="Ubuntu" w:hAnsiTheme="majorHAnsi"/>
-          <w:b/>
-          <w:szCs w:val="18"/>
-        </w:rPr>
-      </w:pPr>
       <w:r>
         <w:rPr>
           <w:rFonts w:asciiTheme="majorHAnsi" w:eastAsia="Ubuntu" w:hAnsiTheme="majorHAnsi"/>
@@ -1434,14 +1149,6 @@
           <w:szCs w:val="18"/>
         </w:rPr>
         <w:t>Work Experience</w:t>
-      </w:r>
-      <w:r>
-        <w:rPr>
-          <w:rFonts w:asciiTheme="majorHAnsi" w:eastAsia="Ubuntu" w:hAnsiTheme="majorHAnsi"/>
-          <w:b/>
-          <w:szCs w:val="18"/>
-        </w:rPr>
-        <w:t xml:space="preserve"> - Most Recent</w:t>
       </w:r>
     </w:p>
     <w:p>
@@ -1509,18 +1216,7 @@
           <w:szCs w:val="18"/>
           <w:lang w:eastAsia="es-CO"/>
         </w:rPr>
-        <w:t>GSN</w:t>
-      </w:r>
-      <w:r>
-        <w:rPr>
-          <w:rFonts w:asciiTheme="majorHAnsi" w:hAnsiTheme="majorHAnsi"/>
-          <w:b/>
-          <w:i/>
-          <w:sz w:val="18"/>
-          <w:szCs w:val="18"/>
-          <w:lang w:eastAsia="es-CO"/>
-        </w:rPr>
-        <w:t xml:space="preserve"> Games</w:t>
+        <w:t>GSN Games</w:t>
       </w:r>
       <w:r>
         <w:rPr>
@@ -1603,54 +1299,7 @@
           <w:szCs w:val="18"/>
           <w:lang w:eastAsia="es-CO"/>
         </w:rPr>
-        <w:t>Support and d</w:t>
-      </w:r>
-      <w:r>
-        <w:rPr>
-          <w:rFonts w:asciiTheme="majorHAnsi" w:hAnsiTheme="majorHAnsi"/>
-          <w:sz w:val="18"/>
-          <w:szCs w:val="18"/>
-          <w:lang w:eastAsia="es-CO"/>
-        </w:rPr>
-        <w:t>evelop features for</w:t>
-      </w:r>
-      <w:r>
-        <w:rPr>
-          <w:rFonts w:asciiTheme="majorHAnsi" w:hAnsiTheme="majorHAnsi"/>
-          <w:sz w:val="18"/>
-          <w:szCs w:val="18"/>
-          <w:lang w:eastAsia="es-CO"/>
-        </w:rPr>
-        <w:t xml:space="preserve"> the </w:t>
-      </w:r>
-      <w:proofErr w:type="spellStart"/>
-      <w:r>
-        <w:rPr>
-          <w:rFonts w:asciiTheme="majorHAnsi" w:hAnsiTheme="majorHAnsi"/>
-          <w:sz w:val="18"/>
-          <w:szCs w:val="18"/>
-          <w:lang w:eastAsia="es-CO"/>
-        </w:rPr>
-        <w:t>WorldWinner</w:t>
-      </w:r>
-      <w:proofErr w:type="spellEnd"/>
-      <w:r>
-        <w:rPr>
-          <w:rFonts w:asciiTheme="majorHAnsi" w:hAnsiTheme="majorHAnsi"/>
-          <w:sz w:val="18"/>
-          <w:szCs w:val="18"/>
-          <w:lang w:eastAsia="es-CO"/>
-        </w:rPr>
-        <w:t xml:space="preserve"> app</w:t>
-      </w:r>
-      <w:r>
-        <w:rPr>
-          <w:rFonts w:asciiTheme="majorHAnsi" w:hAnsiTheme="majorHAnsi"/>
-          <w:sz w:val="18"/>
-          <w:szCs w:val="18"/>
-          <w:lang w:eastAsia="es-CO"/>
-        </w:rPr>
-        <w:t>.</w:t>
+        <w:t>Support and develop features for the WorldWinner app.</w:t>
       </w:r>
     </w:p>
     <w:p>
@@ -1854,8 +1503,6 @@
           <w:lang w:eastAsia="es-CO"/>
         </w:rPr>
       </w:pPr>
-      <w:bookmarkStart w:id="0" w:name="_GoBack"/>
-      <w:bookmarkEnd w:id="0"/>
       <w:r>
         <w:rPr>
           <w:rFonts w:asciiTheme="majorHAnsi" w:hAnsiTheme="majorHAnsi"/>
@@ -1884,6 +1531,54 @@
           <w:lang w:eastAsia="es-CO"/>
         </w:rPr>
         <w:t>ppet Kings.</w:t>
+      </w:r>
+    </w:p>
+    <w:p>
+      <w:pPr>
+        <w:pStyle w:val="Prrafodelista"/>
+        <w:numPr>
+          <w:ilvl w:val="2"/>
+          <w:numId w:val="21"/>
+        </w:numPr>
+        <w:ind w:left="1985"/>
+        <w:rPr>
+          <w:rFonts w:asciiTheme="majorHAnsi" w:eastAsia="Ubuntu" w:hAnsiTheme="majorHAnsi"/>
+          <w:b/>
+          <w:szCs w:val="18"/>
+        </w:rPr>
+      </w:pPr>
+      <w:r>
+        <w:rPr>
+          <w:rFonts w:asciiTheme="majorHAnsi" w:hAnsiTheme="majorHAnsi"/>
+          <w:sz w:val="18"/>
+          <w:szCs w:val="18"/>
+          <w:lang w:eastAsia="es-CO"/>
+        </w:rPr>
+        <w:t>In charge of the design and development of multiple in-house tools.</w:t>
+      </w:r>
+    </w:p>
+    <w:p>
+      <w:pPr>
+        <w:pStyle w:val="Prrafodelista"/>
+        <w:numPr>
+          <w:ilvl w:val="2"/>
+          <w:numId w:val="21"/>
+        </w:numPr>
+        <w:ind w:left="1985"/>
+        <w:rPr>
+          <w:rFonts w:asciiTheme="majorHAnsi" w:eastAsia="Ubuntu" w:hAnsiTheme="majorHAnsi"/>
+          <w:b/>
+          <w:szCs w:val="18"/>
+        </w:rPr>
+      </w:pPr>
+      <w:r>
+        <w:rPr>
+          <w:rFonts w:asciiTheme="majorHAnsi" w:hAnsiTheme="majorHAnsi"/>
+          <w:sz w:val="18"/>
+          <w:szCs w:val="18"/>
+          <w:lang w:eastAsia="es-CO"/>
+        </w:rPr>
+        <w:t>Programmed the behavior of two of the main bosses.</w:t>
       </w:r>
     </w:p>
     <w:p>
@@ -1940,7 +1635,6 @@
         </w:rPr>
         <w:t xml:space="preserve"> </w:t>
       </w:r>
-      <w:proofErr w:type="spellStart"/>
       <w:r>
         <w:rPr>
           <w:rFonts w:asciiTheme="majorHAnsi" w:hAnsiTheme="majorHAnsi"/>
@@ -1950,19 +1644,7 @@
           <w:szCs w:val="18"/>
           <w:lang w:eastAsia="es-CO"/>
         </w:rPr>
-        <w:t>Cocodrilo</w:t>
-      </w:r>
-      <w:proofErr w:type="spellEnd"/>
-      <w:r>
-        <w:rPr>
-          <w:rFonts w:asciiTheme="majorHAnsi" w:hAnsiTheme="majorHAnsi"/>
-          <w:b/>
-          <w:i/>
-          <w:sz w:val="20"/>
-          <w:szCs w:val="18"/>
-          <w:lang w:eastAsia="es-CO"/>
-        </w:rPr>
-        <w:t xml:space="preserve"> Dog Games</w:t>
+        <w:t>Cocodrilo Dog Games</w:t>
       </w:r>
       <w:r>
         <w:rPr>
@@ -2056,6 +1738,255 @@
           <w:lang w:eastAsia="es-CO"/>
         </w:rPr>
         <w:t>Moana: Rhythm Run</w:t>
+      </w:r>
+      <w:r>
+        <w:rPr>
+          <w:rFonts w:asciiTheme="majorHAnsi" w:hAnsiTheme="majorHAnsi"/>
+          <w:sz w:val="18"/>
+          <w:szCs w:val="18"/>
+          <w:lang w:eastAsia="es-CO"/>
+        </w:rPr>
+        <w:t>.</w:t>
+      </w:r>
+    </w:p>
+    <w:p>
+      <w:pPr>
+        <w:pStyle w:val="Prrafodelista"/>
+        <w:numPr>
+          <w:ilvl w:val="2"/>
+          <w:numId w:val="21"/>
+        </w:numPr>
+        <w:ind w:left="1985"/>
+        <w:rPr>
+          <w:rFonts w:asciiTheme="majorHAnsi" w:hAnsiTheme="majorHAnsi"/>
+          <w:sz w:val="18"/>
+          <w:szCs w:val="18"/>
+          <w:lang w:eastAsia="es-CO"/>
+        </w:rPr>
+      </w:pPr>
+      <w:r>
+        <w:rPr>
+          <w:rFonts w:asciiTheme="majorHAnsi" w:hAnsiTheme="majorHAnsi"/>
+          <w:sz w:val="18"/>
+          <w:szCs w:val="18"/>
+          <w:lang w:eastAsia="es-CO"/>
+        </w:rPr>
+        <w:t>Extended core</w:t>
+      </w:r>
+      <w:r>
+        <w:rPr>
+          <w:rFonts w:asciiTheme="majorHAnsi" w:hAnsiTheme="majorHAnsi"/>
+          <w:sz w:val="18"/>
+          <w:szCs w:val="18"/>
+          <w:lang w:eastAsia="es-CO"/>
+        </w:rPr>
+        <w:t xml:space="preserve"> functionalities</w:t>
+      </w:r>
+      <w:r>
+        <w:rPr>
+          <w:rFonts w:asciiTheme="majorHAnsi" w:hAnsiTheme="majorHAnsi"/>
+          <w:sz w:val="18"/>
+          <w:szCs w:val="18"/>
+          <w:lang w:eastAsia="es-CO"/>
+        </w:rPr>
+        <w:t xml:space="preserve"> to some of the Main Char</w:t>
+      </w:r>
+      <w:r>
+        <w:rPr>
+          <w:rFonts w:asciiTheme="majorHAnsi" w:hAnsiTheme="majorHAnsi"/>
+          <w:sz w:val="18"/>
+          <w:szCs w:val="18"/>
+          <w:lang w:eastAsia="es-CO"/>
+        </w:rPr>
+        <w:t>acters' and Enemies' behaviors.</w:t>
+      </w:r>
+    </w:p>
+    <w:p>
+      <w:pPr>
+        <w:pStyle w:val="Prrafodelista"/>
+        <w:numPr>
+          <w:ilvl w:val="2"/>
+          <w:numId w:val="21"/>
+        </w:numPr>
+        <w:ind w:left="1985"/>
+        <w:rPr>
+          <w:rFonts w:asciiTheme="majorHAnsi" w:hAnsiTheme="majorHAnsi"/>
+          <w:sz w:val="18"/>
+          <w:szCs w:val="18"/>
+          <w:lang w:eastAsia="es-CO"/>
+        </w:rPr>
+      </w:pPr>
+      <w:r>
+        <w:rPr>
+          <w:rFonts w:asciiTheme="majorHAnsi" w:hAnsiTheme="majorHAnsi"/>
+          <w:sz w:val="18"/>
+          <w:szCs w:val="18"/>
+          <w:lang w:eastAsia="es-CO"/>
+        </w:rPr>
+        <w:t>Worked on multiple UI</w:t>
+      </w:r>
+      <w:r>
+        <w:rPr>
+          <w:rFonts w:asciiTheme="majorHAnsi" w:hAnsiTheme="majorHAnsi"/>
+          <w:sz w:val="18"/>
+          <w:szCs w:val="18"/>
+          <w:lang w:eastAsia="es-CO"/>
+        </w:rPr>
+        <w:t xml:space="preserve"> functionalities: Main Menu, Scrollable Map and Loading Scenes.</w:t>
+      </w:r>
+    </w:p>
+    <w:p>
+      <w:pPr>
+        <w:pStyle w:val="Prrafodelista"/>
+        <w:numPr>
+          <w:ilvl w:val="2"/>
+          <w:numId w:val="21"/>
+        </w:numPr>
+        <w:ind w:left="1985"/>
+        <w:rPr>
+          <w:rFonts w:asciiTheme="majorHAnsi" w:hAnsiTheme="majorHAnsi"/>
+          <w:sz w:val="18"/>
+          <w:szCs w:val="18"/>
+          <w:lang w:eastAsia="es-CO"/>
+        </w:rPr>
+      </w:pPr>
+      <w:r>
+        <w:rPr>
+          <w:rFonts w:asciiTheme="majorHAnsi" w:hAnsiTheme="majorHAnsi"/>
+          <w:sz w:val="18"/>
+          <w:szCs w:val="18"/>
+          <w:lang w:eastAsia="es-CO"/>
+        </w:rPr>
+        <w:t>Programmed a modular system to</w:t>
+      </w:r>
+      <w:r>
+        <w:rPr>
+          <w:rFonts w:asciiTheme="majorHAnsi" w:hAnsiTheme="majorHAnsi"/>
+          <w:sz w:val="18"/>
+          <w:szCs w:val="18"/>
+          <w:lang w:eastAsia="es-CO"/>
+        </w:rPr>
+        <w:t xml:space="preserve"> create random-loopable levels.</w:t>
+      </w:r>
+    </w:p>
+    <w:p>
+      <w:pPr>
+        <w:pStyle w:val="Prrafodelista"/>
+        <w:numPr>
+          <w:ilvl w:val="2"/>
+          <w:numId w:val="21"/>
+        </w:numPr>
+        <w:ind w:left="1985"/>
+        <w:rPr>
+          <w:rFonts w:asciiTheme="majorHAnsi" w:hAnsiTheme="majorHAnsi"/>
+          <w:sz w:val="18"/>
+          <w:szCs w:val="18"/>
+          <w:lang w:eastAsia="es-CO"/>
+        </w:rPr>
+      </w:pPr>
+      <w:r>
+        <w:rPr>
+          <w:rFonts w:asciiTheme="majorHAnsi" w:hAnsiTheme="majorHAnsi"/>
+          <w:sz w:val="18"/>
+          <w:szCs w:val="18"/>
+          <w:lang w:eastAsia="es-CO"/>
+        </w:rPr>
+        <w:t>C</w:t>
+      </w:r>
+      <w:r>
+        <w:rPr>
+          <w:rFonts w:asciiTheme="majorHAnsi" w:hAnsiTheme="majorHAnsi"/>
+          <w:sz w:val="18"/>
+          <w:szCs w:val="18"/>
+          <w:lang w:eastAsia="es-CO"/>
+        </w:rPr>
+        <w:t xml:space="preserve">ut, trim and export </w:t>
+      </w:r>
+      <w:r>
+        <w:rPr>
+          <w:rFonts w:asciiTheme="majorHAnsi" w:hAnsiTheme="majorHAnsi"/>
+          <w:sz w:val="18"/>
+          <w:szCs w:val="18"/>
+          <w:lang w:eastAsia="es-CO"/>
+        </w:rPr>
+        <w:t xml:space="preserve">2D </w:t>
+      </w:r>
+      <w:r>
+        <w:rPr>
+          <w:rFonts w:asciiTheme="majorHAnsi" w:hAnsiTheme="majorHAnsi"/>
+          <w:sz w:val="18"/>
+          <w:szCs w:val="18"/>
+          <w:lang w:eastAsia="es-CO"/>
+        </w:rPr>
+        <w:t>assets.</w:t>
+      </w:r>
+    </w:p>
+    <w:p>
+      <w:pPr>
+        <w:pStyle w:val="Prrafodelista"/>
+        <w:numPr>
+          <w:ilvl w:val="2"/>
+          <w:numId w:val="21"/>
+        </w:numPr>
+        <w:ind w:left="1985"/>
+        <w:rPr>
+          <w:rFonts w:asciiTheme="majorHAnsi" w:hAnsiTheme="majorHAnsi"/>
+          <w:sz w:val="18"/>
+          <w:szCs w:val="18"/>
+          <w:lang w:eastAsia="es-CO"/>
+        </w:rPr>
+      </w:pPr>
+      <w:r>
+        <w:rPr>
+          <w:rFonts w:asciiTheme="majorHAnsi" w:hAnsiTheme="majorHAnsi"/>
+          <w:sz w:val="18"/>
+          <w:szCs w:val="18"/>
+          <w:lang w:eastAsia="es-CO"/>
+        </w:rPr>
+        <w:t>Optimized most of the im</w:t>
+      </w:r>
+      <w:r>
+        <w:rPr>
+          <w:rFonts w:asciiTheme="majorHAnsi" w:hAnsiTheme="majorHAnsi"/>
+          <w:sz w:val="18"/>
+          <w:szCs w:val="18"/>
+          <w:lang w:eastAsia="es-CO"/>
+        </w:rPr>
+        <w:t>ages/textures to reduce the app</w:t>
+      </w:r>
+      <w:r>
+        <w:rPr>
+          <w:rFonts w:asciiTheme="majorHAnsi" w:hAnsiTheme="majorHAnsi"/>
+          <w:sz w:val="18"/>
+          <w:szCs w:val="18"/>
+          <w:lang w:eastAsia="es-CO"/>
+        </w:rPr>
+        <w:t xml:space="preserve"> size.</w:t>
+      </w:r>
+    </w:p>
+    <w:p>
+      <w:pPr>
+        <w:pStyle w:val="Prrafodelista"/>
+        <w:numPr>
+          <w:ilvl w:val="2"/>
+          <w:numId w:val="21"/>
+        </w:numPr>
+        <w:ind w:left="1985"/>
+        <w:rPr>
+          <w:rFonts w:asciiTheme="majorHAnsi" w:hAnsiTheme="majorHAnsi"/>
+          <w:sz w:val="18"/>
+          <w:szCs w:val="18"/>
+          <w:lang w:eastAsia="es-CO"/>
+        </w:rPr>
+      </w:pPr>
+      <w:r>
+        <w:rPr>
+          <w:rFonts w:asciiTheme="majorHAnsi" w:hAnsiTheme="majorHAnsi"/>
+          <w:sz w:val="18"/>
+          <w:szCs w:val="18"/>
+          <w:lang w:eastAsia="es-CO"/>
+        </w:rPr>
+        <w:t>This title was featured by Apple</w:t>
       </w:r>
       <w:r>
         <w:rPr>
@@ -2477,7 +2408,6 @@
         </w:rPr>
         <w:t xml:space="preserve">Gameplay and Unity Editor Tools Programmer (Intern), </w:t>
       </w:r>
-      <w:proofErr w:type="spellStart"/>
       <w:r>
         <w:rPr>
           <w:rFonts w:asciiTheme="majorHAnsi" w:hAnsiTheme="majorHAnsi"/>
@@ -2489,7 +2419,6 @@
         </w:rPr>
         <w:t>Cocodrilo</w:t>
       </w:r>
-      <w:proofErr w:type="spellEnd"/>
       <w:r>
         <w:rPr>
           <w:rFonts w:asciiTheme="majorHAnsi" w:eastAsia="Ubuntu" w:hAnsiTheme="majorHAnsi"/>
@@ -2696,43 +2625,46 @@
           <w:szCs w:val="18"/>
           <w:lang w:eastAsia="es-CO"/>
         </w:rPr>
-        <w:t xml:space="preserve"> -</w:t>
-      </w:r>
-      <w:r>
-        <w:rPr>
-          <w:rFonts w:asciiTheme="majorHAnsi" w:hAnsiTheme="majorHAnsi"/>
-          <w:sz w:val="18"/>
-          <w:szCs w:val="18"/>
-          <w:lang w:eastAsia="es-CO"/>
-        </w:rPr>
-        <w:t xml:space="preserve"> Xbox One / PS4 / PC </w:t>
-      </w:r>
-      <w:r>
-        <w:rPr>
-          <w:rFonts w:asciiTheme="majorHAnsi" w:hAnsiTheme="majorHAnsi"/>
-          <w:sz w:val="18"/>
-          <w:szCs w:val="18"/>
-          <w:lang w:eastAsia="es-CO"/>
-        </w:rPr>
-        <w:t xml:space="preserve">– MAC </w:t>
-      </w:r>
-      <w:r>
-        <w:rPr>
-          <w:rFonts w:asciiTheme="majorHAnsi" w:hAnsiTheme="majorHAnsi"/>
-          <w:sz w:val="18"/>
-          <w:szCs w:val="18"/>
-          <w:lang w:eastAsia="es-CO"/>
-        </w:rPr>
-        <w:t>game</w:t>
-      </w:r>
-      <w:r>
-        <w:rPr>
-          <w:rFonts w:asciiTheme="majorHAnsi" w:hAnsiTheme="majorHAnsi"/>
-          <w:sz w:val="18"/>
-          <w:szCs w:val="18"/>
-          <w:lang w:eastAsia="es-CO"/>
-        </w:rPr>
-        <w:t xml:space="preserve"> (</w:t>
+        <w:t xml:space="preserve"> </w:t>
+      </w:r>
+      <w:r>
+        <w:rPr>
+          <w:rFonts w:asciiTheme="majorHAnsi" w:hAnsiTheme="majorHAnsi"/>
+          <w:i/>
+          <w:sz w:val="18"/>
+          <w:szCs w:val="18"/>
+          <w:lang w:eastAsia="es-CO"/>
+        </w:rPr>
+        <w:t>–</w:t>
+      </w:r>
+      <w:r>
+        <w:rPr>
+          <w:rFonts w:asciiTheme="majorHAnsi" w:hAnsiTheme="majorHAnsi"/>
+          <w:sz w:val="18"/>
+          <w:szCs w:val="18"/>
+          <w:lang w:eastAsia="es-CO"/>
+        </w:rPr>
+        <w:t xml:space="preserve"> </w:t>
+      </w:r>
+      <w:r>
+        <w:rPr>
+          <w:rFonts w:asciiTheme="majorHAnsi" w:hAnsiTheme="majorHAnsi"/>
+          <w:sz w:val="18"/>
+          <w:szCs w:val="18"/>
+          <w:lang w:eastAsia="es-CO"/>
+        </w:rPr>
+        <w:t xml:space="preserve">Pc &amp; Mac </w:t>
+      </w:r>
+      <w:bookmarkStart w:id="0" w:name="_GoBack"/>
+      <w:bookmarkEnd w:id="0"/>
+      <w:r>
+        <w:rPr>
+          <w:rFonts w:asciiTheme="majorHAnsi" w:hAnsiTheme="majorHAnsi"/>
+          <w:sz w:val="18"/>
+          <w:szCs w:val="18"/>
+          <w:lang w:eastAsia="es-CO"/>
+        </w:rPr>
+        <w:t>(</w:t>
       </w:r>
       <w:r>
         <w:rPr>
@@ -3010,23 +2942,13 @@
         </w:rPr>
         <w:t xml:space="preserve"> </w:t>
       </w:r>
-      <w:proofErr w:type="spellStart"/>
       <w:r>
         <w:rPr>
           <w:rFonts w:asciiTheme="majorHAnsi" w:eastAsia="Ubuntu" w:hAnsiTheme="majorHAnsi"/>
           <w:sz w:val="16"/>
           <w:szCs w:val="18"/>
         </w:rPr>
-        <w:t>SoloLearn</w:t>
-      </w:r>
-      <w:proofErr w:type="spellEnd"/>
-      <w:r>
-        <w:rPr>
-          <w:rFonts w:asciiTheme="majorHAnsi" w:eastAsia="Ubuntu" w:hAnsiTheme="majorHAnsi"/>
-          <w:sz w:val="16"/>
-          <w:szCs w:val="18"/>
-        </w:rPr>
-        <w:t xml:space="preserve"> - #</w:t>
+        <w:t>SoloLearn - #</w:t>
       </w:r>
       <w:r>
         <w:rPr>
@@ -3056,36 +2978,8 @@
           <w:sz w:val="18"/>
           <w:szCs w:val="18"/>
         </w:rPr>
-        <w:t xml:space="preserve">Certificate in Video Games Development - </w:t>
-      </w:r>
-      <w:proofErr w:type="spellStart"/>
-      <w:r>
-        <w:rPr>
-          <w:rFonts w:asciiTheme="majorHAnsi" w:eastAsia="Ubuntu" w:hAnsiTheme="majorHAnsi"/>
-          <w:sz w:val="18"/>
-          <w:szCs w:val="18"/>
-        </w:rPr>
-        <w:t>Vivelab</w:t>
-      </w:r>
-      <w:proofErr w:type="spellEnd"/>
-      <w:r>
-        <w:rPr>
-          <w:rFonts w:asciiTheme="majorHAnsi" w:eastAsia="Ubuntu" w:hAnsiTheme="majorHAnsi"/>
-          <w:sz w:val="18"/>
-          <w:szCs w:val="18"/>
-        </w:rPr>
-        <w:t xml:space="preserve"> at </w:t>
-      </w:r>
-      <w:proofErr w:type="spellStart"/>
-      <w:r>
-        <w:rPr>
-          <w:rFonts w:asciiTheme="majorHAnsi" w:eastAsia="Ubuntu" w:hAnsiTheme="majorHAnsi"/>
-          <w:sz w:val="18"/>
-          <w:szCs w:val="18"/>
-        </w:rPr>
-        <w:t>RutaN</w:t>
-      </w:r>
-      <w:proofErr w:type="spellEnd"/>
+        <w:t>Certificate in Video Games Development - Vivelab at RutaN</w:t>
+      </w:r>
       <w:r>
         <w:rPr>
           <w:rFonts w:asciiTheme="majorHAnsi" w:eastAsia="Ubuntu" w:hAnsiTheme="majorHAnsi"/>
@@ -3108,87 +3002,15 @@
           <w:sz w:val="16"/>
           <w:szCs w:val="16"/>
         </w:rPr>
-        <w:t xml:space="preserve"> Universidad de </w:t>
-      </w:r>
-      <w:proofErr w:type="spellStart"/>
+        <w:t xml:space="preserve"> Universidad de Medellín and Instituc</w:t>
+      </w:r>
       <w:r>
         <w:rPr>
           <w:rFonts w:asciiTheme="majorHAnsi" w:eastAsia="Ubuntu" w:hAnsiTheme="majorHAnsi"/>
           <w:sz w:val="16"/>
           <w:szCs w:val="16"/>
         </w:rPr>
-        <w:t>Medellín</w:t>
-      </w:r>
-      <w:proofErr w:type="spellEnd"/>
-      <w:r>
-        <w:rPr>
-          <w:rFonts w:asciiTheme="majorHAnsi" w:eastAsia="Ubuntu" w:hAnsiTheme="majorHAnsi"/>
-          <w:sz w:val="16"/>
-          <w:szCs w:val="16"/>
-        </w:rPr>
-        <w:t xml:space="preserve"> and </w:t>
-      </w:r>
-      <w:proofErr w:type="spellStart"/>
-      <w:r>
-        <w:rPr>
-          <w:rFonts w:asciiTheme="majorHAnsi" w:eastAsia="Ubuntu" w:hAnsiTheme="majorHAnsi"/>
-          <w:sz w:val="16"/>
-          <w:szCs w:val="16"/>
-        </w:rPr>
-        <w:t>Instituc</w:t>
-      </w:r>
-      <w:r>
-        <w:rPr>
-          <w:rFonts w:asciiTheme="majorHAnsi" w:eastAsia="Ubuntu" w:hAnsiTheme="majorHAnsi"/>
-          <w:sz w:val="16"/>
-          <w:szCs w:val="16"/>
-        </w:rPr>
-        <w:t>ión</w:t>
-      </w:r>
-      <w:proofErr w:type="spellEnd"/>
-      <w:r>
-        <w:rPr>
-          <w:rFonts w:asciiTheme="majorHAnsi" w:eastAsia="Ubuntu" w:hAnsiTheme="majorHAnsi"/>
-          <w:sz w:val="16"/>
-          <w:szCs w:val="16"/>
-        </w:rPr>
-        <w:t xml:space="preserve"> </w:t>
-      </w:r>
-      <w:proofErr w:type="spellStart"/>
-      <w:r>
-        <w:rPr>
-          <w:rFonts w:asciiTheme="majorHAnsi" w:eastAsia="Ubuntu" w:hAnsiTheme="majorHAnsi"/>
-          <w:sz w:val="16"/>
-          <w:szCs w:val="16"/>
-        </w:rPr>
-        <w:t>Universitaria</w:t>
-      </w:r>
-      <w:proofErr w:type="spellEnd"/>
-      <w:r>
-        <w:rPr>
-          <w:rFonts w:asciiTheme="majorHAnsi" w:eastAsia="Ubuntu" w:hAnsiTheme="majorHAnsi"/>
-          <w:sz w:val="16"/>
-          <w:szCs w:val="16"/>
-        </w:rPr>
-        <w:t xml:space="preserve"> </w:t>
-      </w:r>
-      <w:proofErr w:type="spellStart"/>
-      <w:r>
-        <w:rPr>
-          <w:rFonts w:asciiTheme="majorHAnsi" w:eastAsia="Ubuntu" w:hAnsiTheme="majorHAnsi"/>
-          <w:sz w:val="16"/>
-          <w:szCs w:val="16"/>
-        </w:rPr>
-        <w:t>Pascual</w:t>
-      </w:r>
-      <w:proofErr w:type="spellEnd"/>
-      <w:r>
-        <w:rPr>
-          <w:rFonts w:asciiTheme="majorHAnsi" w:eastAsia="Ubuntu" w:hAnsiTheme="majorHAnsi"/>
-          <w:sz w:val="16"/>
-          <w:szCs w:val="16"/>
-        </w:rPr>
-        <w:t xml:space="preserve"> Bravo.</w:t>
+        <w:t>ión Universitaria Pascual Bravo.</w:t>
       </w:r>
     </w:p>
     <w:p>
@@ -3234,25 +3056,7 @@
           <w:sz w:val="16"/>
           <w:szCs w:val="18"/>
         </w:rPr>
-        <w:t xml:space="preserve">Microsoft </w:t>
-      </w:r>
-      <w:proofErr w:type="spellStart"/>
-      <w:r>
-        <w:rPr>
-          <w:rFonts w:asciiTheme="majorHAnsi" w:eastAsia="Ubuntu" w:hAnsiTheme="majorHAnsi"/>
-          <w:sz w:val="16"/>
-          <w:szCs w:val="18"/>
-        </w:rPr>
-        <w:t>AppUniversity</w:t>
-      </w:r>
-      <w:proofErr w:type="spellEnd"/>
-      <w:r>
-        <w:rPr>
-          <w:rFonts w:asciiTheme="majorHAnsi" w:eastAsia="Ubuntu" w:hAnsiTheme="majorHAnsi"/>
-          <w:sz w:val="16"/>
-          <w:szCs w:val="18"/>
-        </w:rPr>
-        <w:t xml:space="preserve"> (2014)</w:t>
+        <w:t>Microsoft AppUniversity (2014)</w:t>
       </w:r>
       <w:r>
         <w:rPr>
@@ -3315,43 +3119,15 @@
           <w:sz w:val="16"/>
           <w:szCs w:val="16"/>
         </w:rPr>
-        <w:t xml:space="preserve">- Universidad </w:t>
-      </w:r>
-      <w:proofErr w:type="spellStart"/>
+        <w:t>- Universidad Europea</w:t>
+      </w:r>
       <w:r>
         <w:rPr>
           <w:rFonts w:asciiTheme="majorHAnsi" w:eastAsia="Ubuntu" w:hAnsiTheme="majorHAnsi"/>
           <w:sz w:val="16"/>
-          <w:szCs w:val="16"/>
-        </w:rPr>
-        <w:t>Europea</w:t>
-      </w:r>
-      <w:proofErr w:type="spellEnd"/>
-      <w:r>
-        <w:rPr>
-          <w:rFonts w:asciiTheme="majorHAnsi" w:eastAsia="Ubuntu" w:hAnsiTheme="majorHAnsi"/>
-          <w:sz w:val="16"/>
-          <w:szCs w:val="18"/>
-        </w:rPr>
-        <w:t xml:space="preserve"> - </w:t>
-      </w:r>
-      <w:proofErr w:type="spellStart"/>
-      <w:r>
-        <w:rPr>
-          <w:rFonts w:asciiTheme="majorHAnsi" w:eastAsia="Ubuntu" w:hAnsiTheme="majorHAnsi"/>
-          <w:sz w:val="16"/>
-          <w:szCs w:val="18"/>
-        </w:rPr>
-        <w:t>MiriadaX</w:t>
-      </w:r>
-      <w:proofErr w:type="spellEnd"/>
-      <w:r>
-        <w:rPr>
-          <w:rFonts w:asciiTheme="majorHAnsi" w:eastAsia="Ubuntu" w:hAnsiTheme="majorHAnsi"/>
-          <w:sz w:val="16"/>
-          <w:szCs w:val="18"/>
-        </w:rPr>
-        <w:t xml:space="preserve"> (2014)</w:t>
+          <w:szCs w:val="18"/>
+        </w:rPr>
+        <w:t xml:space="preserve"> - MiriadaX (2014)</w:t>
       </w:r>
       <w:r>
         <w:rPr>
@@ -3511,25 +3287,7 @@
           <w:sz w:val="18"/>
           <w:szCs w:val="18"/>
         </w:rPr>
-        <w:t xml:space="preserve">Unity, C#, </w:t>
-      </w:r>
-      <w:proofErr w:type="spellStart"/>
-      <w:r>
-        <w:rPr>
-          <w:rFonts w:asciiTheme="majorHAnsi" w:hAnsiTheme="majorHAnsi"/>
-          <w:sz w:val="18"/>
-          <w:szCs w:val="18"/>
-        </w:rPr>
-        <w:t>Git</w:t>
-      </w:r>
-      <w:proofErr w:type="spellEnd"/>
-      <w:r>
-        <w:rPr>
-          <w:rFonts w:asciiTheme="majorHAnsi" w:hAnsiTheme="majorHAnsi"/>
-          <w:sz w:val="18"/>
-          <w:szCs w:val="18"/>
-        </w:rPr>
-        <w:t>, Photoshop,</w:t>
+        <w:t>Unity, C#, Git, Photoshop,</w:t>
       </w:r>
       <w:r>
         <w:rPr>
@@ -3577,36 +3335,8 @@
           <w:sz w:val="18"/>
           <w:szCs w:val="18"/>
         </w:rPr>
-        <w:t xml:space="preserve">, HTML5, </w:t>
-      </w:r>
-      <w:proofErr w:type="spellStart"/>
-      <w:r>
-        <w:rPr>
-          <w:rFonts w:asciiTheme="majorHAnsi" w:hAnsiTheme="majorHAnsi"/>
-          <w:sz w:val="18"/>
-          <w:szCs w:val="18"/>
-        </w:rPr>
-        <w:t>Javascript</w:t>
-      </w:r>
-      <w:proofErr w:type="spellEnd"/>
-      <w:r>
-        <w:rPr>
-          <w:rFonts w:asciiTheme="majorHAnsi" w:hAnsiTheme="majorHAnsi"/>
-          <w:sz w:val="18"/>
-          <w:szCs w:val="18"/>
-        </w:rPr>
-        <w:t xml:space="preserve">, </w:t>
-      </w:r>
-      <w:proofErr w:type="spellStart"/>
-      <w:r>
-        <w:rPr>
-          <w:rFonts w:asciiTheme="majorHAnsi" w:hAnsiTheme="majorHAnsi"/>
-          <w:sz w:val="18"/>
-          <w:szCs w:val="18"/>
-        </w:rPr>
-        <w:t>Phaser</w:t>
-      </w:r>
-      <w:proofErr w:type="spellEnd"/>
+        <w:t>, HTML5, Javascript, Phaser</w:t>
+      </w:r>
       <w:r>
         <w:rPr>
           <w:rFonts w:asciiTheme="majorHAnsi" w:hAnsiTheme="majorHAnsi"/>
@@ -7153,8 +6883,8 @@
   <w:abstractNum w:abstractNumId="23" w15:restartNumberingAfterBreak="0">
     <w:nsid w:val="5D2F2207"/>
     <w:multiLevelType w:val="hybridMultilevel"/>
-    <w:tmpl w:val="A4BC7040"/>
-    <w:lvl w:ilvl="0" w:tplc="CF72E1A2">
+    <w:tmpl w:val="7A24268C"/>
+    <w:lvl w:ilvl="0" w:tplc="240A0003">
       <w:start w:val="1"/>
       <w:numFmt w:val="bullet"/>
       <w:lvlText w:val="o"/>
@@ -7180,7 +6910,7 @@
         <w:rFonts w:ascii="Courier New" w:hAnsi="Courier New" w:cs="Courier New" w:hint="default"/>
       </w:rPr>
     </w:lvl>
-    <w:lvl w:ilvl="2" w:tplc="240A0005" w:tentative="1">
+    <w:lvl w:ilvl="2" w:tplc="04090005">
       <w:start w:val="1"/>
       <w:numFmt w:val="bullet"/>
       <w:lvlText w:val=""/>
@@ -7190,6 +6920,8 @@
       </w:pPr>
       <w:rPr>
         <w:rFonts w:ascii="Wingdings" w:hAnsi="Wingdings" w:hint="default"/>
+        <w:sz w:val="18"/>
+        <w:szCs w:val="18"/>
       </w:rPr>
     </w:lvl>
     <w:lvl w:ilvl="3" w:tplc="240A0001" w:tentative="1">
@@ -9362,7 +9094,6 @@
   <w:style w:type="character" w:default="1" w:styleId="Fuentedeprrafopredeter">
     <w:name w:val="Default Paragraph Font"/>
     <w:uiPriority w:val="1"/>
-    <w:semiHidden/>
     <w:unhideWhenUsed/>
   </w:style>
   <w:style w:type="table" w:default="1" w:styleId="Tablanormal">
@@ -9854,7 +9585,7 @@
 </file>
 
 <file path=customXml/itemProps1.xml><?xml version="1.0" encoding="utf-8"?>
-<ds:datastoreItem xmlns:ds="http://schemas.openxmlformats.org/officeDocument/2006/customXml" ds:itemID="{1732E5D0-1619-4D5B-9551-1D6585144B50}">
+<ds:datastoreItem xmlns:ds="http://schemas.openxmlformats.org/officeDocument/2006/customXml" ds:itemID="{FC270C3C-5C10-4D70-ACA0-99C2A3B7CDE0}">
   <ds:schemaRefs>
     <ds:schemaRef ds:uri="http://schemas.openxmlformats.org/officeDocument/2006/bibliography"/>
   </ds:schemaRefs>

</xml_diff>